<commit_message>
criando aula6,7,8,9 e atualizando anotacoes 2
</commit_message>
<xml_diff>
--- a/Udemy/JavaScript_TypeScript_basico_avançado_2021/Seção 2 JavaScript Básico - Para iniciantes/anotacoes_02.docx
+++ b/Udemy/JavaScript_TypeScript_basico_avançado_2021/Seção 2 JavaScript Básico - Para iniciantes/anotacoes_02.docx
@@ -13,7 +13,7 @@
         </w:rPr>
         <w:t xml:space="preserve">repositório github - </w:t>
       </w:r>
-      <w:hyperlink r:id="rId5" w:tgtFrame="_blank" w:history="1">
+      <w:hyperlink r:id="rId7" w:tgtFrame="_blank" w:history="1">
         <w:r>
           <w:rPr>
             <w:rStyle w:val="Hyperlink"/>
@@ -434,7 +434,61 @@
           <w:sz w:val="32"/>
           <w:szCs w:val="32"/>
         </w:rPr>
-        <w:t xml:space="preserve">entre as crases(templates strings) - </w:t>
+        <w:t>entre as crases(</w:t>
+      </w:r>
+      <w:proofErr w:type="spellStart"/>
+      <w:r>
+        <w:rPr>
+          <w:sz w:val="32"/>
+          <w:szCs w:val="32"/>
+        </w:rPr>
+        <w:t>templates</w:t>
+      </w:r>
+      <w:proofErr w:type="spellEnd"/>
+      <w:r>
+        <w:rPr>
+          <w:sz w:val="32"/>
+          <w:szCs w:val="32"/>
+        </w:rPr>
+        <w:t xml:space="preserve"> strings)</w:t>
+      </w:r>
+      <w:r>
+        <w:rPr>
+          <w:sz w:val="32"/>
+          <w:szCs w:val="32"/>
+        </w:rPr>
+        <w:t xml:space="preserve"> - </w:t>
+      </w:r>
+      <w:r>
+        <w:rPr>
+          <w:sz w:val="32"/>
+          <w:szCs w:val="32"/>
+        </w:rPr>
+        <w:t xml:space="preserve"> </w:t>
+      </w:r>
+      <w:r>
+        <w:rPr>
+          <w:sz w:val="32"/>
+          <w:szCs w:val="32"/>
+          <w:lang w:eastAsia="pt-BR"/>
+        </w:rPr>
+        <w:t>console.log(`tem ${altura</w:t>
+      </w:r>
+      <w:r>
+        <w:rPr>
+          <w:sz w:val="32"/>
+          <w:szCs w:val="32"/>
+          <w:lang w:eastAsia="pt-BR"/>
+        </w:rPr>
+        <w:t>}</w:t>
+      </w:r>
+      <w:r>
+        <w:rPr>
+          <w:sz w:val="32"/>
+          <w:szCs w:val="32"/>
+          <w:lang w:eastAsia="pt-BR"/>
+        </w:rPr>
+        <w:t>`);</w:t>
       </w:r>
     </w:p>
     <w:p>
@@ -495,14 +549,288 @@
           <w:sz w:val="32"/>
           <w:szCs w:val="32"/>
         </w:rPr>
-        <w:t xml:space="preserve"> </w:t>
-      </w:r>
-      <w:r>
+        <w:t xml:space="preserve"> Aula 06</w:t>
+      </w:r>
+    </w:p>
+    <w:p>
+      <w:pPr>
+        <w:pStyle w:val="SemEspaamento"/>
         <w:rPr>
           <w:sz w:val="32"/>
           <w:szCs w:val="32"/>
         </w:rPr>
-        <w:t>Aula 04</w:t>
+      </w:pPr>
+    </w:p>
+    <w:p>
+      <w:pPr>
+        <w:shd w:val="clear" w:color="auto" w:fill="1E1E1E"/>
+        <w:spacing w:after="0" w:line="360" w:lineRule="atLeast"/>
+        <w:rPr>
+          <w:rFonts w:ascii="Consolas" w:eastAsia="Times New Roman" w:hAnsi="Consolas" w:cs="Times New Roman"/>
+          <w:color w:val="D4D4D4"/>
+          <w:sz w:val="27"/>
+          <w:szCs w:val="27"/>
+          <w:lang w:eastAsia="pt-BR"/>
+        </w:rPr>
+      </w:pPr>
+      <w:proofErr w:type="spellStart"/>
+      <w:r>
+        <w:rPr>
+          <w:rFonts w:ascii="Consolas" w:eastAsia="Times New Roman" w:hAnsi="Consolas" w:cs="Times New Roman"/>
+          <w:color w:val="569CD6"/>
+          <w:sz w:val="27"/>
+          <w:szCs w:val="27"/>
+          <w:lang w:eastAsia="pt-BR"/>
+        </w:rPr>
+        <w:t>let</w:t>
+      </w:r>
+      <w:proofErr w:type="spellEnd"/>
+      <w:r>
+        <w:rPr>
+          <w:rFonts w:ascii="Consolas" w:eastAsia="Times New Roman" w:hAnsi="Consolas" w:cs="Times New Roman"/>
+          <w:color w:val="D4D4D4"/>
+          <w:sz w:val="27"/>
+          <w:szCs w:val="27"/>
+          <w:lang w:eastAsia="pt-BR"/>
+        </w:rPr>
+        <w:t> </w:t>
+      </w:r>
+      <w:r>
+        <w:rPr>
+          <w:rFonts w:ascii="Consolas" w:eastAsia="Times New Roman" w:hAnsi="Consolas" w:cs="Times New Roman"/>
+          <w:color w:val="9CDCFE"/>
+          <w:sz w:val="27"/>
+          <w:szCs w:val="27"/>
+          <w:lang w:eastAsia="pt-BR"/>
+        </w:rPr>
+        <w:t>nome</w:t>
+      </w:r>
+      <w:r>
+        <w:rPr>
+          <w:rFonts w:ascii="Consolas" w:eastAsia="Times New Roman" w:hAnsi="Consolas" w:cs="Times New Roman"/>
+          <w:color w:val="D4D4D4"/>
+          <w:sz w:val="27"/>
+          <w:szCs w:val="27"/>
+          <w:lang w:eastAsia="pt-BR"/>
+        </w:rPr>
+        <w:t>; </w:t>
+      </w:r>
+      <w:r>
+        <w:rPr>
+          <w:rFonts w:ascii="Consolas" w:eastAsia="Times New Roman" w:hAnsi="Consolas" w:cs="Times New Roman"/>
+          <w:color w:val="6A9955"/>
+          <w:sz w:val="27"/>
+          <w:szCs w:val="27"/>
+          <w:lang w:eastAsia="pt-BR"/>
+        </w:rPr>
+        <w:t>//</w:t>
+      </w:r>
+      <w:proofErr w:type="spellStart"/>
+      <w:r>
+        <w:rPr>
+          <w:rFonts w:ascii="Consolas" w:eastAsia="Times New Roman" w:hAnsi="Consolas" w:cs="Times New Roman"/>
+          <w:color w:val="6A9955"/>
+          <w:sz w:val="27"/>
+          <w:szCs w:val="27"/>
+          <w:lang w:eastAsia="pt-BR"/>
+        </w:rPr>
+        <w:t>underfined</w:t>
+      </w:r>
+      <w:proofErr w:type="spellEnd"/>
+    </w:p>
+    <w:p>
+      <w:pPr>
+        <w:shd w:val="clear" w:color="auto" w:fill="1E1E1E"/>
+        <w:spacing w:after="0" w:line="360" w:lineRule="atLeast"/>
+        <w:rPr>
+          <w:rFonts w:ascii="Consolas" w:eastAsia="Times New Roman" w:hAnsi="Consolas" w:cs="Times New Roman"/>
+          <w:color w:val="D4D4D4"/>
+          <w:sz w:val="27"/>
+          <w:szCs w:val="27"/>
+          <w:lang w:eastAsia="pt-BR"/>
+        </w:rPr>
+      </w:pPr>
+      <w:proofErr w:type="spellStart"/>
+      <w:r>
+        <w:rPr>
+          <w:rFonts w:ascii="Consolas" w:eastAsia="Times New Roman" w:hAnsi="Consolas" w:cs="Times New Roman"/>
+          <w:color w:val="569CD6"/>
+          <w:sz w:val="27"/>
+          <w:szCs w:val="27"/>
+          <w:lang w:eastAsia="pt-BR"/>
+        </w:rPr>
+        <w:t>let</w:t>
+      </w:r>
+      <w:proofErr w:type="spellEnd"/>
+      <w:r>
+        <w:rPr>
+          <w:rFonts w:ascii="Consolas" w:eastAsia="Times New Roman" w:hAnsi="Consolas" w:cs="Times New Roman"/>
+          <w:color w:val="D4D4D4"/>
+          <w:sz w:val="27"/>
+          <w:szCs w:val="27"/>
+          <w:lang w:eastAsia="pt-BR"/>
+        </w:rPr>
+        <w:t> </w:t>
+      </w:r>
+      <w:r>
+        <w:rPr>
+          <w:rFonts w:ascii="Consolas" w:eastAsia="Times New Roman" w:hAnsi="Consolas" w:cs="Times New Roman"/>
+          <w:color w:val="9CDCFE"/>
+          <w:sz w:val="27"/>
+          <w:szCs w:val="27"/>
+          <w:lang w:eastAsia="pt-BR"/>
+        </w:rPr>
+        <w:t>nome2</w:t>
+      </w:r>
+      <w:r>
+        <w:rPr>
+          <w:rFonts w:ascii="Consolas" w:eastAsia="Times New Roman" w:hAnsi="Consolas" w:cs="Times New Roman"/>
+          <w:color w:val="D4D4D4"/>
+          <w:sz w:val="27"/>
+          <w:szCs w:val="27"/>
+          <w:lang w:eastAsia="pt-BR"/>
+        </w:rPr>
+        <w:t> = </w:t>
+      </w:r>
+      <w:r>
+        <w:rPr>
+          <w:rFonts w:ascii="Consolas" w:eastAsia="Times New Roman" w:hAnsi="Consolas" w:cs="Times New Roman"/>
+          <w:color w:val="CE9178"/>
+          <w:sz w:val="27"/>
+          <w:szCs w:val="27"/>
+          <w:lang w:eastAsia="pt-BR"/>
+        </w:rPr>
+        <w:t>'</w:t>
+      </w:r>
+      <w:proofErr w:type="spellStart"/>
+      <w:r>
+        <w:rPr>
+          <w:rFonts w:ascii="Consolas" w:eastAsia="Times New Roman" w:hAnsi="Consolas" w:cs="Times New Roman"/>
+          <w:color w:val="CE9178"/>
+          <w:sz w:val="27"/>
+          <w:szCs w:val="27"/>
+          <w:lang w:eastAsia="pt-BR"/>
+        </w:rPr>
+        <w:t>Hayanne</w:t>
+      </w:r>
+      <w:proofErr w:type="spellEnd"/>
+      <w:r>
+        <w:rPr>
+          <w:rFonts w:ascii="Consolas" w:eastAsia="Times New Roman" w:hAnsi="Consolas" w:cs="Times New Roman"/>
+          <w:color w:val="CE9178"/>
+          <w:sz w:val="27"/>
+          <w:szCs w:val="27"/>
+          <w:lang w:eastAsia="pt-BR"/>
+        </w:rPr>
+        <w:t>'</w:t>
+      </w:r>
+    </w:p>
+    <w:p>
+      <w:pPr>
+        <w:shd w:val="clear" w:color="auto" w:fill="1E1E1E"/>
+        <w:spacing w:after="0" w:line="360" w:lineRule="atLeast"/>
+        <w:rPr>
+          <w:rFonts w:ascii="Consolas" w:eastAsia="Times New Roman" w:hAnsi="Consolas" w:cs="Times New Roman"/>
+          <w:color w:val="D4D4D4"/>
+          <w:sz w:val="27"/>
+          <w:szCs w:val="27"/>
+          <w:lang w:eastAsia="pt-BR"/>
+        </w:rPr>
+      </w:pPr>
+      <w:proofErr w:type="spellStart"/>
+      <w:r>
+        <w:rPr>
+          <w:rFonts w:ascii="Consolas" w:eastAsia="Times New Roman" w:hAnsi="Consolas" w:cs="Times New Roman"/>
+          <w:color w:val="569CD6"/>
+          <w:sz w:val="27"/>
+          <w:szCs w:val="27"/>
+          <w:lang w:eastAsia="pt-BR"/>
+        </w:rPr>
+        <w:t>let</w:t>
+      </w:r>
+      <w:proofErr w:type="spellEnd"/>
+      <w:r>
+        <w:rPr>
+          <w:rFonts w:ascii="Consolas" w:eastAsia="Times New Roman" w:hAnsi="Consolas" w:cs="Times New Roman"/>
+          <w:color w:val="D4D4D4"/>
+          <w:sz w:val="27"/>
+          <w:szCs w:val="27"/>
+          <w:lang w:eastAsia="pt-BR"/>
+        </w:rPr>
+        <w:t> </w:t>
+      </w:r>
+      <w:r>
+        <w:rPr>
+          <w:rFonts w:ascii="Consolas" w:eastAsia="Times New Roman" w:hAnsi="Consolas" w:cs="Times New Roman"/>
+          <w:color w:val="9CDCFE"/>
+          <w:sz w:val="27"/>
+          <w:szCs w:val="27"/>
+          <w:lang w:eastAsia="pt-BR"/>
+        </w:rPr>
+        <w:t>filho</w:t>
+      </w:r>
+      <w:r>
+        <w:rPr>
+          <w:rFonts w:ascii="Consolas" w:eastAsia="Times New Roman" w:hAnsi="Consolas" w:cs="Times New Roman"/>
+          <w:color w:val="D4D4D4"/>
+          <w:sz w:val="27"/>
+          <w:szCs w:val="27"/>
+          <w:lang w:eastAsia="pt-BR"/>
+        </w:rPr>
+        <w:t> = </w:t>
+      </w:r>
+      <w:r>
+        <w:rPr>
+          <w:rFonts w:ascii="Consolas" w:eastAsia="Times New Roman" w:hAnsi="Consolas" w:cs="Times New Roman"/>
+          <w:color w:val="CE9178"/>
+          <w:sz w:val="27"/>
+          <w:szCs w:val="27"/>
+          <w:lang w:eastAsia="pt-BR"/>
+        </w:rPr>
+        <w:t>'Valentina'</w:t>
+      </w:r>
+    </w:p>
+    <w:p>
+      <w:pPr>
+        <w:shd w:val="clear" w:color="auto" w:fill="1E1E1E"/>
+        <w:spacing w:after="0" w:line="360" w:lineRule="atLeast"/>
+        <w:rPr>
+          <w:rFonts w:ascii="Consolas" w:eastAsia="Times New Roman" w:hAnsi="Consolas" w:cs="Times New Roman"/>
+          <w:color w:val="D4D4D4"/>
+          <w:sz w:val="27"/>
+          <w:szCs w:val="27"/>
+          <w:lang w:eastAsia="pt-BR"/>
+        </w:rPr>
+      </w:pPr>
+      <w:r>
+        <w:rPr>
+          <w:rFonts w:ascii="Consolas" w:eastAsia="Times New Roman" w:hAnsi="Consolas" w:cs="Times New Roman"/>
+          <w:color w:val="9CDCFE"/>
+          <w:sz w:val="27"/>
+          <w:szCs w:val="27"/>
+          <w:lang w:eastAsia="pt-BR"/>
+        </w:rPr>
+        <w:t>nome</w:t>
+      </w:r>
+      <w:r>
+        <w:rPr>
+          <w:rFonts w:ascii="Consolas" w:eastAsia="Times New Roman" w:hAnsi="Consolas" w:cs="Times New Roman"/>
+          <w:color w:val="D4D4D4"/>
+          <w:sz w:val="27"/>
+          <w:szCs w:val="27"/>
+          <w:lang w:eastAsia="pt-BR"/>
+        </w:rPr>
+        <w:t> = </w:t>
+      </w:r>
+      <w:r>
+        <w:rPr>
+          <w:rFonts w:ascii="Consolas" w:eastAsia="Times New Roman" w:hAnsi="Consolas" w:cs="Times New Roman"/>
+          <w:color w:val="CE9178"/>
+          <w:sz w:val="27"/>
+          <w:szCs w:val="27"/>
+          <w:lang w:eastAsia="pt-BR"/>
+        </w:rPr>
+        <w:t>'Rodrigo'</w:t>
       </w:r>
     </w:p>
     <w:p>
@@ -516,26 +844,2635 @@
     </w:p>
     <w:p>
       <w:pPr>
+        <w:shd w:val="clear" w:color="auto" w:fill="1E1E1E"/>
+        <w:spacing w:after="0" w:line="360" w:lineRule="atLeast"/>
+        <w:rPr>
+          <w:rFonts w:ascii="Consolas" w:eastAsia="Times New Roman" w:hAnsi="Consolas" w:cs="Times New Roman"/>
+          <w:color w:val="6A9955"/>
+          <w:sz w:val="27"/>
+          <w:szCs w:val="27"/>
+          <w:lang w:eastAsia="pt-BR"/>
+        </w:rPr>
+      </w:pPr>
+      <w:r>
+        <w:rPr>
+          <w:rFonts w:ascii="Consolas" w:eastAsia="Times New Roman" w:hAnsi="Consolas" w:cs="Times New Roman"/>
+          <w:color w:val="6A9955"/>
+          <w:sz w:val="27"/>
+          <w:szCs w:val="27"/>
+          <w:lang w:eastAsia="pt-BR"/>
+        </w:rPr>
+        <w:t>// Não podemos criar variáveis com palavras reservadas </w:t>
+      </w:r>
+    </w:p>
+    <w:p>
+      <w:pPr>
+        <w:shd w:val="clear" w:color="auto" w:fill="1E1E1E"/>
+        <w:spacing w:after="0" w:line="360" w:lineRule="atLeast"/>
+        <w:rPr>
+          <w:rFonts w:ascii="Consolas" w:eastAsia="Times New Roman" w:hAnsi="Consolas" w:cs="Times New Roman"/>
+          <w:color w:val="D4D4D4"/>
+          <w:sz w:val="27"/>
+          <w:szCs w:val="27"/>
+          <w:lang w:eastAsia="pt-BR"/>
+        </w:rPr>
+      </w:pPr>
+      <w:r>
+        <w:rPr>
+          <w:rFonts w:ascii="Consolas" w:eastAsia="Times New Roman" w:hAnsi="Consolas" w:cs="Times New Roman"/>
+          <w:color w:val="6A9955"/>
+          <w:sz w:val="27"/>
+          <w:szCs w:val="27"/>
+          <w:lang w:eastAsia="pt-BR"/>
+        </w:rPr>
+        <w:t>(</w:t>
+      </w:r>
+      <w:proofErr w:type="spellStart"/>
+      <w:r>
+        <w:rPr>
+          <w:rFonts w:ascii="Consolas" w:eastAsia="Times New Roman" w:hAnsi="Consolas" w:cs="Times New Roman"/>
+          <w:color w:val="6A9955"/>
+          <w:sz w:val="27"/>
+          <w:szCs w:val="27"/>
+          <w:lang w:eastAsia="pt-BR"/>
+        </w:rPr>
+        <w:t>let</w:t>
+      </w:r>
+      <w:proofErr w:type="spellEnd"/>
+      <w:r>
+        <w:rPr>
+          <w:rFonts w:ascii="Consolas" w:eastAsia="Times New Roman" w:hAnsi="Consolas" w:cs="Times New Roman"/>
+          <w:color w:val="6A9955"/>
+          <w:sz w:val="27"/>
+          <w:szCs w:val="27"/>
+          <w:lang w:eastAsia="pt-BR"/>
+        </w:rPr>
+        <w:t>, console, </w:t>
+      </w:r>
+      <w:proofErr w:type="spellStart"/>
+      <w:r>
+        <w:rPr>
+          <w:rFonts w:ascii="Consolas" w:eastAsia="Times New Roman" w:hAnsi="Consolas" w:cs="Times New Roman"/>
+          <w:color w:val="6A9955"/>
+          <w:sz w:val="27"/>
+          <w:szCs w:val="27"/>
+          <w:lang w:eastAsia="pt-BR"/>
+        </w:rPr>
+        <w:t>if</w:t>
+      </w:r>
+      <w:proofErr w:type="spellEnd"/>
+      <w:r>
+        <w:rPr>
+          <w:rFonts w:ascii="Consolas" w:eastAsia="Times New Roman" w:hAnsi="Consolas" w:cs="Times New Roman"/>
+          <w:color w:val="6A9955"/>
+          <w:sz w:val="27"/>
+          <w:szCs w:val="27"/>
+          <w:lang w:eastAsia="pt-BR"/>
+        </w:rPr>
+        <w:t>)</w:t>
+      </w:r>
+    </w:p>
+    <w:p>
+      <w:pPr>
+        <w:shd w:val="clear" w:color="auto" w:fill="1E1E1E"/>
+        <w:spacing w:after="0" w:line="360" w:lineRule="atLeast"/>
+        <w:rPr>
+          <w:rFonts w:ascii="Consolas" w:eastAsia="Times New Roman" w:hAnsi="Consolas" w:cs="Times New Roman"/>
+          <w:color w:val="D4D4D4"/>
+          <w:sz w:val="27"/>
+          <w:szCs w:val="27"/>
+          <w:lang w:eastAsia="pt-BR"/>
+        </w:rPr>
+      </w:pPr>
+      <w:r>
+        <w:rPr>
+          <w:rFonts w:ascii="Consolas" w:eastAsia="Times New Roman" w:hAnsi="Consolas" w:cs="Times New Roman"/>
+          <w:color w:val="6A9955"/>
+          <w:sz w:val="27"/>
+          <w:szCs w:val="27"/>
+          <w:lang w:eastAsia="pt-BR"/>
+        </w:rPr>
+        <w:t>// Variáveis precisam ter nomes significativos(nomeDoAluno, nome_cidade)</w:t>
+      </w:r>
+    </w:p>
+    <w:p>
+      <w:pPr>
+        <w:shd w:val="clear" w:color="auto" w:fill="1E1E1E"/>
+        <w:spacing w:after="0" w:line="360" w:lineRule="atLeast"/>
+        <w:rPr>
+          <w:rFonts w:ascii="Consolas" w:eastAsia="Times New Roman" w:hAnsi="Consolas" w:cs="Times New Roman"/>
+          <w:color w:val="D4D4D4"/>
+          <w:sz w:val="27"/>
+          <w:szCs w:val="27"/>
+          <w:lang w:eastAsia="pt-BR"/>
+        </w:rPr>
+      </w:pPr>
+      <w:r>
+        <w:rPr>
+          <w:rFonts w:ascii="Consolas" w:eastAsia="Times New Roman" w:hAnsi="Consolas" w:cs="Times New Roman"/>
+          <w:color w:val="6A9955"/>
+          <w:sz w:val="27"/>
+          <w:szCs w:val="27"/>
+          <w:lang w:eastAsia="pt-BR"/>
+        </w:rPr>
+        <w:t>// Não pode começar o nome de uma variável com um número (1nome, 20idade)</w:t>
+      </w:r>
+    </w:p>
+    <w:p>
+      <w:pPr>
+        <w:shd w:val="clear" w:color="auto" w:fill="1E1E1E"/>
+        <w:spacing w:after="0" w:line="360" w:lineRule="atLeast"/>
+        <w:rPr>
+          <w:rFonts w:ascii="Consolas" w:eastAsia="Times New Roman" w:hAnsi="Consolas" w:cs="Times New Roman"/>
+          <w:color w:val="D4D4D4"/>
+          <w:sz w:val="27"/>
+          <w:szCs w:val="27"/>
+          <w:lang w:eastAsia="pt-BR"/>
+        </w:rPr>
+      </w:pPr>
+      <w:r>
+        <w:rPr>
+          <w:rFonts w:ascii="Consolas" w:eastAsia="Times New Roman" w:hAnsi="Consolas" w:cs="Times New Roman"/>
+          <w:color w:val="6A9955"/>
+          <w:sz w:val="27"/>
+          <w:szCs w:val="27"/>
+          <w:lang w:eastAsia="pt-BR"/>
+        </w:rPr>
+        <w:t>// Não podem conter espaços ou traços (nome cliente, nome-cliente) </w:t>
+      </w:r>
+    </w:p>
+    <w:p>
+      <w:pPr>
+        <w:shd w:val="clear" w:color="auto" w:fill="1E1E1E"/>
+        <w:spacing w:after="0" w:line="360" w:lineRule="atLeast"/>
+        <w:rPr>
+          <w:rFonts w:ascii="Consolas" w:eastAsia="Times New Roman" w:hAnsi="Consolas" w:cs="Times New Roman"/>
+          <w:color w:val="D4D4D4"/>
+          <w:sz w:val="27"/>
+          <w:szCs w:val="27"/>
+          <w:lang w:eastAsia="pt-BR"/>
+        </w:rPr>
+      </w:pPr>
+      <w:r>
+        <w:rPr>
+          <w:rFonts w:ascii="Consolas" w:eastAsia="Times New Roman" w:hAnsi="Consolas" w:cs="Times New Roman"/>
+          <w:color w:val="6A9955"/>
+          <w:sz w:val="27"/>
+          <w:szCs w:val="27"/>
+          <w:lang w:eastAsia="pt-BR"/>
+        </w:rPr>
+        <w:t>// CERTO seria (nome_cliente ou nomeCliente)</w:t>
+      </w:r>
+    </w:p>
+    <w:p>
+      <w:pPr>
+        <w:shd w:val="clear" w:color="auto" w:fill="1E1E1E"/>
+        <w:spacing w:after="0" w:line="360" w:lineRule="atLeast"/>
+        <w:rPr>
+          <w:rFonts w:ascii="Consolas" w:eastAsia="Times New Roman" w:hAnsi="Consolas" w:cs="Times New Roman"/>
+          <w:color w:val="D4D4D4"/>
+          <w:sz w:val="27"/>
+          <w:szCs w:val="27"/>
+          <w:lang w:eastAsia="pt-BR"/>
+        </w:rPr>
+      </w:pPr>
+      <w:r>
+        <w:rPr>
+          <w:rFonts w:ascii="Consolas" w:eastAsia="Times New Roman" w:hAnsi="Consolas" w:cs="Times New Roman"/>
+          <w:color w:val="6A9955"/>
+          <w:sz w:val="27"/>
+          <w:szCs w:val="27"/>
+          <w:lang w:eastAsia="pt-BR"/>
+        </w:rPr>
+        <w:t>// Case-sensitive, nome e diferente que Nome</w:t>
+      </w:r>
+    </w:p>
+    <w:p>
+      <w:pPr>
+        <w:shd w:val="clear" w:color="auto" w:fill="1E1E1E"/>
+        <w:spacing w:after="0" w:line="360" w:lineRule="atLeast"/>
+        <w:rPr>
+          <w:rFonts w:ascii="Consolas" w:eastAsia="Times New Roman" w:hAnsi="Consolas" w:cs="Times New Roman"/>
+          <w:color w:val="6A9955"/>
+          <w:sz w:val="27"/>
+          <w:szCs w:val="27"/>
+          <w:lang w:eastAsia="pt-BR"/>
+        </w:rPr>
+      </w:pPr>
+      <w:r>
+        <w:rPr>
+          <w:rFonts w:ascii="Consolas" w:eastAsia="Times New Roman" w:hAnsi="Consolas" w:cs="Times New Roman"/>
+          <w:color w:val="6A9955"/>
+          <w:sz w:val="27"/>
+          <w:szCs w:val="27"/>
+          <w:lang w:eastAsia="pt-BR"/>
+        </w:rPr>
+        <w:t>// Não podemos redeclarar variáveis com </w:t>
+      </w:r>
+      <w:proofErr w:type="spellStart"/>
+      <w:r>
+        <w:rPr>
+          <w:rFonts w:ascii="Consolas" w:eastAsia="Times New Roman" w:hAnsi="Consolas" w:cs="Times New Roman"/>
+          <w:color w:val="6A9955"/>
+          <w:sz w:val="27"/>
+          <w:szCs w:val="27"/>
+          <w:lang w:eastAsia="pt-BR"/>
+        </w:rPr>
+        <w:t>let</w:t>
+      </w:r>
+      <w:proofErr w:type="spellEnd"/>
+    </w:p>
+    <w:p>
+      <w:pPr>
         <w:pStyle w:val="SemEspaamento"/>
         <w:rPr>
-          <w:sz w:val="36"/>
-          <w:szCs w:val="36"/>
+          <w:lang w:eastAsia="pt-BR"/>
         </w:rPr>
       </w:pPr>
     </w:p>
     <w:p>
       <w:pPr>
         <w:pStyle w:val="SemEspaamento"/>
+        <w:rPr>
+          <w:lang w:eastAsia="pt-BR"/>
+        </w:rPr>
+      </w:pPr>
+    </w:p>
+    <w:p>
+      <w:pPr>
+        <w:pStyle w:val="SemEspaamento"/>
+        <w:rPr>
+          <w:lang w:eastAsia="pt-BR"/>
+        </w:rPr>
+      </w:pPr>
+    </w:p>
+    <w:p>
+      <w:pPr>
+        <w:pStyle w:val="SemEspaamento"/>
+        <w:rPr>
+          <w:lang w:eastAsia="pt-BR"/>
+        </w:rPr>
+      </w:pPr>
+    </w:p>
+    <w:p>
+      <w:pPr>
+        <w:pStyle w:val="SemEspaamento"/>
+        <w:rPr>
+          <w:lang w:eastAsia="pt-BR"/>
+        </w:rPr>
+      </w:pPr>
+    </w:p>
+    <w:p>
+      <w:pPr>
+        <w:pStyle w:val="SemEspaamento"/>
+        <w:rPr>
+          <w:lang w:eastAsia="pt-BR"/>
+        </w:rPr>
+      </w:pPr>
+    </w:p>
+    <w:p>
+      <w:pPr>
+        <w:pStyle w:val="SemEspaamento"/>
+        <w:rPr>
+          <w:lang w:eastAsia="pt-BR"/>
+        </w:rPr>
+      </w:pPr>
+    </w:p>
+    <w:p>
+      <w:pPr>
+        <w:pStyle w:val="SemEspaamento"/>
+        <w:rPr>
+          <w:lang w:eastAsia="pt-BR"/>
+        </w:rPr>
+      </w:pPr>
+    </w:p>
+    <w:p>
+      <w:pPr>
+        <w:pStyle w:val="SemEspaamento"/>
+        <w:rPr>
+          <w:lang w:eastAsia="pt-BR"/>
+        </w:rPr>
+      </w:pPr>
+    </w:p>
+    <w:p>
+      <w:pPr>
+        <w:pStyle w:val="SemEspaamento"/>
+        <w:rPr>
+          <w:lang w:eastAsia="pt-BR"/>
+        </w:rPr>
+      </w:pPr>
+    </w:p>
+    <w:p>
+      <w:pPr>
+        <w:pStyle w:val="SemEspaamento"/>
+        <w:numPr>
+          <w:ilvl w:val="0"/>
+          <w:numId w:val="1"/>
+        </w:numPr>
+        <w:rPr>
+          <w:sz w:val="32"/>
+          <w:szCs w:val="32"/>
+          <w:lang w:eastAsia="pt-BR"/>
+        </w:rPr>
+      </w:pPr>
+      <w:r>
+        <w:rPr>
+          <w:sz w:val="32"/>
+          <w:szCs w:val="32"/>
+          <w:lang w:eastAsia="pt-BR"/>
+        </w:rPr>
+        <w:t>Aula 07</w:t>
+      </w:r>
+    </w:p>
+    <w:p>
+      <w:pPr>
+        <w:pStyle w:val="SemEspaamento"/>
+        <w:rPr>
+          <w:sz w:val="32"/>
+          <w:szCs w:val="32"/>
+          <w:lang w:eastAsia="pt-BR"/>
+        </w:rPr>
+      </w:pPr>
+    </w:p>
+    <w:p>
+      <w:pPr>
+        <w:shd w:val="clear" w:color="auto" w:fill="1E1E1E"/>
+        <w:spacing w:after="0" w:line="360" w:lineRule="atLeast"/>
+        <w:rPr>
+          <w:rFonts w:ascii="Consolas" w:eastAsia="Times New Roman" w:hAnsi="Consolas" w:cs="Times New Roman"/>
+          <w:color w:val="6A9955"/>
+          <w:sz w:val="27"/>
+          <w:szCs w:val="27"/>
+          <w:lang w:eastAsia="pt-BR"/>
+        </w:rPr>
+      </w:pPr>
+      <w:r>
+        <w:rPr>
+          <w:rFonts w:ascii="Consolas" w:eastAsia="Times New Roman" w:hAnsi="Consolas" w:cs="Times New Roman"/>
+          <w:color w:val="6A9955"/>
+          <w:sz w:val="27"/>
+          <w:szCs w:val="27"/>
+          <w:lang w:eastAsia="pt-BR"/>
+        </w:rPr>
+        <w:t>// Não podemos criar constantes com palavras reservadas </w:t>
+      </w:r>
+    </w:p>
+    <w:p>
+      <w:pPr>
+        <w:shd w:val="clear" w:color="auto" w:fill="1E1E1E"/>
+        <w:spacing w:after="0" w:line="360" w:lineRule="atLeast"/>
+        <w:rPr>
+          <w:rFonts w:ascii="Consolas" w:eastAsia="Times New Roman" w:hAnsi="Consolas" w:cs="Times New Roman"/>
+          <w:color w:val="D4D4D4"/>
+          <w:sz w:val="27"/>
+          <w:szCs w:val="27"/>
+          <w:lang w:eastAsia="pt-BR"/>
+        </w:rPr>
+      </w:pPr>
+      <w:r>
+        <w:rPr>
+          <w:rFonts w:ascii="Consolas" w:eastAsia="Times New Roman" w:hAnsi="Consolas" w:cs="Times New Roman"/>
+          <w:color w:val="6A9955"/>
+          <w:sz w:val="27"/>
+          <w:szCs w:val="27"/>
+          <w:lang w:eastAsia="pt-BR"/>
+        </w:rPr>
+        <w:t>(</w:t>
+      </w:r>
+      <w:proofErr w:type="spellStart"/>
+      <w:r>
+        <w:rPr>
+          <w:rFonts w:ascii="Consolas" w:eastAsia="Times New Roman" w:hAnsi="Consolas" w:cs="Times New Roman"/>
+          <w:color w:val="6A9955"/>
+          <w:sz w:val="27"/>
+          <w:szCs w:val="27"/>
+          <w:lang w:eastAsia="pt-BR"/>
+        </w:rPr>
+        <w:t>let</w:t>
+      </w:r>
+      <w:proofErr w:type="spellEnd"/>
+      <w:r>
+        <w:rPr>
+          <w:rFonts w:ascii="Consolas" w:eastAsia="Times New Roman" w:hAnsi="Consolas" w:cs="Times New Roman"/>
+          <w:color w:val="6A9955"/>
+          <w:sz w:val="27"/>
+          <w:szCs w:val="27"/>
+          <w:lang w:eastAsia="pt-BR"/>
+        </w:rPr>
+        <w:t>, console, </w:t>
+      </w:r>
+      <w:proofErr w:type="spellStart"/>
+      <w:r>
+        <w:rPr>
+          <w:rFonts w:ascii="Consolas" w:eastAsia="Times New Roman" w:hAnsi="Consolas" w:cs="Times New Roman"/>
+          <w:color w:val="6A9955"/>
+          <w:sz w:val="27"/>
+          <w:szCs w:val="27"/>
+          <w:lang w:eastAsia="pt-BR"/>
+        </w:rPr>
+        <w:t>if</w:t>
+      </w:r>
+      <w:proofErr w:type="spellEnd"/>
+      <w:r>
+        <w:rPr>
+          <w:rFonts w:ascii="Consolas" w:eastAsia="Times New Roman" w:hAnsi="Consolas" w:cs="Times New Roman"/>
+          <w:color w:val="6A9955"/>
+          <w:sz w:val="27"/>
+          <w:szCs w:val="27"/>
+          <w:lang w:eastAsia="pt-BR"/>
+        </w:rPr>
+        <w:t>)</w:t>
+      </w:r>
+    </w:p>
+    <w:p>
+      <w:pPr>
+        <w:shd w:val="clear" w:color="auto" w:fill="1E1E1E"/>
+        <w:spacing w:after="0" w:line="360" w:lineRule="atLeast"/>
+        <w:rPr>
+          <w:rFonts w:ascii="Consolas" w:eastAsia="Times New Roman" w:hAnsi="Consolas" w:cs="Times New Roman"/>
+          <w:color w:val="D4D4D4"/>
+          <w:sz w:val="27"/>
+          <w:szCs w:val="27"/>
+          <w:lang w:eastAsia="pt-BR"/>
+        </w:rPr>
+      </w:pPr>
+      <w:r>
+        <w:rPr>
+          <w:rFonts w:ascii="Consolas" w:eastAsia="Times New Roman" w:hAnsi="Consolas" w:cs="Times New Roman"/>
+          <w:color w:val="6A9955"/>
+          <w:sz w:val="27"/>
+          <w:szCs w:val="27"/>
+          <w:lang w:eastAsia="pt-BR"/>
+        </w:rPr>
+        <w:t>// constantes precisam ter nomes significativos(nomeDoAluno, nome_cidade)</w:t>
+      </w:r>
+    </w:p>
+    <w:p>
+      <w:pPr>
+        <w:shd w:val="clear" w:color="auto" w:fill="1E1E1E"/>
+        <w:spacing w:after="0" w:line="360" w:lineRule="atLeast"/>
+        <w:rPr>
+          <w:rFonts w:ascii="Consolas" w:eastAsia="Times New Roman" w:hAnsi="Consolas" w:cs="Times New Roman"/>
+          <w:color w:val="D4D4D4"/>
+          <w:sz w:val="27"/>
+          <w:szCs w:val="27"/>
+          <w:lang w:eastAsia="pt-BR"/>
+        </w:rPr>
+      </w:pPr>
+      <w:r>
+        <w:rPr>
+          <w:rFonts w:ascii="Consolas" w:eastAsia="Times New Roman" w:hAnsi="Consolas" w:cs="Times New Roman"/>
+          <w:color w:val="6A9955"/>
+          <w:sz w:val="27"/>
+          <w:szCs w:val="27"/>
+          <w:lang w:eastAsia="pt-BR"/>
+        </w:rPr>
+        <w:t>// Não pode começar o nome de uma constantes com um número (1nome, 20idade)</w:t>
+      </w:r>
+    </w:p>
+    <w:p>
+      <w:pPr>
+        <w:shd w:val="clear" w:color="auto" w:fill="1E1E1E"/>
+        <w:spacing w:after="0" w:line="360" w:lineRule="atLeast"/>
+        <w:rPr>
+          <w:rFonts w:ascii="Consolas" w:eastAsia="Times New Roman" w:hAnsi="Consolas" w:cs="Times New Roman"/>
+          <w:color w:val="D4D4D4"/>
+          <w:sz w:val="27"/>
+          <w:szCs w:val="27"/>
+          <w:lang w:eastAsia="pt-BR"/>
+        </w:rPr>
+      </w:pPr>
+      <w:r>
+        <w:rPr>
+          <w:rFonts w:ascii="Consolas" w:eastAsia="Times New Roman" w:hAnsi="Consolas" w:cs="Times New Roman"/>
+          <w:color w:val="6A9955"/>
+          <w:sz w:val="27"/>
+          <w:szCs w:val="27"/>
+          <w:lang w:eastAsia="pt-BR"/>
+        </w:rPr>
+        <w:t>// Não podem conter espaços ou traços (nome cliente, nome-cliente) </w:t>
+      </w:r>
+    </w:p>
+    <w:p>
+      <w:pPr>
+        <w:shd w:val="clear" w:color="auto" w:fill="1E1E1E"/>
+        <w:spacing w:after="0" w:line="360" w:lineRule="atLeast"/>
+        <w:rPr>
+          <w:rFonts w:ascii="Consolas" w:eastAsia="Times New Roman" w:hAnsi="Consolas" w:cs="Times New Roman"/>
+          <w:color w:val="D4D4D4"/>
+          <w:sz w:val="27"/>
+          <w:szCs w:val="27"/>
+          <w:lang w:eastAsia="pt-BR"/>
+        </w:rPr>
+      </w:pPr>
+      <w:r>
+        <w:rPr>
+          <w:rFonts w:ascii="Consolas" w:eastAsia="Times New Roman" w:hAnsi="Consolas" w:cs="Times New Roman"/>
+          <w:color w:val="6A9955"/>
+          <w:sz w:val="27"/>
+          <w:szCs w:val="27"/>
+          <w:lang w:eastAsia="pt-BR"/>
+        </w:rPr>
+        <w:t>// CERTO seria (nome_cliente ou nomeCliente)</w:t>
+      </w:r>
+    </w:p>
+    <w:p>
+      <w:pPr>
+        <w:shd w:val="clear" w:color="auto" w:fill="1E1E1E"/>
+        <w:spacing w:after="0" w:line="360" w:lineRule="atLeast"/>
+        <w:rPr>
+          <w:rFonts w:ascii="Consolas" w:eastAsia="Times New Roman" w:hAnsi="Consolas" w:cs="Times New Roman"/>
+          <w:color w:val="D4D4D4"/>
+          <w:sz w:val="27"/>
+          <w:szCs w:val="27"/>
+          <w:lang w:eastAsia="pt-BR"/>
+        </w:rPr>
+      </w:pPr>
+      <w:r>
+        <w:rPr>
+          <w:rFonts w:ascii="Consolas" w:eastAsia="Times New Roman" w:hAnsi="Consolas" w:cs="Times New Roman"/>
+          <w:color w:val="6A9955"/>
+          <w:sz w:val="27"/>
+          <w:szCs w:val="27"/>
+          <w:lang w:eastAsia="pt-BR"/>
+        </w:rPr>
+        <w:t>// Case-sensitive, nome e diferente que Nome</w:t>
+      </w:r>
+    </w:p>
+    <w:p>
+      <w:pPr>
+        <w:shd w:val="clear" w:color="auto" w:fill="1E1E1E"/>
+        <w:spacing w:after="0" w:line="360" w:lineRule="atLeast"/>
+        <w:rPr>
+          <w:rFonts w:ascii="Consolas" w:eastAsia="Times New Roman" w:hAnsi="Consolas" w:cs="Times New Roman"/>
+          <w:color w:val="D4D4D4"/>
+          <w:sz w:val="27"/>
+          <w:szCs w:val="27"/>
+          <w:lang w:eastAsia="pt-BR"/>
+        </w:rPr>
+      </w:pPr>
+      <w:r>
+        <w:rPr>
+          <w:rFonts w:ascii="Consolas" w:eastAsia="Times New Roman" w:hAnsi="Consolas" w:cs="Times New Roman"/>
+          <w:color w:val="6A9955"/>
+          <w:sz w:val="27"/>
+          <w:szCs w:val="27"/>
+          <w:lang w:eastAsia="pt-BR"/>
+        </w:rPr>
+        <w:t>// Não pode modificar um valor de uma constantes</w:t>
+      </w:r>
+    </w:p>
+    <w:p>
+      <w:pPr>
+        <w:shd w:val="clear" w:color="auto" w:fill="1E1E1E"/>
+        <w:spacing w:after="0" w:line="360" w:lineRule="atLeast"/>
+        <w:rPr>
+          <w:rFonts w:ascii="Consolas" w:eastAsia="Times New Roman" w:hAnsi="Consolas" w:cs="Times New Roman"/>
+          <w:color w:val="D4D4D4"/>
+          <w:sz w:val="27"/>
+          <w:szCs w:val="27"/>
+          <w:lang w:eastAsia="pt-BR"/>
+        </w:rPr>
+      </w:pPr>
+    </w:p>
+    <w:p>
+      <w:pPr>
+        <w:shd w:val="clear" w:color="auto" w:fill="1E1E1E"/>
+        <w:spacing w:after="0" w:line="360" w:lineRule="atLeast"/>
+        <w:rPr>
+          <w:rFonts w:ascii="Consolas" w:eastAsia="Times New Roman" w:hAnsi="Consolas" w:cs="Times New Roman"/>
+          <w:color w:val="D4D4D4"/>
+          <w:sz w:val="27"/>
+          <w:szCs w:val="27"/>
+          <w:lang w:eastAsia="pt-BR"/>
+        </w:rPr>
+      </w:pPr>
+      <w:r>
+        <w:rPr>
+          <w:rFonts w:ascii="Consolas" w:eastAsia="Times New Roman" w:hAnsi="Consolas" w:cs="Times New Roman"/>
+          <w:color w:val="569CD6"/>
+          <w:sz w:val="27"/>
+          <w:szCs w:val="27"/>
+          <w:lang w:eastAsia="pt-BR"/>
+        </w:rPr>
+        <w:t>const</w:t>
+      </w:r>
+      <w:r>
+        <w:rPr>
+          <w:rFonts w:ascii="Consolas" w:eastAsia="Times New Roman" w:hAnsi="Consolas" w:cs="Times New Roman"/>
+          <w:color w:val="D4D4D4"/>
+          <w:sz w:val="27"/>
+          <w:szCs w:val="27"/>
+          <w:lang w:eastAsia="pt-BR"/>
+        </w:rPr>
+        <w:t> </w:t>
+      </w:r>
+      <w:r>
+        <w:rPr>
+          <w:rFonts w:ascii="Consolas" w:eastAsia="Times New Roman" w:hAnsi="Consolas" w:cs="Times New Roman"/>
+          <w:color w:val="4FC1FF"/>
+          <w:sz w:val="27"/>
+          <w:szCs w:val="27"/>
+          <w:lang w:eastAsia="pt-BR"/>
+        </w:rPr>
+        <w:t>primeiroNumero</w:t>
+      </w:r>
+      <w:r>
+        <w:rPr>
+          <w:rFonts w:ascii="Consolas" w:eastAsia="Times New Roman" w:hAnsi="Consolas" w:cs="Times New Roman"/>
+          <w:color w:val="D4D4D4"/>
+          <w:sz w:val="27"/>
+          <w:szCs w:val="27"/>
+          <w:lang w:eastAsia="pt-BR"/>
+        </w:rPr>
+        <w:t> = </w:t>
+      </w:r>
+      <w:r>
+        <w:rPr>
+          <w:rFonts w:ascii="Consolas" w:eastAsia="Times New Roman" w:hAnsi="Consolas" w:cs="Times New Roman"/>
+          <w:color w:val="B5CEA8"/>
+          <w:sz w:val="27"/>
+          <w:szCs w:val="27"/>
+          <w:lang w:eastAsia="pt-BR"/>
+        </w:rPr>
+        <w:t>5</w:t>
+      </w:r>
+    </w:p>
+    <w:p>
+      <w:pPr>
+        <w:shd w:val="clear" w:color="auto" w:fill="1E1E1E"/>
+        <w:spacing w:after="0" w:line="360" w:lineRule="atLeast"/>
+        <w:rPr>
+          <w:rFonts w:ascii="Consolas" w:eastAsia="Times New Roman" w:hAnsi="Consolas" w:cs="Times New Roman"/>
+          <w:color w:val="D4D4D4"/>
+          <w:sz w:val="27"/>
+          <w:szCs w:val="27"/>
+          <w:lang w:eastAsia="pt-BR"/>
+        </w:rPr>
+      </w:pPr>
+      <w:r>
+        <w:rPr>
+          <w:rFonts w:ascii="Consolas" w:eastAsia="Times New Roman" w:hAnsi="Consolas" w:cs="Times New Roman"/>
+          <w:color w:val="569CD6"/>
+          <w:sz w:val="27"/>
+          <w:szCs w:val="27"/>
+          <w:lang w:eastAsia="pt-BR"/>
+        </w:rPr>
+        <w:t>const</w:t>
+      </w:r>
+      <w:r>
+        <w:rPr>
+          <w:rFonts w:ascii="Consolas" w:eastAsia="Times New Roman" w:hAnsi="Consolas" w:cs="Times New Roman"/>
+          <w:color w:val="D4D4D4"/>
+          <w:sz w:val="27"/>
+          <w:szCs w:val="27"/>
+          <w:lang w:eastAsia="pt-BR"/>
+        </w:rPr>
+        <w:t> </w:t>
+      </w:r>
+      <w:r>
+        <w:rPr>
+          <w:rFonts w:ascii="Consolas" w:eastAsia="Times New Roman" w:hAnsi="Consolas" w:cs="Times New Roman"/>
+          <w:color w:val="4FC1FF"/>
+          <w:sz w:val="27"/>
+          <w:szCs w:val="27"/>
+          <w:lang w:eastAsia="pt-BR"/>
+        </w:rPr>
+        <w:t>segundoNumero</w:t>
+      </w:r>
+      <w:r>
+        <w:rPr>
+          <w:rFonts w:ascii="Consolas" w:eastAsia="Times New Roman" w:hAnsi="Consolas" w:cs="Times New Roman"/>
+          <w:color w:val="D4D4D4"/>
+          <w:sz w:val="27"/>
+          <w:szCs w:val="27"/>
+          <w:lang w:eastAsia="pt-BR"/>
+        </w:rPr>
+        <w:t> = </w:t>
+      </w:r>
+      <w:r>
+        <w:rPr>
+          <w:rFonts w:ascii="Consolas" w:eastAsia="Times New Roman" w:hAnsi="Consolas" w:cs="Times New Roman"/>
+          <w:color w:val="B5CEA8"/>
+          <w:sz w:val="27"/>
+          <w:szCs w:val="27"/>
+          <w:lang w:eastAsia="pt-BR"/>
+        </w:rPr>
+        <w:t>10</w:t>
+      </w:r>
+    </w:p>
+    <w:p>
+      <w:pPr>
+        <w:shd w:val="clear" w:color="auto" w:fill="1E1E1E"/>
+        <w:spacing w:after="0" w:line="360" w:lineRule="atLeast"/>
+        <w:rPr>
+          <w:rFonts w:ascii="Consolas" w:eastAsia="Times New Roman" w:hAnsi="Consolas" w:cs="Times New Roman"/>
+          <w:color w:val="D4D4D4"/>
+          <w:sz w:val="27"/>
+          <w:szCs w:val="27"/>
+          <w:lang w:eastAsia="pt-BR"/>
+        </w:rPr>
+      </w:pPr>
+      <w:r>
+        <w:rPr>
+          <w:rFonts w:ascii="Consolas" w:eastAsia="Times New Roman" w:hAnsi="Consolas" w:cs="Times New Roman"/>
+          <w:color w:val="569CD6"/>
+          <w:sz w:val="27"/>
+          <w:szCs w:val="27"/>
+          <w:lang w:eastAsia="pt-BR"/>
+        </w:rPr>
+        <w:t>const</w:t>
+      </w:r>
+      <w:r>
+        <w:rPr>
+          <w:rFonts w:ascii="Consolas" w:eastAsia="Times New Roman" w:hAnsi="Consolas" w:cs="Times New Roman"/>
+          <w:color w:val="D4D4D4"/>
+          <w:sz w:val="27"/>
+          <w:szCs w:val="27"/>
+          <w:lang w:eastAsia="pt-BR"/>
+        </w:rPr>
+        <w:t> </w:t>
+      </w:r>
+      <w:r>
+        <w:rPr>
+          <w:rFonts w:ascii="Consolas" w:eastAsia="Times New Roman" w:hAnsi="Consolas" w:cs="Times New Roman"/>
+          <w:color w:val="4FC1FF"/>
+          <w:sz w:val="27"/>
+          <w:szCs w:val="27"/>
+          <w:lang w:eastAsia="pt-BR"/>
+        </w:rPr>
+        <w:t>resultado</w:t>
+      </w:r>
+      <w:r>
+        <w:rPr>
+          <w:rFonts w:ascii="Consolas" w:eastAsia="Times New Roman" w:hAnsi="Consolas" w:cs="Times New Roman"/>
+          <w:color w:val="D4D4D4"/>
+          <w:sz w:val="27"/>
+          <w:szCs w:val="27"/>
+          <w:lang w:eastAsia="pt-BR"/>
+        </w:rPr>
+        <w:t> = </w:t>
+      </w:r>
+      <w:r>
+        <w:rPr>
+          <w:rFonts w:ascii="Consolas" w:eastAsia="Times New Roman" w:hAnsi="Consolas" w:cs="Times New Roman"/>
+          <w:color w:val="4FC1FF"/>
+          <w:sz w:val="27"/>
+          <w:szCs w:val="27"/>
+          <w:lang w:eastAsia="pt-BR"/>
+        </w:rPr>
+        <w:t>primeiroNumero</w:t>
+      </w:r>
+      <w:r>
+        <w:rPr>
+          <w:rFonts w:ascii="Consolas" w:eastAsia="Times New Roman" w:hAnsi="Consolas" w:cs="Times New Roman"/>
+          <w:color w:val="D4D4D4"/>
+          <w:sz w:val="27"/>
+          <w:szCs w:val="27"/>
+          <w:lang w:eastAsia="pt-BR"/>
+        </w:rPr>
+        <w:t> + </w:t>
+      </w:r>
+      <w:r>
+        <w:rPr>
+          <w:rFonts w:ascii="Consolas" w:eastAsia="Times New Roman" w:hAnsi="Consolas" w:cs="Times New Roman"/>
+          <w:color w:val="4FC1FF"/>
+          <w:sz w:val="27"/>
+          <w:szCs w:val="27"/>
+          <w:lang w:eastAsia="pt-BR"/>
+        </w:rPr>
+        <w:t>segundoNumero</w:t>
+      </w:r>
+    </w:p>
+    <w:p>
+      <w:pPr>
+        <w:shd w:val="clear" w:color="auto" w:fill="1E1E1E"/>
+        <w:spacing w:after="0" w:line="360" w:lineRule="atLeast"/>
+        <w:rPr>
+          <w:rFonts w:ascii="Consolas" w:eastAsia="Times New Roman" w:hAnsi="Consolas" w:cs="Times New Roman"/>
+          <w:color w:val="D4D4D4"/>
+          <w:sz w:val="27"/>
+          <w:szCs w:val="27"/>
+          <w:lang w:eastAsia="pt-BR"/>
+        </w:rPr>
+      </w:pPr>
+      <w:r>
+        <w:rPr>
+          <w:rFonts w:ascii="Consolas" w:eastAsia="Times New Roman" w:hAnsi="Consolas" w:cs="Times New Roman"/>
+          <w:color w:val="9CDCFE"/>
+          <w:sz w:val="27"/>
+          <w:szCs w:val="27"/>
+          <w:lang w:eastAsia="pt-BR"/>
+        </w:rPr>
+        <w:t>console</w:t>
+      </w:r>
+      <w:r>
+        <w:rPr>
+          <w:rFonts w:ascii="Consolas" w:eastAsia="Times New Roman" w:hAnsi="Consolas" w:cs="Times New Roman"/>
+          <w:color w:val="D4D4D4"/>
+          <w:sz w:val="27"/>
+          <w:szCs w:val="27"/>
+          <w:lang w:eastAsia="pt-BR"/>
+        </w:rPr>
+        <w:t>.</w:t>
+      </w:r>
+      <w:r>
+        <w:rPr>
+          <w:rFonts w:ascii="Consolas" w:eastAsia="Times New Roman" w:hAnsi="Consolas" w:cs="Times New Roman"/>
+          <w:color w:val="DCDCAA"/>
+          <w:sz w:val="27"/>
+          <w:szCs w:val="27"/>
+          <w:lang w:eastAsia="pt-BR"/>
+        </w:rPr>
+        <w:t>log</w:t>
+      </w:r>
+      <w:r>
+        <w:rPr>
+          <w:rFonts w:ascii="Consolas" w:eastAsia="Times New Roman" w:hAnsi="Consolas" w:cs="Times New Roman"/>
+          <w:color w:val="D4D4D4"/>
+          <w:sz w:val="27"/>
+          <w:szCs w:val="27"/>
+          <w:lang w:eastAsia="pt-BR"/>
+        </w:rPr>
+        <w:t>(</w:t>
+      </w:r>
+      <w:r>
+        <w:rPr>
+          <w:rFonts w:ascii="Consolas" w:eastAsia="Times New Roman" w:hAnsi="Consolas" w:cs="Times New Roman"/>
+          <w:color w:val="4FC1FF"/>
+          <w:sz w:val="27"/>
+          <w:szCs w:val="27"/>
+          <w:lang w:eastAsia="pt-BR"/>
+        </w:rPr>
+        <w:t>resultado</w:t>
+      </w:r>
+      <w:r>
+        <w:rPr>
+          <w:rFonts w:ascii="Consolas" w:eastAsia="Times New Roman" w:hAnsi="Consolas" w:cs="Times New Roman"/>
+          <w:color w:val="D4D4D4"/>
+          <w:sz w:val="27"/>
+          <w:szCs w:val="27"/>
+          <w:lang w:eastAsia="pt-BR"/>
+        </w:rPr>
+        <w:t>);</w:t>
+      </w:r>
+    </w:p>
+    <w:p>
+      <w:pPr>
+        <w:pStyle w:val="SemEspaamento"/>
+        <w:rPr>
+          <w:sz w:val="32"/>
+          <w:szCs w:val="32"/>
+          <w:lang w:eastAsia="pt-BR"/>
+        </w:rPr>
+      </w:pPr>
+    </w:p>
+    <w:p>
+      <w:pPr>
+        <w:pStyle w:val="SemEspaamento"/>
+        <w:rPr>
+          <w:sz w:val="32"/>
+          <w:szCs w:val="32"/>
+          <w:lang w:eastAsia="pt-BR"/>
+        </w:rPr>
+      </w:pPr>
+    </w:p>
+    <w:p>
+      <w:pPr>
+        <w:pStyle w:val="SemEspaamento"/>
+        <w:numPr>
+          <w:ilvl w:val="0"/>
+          <w:numId w:val="1"/>
+        </w:numPr>
+        <w:rPr>
+          <w:sz w:val="32"/>
+          <w:szCs w:val="32"/>
+          <w:lang w:eastAsia="pt-BR"/>
+        </w:rPr>
+      </w:pPr>
+      <w:r>
+        <w:rPr>
+          <w:sz w:val="32"/>
+          <w:szCs w:val="32"/>
+          <w:lang w:eastAsia="pt-BR"/>
+        </w:rPr>
+        <w:t xml:space="preserve">Aula 09 </w:t>
+      </w:r>
+    </w:p>
+    <w:p>
+      <w:pPr>
+        <w:shd w:val="clear" w:color="auto" w:fill="1E1E1E"/>
+        <w:spacing w:after="0" w:line="360" w:lineRule="atLeast"/>
+        <w:rPr>
+          <w:rFonts w:ascii="Consolas" w:eastAsia="Times New Roman" w:hAnsi="Consolas" w:cs="Times New Roman"/>
+          <w:color w:val="D4D4D4"/>
+          <w:sz w:val="27"/>
+          <w:szCs w:val="27"/>
+          <w:lang w:eastAsia="pt-BR"/>
+        </w:rPr>
+      </w:pPr>
+      <w:r>
+        <w:rPr>
+          <w:rFonts w:ascii="Consolas" w:eastAsia="Times New Roman" w:hAnsi="Consolas" w:cs="Times New Roman"/>
+          <w:color w:val="6A9955"/>
+          <w:sz w:val="27"/>
+          <w:szCs w:val="27"/>
+          <w:lang w:eastAsia="pt-BR"/>
+        </w:rPr>
+        <w:t>// String, number, </w:t>
+      </w:r>
+      <w:proofErr w:type="spellStart"/>
+      <w:r>
+        <w:rPr>
+          <w:rFonts w:ascii="Consolas" w:eastAsia="Times New Roman" w:hAnsi="Consolas" w:cs="Times New Roman"/>
+          <w:color w:val="6A9955"/>
+          <w:sz w:val="27"/>
+          <w:szCs w:val="27"/>
+          <w:lang w:eastAsia="pt-BR"/>
+        </w:rPr>
+        <w:t>underfined</w:t>
+      </w:r>
+      <w:proofErr w:type="spellEnd"/>
+      <w:r>
+        <w:rPr>
+          <w:rFonts w:ascii="Consolas" w:eastAsia="Times New Roman" w:hAnsi="Consolas" w:cs="Times New Roman"/>
+          <w:color w:val="6A9955"/>
+          <w:sz w:val="27"/>
+          <w:szCs w:val="27"/>
+          <w:lang w:eastAsia="pt-BR"/>
+        </w:rPr>
+        <w:t>, </w:t>
+      </w:r>
+      <w:proofErr w:type="spellStart"/>
+      <w:r>
+        <w:rPr>
+          <w:rFonts w:ascii="Consolas" w:eastAsia="Times New Roman" w:hAnsi="Consolas" w:cs="Times New Roman"/>
+          <w:color w:val="6A9955"/>
+          <w:sz w:val="27"/>
+          <w:szCs w:val="27"/>
+          <w:lang w:eastAsia="pt-BR"/>
+        </w:rPr>
+        <w:t>null</w:t>
+      </w:r>
+      <w:proofErr w:type="spellEnd"/>
+      <w:r>
+        <w:rPr>
+          <w:rFonts w:ascii="Consolas" w:eastAsia="Times New Roman" w:hAnsi="Consolas" w:cs="Times New Roman"/>
+          <w:color w:val="6A9955"/>
+          <w:sz w:val="27"/>
+          <w:szCs w:val="27"/>
+          <w:lang w:eastAsia="pt-BR"/>
+        </w:rPr>
+        <w:t>, </w:t>
+      </w:r>
+      <w:proofErr w:type="spellStart"/>
+      <w:r>
+        <w:rPr>
+          <w:rFonts w:ascii="Consolas" w:eastAsia="Times New Roman" w:hAnsi="Consolas" w:cs="Times New Roman"/>
+          <w:color w:val="6A9955"/>
+          <w:sz w:val="27"/>
+          <w:szCs w:val="27"/>
+          <w:lang w:eastAsia="pt-BR"/>
+        </w:rPr>
+        <w:t>boolean</w:t>
+      </w:r>
+      <w:proofErr w:type="spellEnd"/>
+      <w:r>
+        <w:rPr>
+          <w:rFonts w:ascii="Consolas" w:eastAsia="Times New Roman" w:hAnsi="Consolas" w:cs="Times New Roman"/>
+          <w:color w:val="6A9955"/>
+          <w:sz w:val="27"/>
+          <w:szCs w:val="27"/>
+          <w:lang w:eastAsia="pt-BR"/>
+        </w:rPr>
+        <w:t>, </w:t>
+      </w:r>
+      <w:proofErr w:type="spellStart"/>
+      <w:r>
+        <w:rPr>
+          <w:rFonts w:ascii="Consolas" w:eastAsia="Times New Roman" w:hAnsi="Consolas" w:cs="Times New Roman"/>
+          <w:color w:val="6A9955"/>
+          <w:sz w:val="27"/>
+          <w:szCs w:val="27"/>
+          <w:lang w:eastAsia="pt-BR"/>
+        </w:rPr>
+        <w:t>symbol</w:t>
+      </w:r>
+      <w:proofErr w:type="spellEnd"/>
+    </w:p>
+    <w:p>
+      <w:pPr>
+        <w:shd w:val="clear" w:color="auto" w:fill="1E1E1E"/>
+        <w:spacing w:after="0" w:line="360" w:lineRule="atLeast"/>
+        <w:rPr>
+          <w:rFonts w:ascii="Consolas" w:eastAsia="Times New Roman" w:hAnsi="Consolas" w:cs="Times New Roman"/>
+          <w:color w:val="D4D4D4"/>
+          <w:sz w:val="27"/>
+          <w:szCs w:val="27"/>
+          <w:lang w:eastAsia="pt-BR"/>
+        </w:rPr>
+      </w:pPr>
+      <w:r>
+        <w:rPr>
+          <w:rFonts w:ascii="Consolas" w:eastAsia="Times New Roman" w:hAnsi="Consolas" w:cs="Times New Roman"/>
+          <w:color w:val="569CD6"/>
+          <w:sz w:val="27"/>
+          <w:szCs w:val="27"/>
+          <w:lang w:eastAsia="pt-BR"/>
+        </w:rPr>
+        <w:t>const</w:t>
+      </w:r>
+      <w:r>
+        <w:rPr>
+          <w:rFonts w:ascii="Consolas" w:eastAsia="Times New Roman" w:hAnsi="Consolas" w:cs="Times New Roman"/>
+          <w:color w:val="D4D4D4"/>
+          <w:sz w:val="27"/>
+          <w:szCs w:val="27"/>
+          <w:lang w:eastAsia="pt-BR"/>
+        </w:rPr>
+        <w:t> </w:t>
+      </w:r>
+      <w:r>
+        <w:rPr>
+          <w:rFonts w:ascii="Consolas" w:eastAsia="Times New Roman" w:hAnsi="Consolas" w:cs="Times New Roman"/>
+          <w:color w:val="4FC1FF"/>
+          <w:sz w:val="27"/>
+          <w:szCs w:val="27"/>
+          <w:lang w:eastAsia="pt-BR"/>
+        </w:rPr>
+        <w:t>nome</w:t>
+      </w:r>
+      <w:r>
+        <w:rPr>
+          <w:rFonts w:ascii="Consolas" w:eastAsia="Times New Roman" w:hAnsi="Consolas" w:cs="Times New Roman"/>
+          <w:color w:val="D4D4D4"/>
+          <w:sz w:val="27"/>
+          <w:szCs w:val="27"/>
+          <w:lang w:eastAsia="pt-BR"/>
+        </w:rPr>
+        <w:t> = </w:t>
+      </w:r>
+      <w:r>
+        <w:rPr>
+          <w:rFonts w:ascii="Consolas" w:eastAsia="Times New Roman" w:hAnsi="Consolas" w:cs="Times New Roman"/>
+          <w:color w:val="CE9178"/>
+          <w:sz w:val="27"/>
+          <w:szCs w:val="27"/>
+          <w:lang w:eastAsia="pt-BR"/>
+        </w:rPr>
+        <w:t>'Rodrigo'</w:t>
+      </w:r>
+      <w:r>
+        <w:rPr>
+          <w:rFonts w:ascii="Consolas" w:eastAsia="Times New Roman" w:hAnsi="Consolas" w:cs="Times New Roman"/>
+          <w:color w:val="D4D4D4"/>
+          <w:sz w:val="27"/>
+          <w:szCs w:val="27"/>
+          <w:lang w:eastAsia="pt-BR"/>
+        </w:rPr>
+        <w:t> </w:t>
+      </w:r>
+      <w:r>
+        <w:rPr>
+          <w:rFonts w:ascii="Consolas" w:eastAsia="Times New Roman" w:hAnsi="Consolas" w:cs="Times New Roman"/>
+          <w:color w:val="6A9955"/>
+          <w:sz w:val="27"/>
+          <w:szCs w:val="27"/>
+          <w:lang w:eastAsia="pt-BR"/>
+        </w:rPr>
+        <w:t>// String</w:t>
+      </w:r>
+    </w:p>
+    <w:p>
+      <w:pPr>
+        <w:shd w:val="clear" w:color="auto" w:fill="1E1E1E"/>
+        <w:spacing w:after="0" w:line="360" w:lineRule="atLeast"/>
+        <w:rPr>
+          <w:rFonts w:ascii="Consolas" w:eastAsia="Times New Roman" w:hAnsi="Consolas" w:cs="Times New Roman"/>
+          <w:color w:val="D4D4D4"/>
+          <w:sz w:val="27"/>
+          <w:szCs w:val="27"/>
+          <w:lang w:eastAsia="pt-BR"/>
+        </w:rPr>
+      </w:pPr>
+      <w:r>
+        <w:rPr>
+          <w:rFonts w:ascii="Consolas" w:eastAsia="Times New Roman" w:hAnsi="Consolas" w:cs="Times New Roman"/>
+          <w:color w:val="569CD6"/>
+          <w:sz w:val="27"/>
+          <w:szCs w:val="27"/>
+          <w:lang w:eastAsia="pt-BR"/>
+        </w:rPr>
+        <w:t>const</w:t>
+      </w:r>
+      <w:r>
+        <w:rPr>
+          <w:rFonts w:ascii="Consolas" w:eastAsia="Times New Roman" w:hAnsi="Consolas" w:cs="Times New Roman"/>
+          <w:color w:val="D4D4D4"/>
+          <w:sz w:val="27"/>
+          <w:szCs w:val="27"/>
+          <w:lang w:eastAsia="pt-BR"/>
+        </w:rPr>
+        <w:t> </w:t>
+      </w:r>
+      <w:r>
+        <w:rPr>
+          <w:rFonts w:ascii="Consolas" w:eastAsia="Times New Roman" w:hAnsi="Consolas" w:cs="Times New Roman"/>
+          <w:color w:val="4FC1FF"/>
+          <w:sz w:val="27"/>
+          <w:szCs w:val="27"/>
+          <w:lang w:eastAsia="pt-BR"/>
+        </w:rPr>
+        <w:t>nome1</w:t>
+      </w:r>
+      <w:r>
+        <w:rPr>
+          <w:rFonts w:ascii="Consolas" w:eastAsia="Times New Roman" w:hAnsi="Consolas" w:cs="Times New Roman"/>
+          <w:color w:val="D4D4D4"/>
+          <w:sz w:val="27"/>
+          <w:szCs w:val="27"/>
+          <w:lang w:eastAsia="pt-BR"/>
+        </w:rPr>
+        <w:t> = </w:t>
+      </w:r>
+      <w:r>
+        <w:rPr>
+          <w:rFonts w:ascii="Consolas" w:eastAsia="Times New Roman" w:hAnsi="Consolas" w:cs="Times New Roman"/>
+          <w:color w:val="CE9178"/>
+          <w:sz w:val="27"/>
+          <w:szCs w:val="27"/>
+          <w:lang w:eastAsia="pt-BR"/>
+        </w:rPr>
+        <w:t>"Rodrigo"</w:t>
+      </w:r>
+      <w:r>
+        <w:rPr>
+          <w:rFonts w:ascii="Consolas" w:eastAsia="Times New Roman" w:hAnsi="Consolas" w:cs="Times New Roman"/>
+          <w:color w:val="D4D4D4"/>
+          <w:sz w:val="27"/>
+          <w:szCs w:val="27"/>
+          <w:lang w:eastAsia="pt-BR"/>
+        </w:rPr>
+        <w:t> </w:t>
+      </w:r>
+      <w:r>
+        <w:rPr>
+          <w:rFonts w:ascii="Consolas" w:eastAsia="Times New Roman" w:hAnsi="Consolas" w:cs="Times New Roman"/>
+          <w:color w:val="6A9955"/>
+          <w:sz w:val="27"/>
+          <w:szCs w:val="27"/>
+          <w:lang w:eastAsia="pt-BR"/>
+        </w:rPr>
+        <w:t>// String</w:t>
+      </w:r>
+    </w:p>
+    <w:p>
+      <w:pPr>
+        <w:shd w:val="clear" w:color="auto" w:fill="1E1E1E"/>
+        <w:spacing w:after="0" w:line="360" w:lineRule="atLeast"/>
+        <w:rPr>
+          <w:rFonts w:ascii="Consolas" w:eastAsia="Times New Roman" w:hAnsi="Consolas" w:cs="Times New Roman"/>
+          <w:color w:val="D4D4D4"/>
+          <w:sz w:val="27"/>
+          <w:szCs w:val="27"/>
+          <w:lang w:eastAsia="pt-BR"/>
+        </w:rPr>
+      </w:pPr>
+      <w:r>
+        <w:rPr>
+          <w:rFonts w:ascii="Consolas" w:eastAsia="Times New Roman" w:hAnsi="Consolas" w:cs="Times New Roman"/>
+          <w:color w:val="569CD6"/>
+          <w:sz w:val="27"/>
+          <w:szCs w:val="27"/>
+          <w:lang w:eastAsia="pt-BR"/>
+        </w:rPr>
+        <w:t>const</w:t>
+      </w:r>
+      <w:r>
+        <w:rPr>
+          <w:rFonts w:ascii="Consolas" w:eastAsia="Times New Roman" w:hAnsi="Consolas" w:cs="Times New Roman"/>
+          <w:color w:val="D4D4D4"/>
+          <w:sz w:val="27"/>
+          <w:szCs w:val="27"/>
+          <w:lang w:eastAsia="pt-BR"/>
+        </w:rPr>
+        <w:t> </w:t>
+      </w:r>
+      <w:r>
+        <w:rPr>
+          <w:rFonts w:ascii="Consolas" w:eastAsia="Times New Roman" w:hAnsi="Consolas" w:cs="Times New Roman"/>
+          <w:color w:val="4FC1FF"/>
+          <w:sz w:val="27"/>
+          <w:szCs w:val="27"/>
+          <w:lang w:eastAsia="pt-BR"/>
+        </w:rPr>
+        <w:t>nome2</w:t>
+      </w:r>
+      <w:r>
+        <w:rPr>
+          <w:rFonts w:ascii="Consolas" w:eastAsia="Times New Roman" w:hAnsi="Consolas" w:cs="Times New Roman"/>
+          <w:color w:val="D4D4D4"/>
+          <w:sz w:val="27"/>
+          <w:szCs w:val="27"/>
+          <w:lang w:eastAsia="pt-BR"/>
+        </w:rPr>
+        <w:t> = </w:t>
+      </w:r>
+      <w:r>
+        <w:rPr>
+          <w:rFonts w:ascii="Consolas" w:eastAsia="Times New Roman" w:hAnsi="Consolas" w:cs="Times New Roman"/>
+          <w:color w:val="CE9178"/>
+          <w:sz w:val="27"/>
+          <w:szCs w:val="27"/>
+          <w:lang w:eastAsia="pt-BR"/>
+        </w:rPr>
+        <w:t>`Rodrigo`</w:t>
+      </w:r>
+      <w:r>
+        <w:rPr>
+          <w:rFonts w:ascii="Consolas" w:eastAsia="Times New Roman" w:hAnsi="Consolas" w:cs="Times New Roman"/>
+          <w:color w:val="D4D4D4"/>
+          <w:sz w:val="27"/>
+          <w:szCs w:val="27"/>
+          <w:lang w:eastAsia="pt-BR"/>
+        </w:rPr>
+        <w:t> </w:t>
+      </w:r>
+      <w:r>
+        <w:rPr>
+          <w:rFonts w:ascii="Consolas" w:eastAsia="Times New Roman" w:hAnsi="Consolas" w:cs="Times New Roman"/>
+          <w:color w:val="6A9955"/>
+          <w:sz w:val="27"/>
+          <w:szCs w:val="27"/>
+          <w:lang w:eastAsia="pt-BR"/>
+        </w:rPr>
+        <w:t>// String</w:t>
+      </w:r>
+    </w:p>
+    <w:p>
+      <w:pPr>
+        <w:shd w:val="clear" w:color="auto" w:fill="1E1E1E"/>
+        <w:spacing w:after="0" w:line="360" w:lineRule="atLeast"/>
+        <w:rPr>
+          <w:rFonts w:ascii="Consolas" w:eastAsia="Times New Roman" w:hAnsi="Consolas" w:cs="Times New Roman"/>
+          <w:color w:val="D4D4D4"/>
+          <w:sz w:val="27"/>
+          <w:szCs w:val="27"/>
+          <w:lang w:eastAsia="pt-BR"/>
+        </w:rPr>
+      </w:pPr>
+      <w:r>
+        <w:rPr>
+          <w:rFonts w:ascii="Consolas" w:eastAsia="Times New Roman" w:hAnsi="Consolas" w:cs="Times New Roman"/>
+          <w:color w:val="569CD6"/>
+          <w:sz w:val="27"/>
+          <w:szCs w:val="27"/>
+          <w:lang w:eastAsia="pt-BR"/>
+        </w:rPr>
+        <w:t>const</w:t>
+      </w:r>
+      <w:r>
+        <w:rPr>
+          <w:rFonts w:ascii="Consolas" w:eastAsia="Times New Roman" w:hAnsi="Consolas" w:cs="Times New Roman"/>
+          <w:color w:val="D4D4D4"/>
+          <w:sz w:val="27"/>
+          <w:szCs w:val="27"/>
+          <w:lang w:eastAsia="pt-BR"/>
+        </w:rPr>
+        <w:t> </w:t>
+      </w:r>
+      <w:r>
+        <w:rPr>
+          <w:rFonts w:ascii="Consolas" w:eastAsia="Times New Roman" w:hAnsi="Consolas" w:cs="Times New Roman"/>
+          <w:color w:val="4FC1FF"/>
+          <w:sz w:val="27"/>
+          <w:szCs w:val="27"/>
+          <w:lang w:eastAsia="pt-BR"/>
+        </w:rPr>
+        <w:t>num1</w:t>
+      </w:r>
+      <w:r>
+        <w:rPr>
+          <w:rFonts w:ascii="Consolas" w:eastAsia="Times New Roman" w:hAnsi="Consolas" w:cs="Times New Roman"/>
+          <w:color w:val="D4D4D4"/>
+          <w:sz w:val="27"/>
+          <w:szCs w:val="27"/>
+          <w:lang w:eastAsia="pt-BR"/>
+        </w:rPr>
+        <w:t> = </w:t>
+      </w:r>
+      <w:r>
+        <w:rPr>
+          <w:rFonts w:ascii="Consolas" w:eastAsia="Times New Roman" w:hAnsi="Consolas" w:cs="Times New Roman"/>
+          <w:color w:val="B5CEA8"/>
+          <w:sz w:val="27"/>
+          <w:szCs w:val="27"/>
+          <w:lang w:eastAsia="pt-BR"/>
+        </w:rPr>
+        <w:t>10</w:t>
+      </w:r>
+      <w:r>
+        <w:rPr>
+          <w:rFonts w:ascii="Consolas" w:eastAsia="Times New Roman" w:hAnsi="Consolas" w:cs="Times New Roman"/>
+          <w:color w:val="D4D4D4"/>
+          <w:sz w:val="27"/>
+          <w:szCs w:val="27"/>
+          <w:lang w:eastAsia="pt-BR"/>
+        </w:rPr>
+        <w:t> </w:t>
+      </w:r>
+      <w:r>
+        <w:rPr>
+          <w:rFonts w:ascii="Consolas" w:eastAsia="Times New Roman" w:hAnsi="Consolas" w:cs="Times New Roman"/>
+          <w:color w:val="6A9955"/>
+          <w:sz w:val="27"/>
+          <w:szCs w:val="27"/>
+          <w:lang w:eastAsia="pt-BR"/>
+        </w:rPr>
+        <w:t>// Number</w:t>
+      </w:r>
+    </w:p>
+    <w:p>
+      <w:pPr>
+        <w:shd w:val="clear" w:color="auto" w:fill="1E1E1E"/>
+        <w:spacing w:after="0" w:line="360" w:lineRule="atLeast"/>
+        <w:rPr>
+          <w:rFonts w:ascii="Consolas" w:eastAsia="Times New Roman" w:hAnsi="Consolas" w:cs="Times New Roman"/>
+          <w:color w:val="D4D4D4"/>
+          <w:sz w:val="27"/>
+          <w:szCs w:val="27"/>
+          <w:lang w:eastAsia="pt-BR"/>
+        </w:rPr>
+      </w:pPr>
+      <w:r>
+        <w:rPr>
+          <w:rFonts w:ascii="Consolas" w:eastAsia="Times New Roman" w:hAnsi="Consolas" w:cs="Times New Roman"/>
+          <w:color w:val="569CD6"/>
+          <w:sz w:val="27"/>
+          <w:szCs w:val="27"/>
+          <w:lang w:eastAsia="pt-BR"/>
+        </w:rPr>
+        <w:t>const</w:t>
+      </w:r>
+      <w:r>
+        <w:rPr>
+          <w:rFonts w:ascii="Consolas" w:eastAsia="Times New Roman" w:hAnsi="Consolas" w:cs="Times New Roman"/>
+          <w:color w:val="D4D4D4"/>
+          <w:sz w:val="27"/>
+          <w:szCs w:val="27"/>
+          <w:lang w:eastAsia="pt-BR"/>
+        </w:rPr>
+        <w:t> </w:t>
+      </w:r>
+      <w:r>
+        <w:rPr>
+          <w:rFonts w:ascii="Consolas" w:eastAsia="Times New Roman" w:hAnsi="Consolas" w:cs="Times New Roman"/>
+          <w:color w:val="4FC1FF"/>
+          <w:sz w:val="27"/>
+          <w:szCs w:val="27"/>
+          <w:lang w:eastAsia="pt-BR"/>
+        </w:rPr>
+        <w:t>num2</w:t>
+      </w:r>
+      <w:r>
+        <w:rPr>
+          <w:rFonts w:ascii="Consolas" w:eastAsia="Times New Roman" w:hAnsi="Consolas" w:cs="Times New Roman"/>
+          <w:color w:val="D4D4D4"/>
+          <w:sz w:val="27"/>
+          <w:szCs w:val="27"/>
+          <w:lang w:eastAsia="pt-BR"/>
+        </w:rPr>
+        <w:t> = </w:t>
+      </w:r>
+      <w:r>
+        <w:rPr>
+          <w:rFonts w:ascii="Consolas" w:eastAsia="Times New Roman" w:hAnsi="Consolas" w:cs="Times New Roman"/>
+          <w:color w:val="B5CEA8"/>
+          <w:sz w:val="27"/>
+          <w:szCs w:val="27"/>
+          <w:lang w:eastAsia="pt-BR"/>
+        </w:rPr>
+        <w:t>10.52</w:t>
+      </w:r>
+      <w:r>
+        <w:rPr>
+          <w:rFonts w:ascii="Consolas" w:eastAsia="Times New Roman" w:hAnsi="Consolas" w:cs="Times New Roman"/>
+          <w:color w:val="D4D4D4"/>
+          <w:sz w:val="27"/>
+          <w:szCs w:val="27"/>
+          <w:lang w:eastAsia="pt-BR"/>
+        </w:rPr>
+        <w:t> </w:t>
+      </w:r>
+      <w:r>
+        <w:rPr>
+          <w:rFonts w:ascii="Consolas" w:eastAsia="Times New Roman" w:hAnsi="Consolas" w:cs="Times New Roman"/>
+          <w:color w:val="6A9955"/>
+          <w:sz w:val="27"/>
+          <w:szCs w:val="27"/>
+          <w:lang w:eastAsia="pt-BR"/>
+        </w:rPr>
+        <w:t>// Number</w:t>
+      </w:r>
+    </w:p>
+    <w:p>
+      <w:pPr>
+        <w:shd w:val="clear" w:color="auto" w:fill="1E1E1E"/>
+        <w:spacing w:after="0" w:line="360" w:lineRule="atLeast"/>
+        <w:rPr>
+          <w:rFonts w:ascii="Consolas" w:eastAsia="Times New Roman" w:hAnsi="Consolas" w:cs="Times New Roman"/>
+          <w:color w:val="D4D4D4"/>
+          <w:sz w:val="27"/>
+          <w:szCs w:val="27"/>
+          <w:lang w:eastAsia="pt-BR"/>
+        </w:rPr>
+      </w:pPr>
+      <w:r>
+        <w:rPr>
+          <w:rFonts w:ascii="Consolas" w:eastAsia="Times New Roman" w:hAnsi="Consolas" w:cs="Times New Roman"/>
+          <w:color w:val="569CD6"/>
+          <w:sz w:val="27"/>
+          <w:szCs w:val="27"/>
+          <w:lang w:eastAsia="pt-BR"/>
+        </w:rPr>
+        <w:t>let</w:t>
+      </w:r>
+      <w:r>
+        <w:rPr>
+          <w:rFonts w:ascii="Consolas" w:eastAsia="Times New Roman" w:hAnsi="Consolas" w:cs="Times New Roman"/>
+          <w:color w:val="D4D4D4"/>
+          <w:sz w:val="27"/>
+          <w:szCs w:val="27"/>
+          <w:lang w:eastAsia="pt-BR"/>
+        </w:rPr>
+        <w:t> </w:t>
+      </w:r>
+      <w:r>
+        <w:rPr>
+          <w:rFonts w:ascii="Consolas" w:eastAsia="Times New Roman" w:hAnsi="Consolas" w:cs="Times New Roman"/>
+          <w:color w:val="9CDCFE"/>
+          <w:sz w:val="27"/>
+          <w:szCs w:val="27"/>
+          <w:lang w:eastAsia="pt-BR"/>
+        </w:rPr>
+        <w:t>nomeAluno</w:t>
+      </w:r>
+      <w:r>
+        <w:rPr>
+          <w:rFonts w:ascii="Consolas" w:eastAsia="Times New Roman" w:hAnsi="Consolas" w:cs="Times New Roman"/>
+          <w:color w:val="D4D4D4"/>
+          <w:sz w:val="27"/>
+          <w:szCs w:val="27"/>
+          <w:lang w:eastAsia="pt-BR"/>
+        </w:rPr>
+        <w:t> </w:t>
+      </w:r>
+      <w:r>
+        <w:rPr>
+          <w:rFonts w:ascii="Consolas" w:eastAsia="Times New Roman" w:hAnsi="Consolas" w:cs="Times New Roman"/>
+          <w:color w:val="6A9955"/>
+          <w:sz w:val="27"/>
+          <w:szCs w:val="27"/>
+          <w:lang w:eastAsia="pt-BR"/>
+        </w:rPr>
+        <w:t>// underfined -&gt; não aponta pra local nenhum na memória</w:t>
+      </w:r>
+    </w:p>
+    <w:p>
+      <w:pPr>
+        <w:shd w:val="clear" w:color="auto" w:fill="1E1E1E"/>
+        <w:spacing w:after="0" w:line="360" w:lineRule="atLeast"/>
+        <w:rPr>
+          <w:rFonts w:ascii="Consolas" w:eastAsia="Times New Roman" w:hAnsi="Consolas" w:cs="Times New Roman"/>
+          <w:color w:val="D4D4D4"/>
+          <w:sz w:val="27"/>
+          <w:szCs w:val="27"/>
+          <w:lang w:eastAsia="pt-BR"/>
+        </w:rPr>
+      </w:pPr>
+      <w:r>
+        <w:rPr>
+          <w:rFonts w:ascii="Consolas" w:eastAsia="Times New Roman" w:hAnsi="Consolas" w:cs="Times New Roman"/>
+          <w:color w:val="569CD6"/>
+          <w:sz w:val="27"/>
+          <w:szCs w:val="27"/>
+          <w:lang w:eastAsia="pt-BR"/>
+        </w:rPr>
+        <w:t>const</w:t>
+      </w:r>
+      <w:r>
+        <w:rPr>
+          <w:rFonts w:ascii="Consolas" w:eastAsia="Times New Roman" w:hAnsi="Consolas" w:cs="Times New Roman"/>
+          <w:color w:val="D4D4D4"/>
+          <w:sz w:val="27"/>
+          <w:szCs w:val="27"/>
+          <w:lang w:eastAsia="pt-BR"/>
+        </w:rPr>
+        <w:t> </w:t>
+      </w:r>
+      <w:r>
+        <w:rPr>
+          <w:rFonts w:ascii="Consolas" w:eastAsia="Times New Roman" w:hAnsi="Consolas" w:cs="Times New Roman"/>
+          <w:color w:val="4FC1FF"/>
+          <w:sz w:val="27"/>
+          <w:szCs w:val="27"/>
+          <w:lang w:eastAsia="pt-BR"/>
+        </w:rPr>
+        <w:t>sobreNomeAluno</w:t>
+      </w:r>
+      <w:r>
+        <w:rPr>
+          <w:rFonts w:ascii="Consolas" w:eastAsia="Times New Roman" w:hAnsi="Consolas" w:cs="Times New Roman"/>
+          <w:color w:val="D4D4D4"/>
+          <w:sz w:val="27"/>
+          <w:szCs w:val="27"/>
+          <w:lang w:eastAsia="pt-BR"/>
+        </w:rPr>
+        <w:t> = </w:t>
+      </w:r>
+      <w:r>
+        <w:rPr>
+          <w:rFonts w:ascii="Consolas" w:eastAsia="Times New Roman" w:hAnsi="Consolas" w:cs="Times New Roman"/>
+          <w:color w:val="569CD6"/>
+          <w:sz w:val="27"/>
+          <w:szCs w:val="27"/>
+          <w:lang w:eastAsia="pt-BR"/>
+        </w:rPr>
+        <w:t>null</w:t>
+      </w:r>
+      <w:r>
+        <w:rPr>
+          <w:rFonts w:ascii="Consolas" w:eastAsia="Times New Roman" w:hAnsi="Consolas" w:cs="Times New Roman"/>
+          <w:color w:val="D4D4D4"/>
+          <w:sz w:val="27"/>
+          <w:szCs w:val="27"/>
+          <w:lang w:eastAsia="pt-BR"/>
+        </w:rPr>
+        <w:t> </w:t>
+      </w:r>
+      <w:r>
+        <w:rPr>
+          <w:rFonts w:ascii="Consolas" w:eastAsia="Times New Roman" w:hAnsi="Consolas" w:cs="Times New Roman"/>
+          <w:color w:val="6A9955"/>
+          <w:sz w:val="27"/>
+          <w:szCs w:val="27"/>
+          <w:lang w:eastAsia="pt-BR"/>
+        </w:rPr>
+        <w:t>// Nulo -&gt; não aponta pra local nenhum na memória</w:t>
+      </w:r>
+    </w:p>
+    <w:p>
+      <w:pPr>
+        <w:shd w:val="clear" w:color="auto" w:fill="1E1E1E"/>
+        <w:spacing w:after="0" w:line="360" w:lineRule="atLeast"/>
+        <w:rPr>
+          <w:rFonts w:ascii="Consolas" w:eastAsia="Times New Roman" w:hAnsi="Consolas" w:cs="Times New Roman"/>
+          <w:color w:val="6A9955"/>
+          <w:sz w:val="27"/>
+          <w:szCs w:val="27"/>
+          <w:lang w:eastAsia="pt-BR"/>
+        </w:rPr>
+      </w:pPr>
+      <w:r>
+        <w:rPr>
+          <w:rFonts w:ascii="Consolas" w:eastAsia="Times New Roman" w:hAnsi="Consolas" w:cs="Times New Roman"/>
+          <w:color w:val="569CD6"/>
+          <w:sz w:val="27"/>
+          <w:szCs w:val="27"/>
+          <w:lang w:eastAsia="pt-BR"/>
+        </w:rPr>
+        <w:t>const</w:t>
+      </w:r>
+      <w:r>
+        <w:rPr>
+          <w:rFonts w:ascii="Consolas" w:eastAsia="Times New Roman" w:hAnsi="Consolas" w:cs="Times New Roman"/>
+          <w:color w:val="D4D4D4"/>
+          <w:sz w:val="27"/>
+          <w:szCs w:val="27"/>
+          <w:lang w:eastAsia="pt-BR"/>
+        </w:rPr>
+        <w:t> </w:t>
+      </w:r>
+      <w:r>
+        <w:rPr>
+          <w:rFonts w:ascii="Consolas" w:eastAsia="Times New Roman" w:hAnsi="Consolas" w:cs="Times New Roman"/>
+          <w:color w:val="4FC1FF"/>
+          <w:sz w:val="27"/>
+          <w:szCs w:val="27"/>
+          <w:lang w:eastAsia="pt-BR"/>
+        </w:rPr>
+        <w:t>aprovado</w:t>
+      </w:r>
+      <w:r>
+        <w:rPr>
+          <w:rFonts w:ascii="Consolas" w:eastAsia="Times New Roman" w:hAnsi="Consolas" w:cs="Times New Roman"/>
+          <w:color w:val="D4D4D4"/>
+          <w:sz w:val="27"/>
+          <w:szCs w:val="27"/>
+          <w:lang w:eastAsia="pt-BR"/>
+        </w:rPr>
+        <w:t> = </w:t>
+      </w:r>
+      <w:r>
+        <w:rPr>
+          <w:rFonts w:ascii="Consolas" w:eastAsia="Times New Roman" w:hAnsi="Consolas" w:cs="Times New Roman"/>
+          <w:color w:val="569CD6"/>
+          <w:sz w:val="27"/>
+          <w:szCs w:val="27"/>
+          <w:lang w:eastAsia="pt-BR"/>
+        </w:rPr>
+        <w:t>true</w:t>
+      </w:r>
+      <w:r>
+        <w:rPr>
+          <w:rFonts w:ascii="Consolas" w:eastAsia="Times New Roman" w:hAnsi="Consolas" w:cs="Times New Roman"/>
+          <w:color w:val="D4D4D4"/>
+          <w:sz w:val="27"/>
+          <w:szCs w:val="27"/>
+          <w:lang w:eastAsia="pt-BR"/>
+        </w:rPr>
+        <w:t> </w:t>
+      </w:r>
+      <w:r>
+        <w:rPr>
+          <w:rFonts w:ascii="Consolas" w:eastAsia="Times New Roman" w:hAnsi="Consolas" w:cs="Times New Roman"/>
+          <w:color w:val="6A9955"/>
+          <w:sz w:val="27"/>
+          <w:szCs w:val="27"/>
+          <w:lang w:eastAsia="pt-BR"/>
+        </w:rPr>
+        <w:t>// Boolean = true ou false (lógico)</w:t>
+      </w:r>
+    </w:p>
+    <w:p>
+      <w:pPr>
+        <w:pStyle w:val="SemEspaamento"/>
+        <w:rPr>
+          <w:lang w:eastAsia="pt-BR"/>
+        </w:rPr>
+      </w:pPr>
+    </w:p>
+    <w:p>
+      <w:pPr>
+        <w:pStyle w:val="SemEspaamento"/>
+        <w:rPr>
+          <w:lang w:eastAsia="pt-BR"/>
+        </w:rPr>
+      </w:pPr>
+    </w:p>
+    <w:p>
+      <w:pPr>
+        <w:pStyle w:val="SemEspaamento"/>
+        <w:rPr>
+          <w:lang w:eastAsia="pt-BR"/>
+        </w:rPr>
+      </w:pPr>
+    </w:p>
+    <w:p>
+      <w:pPr>
+        <w:pStyle w:val="SemEspaamento"/>
+        <w:rPr>
+          <w:lang w:eastAsia="pt-BR"/>
+        </w:rPr>
+      </w:pPr>
+    </w:p>
+    <w:p>
+      <w:pPr>
+        <w:pStyle w:val="SemEspaamento"/>
+        <w:rPr>
+          <w:lang w:eastAsia="pt-BR"/>
+        </w:rPr>
+      </w:pPr>
+    </w:p>
+    <w:p>
+      <w:pPr>
+        <w:pStyle w:val="SemEspaamento"/>
+        <w:rPr>
+          <w:lang w:eastAsia="pt-BR"/>
+        </w:rPr>
+      </w:pPr>
+    </w:p>
+    <w:p>
+      <w:pPr>
+        <w:pStyle w:val="SemEspaamento"/>
+        <w:rPr>
+          <w:lang w:eastAsia="pt-BR"/>
+        </w:rPr>
+      </w:pPr>
+    </w:p>
+    <w:p>
+      <w:pPr>
+        <w:pStyle w:val="SemEspaamento"/>
+        <w:rPr>
+          <w:lang w:eastAsia="pt-BR"/>
+        </w:rPr>
+      </w:pPr>
+    </w:p>
+    <w:p>
+      <w:pPr>
+        <w:pStyle w:val="SemEspaamento"/>
+        <w:rPr>
+          <w:lang w:eastAsia="pt-BR"/>
+        </w:rPr>
+      </w:pPr>
+    </w:p>
+    <w:p>
+      <w:pPr>
+        <w:pStyle w:val="SemEspaamento"/>
+        <w:rPr>
+          <w:lang w:eastAsia="pt-BR"/>
+        </w:rPr>
+      </w:pPr>
+    </w:p>
+    <w:p>
+      <w:pPr>
+        <w:pStyle w:val="SemEspaamento"/>
+        <w:numPr>
+          <w:ilvl w:val="0"/>
+          <w:numId w:val="1"/>
+        </w:numPr>
+        <w:rPr>
+          <w:sz w:val="32"/>
+          <w:szCs w:val="32"/>
+          <w:lang w:eastAsia="pt-BR"/>
+        </w:rPr>
+      </w:pPr>
+      <w:r>
+        <w:rPr>
+          <w:sz w:val="32"/>
+          <w:szCs w:val="32"/>
+          <w:lang w:eastAsia="pt-BR"/>
+        </w:rPr>
+        <w:lastRenderedPageBreak/>
+        <w:t>Aula 10</w:t>
+      </w:r>
+    </w:p>
+    <w:p>
+      <w:pPr>
+        <w:pStyle w:val="SemEspaamento"/>
+        <w:rPr>
+          <w:sz w:val="32"/>
+          <w:szCs w:val="32"/>
+          <w:lang w:eastAsia="pt-BR"/>
+        </w:rPr>
+      </w:pPr>
+    </w:p>
+    <w:p>
+      <w:pPr>
+        <w:shd w:val="clear" w:color="auto" w:fill="1E1E1E"/>
+        <w:spacing w:after="0" w:line="360" w:lineRule="atLeast"/>
+        <w:rPr>
+          <w:rFonts w:ascii="Consolas" w:eastAsia="Times New Roman" w:hAnsi="Consolas" w:cs="Times New Roman"/>
+          <w:color w:val="D4D4D4"/>
+          <w:sz w:val="27"/>
+          <w:szCs w:val="27"/>
+          <w:lang w:eastAsia="pt-BR"/>
+        </w:rPr>
+      </w:pPr>
+      <w:r>
+        <w:rPr>
+          <w:rFonts w:ascii="Consolas" w:eastAsia="Times New Roman" w:hAnsi="Consolas" w:cs="Times New Roman"/>
+          <w:color w:val="6A9955"/>
+          <w:sz w:val="27"/>
+          <w:szCs w:val="27"/>
+          <w:lang w:eastAsia="pt-BR"/>
+        </w:rPr>
+        <w:t>// Aritméticos * / + - ** %</w:t>
+      </w:r>
+    </w:p>
+    <w:p>
+      <w:pPr>
+        <w:shd w:val="clear" w:color="auto" w:fill="1E1E1E"/>
+        <w:spacing w:after="0" w:line="360" w:lineRule="atLeast"/>
+        <w:rPr>
+          <w:rFonts w:ascii="Consolas" w:eastAsia="Times New Roman" w:hAnsi="Consolas" w:cs="Times New Roman"/>
+          <w:color w:val="D4D4D4"/>
+          <w:sz w:val="27"/>
+          <w:szCs w:val="27"/>
+          <w:lang w:eastAsia="pt-BR"/>
+        </w:rPr>
+      </w:pPr>
+      <w:r>
+        <w:rPr>
+          <w:rFonts w:ascii="Consolas" w:eastAsia="Times New Roman" w:hAnsi="Consolas" w:cs="Times New Roman"/>
+          <w:color w:val="6A9955"/>
+          <w:sz w:val="27"/>
+          <w:szCs w:val="27"/>
+          <w:lang w:eastAsia="pt-BR"/>
+        </w:rPr>
+        <w:t>/*</w:t>
+      </w:r>
+    </w:p>
+    <w:p>
+      <w:pPr>
+        <w:shd w:val="clear" w:color="auto" w:fill="1E1E1E"/>
+        <w:spacing w:after="0" w:line="360" w:lineRule="atLeast"/>
+        <w:rPr>
+          <w:rFonts w:ascii="Consolas" w:eastAsia="Times New Roman" w:hAnsi="Consolas" w:cs="Times New Roman"/>
+          <w:color w:val="D4D4D4"/>
+          <w:sz w:val="27"/>
+          <w:szCs w:val="27"/>
+          <w:lang w:eastAsia="pt-BR"/>
+        </w:rPr>
+      </w:pPr>
+      <w:r>
+        <w:rPr>
+          <w:rFonts w:ascii="Consolas" w:eastAsia="Times New Roman" w:hAnsi="Consolas" w:cs="Times New Roman"/>
+          <w:color w:val="6A9955"/>
+          <w:sz w:val="27"/>
+          <w:szCs w:val="27"/>
+          <w:lang w:eastAsia="pt-BR"/>
+        </w:rPr>
+        <w:t>Ordem de precedência () ** * / % + -</w:t>
+      </w:r>
+    </w:p>
+    <w:p>
+      <w:pPr>
+        <w:shd w:val="clear" w:color="auto" w:fill="1E1E1E"/>
+        <w:spacing w:after="0" w:line="360" w:lineRule="atLeast"/>
+        <w:rPr>
+          <w:rFonts w:ascii="Consolas" w:eastAsia="Times New Roman" w:hAnsi="Consolas" w:cs="Times New Roman"/>
+          <w:color w:val="D4D4D4"/>
+          <w:sz w:val="27"/>
+          <w:szCs w:val="27"/>
+          <w:lang w:eastAsia="pt-BR"/>
+        </w:rPr>
+      </w:pPr>
+      <w:r>
+        <w:rPr>
+          <w:rFonts w:ascii="Consolas" w:eastAsia="Times New Roman" w:hAnsi="Consolas" w:cs="Times New Roman"/>
+          <w:color w:val="6A9955"/>
+          <w:sz w:val="27"/>
+          <w:szCs w:val="27"/>
+          <w:lang w:eastAsia="pt-BR"/>
+        </w:rPr>
+        <w:t>Incremento = ++</w:t>
+      </w:r>
+    </w:p>
+    <w:p>
+      <w:pPr>
+        <w:shd w:val="clear" w:color="auto" w:fill="1E1E1E"/>
+        <w:spacing w:after="0" w:line="360" w:lineRule="atLeast"/>
+        <w:rPr>
+          <w:rFonts w:ascii="Consolas" w:eastAsia="Times New Roman" w:hAnsi="Consolas" w:cs="Times New Roman"/>
+          <w:color w:val="D4D4D4"/>
+          <w:sz w:val="27"/>
+          <w:szCs w:val="27"/>
+          <w:lang w:eastAsia="pt-BR"/>
+        </w:rPr>
+      </w:pPr>
+      <w:r>
+        <w:rPr>
+          <w:rFonts w:ascii="Consolas" w:eastAsia="Times New Roman" w:hAnsi="Consolas" w:cs="Times New Roman"/>
+          <w:color w:val="6A9955"/>
+          <w:sz w:val="27"/>
+          <w:szCs w:val="27"/>
+          <w:lang w:eastAsia="pt-BR"/>
+        </w:rPr>
+        <w:t>decremento = --</w:t>
+      </w:r>
+    </w:p>
+    <w:p>
+      <w:pPr>
+        <w:shd w:val="clear" w:color="auto" w:fill="1E1E1E"/>
+        <w:spacing w:after="0" w:line="360" w:lineRule="atLeast"/>
+        <w:rPr>
+          <w:rFonts w:ascii="Consolas" w:eastAsia="Times New Roman" w:hAnsi="Consolas" w:cs="Times New Roman"/>
+          <w:color w:val="D4D4D4"/>
+          <w:sz w:val="27"/>
+          <w:szCs w:val="27"/>
+          <w:lang w:eastAsia="pt-BR"/>
+        </w:rPr>
+      </w:pPr>
+      <w:r>
+        <w:rPr>
+          <w:rFonts w:ascii="Consolas" w:eastAsia="Times New Roman" w:hAnsi="Consolas" w:cs="Times New Roman"/>
+          <w:color w:val="6A9955"/>
+          <w:sz w:val="27"/>
+          <w:szCs w:val="27"/>
+          <w:lang w:eastAsia="pt-BR"/>
+        </w:rPr>
+        <w:t>NaN - Not a number</w:t>
+      </w:r>
+    </w:p>
+    <w:p>
+      <w:pPr>
+        <w:shd w:val="clear" w:color="auto" w:fill="1E1E1E"/>
+        <w:spacing w:after="0" w:line="360" w:lineRule="atLeast"/>
+        <w:rPr>
+          <w:rFonts w:ascii="Consolas" w:eastAsia="Times New Roman" w:hAnsi="Consolas" w:cs="Times New Roman"/>
+          <w:color w:val="D4D4D4"/>
+          <w:sz w:val="27"/>
+          <w:szCs w:val="27"/>
+          <w:lang w:eastAsia="pt-BR"/>
+        </w:rPr>
+      </w:pPr>
+      <w:r>
+        <w:rPr>
+          <w:rFonts w:ascii="Consolas" w:eastAsia="Times New Roman" w:hAnsi="Consolas" w:cs="Times New Roman"/>
+          <w:color w:val="6A9955"/>
+          <w:sz w:val="27"/>
+          <w:szCs w:val="27"/>
+          <w:lang w:eastAsia="pt-BR"/>
+        </w:rPr>
+        <w:t>parseInt (inteiro)</w:t>
+      </w:r>
+    </w:p>
+    <w:p>
+      <w:pPr>
+        <w:shd w:val="clear" w:color="auto" w:fill="1E1E1E"/>
+        <w:spacing w:after="0" w:line="360" w:lineRule="atLeast"/>
+        <w:rPr>
+          <w:rFonts w:ascii="Consolas" w:eastAsia="Times New Roman" w:hAnsi="Consolas" w:cs="Times New Roman"/>
+          <w:color w:val="D4D4D4"/>
+          <w:sz w:val="27"/>
+          <w:szCs w:val="27"/>
+          <w:lang w:eastAsia="pt-BR"/>
+        </w:rPr>
+      </w:pPr>
+      <w:r>
+        <w:rPr>
+          <w:rFonts w:ascii="Consolas" w:eastAsia="Times New Roman" w:hAnsi="Consolas" w:cs="Times New Roman"/>
+          <w:color w:val="6A9955"/>
+          <w:sz w:val="27"/>
+          <w:szCs w:val="27"/>
+          <w:lang w:eastAsia="pt-BR"/>
+        </w:rPr>
+        <w:t>parseFloat(decimais)</w:t>
+      </w:r>
+    </w:p>
+    <w:p>
+      <w:pPr>
+        <w:shd w:val="clear" w:color="auto" w:fill="1E1E1E"/>
+        <w:spacing w:after="0" w:line="360" w:lineRule="atLeast"/>
+        <w:rPr>
+          <w:rFonts w:ascii="Consolas" w:eastAsia="Times New Roman" w:hAnsi="Consolas" w:cs="Times New Roman"/>
+          <w:color w:val="D4D4D4"/>
+          <w:sz w:val="27"/>
+          <w:szCs w:val="27"/>
+          <w:lang w:eastAsia="pt-BR"/>
+        </w:rPr>
+      </w:pPr>
+      <w:r>
+        <w:rPr>
+          <w:rFonts w:ascii="Consolas" w:eastAsia="Times New Roman" w:hAnsi="Consolas" w:cs="Times New Roman"/>
+          <w:color w:val="6A9955"/>
+          <w:sz w:val="27"/>
+          <w:szCs w:val="27"/>
+          <w:lang w:eastAsia="pt-BR"/>
+        </w:rPr>
+        <w:t>Number(irá converte para </w:t>
+      </w:r>
+      <w:r>
+        <w:rPr>
+          <w:rFonts w:ascii="Consolas" w:eastAsia="Times New Roman" w:hAnsi="Consolas" w:cs="Times New Roman"/>
+          <w:color w:val="6A9955"/>
+          <w:sz w:val="27"/>
+          <w:szCs w:val="27"/>
+          <w:lang w:eastAsia="pt-BR"/>
+        </w:rPr>
+        <w:t>número</w:t>
+      </w:r>
+      <w:r>
+        <w:rPr>
+          <w:rFonts w:ascii="Consolas" w:eastAsia="Times New Roman" w:hAnsi="Consolas" w:cs="Times New Roman"/>
+          <w:color w:val="6A9955"/>
+          <w:sz w:val="27"/>
+          <w:szCs w:val="27"/>
+          <w:lang w:eastAsia="pt-BR"/>
+        </w:rPr>
+        <w:t> tanto inteiro quanto float)</w:t>
+      </w:r>
+    </w:p>
+    <w:p>
+      <w:pPr>
+        <w:shd w:val="clear" w:color="auto" w:fill="1E1E1E"/>
+        <w:spacing w:after="0" w:line="360" w:lineRule="atLeast"/>
+        <w:rPr>
+          <w:rFonts w:ascii="Consolas" w:eastAsia="Times New Roman" w:hAnsi="Consolas" w:cs="Times New Roman"/>
+          <w:color w:val="D4D4D4"/>
+          <w:sz w:val="27"/>
+          <w:szCs w:val="27"/>
+          <w:lang w:eastAsia="pt-BR"/>
+        </w:rPr>
+      </w:pPr>
+      <w:r>
+        <w:rPr>
+          <w:rFonts w:ascii="Consolas" w:eastAsia="Times New Roman" w:hAnsi="Consolas" w:cs="Times New Roman"/>
+          <w:color w:val="6A9955"/>
+          <w:sz w:val="27"/>
+          <w:szCs w:val="27"/>
+          <w:lang w:eastAsia="pt-BR"/>
+        </w:rPr>
+        <w:t>*/</w:t>
+      </w:r>
+    </w:p>
+    <w:p>
+      <w:pPr>
+        <w:shd w:val="clear" w:color="auto" w:fill="1E1E1E"/>
+        <w:spacing w:after="0" w:line="360" w:lineRule="atLeast"/>
+        <w:rPr>
+          <w:rFonts w:ascii="Consolas" w:eastAsia="Times New Roman" w:hAnsi="Consolas" w:cs="Times New Roman"/>
+          <w:color w:val="D4D4D4"/>
+          <w:sz w:val="27"/>
+          <w:szCs w:val="27"/>
+          <w:lang w:eastAsia="pt-BR"/>
+        </w:rPr>
+      </w:pPr>
+    </w:p>
+    <w:p>
+      <w:pPr>
+        <w:shd w:val="clear" w:color="auto" w:fill="1E1E1E"/>
+        <w:spacing w:after="0" w:line="360" w:lineRule="atLeast"/>
+        <w:rPr>
+          <w:rFonts w:ascii="Consolas" w:eastAsia="Times New Roman" w:hAnsi="Consolas" w:cs="Times New Roman"/>
+          <w:color w:val="D4D4D4"/>
+          <w:sz w:val="27"/>
+          <w:szCs w:val="27"/>
+          <w:lang w:eastAsia="pt-BR"/>
+        </w:rPr>
+      </w:pPr>
+      <w:r>
+        <w:rPr>
+          <w:rFonts w:ascii="Consolas" w:eastAsia="Times New Roman" w:hAnsi="Consolas" w:cs="Times New Roman"/>
+          <w:color w:val="D4D4D4"/>
+          <w:sz w:val="27"/>
+          <w:szCs w:val="27"/>
+          <w:lang w:eastAsia="pt-BR"/>
+        </w:rPr>
+        <w:t> </w:t>
+      </w:r>
+      <w:r>
+        <w:rPr>
+          <w:rFonts w:ascii="Consolas" w:eastAsia="Times New Roman" w:hAnsi="Consolas" w:cs="Times New Roman"/>
+          <w:color w:val="569CD6"/>
+          <w:sz w:val="27"/>
+          <w:szCs w:val="27"/>
+          <w:lang w:eastAsia="pt-BR"/>
+        </w:rPr>
+        <w:t>const</w:t>
+      </w:r>
+      <w:r>
+        <w:rPr>
+          <w:rFonts w:ascii="Consolas" w:eastAsia="Times New Roman" w:hAnsi="Consolas" w:cs="Times New Roman"/>
+          <w:color w:val="D4D4D4"/>
+          <w:sz w:val="27"/>
+          <w:szCs w:val="27"/>
+          <w:lang w:eastAsia="pt-BR"/>
+        </w:rPr>
+        <w:t> </w:t>
+      </w:r>
+      <w:r>
+        <w:rPr>
+          <w:rFonts w:ascii="Consolas" w:eastAsia="Times New Roman" w:hAnsi="Consolas" w:cs="Times New Roman"/>
+          <w:color w:val="4FC1FF"/>
+          <w:sz w:val="27"/>
+          <w:szCs w:val="27"/>
+          <w:lang w:eastAsia="pt-BR"/>
+        </w:rPr>
+        <w:t>num1</w:t>
+      </w:r>
+      <w:r>
+        <w:rPr>
+          <w:rFonts w:ascii="Consolas" w:eastAsia="Times New Roman" w:hAnsi="Consolas" w:cs="Times New Roman"/>
+          <w:color w:val="D4D4D4"/>
+          <w:sz w:val="27"/>
+          <w:szCs w:val="27"/>
+          <w:lang w:eastAsia="pt-BR"/>
+        </w:rPr>
+        <w:t> = </w:t>
+      </w:r>
+      <w:r>
+        <w:rPr>
+          <w:rFonts w:ascii="Consolas" w:eastAsia="Times New Roman" w:hAnsi="Consolas" w:cs="Times New Roman"/>
+          <w:color w:val="B5CEA8"/>
+          <w:sz w:val="27"/>
+          <w:szCs w:val="27"/>
+          <w:lang w:eastAsia="pt-BR"/>
+        </w:rPr>
+        <w:t>5</w:t>
+      </w:r>
+    </w:p>
+    <w:p>
+      <w:pPr>
+        <w:shd w:val="clear" w:color="auto" w:fill="1E1E1E"/>
+        <w:spacing w:after="0" w:line="360" w:lineRule="atLeast"/>
+        <w:rPr>
+          <w:rFonts w:ascii="Consolas" w:eastAsia="Times New Roman" w:hAnsi="Consolas" w:cs="Times New Roman"/>
+          <w:color w:val="D4D4D4"/>
+          <w:sz w:val="27"/>
+          <w:szCs w:val="27"/>
+          <w:lang w:eastAsia="pt-BR"/>
+        </w:rPr>
+      </w:pPr>
+      <w:r>
+        <w:rPr>
+          <w:rFonts w:ascii="Consolas" w:eastAsia="Times New Roman" w:hAnsi="Consolas" w:cs="Times New Roman"/>
+          <w:color w:val="D4D4D4"/>
+          <w:sz w:val="27"/>
+          <w:szCs w:val="27"/>
+          <w:lang w:eastAsia="pt-BR"/>
+        </w:rPr>
+        <w:t> </w:t>
+      </w:r>
+      <w:r>
+        <w:rPr>
+          <w:rFonts w:ascii="Consolas" w:eastAsia="Times New Roman" w:hAnsi="Consolas" w:cs="Times New Roman"/>
+          <w:color w:val="569CD6"/>
+          <w:sz w:val="27"/>
+          <w:szCs w:val="27"/>
+          <w:lang w:eastAsia="pt-BR"/>
+        </w:rPr>
+        <w:t>const</w:t>
+      </w:r>
+      <w:r>
+        <w:rPr>
+          <w:rFonts w:ascii="Consolas" w:eastAsia="Times New Roman" w:hAnsi="Consolas" w:cs="Times New Roman"/>
+          <w:color w:val="D4D4D4"/>
+          <w:sz w:val="27"/>
+          <w:szCs w:val="27"/>
+          <w:lang w:eastAsia="pt-BR"/>
+        </w:rPr>
+        <w:t> </w:t>
+      </w:r>
+      <w:r>
+        <w:rPr>
+          <w:rFonts w:ascii="Consolas" w:eastAsia="Times New Roman" w:hAnsi="Consolas" w:cs="Times New Roman"/>
+          <w:color w:val="4FC1FF"/>
+          <w:sz w:val="27"/>
+          <w:szCs w:val="27"/>
+          <w:lang w:eastAsia="pt-BR"/>
+        </w:rPr>
+        <w:t>num2</w:t>
+      </w:r>
+      <w:r>
+        <w:rPr>
+          <w:rFonts w:ascii="Consolas" w:eastAsia="Times New Roman" w:hAnsi="Consolas" w:cs="Times New Roman"/>
+          <w:color w:val="D4D4D4"/>
+          <w:sz w:val="27"/>
+          <w:szCs w:val="27"/>
+          <w:lang w:eastAsia="pt-BR"/>
+        </w:rPr>
+        <w:t> = </w:t>
+      </w:r>
+      <w:r>
+        <w:rPr>
+          <w:rFonts w:ascii="Consolas" w:eastAsia="Times New Roman" w:hAnsi="Consolas" w:cs="Times New Roman"/>
+          <w:color w:val="DCDCAA"/>
+          <w:sz w:val="27"/>
+          <w:szCs w:val="27"/>
+          <w:lang w:eastAsia="pt-BR"/>
+        </w:rPr>
+        <w:t>parseInt</w:t>
+      </w:r>
+      <w:r>
+        <w:rPr>
+          <w:rFonts w:ascii="Consolas" w:eastAsia="Times New Roman" w:hAnsi="Consolas" w:cs="Times New Roman"/>
+          <w:color w:val="D4D4D4"/>
+          <w:sz w:val="27"/>
+          <w:szCs w:val="27"/>
+          <w:lang w:eastAsia="pt-BR"/>
+        </w:rPr>
+        <w:t>(</w:t>
+      </w:r>
+      <w:r>
+        <w:rPr>
+          <w:rFonts w:ascii="Consolas" w:eastAsia="Times New Roman" w:hAnsi="Consolas" w:cs="Times New Roman"/>
+          <w:color w:val="CE9178"/>
+          <w:sz w:val="27"/>
+          <w:szCs w:val="27"/>
+          <w:lang w:eastAsia="pt-BR"/>
+        </w:rPr>
+        <w:t>'2'</w:t>
+      </w:r>
+      <w:r>
+        <w:rPr>
+          <w:rFonts w:ascii="Consolas" w:eastAsia="Times New Roman" w:hAnsi="Consolas" w:cs="Times New Roman"/>
+          <w:color w:val="D4D4D4"/>
+          <w:sz w:val="27"/>
+          <w:szCs w:val="27"/>
+          <w:lang w:eastAsia="pt-BR"/>
+        </w:rPr>
+        <w:t>)</w:t>
+      </w:r>
+    </w:p>
+    <w:p>
+      <w:pPr>
+        <w:shd w:val="clear" w:color="auto" w:fill="1E1E1E"/>
+        <w:spacing w:after="0" w:line="360" w:lineRule="atLeast"/>
+        <w:rPr>
+          <w:rFonts w:ascii="Consolas" w:eastAsia="Times New Roman" w:hAnsi="Consolas" w:cs="Times New Roman"/>
+          <w:color w:val="D4D4D4"/>
+          <w:sz w:val="27"/>
+          <w:szCs w:val="27"/>
+          <w:lang w:eastAsia="pt-BR"/>
+        </w:rPr>
+      </w:pPr>
+      <w:r>
+        <w:rPr>
+          <w:rFonts w:ascii="Consolas" w:eastAsia="Times New Roman" w:hAnsi="Consolas" w:cs="Times New Roman"/>
+          <w:color w:val="D4D4D4"/>
+          <w:sz w:val="27"/>
+          <w:szCs w:val="27"/>
+          <w:lang w:eastAsia="pt-BR"/>
+        </w:rPr>
+        <w:t> </w:t>
+      </w:r>
+      <w:r>
+        <w:rPr>
+          <w:rFonts w:ascii="Consolas" w:eastAsia="Times New Roman" w:hAnsi="Consolas" w:cs="Times New Roman"/>
+          <w:color w:val="569CD6"/>
+          <w:sz w:val="27"/>
+          <w:szCs w:val="27"/>
+          <w:lang w:eastAsia="pt-BR"/>
+        </w:rPr>
+        <w:t>const</w:t>
+      </w:r>
+      <w:r>
+        <w:rPr>
+          <w:rFonts w:ascii="Consolas" w:eastAsia="Times New Roman" w:hAnsi="Consolas" w:cs="Times New Roman"/>
+          <w:color w:val="D4D4D4"/>
+          <w:sz w:val="27"/>
+          <w:szCs w:val="27"/>
+          <w:lang w:eastAsia="pt-BR"/>
+        </w:rPr>
+        <w:t> </w:t>
+      </w:r>
+      <w:r>
+        <w:rPr>
+          <w:rFonts w:ascii="Consolas" w:eastAsia="Times New Roman" w:hAnsi="Consolas" w:cs="Times New Roman"/>
+          <w:color w:val="4FC1FF"/>
+          <w:sz w:val="27"/>
+          <w:szCs w:val="27"/>
+          <w:lang w:eastAsia="pt-BR"/>
+        </w:rPr>
+        <w:t>num3</w:t>
+      </w:r>
+      <w:r>
+        <w:rPr>
+          <w:rFonts w:ascii="Consolas" w:eastAsia="Times New Roman" w:hAnsi="Consolas" w:cs="Times New Roman"/>
+          <w:color w:val="D4D4D4"/>
+          <w:sz w:val="27"/>
+          <w:szCs w:val="27"/>
+          <w:lang w:eastAsia="pt-BR"/>
+        </w:rPr>
+        <w:t> = </w:t>
+      </w:r>
+      <w:r>
+        <w:rPr>
+          <w:rFonts w:ascii="Consolas" w:eastAsia="Times New Roman" w:hAnsi="Consolas" w:cs="Times New Roman"/>
+          <w:color w:val="DCDCAA"/>
+          <w:sz w:val="27"/>
+          <w:szCs w:val="27"/>
+          <w:lang w:eastAsia="pt-BR"/>
+        </w:rPr>
+        <w:t>parseFloat</w:t>
+      </w:r>
+      <w:r>
+        <w:rPr>
+          <w:rFonts w:ascii="Consolas" w:eastAsia="Times New Roman" w:hAnsi="Consolas" w:cs="Times New Roman"/>
+          <w:color w:val="D4D4D4"/>
+          <w:sz w:val="27"/>
+          <w:szCs w:val="27"/>
+          <w:lang w:eastAsia="pt-BR"/>
+        </w:rPr>
+        <w:t>(</w:t>
+      </w:r>
+      <w:r>
+        <w:rPr>
+          <w:rFonts w:ascii="Consolas" w:eastAsia="Times New Roman" w:hAnsi="Consolas" w:cs="Times New Roman"/>
+          <w:color w:val="B5CEA8"/>
+          <w:sz w:val="27"/>
+          <w:szCs w:val="27"/>
+          <w:lang w:eastAsia="pt-BR"/>
+        </w:rPr>
+        <w:t>10.5</w:t>
+      </w:r>
+      <w:r>
+        <w:rPr>
+          <w:rFonts w:ascii="Consolas" w:eastAsia="Times New Roman" w:hAnsi="Consolas" w:cs="Times New Roman"/>
+          <w:color w:val="D4D4D4"/>
+          <w:sz w:val="27"/>
+          <w:szCs w:val="27"/>
+          <w:lang w:eastAsia="pt-BR"/>
+        </w:rPr>
+        <w:t>)</w:t>
+      </w:r>
+    </w:p>
+    <w:p>
+      <w:pPr>
+        <w:shd w:val="clear" w:color="auto" w:fill="1E1E1E"/>
+        <w:spacing w:after="0" w:line="360" w:lineRule="atLeast"/>
+        <w:rPr>
+          <w:rFonts w:ascii="Consolas" w:eastAsia="Times New Roman" w:hAnsi="Consolas" w:cs="Times New Roman"/>
+          <w:color w:val="D4D4D4"/>
+          <w:sz w:val="27"/>
+          <w:szCs w:val="27"/>
+          <w:lang w:eastAsia="pt-BR"/>
+        </w:rPr>
+      </w:pPr>
+      <w:r>
+        <w:rPr>
+          <w:rFonts w:ascii="Consolas" w:eastAsia="Times New Roman" w:hAnsi="Consolas" w:cs="Times New Roman"/>
+          <w:color w:val="D4D4D4"/>
+          <w:sz w:val="27"/>
+          <w:szCs w:val="27"/>
+          <w:lang w:eastAsia="pt-BR"/>
+        </w:rPr>
+        <w:t> </w:t>
+      </w:r>
+      <w:r>
+        <w:rPr>
+          <w:rFonts w:ascii="Consolas" w:eastAsia="Times New Roman" w:hAnsi="Consolas" w:cs="Times New Roman"/>
+          <w:color w:val="569CD6"/>
+          <w:sz w:val="27"/>
+          <w:szCs w:val="27"/>
+          <w:lang w:eastAsia="pt-BR"/>
+        </w:rPr>
+        <w:t>const</w:t>
+      </w:r>
+      <w:r>
+        <w:rPr>
+          <w:rFonts w:ascii="Consolas" w:eastAsia="Times New Roman" w:hAnsi="Consolas" w:cs="Times New Roman"/>
+          <w:color w:val="D4D4D4"/>
+          <w:sz w:val="27"/>
+          <w:szCs w:val="27"/>
+          <w:lang w:eastAsia="pt-BR"/>
+        </w:rPr>
+        <w:t> </w:t>
+      </w:r>
+      <w:r>
+        <w:rPr>
+          <w:rFonts w:ascii="Consolas" w:eastAsia="Times New Roman" w:hAnsi="Consolas" w:cs="Times New Roman"/>
+          <w:color w:val="4FC1FF"/>
+          <w:sz w:val="27"/>
+          <w:szCs w:val="27"/>
+          <w:lang w:eastAsia="pt-BR"/>
+        </w:rPr>
+        <w:t>num4</w:t>
+      </w:r>
+      <w:r>
+        <w:rPr>
+          <w:rFonts w:ascii="Consolas" w:eastAsia="Times New Roman" w:hAnsi="Consolas" w:cs="Times New Roman"/>
+          <w:color w:val="D4D4D4"/>
+          <w:sz w:val="27"/>
+          <w:szCs w:val="27"/>
+          <w:lang w:eastAsia="pt-BR"/>
+        </w:rPr>
+        <w:t> = </w:t>
+      </w:r>
+      <w:r>
+        <w:rPr>
+          <w:rFonts w:ascii="Consolas" w:eastAsia="Times New Roman" w:hAnsi="Consolas" w:cs="Times New Roman"/>
+          <w:color w:val="4EC9B0"/>
+          <w:sz w:val="27"/>
+          <w:szCs w:val="27"/>
+          <w:lang w:eastAsia="pt-BR"/>
+        </w:rPr>
+        <w:t>Number</w:t>
+      </w:r>
+      <w:r>
+        <w:rPr>
+          <w:rFonts w:ascii="Consolas" w:eastAsia="Times New Roman" w:hAnsi="Consolas" w:cs="Times New Roman"/>
+          <w:color w:val="D4D4D4"/>
+          <w:sz w:val="27"/>
+          <w:szCs w:val="27"/>
+          <w:lang w:eastAsia="pt-BR"/>
+        </w:rPr>
+        <w:t>(</w:t>
+      </w:r>
+      <w:r>
+        <w:rPr>
+          <w:rFonts w:ascii="Consolas" w:eastAsia="Times New Roman" w:hAnsi="Consolas" w:cs="Times New Roman"/>
+          <w:color w:val="B5CEA8"/>
+          <w:sz w:val="27"/>
+          <w:szCs w:val="27"/>
+          <w:lang w:eastAsia="pt-BR"/>
+        </w:rPr>
+        <w:t>2.78</w:t>
+      </w:r>
+      <w:r>
+        <w:rPr>
+          <w:rFonts w:ascii="Consolas" w:eastAsia="Times New Roman" w:hAnsi="Consolas" w:cs="Times New Roman"/>
+          <w:color w:val="D4D4D4"/>
+          <w:sz w:val="27"/>
+          <w:szCs w:val="27"/>
+          <w:lang w:eastAsia="pt-BR"/>
+        </w:rPr>
+        <w:t>)</w:t>
+      </w:r>
+    </w:p>
+    <w:p>
+      <w:pPr>
+        <w:shd w:val="clear" w:color="auto" w:fill="1E1E1E"/>
+        <w:spacing w:after="0" w:line="360" w:lineRule="atLeast"/>
+        <w:rPr>
+          <w:rFonts w:ascii="Consolas" w:eastAsia="Times New Roman" w:hAnsi="Consolas" w:cs="Times New Roman"/>
+          <w:color w:val="D4D4D4"/>
+          <w:sz w:val="27"/>
+          <w:szCs w:val="27"/>
+          <w:lang w:eastAsia="pt-BR"/>
+        </w:rPr>
+      </w:pPr>
+      <w:r>
+        <w:rPr>
+          <w:rFonts w:ascii="Consolas" w:eastAsia="Times New Roman" w:hAnsi="Consolas" w:cs="Times New Roman"/>
+          <w:color w:val="D4D4D4"/>
+          <w:sz w:val="27"/>
+          <w:szCs w:val="27"/>
+          <w:lang w:eastAsia="pt-BR"/>
+        </w:rPr>
+        <w:t> </w:t>
+      </w:r>
+      <w:r>
+        <w:rPr>
+          <w:rFonts w:ascii="Consolas" w:eastAsia="Times New Roman" w:hAnsi="Consolas" w:cs="Times New Roman"/>
+          <w:color w:val="9CDCFE"/>
+          <w:sz w:val="27"/>
+          <w:szCs w:val="27"/>
+          <w:lang w:eastAsia="pt-BR"/>
+        </w:rPr>
+        <w:t>console</w:t>
+      </w:r>
+      <w:r>
+        <w:rPr>
+          <w:rFonts w:ascii="Consolas" w:eastAsia="Times New Roman" w:hAnsi="Consolas" w:cs="Times New Roman"/>
+          <w:color w:val="D4D4D4"/>
+          <w:sz w:val="27"/>
+          <w:szCs w:val="27"/>
+          <w:lang w:eastAsia="pt-BR"/>
+        </w:rPr>
+        <w:t>.</w:t>
+      </w:r>
+      <w:r>
+        <w:rPr>
+          <w:rFonts w:ascii="Consolas" w:eastAsia="Times New Roman" w:hAnsi="Consolas" w:cs="Times New Roman"/>
+          <w:color w:val="DCDCAA"/>
+          <w:sz w:val="27"/>
+          <w:szCs w:val="27"/>
+          <w:lang w:eastAsia="pt-BR"/>
+        </w:rPr>
+        <w:t>log</w:t>
+      </w:r>
+      <w:r>
+        <w:rPr>
+          <w:rFonts w:ascii="Consolas" w:eastAsia="Times New Roman" w:hAnsi="Consolas" w:cs="Times New Roman"/>
+          <w:color w:val="D4D4D4"/>
+          <w:sz w:val="27"/>
+          <w:szCs w:val="27"/>
+          <w:lang w:eastAsia="pt-BR"/>
+        </w:rPr>
+        <w:t>(</w:t>
+      </w:r>
+      <w:r>
+        <w:rPr>
+          <w:rFonts w:ascii="Consolas" w:eastAsia="Times New Roman" w:hAnsi="Consolas" w:cs="Times New Roman"/>
+          <w:color w:val="4FC1FF"/>
+          <w:sz w:val="27"/>
+          <w:szCs w:val="27"/>
+          <w:lang w:eastAsia="pt-BR"/>
+        </w:rPr>
+        <w:t>num1</w:t>
+      </w:r>
+      <w:r>
+        <w:rPr>
+          <w:rFonts w:ascii="Consolas" w:eastAsia="Times New Roman" w:hAnsi="Consolas" w:cs="Times New Roman"/>
+          <w:color w:val="D4D4D4"/>
+          <w:sz w:val="27"/>
+          <w:szCs w:val="27"/>
+          <w:lang w:eastAsia="pt-BR"/>
+        </w:rPr>
+        <w:t> + </w:t>
+      </w:r>
+      <w:r>
+        <w:rPr>
+          <w:rFonts w:ascii="Consolas" w:eastAsia="Times New Roman" w:hAnsi="Consolas" w:cs="Times New Roman"/>
+          <w:color w:val="4FC1FF"/>
+          <w:sz w:val="27"/>
+          <w:szCs w:val="27"/>
+          <w:lang w:eastAsia="pt-BR"/>
+        </w:rPr>
+        <w:t>num2</w:t>
+      </w:r>
+      <w:r>
+        <w:rPr>
+          <w:rFonts w:ascii="Consolas" w:eastAsia="Times New Roman" w:hAnsi="Consolas" w:cs="Times New Roman"/>
+          <w:color w:val="D4D4D4"/>
+          <w:sz w:val="27"/>
+          <w:szCs w:val="27"/>
+          <w:lang w:eastAsia="pt-BR"/>
+        </w:rPr>
+        <w:t> + </w:t>
+      </w:r>
+      <w:r>
+        <w:rPr>
+          <w:rFonts w:ascii="Consolas" w:eastAsia="Times New Roman" w:hAnsi="Consolas" w:cs="Times New Roman"/>
+          <w:color w:val="4FC1FF"/>
+          <w:sz w:val="27"/>
+          <w:szCs w:val="27"/>
+          <w:lang w:eastAsia="pt-BR"/>
+        </w:rPr>
+        <w:t>num3</w:t>
+      </w:r>
+      <w:r>
+        <w:rPr>
+          <w:rFonts w:ascii="Consolas" w:eastAsia="Times New Roman" w:hAnsi="Consolas" w:cs="Times New Roman"/>
+          <w:color w:val="D4D4D4"/>
+          <w:sz w:val="27"/>
+          <w:szCs w:val="27"/>
+          <w:lang w:eastAsia="pt-BR"/>
+        </w:rPr>
+        <w:t> + </w:t>
+      </w:r>
+      <w:r>
+        <w:rPr>
+          <w:rFonts w:ascii="Consolas" w:eastAsia="Times New Roman" w:hAnsi="Consolas" w:cs="Times New Roman"/>
+          <w:color w:val="4FC1FF"/>
+          <w:sz w:val="27"/>
+          <w:szCs w:val="27"/>
+          <w:lang w:eastAsia="pt-BR"/>
+        </w:rPr>
+        <w:t>num4</w:t>
+      </w:r>
+      <w:r>
+        <w:rPr>
+          <w:rFonts w:ascii="Consolas" w:eastAsia="Times New Roman" w:hAnsi="Consolas" w:cs="Times New Roman"/>
+          <w:color w:val="D4D4D4"/>
+          <w:sz w:val="27"/>
+          <w:szCs w:val="27"/>
+          <w:lang w:eastAsia="pt-BR"/>
+        </w:rPr>
+        <w:t>);</w:t>
+      </w:r>
+    </w:p>
+    <w:p>
+      <w:pPr>
+        <w:pStyle w:val="SemEspaamento"/>
+        <w:rPr>
+          <w:sz w:val="32"/>
+          <w:szCs w:val="32"/>
+          <w:lang w:eastAsia="pt-BR"/>
+        </w:rPr>
       </w:pPr>
     </w:p>
     <w:sectPr>
       <w:pgSz w:w="11906" w:h="16838"/>
-      <w:pgMar w:top="1417" w:right="1701" w:bottom="1417" w:left="1701" w:header="708" w:footer="708" w:gutter="0"/>
+      <w:pgMar w:top="1417" w:right="991" w:bottom="1417" w:left="851" w:header="708" w:footer="708" w:gutter="0"/>
       <w:cols w:space="708"/>
       <w:docGrid w:linePitch="360"/>
     </w:sectPr>
   </w:body>
 </w:document>
+</file>
+
+<file path=word/endnotes.xml><?xml version="1.0" encoding="utf-8"?>
+<w:endnotes xmlns:wpc="http://schemas.microsoft.com/office/word/2010/wordprocessingCanvas" xmlns:cx="http://schemas.microsoft.com/office/drawing/2014/chartex" xmlns:cx1="http://schemas.microsoft.com/office/drawing/2015/9/8/chartex" xmlns:cx2="http://schemas.microsoft.com/office/drawing/2015/10/21/chartex" xmlns:cx3="http://schemas.microsoft.com/office/drawing/2016/5/9/chartex" xmlns:cx4="http://schemas.microsoft.com/office/drawing/2016/5/10/chartex" xmlns:cx5="http://schemas.microsoft.com/office/drawing/2016/5/11/chartex" xmlns:cx6="http://schemas.microsoft.com/office/drawing/2016/5/12/chartex" xmlns:cx7="http://schemas.microsoft.com/office/drawing/2016/5/13/chartex" xmlns:cx8="http://schemas.microsoft.com/office/drawing/2016/5/14/chartex" xmlns:mc="http://schemas.openxmlformats.org/markup-compatibility/2006" xmlns:aink="http://schemas.microsoft.com/office/drawing/2016/ink" xmlns:am3d="http://schemas.microsoft.com/office/drawing/2017/model3d" xmlns:o="urn:schemas-microsoft-com:office:office" xmlns:r="http://schemas.openxmlformats.org/officeDocument/2006/relationships" xmlns:m="http://schemas.openxmlformats.org/officeDocument/2006/math" xmlns:v="urn:schemas-microsoft-com:vml" xmlns:wp14="http://schemas.microsoft.com/office/word/2010/wordprocessingDrawing" xmlns:wp="http://schemas.openxmlformats.org/drawingml/2006/wordprocessingDrawing" xmlns:w10="urn:schemas-microsoft-com:office:word" xmlns:w="http://schemas.openxmlformats.org/wordprocessingml/2006/main" xmlns:w14="http://schemas.microsoft.com/office/word/2010/wordml" xmlns:w15="http://schemas.microsoft.com/office/word/2012/wordml" xmlns:w16cex="http://schemas.microsoft.com/office/word/2018/wordml/cex" xmlns:w16cid="http://schemas.microsoft.com/office/word/2016/wordml/cid" xmlns:w16="http://schemas.microsoft.com/office/word/2018/wordml" xmlns:w16sdtdh="http://schemas.microsoft.com/office/word/2020/wordml/sdtdatahash" xmlns:w16se="http://schemas.microsoft.com/office/word/2015/wordml/symex" xmlns:wpg="http://schemas.microsoft.com/office/word/2010/wordprocessingGroup" xmlns:wpi="http://schemas.microsoft.com/office/word/2010/wordprocessingInk" xmlns:wne="http://schemas.microsoft.com/office/word/2006/wordml" xmlns:wps="http://schemas.microsoft.com/office/word/2010/wordprocessingShape" mc:Ignorable="w14 w15 w16se w16cid w16 w16cex w16sdtdh wp14">
+  <w:endnote w:type="separator" w:id="-1">
+    <w:p>
+      <w:pPr>
+        <w:spacing w:after="0" w:line="240" w:lineRule="auto"/>
+      </w:pPr>
+      <w:r>
+        <w:separator/>
+      </w:r>
+    </w:p>
+  </w:endnote>
+  <w:endnote w:type="continuationSeparator" w:id="0">
+    <w:p>
+      <w:pPr>
+        <w:spacing w:after="0" w:line="240" w:lineRule="auto"/>
+      </w:pPr>
+      <w:r>
+        <w:continuationSeparator/>
+      </w:r>
+    </w:p>
+  </w:endnote>
+</w:endnotes>
+</file>
+
+<file path=word/footnotes.xml><?xml version="1.0" encoding="utf-8"?>
+<w:footnotes xmlns:wpc="http://schemas.microsoft.com/office/word/2010/wordprocessingCanvas" xmlns:cx="http://schemas.microsoft.com/office/drawing/2014/chartex" xmlns:cx1="http://schemas.microsoft.com/office/drawing/2015/9/8/chartex" xmlns:cx2="http://schemas.microsoft.com/office/drawing/2015/10/21/chartex" xmlns:cx3="http://schemas.microsoft.com/office/drawing/2016/5/9/chartex" xmlns:cx4="http://schemas.microsoft.com/office/drawing/2016/5/10/chartex" xmlns:cx5="http://schemas.microsoft.com/office/drawing/2016/5/11/chartex" xmlns:cx6="http://schemas.microsoft.com/office/drawing/2016/5/12/chartex" xmlns:cx7="http://schemas.microsoft.com/office/drawing/2016/5/13/chartex" xmlns:cx8="http://schemas.microsoft.com/office/drawing/2016/5/14/chartex" xmlns:mc="http://schemas.openxmlformats.org/markup-compatibility/2006" xmlns:aink="http://schemas.microsoft.com/office/drawing/2016/ink" xmlns:am3d="http://schemas.microsoft.com/office/drawing/2017/model3d" xmlns:o="urn:schemas-microsoft-com:office:office" xmlns:r="http://schemas.openxmlformats.org/officeDocument/2006/relationships" xmlns:m="http://schemas.openxmlformats.org/officeDocument/2006/math" xmlns:v="urn:schemas-microsoft-com:vml" xmlns:wp14="http://schemas.microsoft.com/office/word/2010/wordprocessingDrawing" xmlns:wp="http://schemas.openxmlformats.org/drawingml/2006/wordprocessingDrawing" xmlns:w10="urn:schemas-microsoft-com:office:word" xmlns:w="http://schemas.openxmlformats.org/wordprocessingml/2006/main" xmlns:w14="http://schemas.microsoft.com/office/word/2010/wordml" xmlns:w15="http://schemas.microsoft.com/office/word/2012/wordml" xmlns:w16cex="http://schemas.microsoft.com/office/word/2018/wordml/cex" xmlns:w16cid="http://schemas.microsoft.com/office/word/2016/wordml/cid" xmlns:w16="http://schemas.microsoft.com/office/word/2018/wordml" xmlns:w16sdtdh="http://schemas.microsoft.com/office/word/2020/wordml/sdtdatahash" xmlns:w16se="http://schemas.microsoft.com/office/word/2015/wordml/symex" xmlns:wpg="http://schemas.microsoft.com/office/word/2010/wordprocessingGroup" xmlns:wpi="http://schemas.microsoft.com/office/word/2010/wordprocessingInk" xmlns:wne="http://schemas.microsoft.com/office/word/2006/wordml" xmlns:wps="http://schemas.microsoft.com/office/word/2010/wordprocessingShape" mc:Ignorable="w14 w15 w16se w16cid w16 w16cex w16sdtdh wp14">
+  <w:footnote w:type="separator" w:id="-1">
+    <w:p>
+      <w:pPr>
+        <w:spacing w:after="0" w:line="240" w:lineRule="auto"/>
+      </w:pPr>
+      <w:r>
+        <w:separator/>
+      </w:r>
+    </w:p>
+  </w:footnote>
+  <w:footnote w:type="continuationSeparator" w:id="0">
+    <w:p>
+      <w:pPr>
+        <w:spacing w:after="0" w:line="240" w:lineRule="auto"/>
+      </w:pPr>
+      <w:r>
+        <w:continuationSeparator/>
+      </w:r>
+    </w:p>
+  </w:footnote>
+</w:footnotes>
 </file>
 
 <file path=word/numbering.xml><?xml version="1.0" encoding="utf-8"?>
@@ -1060,7 +3997,6 @@
   <w:style w:type="character" w:default="1" w:styleId="Fontepargpadro">
     <w:name w:val="Default Paragraph Font"/>
     <w:uiPriority w:val="1"/>
-    <w:semiHidden/>
     <w:unhideWhenUsed/>
   </w:style>
   <w:style w:type="table" w:default="1" w:styleId="Tabelanormal">
@@ -1104,6 +4040,61 @@
       <w:color w:val="0000FF"/>
       <w:u w:val="single"/>
     </w:rPr>
+  </w:style>
+  <w:style w:type="paragraph" w:styleId="PargrafodaLista">
+    <w:name w:val="List Paragraph"/>
+    <w:basedOn w:val="Normal"/>
+    <w:uiPriority w:val="34"/>
+    <w:qFormat/>
+    <w:rsid w:val="00141963"/>
+    <w:pPr>
+      <w:ind w:left="720"/>
+      <w:contextualSpacing/>
+    </w:pPr>
+  </w:style>
+  <w:style w:type="paragraph" w:styleId="Cabealho">
+    <w:name w:val="header"/>
+    <w:basedOn w:val="Normal"/>
+    <w:link w:val="CabealhoChar"/>
+    <w:uiPriority w:val="99"/>
+    <w:unhideWhenUsed/>
+    <w:rsid w:val="00063E7C"/>
+    <w:pPr>
+      <w:tabs>
+        <w:tab w:val="center" w:pos="4252"/>
+        <w:tab w:val="right" w:pos="8504"/>
+      </w:tabs>
+      <w:spacing w:after="0" w:line="240" w:lineRule="auto"/>
+    </w:pPr>
+  </w:style>
+  <w:style w:type="character" w:customStyle="1" w:styleId="CabealhoChar">
+    <w:name w:val="Cabeçalho Char"/>
+    <w:basedOn w:val="Fontepargpadro"/>
+    <w:link w:val="Cabealho"/>
+    <w:uiPriority w:val="99"/>
+    <w:rsid w:val="00063E7C"/>
+  </w:style>
+  <w:style w:type="paragraph" w:styleId="Rodap">
+    <w:name w:val="footer"/>
+    <w:basedOn w:val="Normal"/>
+    <w:link w:val="RodapChar"/>
+    <w:uiPriority w:val="99"/>
+    <w:unhideWhenUsed/>
+    <w:rsid w:val="00063E7C"/>
+    <w:pPr>
+      <w:tabs>
+        <w:tab w:val="center" w:pos="4252"/>
+        <w:tab w:val="right" w:pos="8504"/>
+      </w:tabs>
+      <w:spacing w:after="0" w:line="240" w:lineRule="auto"/>
+    </w:pPr>
+  </w:style>
+  <w:style w:type="character" w:customStyle="1" w:styleId="RodapChar">
+    <w:name w:val="Rodapé Char"/>
+    <w:basedOn w:val="Fontepargpadro"/>
+    <w:link w:val="Rodap"/>
+    <w:uiPriority w:val="99"/>
+    <w:rsid w:val="00063E7C"/>
   </w:style>
 </w:styles>
 </file>

</xml_diff>

<commit_message>
criando pasta aula11 e 12, atualizando anitações e dicas
</commit_message>
<xml_diff>
--- a/Udemy/JavaScript_TypeScript_basico_avançado_2021/Seção 2 JavaScript Básico - Para iniciantes/anotacoes_02.docx
+++ b/Udemy/JavaScript_TypeScript_basico_avançado_2021/Seção 2 JavaScript Básico - Para iniciantes/anotacoes_02.docx
@@ -55,6 +55,15 @@
     </w:p>
     <w:p>
       <w:pPr>
+        <w:pStyle w:val="SemEspaamento"/>
+        <w:rPr>
+          <w:sz w:val="32"/>
+          <w:szCs w:val="32"/>
+        </w:rPr>
+      </w:pPr>
+    </w:p>
+    <w:p>
+      <w:pPr>
         <w:shd w:val="clear" w:color="auto" w:fill="1E1E1E"/>
         <w:spacing w:after="0" w:line="360" w:lineRule="atLeast"/>
         <w:rPr>
@@ -573,10 +582,84 @@
           <w:lang w:eastAsia="pt-BR"/>
         </w:rPr>
       </w:pPr>
+      <w:r>
+        <w:rPr>
+          <w:rFonts w:ascii="Consolas" w:eastAsia="Times New Roman" w:hAnsi="Consolas" w:cs="Times New Roman"/>
+          <w:color w:val="569CD6"/>
+          <w:sz w:val="27"/>
+          <w:szCs w:val="27"/>
+          <w:lang w:eastAsia="pt-BR"/>
+        </w:rPr>
+        <w:t>let</w:t>
+      </w:r>
+      <w:r>
+        <w:rPr>
+          <w:rFonts w:ascii="Consolas" w:eastAsia="Times New Roman" w:hAnsi="Consolas" w:cs="Times New Roman"/>
+          <w:color w:val="D4D4D4"/>
+          <w:sz w:val="27"/>
+          <w:szCs w:val="27"/>
+          <w:lang w:eastAsia="pt-BR"/>
+        </w:rPr>
+        <w:t> </w:t>
+      </w:r>
+      <w:r>
+        <w:rPr>
+          <w:rFonts w:ascii="Consolas" w:eastAsia="Times New Roman" w:hAnsi="Consolas" w:cs="Times New Roman"/>
+          <w:color w:val="9CDCFE"/>
+          <w:sz w:val="27"/>
+          <w:szCs w:val="27"/>
+          <w:lang w:eastAsia="pt-BR"/>
+        </w:rPr>
+        <w:t>nome</w:t>
+      </w:r>
+      <w:r>
+        <w:rPr>
+          <w:rFonts w:ascii="Consolas" w:eastAsia="Times New Roman" w:hAnsi="Consolas" w:cs="Times New Roman"/>
+          <w:color w:val="D4D4D4"/>
+          <w:sz w:val="27"/>
+          <w:szCs w:val="27"/>
+          <w:lang w:eastAsia="pt-BR"/>
+        </w:rPr>
+        <w:t>; </w:t>
+      </w:r>
+      <w:r>
+        <w:rPr>
+          <w:rFonts w:ascii="Consolas" w:eastAsia="Times New Roman" w:hAnsi="Consolas" w:cs="Times New Roman"/>
+          <w:color w:val="6A9955"/>
+          <w:sz w:val="27"/>
+          <w:szCs w:val="27"/>
+          <w:lang w:eastAsia="pt-BR"/>
+        </w:rPr>
+        <w:t>//</w:t>
+      </w:r>
       <w:proofErr w:type="spellStart"/>
       <w:r>
         <w:rPr>
           <w:rFonts w:ascii="Consolas" w:eastAsia="Times New Roman" w:hAnsi="Consolas" w:cs="Times New Roman"/>
+          <w:color w:val="6A9955"/>
+          <w:sz w:val="27"/>
+          <w:szCs w:val="27"/>
+          <w:lang w:eastAsia="pt-BR"/>
+        </w:rPr>
+        <w:t>underfined</w:t>
+      </w:r>
+      <w:proofErr w:type="spellEnd"/>
+    </w:p>
+    <w:p>
+      <w:pPr>
+        <w:shd w:val="clear" w:color="auto" w:fill="1E1E1E"/>
+        <w:spacing w:after="0" w:line="360" w:lineRule="atLeast"/>
+        <w:rPr>
+          <w:rFonts w:ascii="Consolas" w:eastAsia="Times New Roman" w:hAnsi="Consolas" w:cs="Times New Roman"/>
+          <w:color w:val="D4D4D4"/>
+          <w:sz w:val="27"/>
+          <w:szCs w:val="27"/>
+          <w:lang w:eastAsia="pt-BR"/>
+        </w:rPr>
+      </w:pPr>
+      <w:r>
+        <w:rPr>
+          <w:rFonts w:ascii="Consolas" w:eastAsia="Times New Roman" w:hAnsi="Consolas" w:cs="Times New Roman"/>
           <w:color w:val="569CD6"/>
           <w:sz w:val="27"/>
           <w:szCs w:val="27"/>
@@ -584,10 +667,94 @@
         </w:rPr>
         <w:t>let</w:t>
       </w:r>
+      <w:r>
+        <w:rPr>
+          <w:rFonts w:ascii="Consolas" w:eastAsia="Times New Roman" w:hAnsi="Consolas" w:cs="Times New Roman"/>
+          <w:color w:val="D4D4D4"/>
+          <w:sz w:val="27"/>
+          <w:szCs w:val="27"/>
+          <w:lang w:eastAsia="pt-BR"/>
+        </w:rPr>
+        <w:t> </w:t>
+      </w:r>
+      <w:r>
+        <w:rPr>
+          <w:rFonts w:ascii="Consolas" w:eastAsia="Times New Roman" w:hAnsi="Consolas" w:cs="Times New Roman"/>
+          <w:color w:val="9CDCFE"/>
+          <w:sz w:val="27"/>
+          <w:szCs w:val="27"/>
+          <w:lang w:eastAsia="pt-BR"/>
+        </w:rPr>
+        <w:t>nome2</w:t>
+      </w:r>
+      <w:r>
+        <w:rPr>
+          <w:rFonts w:ascii="Consolas" w:eastAsia="Times New Roman" w:hAnsi="Consolas" w:cs="Times New Roman"/>
+          <w:color w:val="D4D4D4"/>
+          <w:sz w:val="27"/>
+          <w:szCs w:val="27"/>
+          <w:lang w:eastAsia="pt-BR"/>
+        </w:rPr>
+        <w:t> = </w:t>
+      </w:r>
+      <w:r>
+        <w:rPr>
+          <w:rFonts w:ascii="Consolas" w:eastAsia="Times New Roman" w:hAnsi="Consolas" w:cs="Times New Roman"/>
+          <w:color w:val="CE9178"/>
+          <w:sz w:val="27"/>
+          <w:szCs w:val="27"/>
+          <w:lang w:eastAsia="pt-BR"/>
+        </w:rPr>
+        <w:t>'</w:t>
+      </w:r>
+      <w:proofErr w:type="spellStart"/>
+      <w:r>
+        <w:rPr>
+          <w:rFonts w:ascii="Consolas" w:eastAsia="Times New Roman" w:hAnsi="Consolas" w:cs="Times New Roman"/>
+          <w:color w:val="CE9178"/>
+          <w:sz w:val="27"/>
+          <w:szCs w:val="27"/>
+          <w:lang w:eastAsia="pt-BR"/>
+        </w:rPr>
+        <w:t>Hayanne</w:t>
+      </w:r>
       <w:proofErr w:type="spellEnd"/>
       <w:r>
         <w:rPr>
           <w:rFonts w:ascii="Consolas" w:eastAsia="Times New Roman" w:hAnsi="Consolas" w:cs="Times New Roman"/>
+          <w:color w:val="CE9178"/>
+          <w:sz w:val="27"/>
+          <w:szCs w:val="27"/>
+          <w:lang w:eastAsia="pt-BR"/>
+        </w:rPr>
+        <w:t>'</w:t>
+      </w:r>
+    </w:p>
+    <w:p>
+      <w:pPr>
+        <w:shd w:val="clear" w:color="auto" w:fill="1E1E1E"/>
+        <w:spacing w:after="0" w:line="360" w:lineRule="atLeast"/>
+        <w:rPr>
+          <w:rFonts w:ascii="Consolas" w:eastAsia="Times New Roman" w:hAnsi="Consolas" w:cs="Times New Roman"/>
+          <w:color w:val="D4D4D4"/>
+          <w:sz w:val="27"/>
+          <w:szCs w:val="27"/>
+          <w:lang w:eastAsia="pt-BR"/>
+        </w:rPr>
+      </w:pPr>
+      <w:r>
+        <w:rPr>
+          <w:rFonts w:ascii="Consolas" w:eastAsia="Times New Roman" w:hAnsi="Consolas" w:cs="Times New Roman"/>
+          <w:color w:val="569CD6"/>
+          <w:sz w:val="27"/>
+          <w:szCs w:val="27"/>
+          <w:lang w:eastAsia="pt-BR"/>
+        </w:rPr>
+        <w:t>let</w:t>
+      </w:r>
+      <w:r>
+        <w:rPr>
+          <w:rFonts w:ascii="Consolas" w:eastAsia="Times New Roman" w:hAnsi="Consolas" w:cs="Times New Roman"/>
           <w:color w:val="D4D4D4"/>
           <w:sz w:val="27"/>
           <w:szCs w:val="27"/>
@@ -603,6 +770,49 @@
           <w:szCs w:val="27"/>
           <w:lang w:eastAsia="pt-BR"/>
         </w:rPr>
+        <w:t>filho</w:t>
+      </w:r>
+      <w:r>
+        <w:rPr>
+          <w:rFonts w:ascii="Consolas" w:eastAsia="Times New Roman" w:hAnsi="Consolas" w:cs="Times New Roman"/>
+          <w:color w:val="D4D4D4"/>
+          <w:sz w:val="27"/>
+          <w:szCs w:val="27"/>
+          <w:lang w:eastAsia="pt-BR"/>
+        </w:rPr>
+        <w:t> = </w:t>
+      </w:r>
+      <w:r>
+        <w:rPr>
+          <w:rFonts w:ascii="Consolas" w:eastAsia="Times New Roman" w:hAnsi="Consolas" w:cs="Times New Roman"/>
+          <w:color w:val="CE9178"/>
+          <w:sz w:val="27"/>
+          <w:szCs w:val="27"/>
+          <w:lang w:eastAsia="pt-BR"/>
+        </w:rPr>
+        <w:t>'Valentina'</w:t>
+      </w:r>
+    </w:p>
+    <w:p>
+      <w:pPr>
+        <w:shd w:val="clear" w:color="auto" w:fill="1E1E1E"/>
+        <w:spacing w:after="0" w:line="360" w:lineRule="atLeast"/>
+        <w:rPr>
+          <w:rFonts w:ascii="Consolas" w:eastAsia="Times New Roman" w:hAnsi="Consolas" w:cs="Times New Roman"/>
+          <w:color w:val="D4D4D4"/>
+          <w:sz w:val="27"/>
+          <w:szCs w:val="27"/>
+          <w:lang w:eastAsia="pt-BR"/>
+        </w:rPr>
+      </w:pPr>
+      <w:r>
+        <w:rPr>
+          <w:rFonts w:ascii="Consolas" w:eastAsia="Times New Roman" w:hAnsi="Consolas" w:cs="Times New Roman"/>
+          <w:color w:val="9CDCFE"/>
+          <w:sz w:val="27"/>
+          <w:szCs w:val="27"/>
+          <w:lang w:eastAsia="pt-BR"/>
+        </w:rPr>
         <w:t>nome</w:t>
       </w:r>
       <w:r>
@@ -613,17 +823,72 @@
           <w:szCs w:val="27"/>
           <w:lang w:eastAsia="pt-BR"/>
         </w:rPr>
-        <w:t>; </w:t>
-      </w:r>
-      <w:r>
-        <w:rPr>
-          <w:rFonts w:ascii="Consolas" w:eastAsia="Times New Roman" w:hAnsi="Consolas" w:cs="Times New Roman"/>
-          <w:color w:val="6A9955"/>
-          <w:sz w:val="27"/>
-          <w:szCs w:val="27"/>
-          <w:lang w:eastAsia="pt-BR"/>
-        </w:rPr>
-        <w:t>//</w:t>
+        <w:t> = </w:t>
+      </w:r>
+      <w:r>
+        <w:rPr>
+          <w:rFonts w:ascii="Consolas" w:eastAsia="Times New Roman" w:hAnsi="Consolas" w:cs="Times New Roman"/>
+          <w:color w:val="CE9178"/>
+          <w:sz w:val="27"/>
+          <w:szCs w:val="27"/>
+          <w:lang w:eastAsia="pt-BR"/>
+        </w:rPr>
+        <w:t>'Rodrigo'</w:t>
+      </w:r>
+    </w:p>
+    <w:p>
+      <w:pPr>
+        <w:pStyle w:val="SemEspaamento"/>
+        <w:rPr>
+          <w:sz w:val="32"/>
+          <w:szCs w:val="32"/>
+        </w:rPr>
+      </w:pPr>
+    </w:p>
+    <w:p>
+      <w:pPr>
+        <w:shd w:val="clear" w:color="auto" w:fill="1E1E1E"/>
+        <w:spacing w:after="0" w:line="360" w:lineRule="atLeast"/>
+        <w:rPr>
+          <w:rFonts w:ascii="Consolas" w:eastAsia="Times New Roman" w:hAnsi="Consolas" w:cs="Times New Roman"/>
+          <w:color w:val="6A9955"/>
+          <w:sz w:val="27"/>
+          <w:szCs w:val="27"/>
+          <w:lang w:eastAsia="pt-BR"/>
+        </w:rPr>
+      </w:pPr>
+      <w:r>
+        <w:rPr>
+          <w:rFonts w:ascii="Consolas" w:eastAsia="Times New Roman" w:hAnsi="Consolas" w:cs="Times New Roman"/>
+          <w:color w:val="6A9955"/>
+          <w:sz w:val="27"/>
+          <w:szCs w:val="27"/>
+          <w:lang w:eastAsia="pt-BR"/>
+        </w:rPr>
+        <w:t>// Não podemos criar variáveis com palavras reservadas </w:t>
+      </w:r>
+    </w:p>
+    <w:p>
+      <w:pPr>
+        <w:shd w:val="clear" w:color="auto" w:fill="1E1E1E"/>
+        <w:spacing w:after="0" w:line="360" w:lineRule="atLeast"/>
+        <w:rPr>
+          <w:rFonts w:ascii="Consolas" w:eastAsia="Times New Roman" w:hAnsi="Consolas" w:cs="Times New Roman"/>
+          <w:color w:val="D4D4D4"/>
+          <w:sz w:val="27"/>
+          <w:szCs w:val="27"/>
+          <w:lang w:eastAsia="pt-BR"/>
+        </w:rPr>
+      </w:pPr>
+      <w:r>
+        <w:rPr>
+          <w:rFonts w:ascii="Consolas" w:eastAsia="Times New Roman" w:hAnsi="Consolas" w:cs="Times New Roman"/>
+          <w:color w:val="6A9955"/>
+          <w:sz w:val="27"/>
+          <w:szCs w:val="27"/>
+          <w:lang w:eastAsia="pt-BR"/>
+        </w:rPr>
+        <w:t>(let, console, </w:t>
       </w:r>
       <w:proofErr w:type="spellStart"/>
       <w:r>
@@ -634,293 +899,9 @@
           <w:szCs w:val="27"/>
           <w:lang w:eastAsia="pt-BR"/>
         </w:rPr>
-        <w:t>underfined</w:t>
+        <w:t>if</w:t>
       </w:r>
       <w:proofErr w:type="spellEnd"/>
-    </w:p>
-    <w:p>
-      <w:pPr>
-        <w:shd w:val="clear" w:color="auto" w:fill="1E1E1E"/>
-        <w:spacing w:after="0" w:line="360" w:lineRule="atLeast"/>
-        <w:rPr>
-          <w:rFonts w:ascii="Consolas" w:eastAsia="Times New Roman" w:hAnsi="Consolas" w:cs="Times New Roman"/>
-          <w:color w:val="D4D4D4"/>
-          <w:sz w:val="27"/>
-          <w:szCs w:val="27"/>
-          <w:lang w:eastAsia="pt-BR"/>
-        </w:rPr>
-      </w:pPr>
-      <w:proofErr w:type="spellStart"/>
-      <w:r>
-        <w:rPr>
-          <w:rFonts w:ascii="Consolas" w:eastAsia="Times New Roman" w:hAnsi="Consolas" w:cs="Times New Roman"/>
-          <w:color w:val="569CD6"/>
-          <w:sz w:val="27"/>
-          <w:szCs w:val="27"/>
-          <w:lang w:eastAsia="pt-BR"/>
-        </w:rPr>
-        <w:t>let</w:t>
-      </w:r>
-      <w:proofErr w:type="spellEnd"/>
-      <w:r>
-        <w:rPr>
-          <w:rFonts w:ascii="Consolas" w:eastAsia="Times New Roman" w:hAnsi="Consolas" w:cs="Times New Roman"/>
-          <w:color w:val="D4D4D4"/>
-          <w:sz w:val="27"/>
-          <w:szCs w:val="27"/>
-          <w:lang w:eastAsia="pt-BR"/>
-        </w:rPr>
-        <w:t> </w:t>
-      </w:r>
-      <w:r>
-        <w:rPr>
-          <w:rFonts w:ascii="Consolas" w:eastAsia="Times New Roman" w:hAnsi="Consolas" w:cs="Times New Roman"/>
-          <w:color w:val="9CDCFE"/>
-          <w:sz w:val="27"/>
-          <w:szCs w:val="27"/>
-          <w:lang w:eastAsia="pt-BR"/>
-        </w:rPr>
-        <w:t>nome2</w:t>
-      </w:r>
-      <w:r>
-        <w:rPr>
-          <w:rFonts w:ascii="Consolas" w:eastAsia="Times New Roman" w:hAnsi="Consolas" w:cs="Times New Roman"/>
-          <w:color w:val="D4D4D4"/>
-          <w:sz w:val="27"/>
-          <w:szCs w:val="27"/>
-          <w:lang w:eastAsia="pt-BR"/>
-        </w:rPr>
-        <w:t> = </w:t>
-      </w:r>
-      <w:r>
-        <w:rPr>
-          <w:rFonts w:ascii="Consolas" w:eastAsia="Times New Roman" w:hAnsi="Consolas" w:cs="Times New Roman"/>
-          <w:color w:val="CE9178"/>
-          <w:sz w:val="27"/>
-          <w:szCs w:val="27"/>
-          <w:lang w:eastAsia="pt-BR"/>
-        </w:rPr>
-        <w:t>'</w:t>
-      </w:r>
-      <w:proofErr w:type="spellStart"/>
-      <w:r>
-        <w:rPr>
-          <w:rFonts w:ascii="Consolas" w:eastAsia="Times New Roman" w:hAnsi="Consolas" w:cs="Times New Roman"/>
-          <w:color w:val="CE9178"/>
-          <w:sz w:val="27"/>
-          <w:szCs w:val="27"/>
-          <w:lang w:eastAsia="pt-BR"/>
-        </w:rPr>
-        <w:t>Hayanne</w:t>
-      </w:r>
-      <w:proofErr w:type="spellEnd"/>
-      <w:r>
-        <w:rPr>
-          <w:rFonts w:ascii="Consolas" w:eastAsia="Times New Roman" w:hAnsi="Consolas" w:cs="Times New Roman"/>
-          <w:color w:val="CE9178"/>
-          <w:sz w:val="27"/>
-          <w:szCs w:val="27"/>
-          <w:lang w:eastAsia="pt-BR"/>
-        </w:rPr>
-        <w:t>'</w:t>
-      </w:r>
-    </w:p>
-    <w:p>
-      <w:pPr>
-        <w:shd w:val="clear" w:color="auto" w:fill="1E1E1E"/>
-        <w:spacing w:after="0" w:line="360" w:lineRule="atLeast"/>
-        <w:rPr>
-          <w:rFonts w:ascii="Consolas" w:eastAsia="Times New Roman" w:hAnsi="Consolas" w:cs="Times New Roman"/>
-          <w:color w:val="D4D4D4"/>
-          <w:sz w:val="27"/>
-          <w:szCs w:val="27"/>
-          <w:lang w:eastAsia="pt-BR"/>
-        </w:rPr>
-      </w:pPr>
-      <w:proofErr w:type="spellStart"/>
-      <w:r>
-        <w:rPr>
-          <w:rFonts w:ascii="Consolas" w:eastAsia="Times New Roman" w:hAnsi="Consolas" w:cs="Times New Roman"/>
-          <w:color w:val="569CD6"/>
-          <w:sz w:val="27"/>
-          <w:szCs w:val="27"/>
-          <w:lang w:eastAsia="pt-BR"/>
-        </w:rPr>
-        <w:t>let</w:t>
-      </w:r>
-      <w:proofErr w:type="spellEnd"/>
-      <w:r>
-        <w:rPr>
-          <w:rFonts w:ascii="Consolas" w:eastAsia="Times New Roman" w:hAnsi="Consolas" w:cs="Times New Roman"/>
-          <w:color w:val="D4D4D4"/>
-          <w:sz w:val="27"/>
-          <w:szCs w:val="27"/>
-          <w:lang w:eastAsia="pt-BR"/>
-        </w:rPr>
-        <w:t> </w:t>
-      </w:r>
-      <w:r>
-        <w:rPr>
-          <w:rFonts w:ascii="Consolas" w:eastAsia="Times New Roman" w:hAnsi="Consolas" w:cs="Times New Roman"/>
-          <w:color w:val="9CDCFE"/>
-          <w:sz w:val="27"/>
-          <w:szCs w:val="27"/>
-          <w:lang w:eastAsia="pt-BR"/>
-        </w:rPr>
-        <w:t>filho</w:t>
-      </w:r>
-      <w:r>
-        <w:rPr>
-          <w:rFonts w:ascii="Consolas" w:eastAsia="Times New Roman" w:hAnsi="Consolas" w:cs="Times New Roman"/>
-          <w:color w:val="D4D4D4"/>
-          <w:sz w:val="27"/>
-          <w:szCs w:val="27"/>
-          <w:lang w:eastAsia="pt-BR"/>
-        </w:rPr>
-        <w:t> = </w:t>
-      </w:r>
-      <w:r>
-        <w:rPr>
-          <w:rFonts w:ascii="Consolas" w:eastAsia="Times New Roman" w:hAnsi="Consolas" w:cs="Times New Roman"/>
-          <w:color w:val="CE9178"/>
-          <w:sz w:val="27"/>
-          <w:szCs w:val="27"/>
-          <w:lang w:eastAsia="pt-BR"/>
-        </w:rPr>
-        <w:t>'Valentina'</w:t>
-      </w:r>
-    </w:p>
-    <w:p>
-      <w:pPr>
-        <w:shd w:val="clear" w:color="auto" w:fill="1E1E1E"/>
-        <w:spacing w:after="0" w:line="360" w:lineRule="atLeast"/>
-        <w:rPr>
-          <w:rFonts w:ascii="Consolas" w:eastAsia="Times New Roman" w:hAnsi="Consolas" w:cs="Times New Roman"/>
-          <w:color w:val="D4D4D4"/>
-          <w:sz w:val="27"/>
-          <w:szCs w:val="27"/>
-          <w:lang w:eastAsia="pt-BR"/>
-        </w:rPr>
-      </w:pPr>
-      <w:r>
-        <w:rPr>
-          <w:rFonts w:ascii="Consolas" w:eastAsia="Times New Roman" w:hAnsi="Consolas" w:cs="Times New Roman"/>
-          <w:color w:val="9CDCFE"/>
-          <w:sz w:val="27"/>
-          <w:szCs w:val="27"/>
-          <w:lang w:eastAsia="pt-BR"/>
-        </w:rPr>
-        <w:t>nome</w:t>
-      </w:r>
-      <w:r>
-        <w:rPr>
-          <w:rFonts w:ascii="Consolas" w:eastAsia="Times New Roman" w:hAnsi="Consolas" w:cs="Times New Roman"/>
-          <w:color w:val="D4D4D4"/>
-          <w:sz w:val="27"/>
-          <w:szCs w:val="27"/>
-          <w:lang w:eastAsia="pt-BR"/>
-        </w:rPr>
-        <w:t> = </w:t>
-      </w:r>
-      <w:r>
-        <w:rPr>
-          <w:rFonts w:ascii="Consolas" w:eastAsia="Times New Roman" w:hAnsi="Consolas" w:cs="Times New Roman"/>
-          <w:color w:val="CE9178"/>
-          <w:sz w:val="27"/>
-          <w:szCs w:val="27"/>
-          <w:lang w:eastAsia="pt-BR"/>
-        </w:rPr>
-        <w:t>'Rodrigo'</w:t>
-      </w:r>
-    </w:p>
-    <w:p>
-      <w:pPr>
-        <w:pStyle w:val="SemEspaamento"/>
-        <w:rPr>
-          <w:sz w:val="32"/>
-          <w:szCs w:val="32"/>
-        </w:rPr>
-      </w:pPr>
-    </w:p>
-    <w:p>
-      <w:pPr>
-        <w:shd w:val="clear" w:color="auto" w:fill="1E1E1E"/>
-        <w:spacing w:after="0" w:line="360" w:lineRule="atLeast"/>
-        <w:rPr>
-          <w:rFonts w:ascii="Consolas" w:eastAsia="Times New Roman" w:hAnsi="Consolas" w:cs="Times New Roman"/>
-          <w:color w:val="6A9955"/>
-          <w:sz w:val="27"/>
-          <w:szCs w:val="27"/>
-          <w:lang w:eastAsia="pt-BR"/>
-        </w:rPr>
-      </w:pPr>
-      <w:r>
-        <w:rPr>
-          <w:rFonts w:ascii="Consolas" w:eastAsia="Times New Roman" w:hAnsi="Consolas" w:cs="Times New Roman"/>
-          <w:color w:val="6A9955"/>
-          <w:sz w:val="27"/>
-          <w:szCs w:val="27"/>
-          <w:lang w:eastAsia="pt-BR"/>
-        </w:rPr>
-        <w:t>// Não podemos criar variáveis com palavras reservadas </w:t>
-      </w:r>
-    </w:p>
-    <w:p>
-      <w:pPr>
-        <w:shd w:val="clear" w:color="auto" w:fill="1E1E1E"/>
-        <w:spacing w:after="0" w:line="360" w:lineRule="atLeast"/>
-        <w:rPr>
-          <w:rFonts w:ascii="Consolas" w:eastAsia="Times New Roman" w:hAnsi="Consolas" w:cs="Times New Roman"/>
-          <w:color w:val="D4D4D4"/>
-          <w:sz w:val="27"/>
-          <w:szCs w:val="27"/>
-          <w:lang w:eastAsia="pt-BR"/>
-        </w:rPr>
-      </w:pPr>
-      <w:r>
-        <w:rPr>
-          <w:rFonts w:ascii="Consolas" w:eastAsia="Times New Roman" w:hAnsi="Consolas" w:cs="Times New Roman"/>
-          <w:color w:val="6A9955"/>
-          <w:sz w:val="27"/>
-          <w:szCs w:val="27"/>
-          <w:lang w:eastAsia="pt-BR"/>
-        </w:rPr>
-        <w:t>(</w:t>
-      </w:r>
-      <w:proofErr w:type="spellStart"/>
-      <w:r>
-        <w:rPr>
-          <w:rFonts w:ascii="Consolas" w:eastAsia="Times New Roman" w:hAnsi="Consolas" w:cs="Times New Roman"/>
-          <w:color w:val="6A9955"/>
-          <w:sz w:val="27"/>
-          <w:szCs w:val="27"/>
-          <w:lang w:eastAsia="pt-BR"/>
-        </w:rPr>
-        <w:t>let</w:t>
-      </w:r>
-      <w:proofErr w:type="spellEnd"/>
-      <w:r>
-        <w:rPr>
-          <w:rFonts w:ascii="Consolas" w:eastAsia="Times New Roman" w:hAnsi="Consolas" w:cs="Times New Roman"/>
-          <w:color w:val="6A9955"/>
-          <w:sz w:val="27"/>
-          <w:szCs w:val="27"/>
-          <w:lang w:eastAsia="pt-BR"/>
-        </w:rPr>
-        <w:t>, console, </w:t>
-      </w:r>
-      <w:proofErr w:type="spellStart"/>
-      <w:r>
-        <w:rPr>
-          <w:rFonts w:ascii="Consolas" w:eastAsia="Times New Roman" w:hAnsi="Consolas" w:cs="Times New Roman"/>
-          <w:color w:val="6A9955"/>
-          <w:sz w:val="27"/>
-          <w:szCs w:val="27"/>
-          <w:lang w:eastAsia="pt-BR"/>
-        </w:rPr>
-        <w:t>if</w:t>
-      </w:r>
-      <w:proofErr w:type="spellEnd"/>
       <w:r>
         <w:rPr>
           <w:rFonts w:ascii="Consolas" w:eastAsia="Times New Roman" w:hAnsi="Consolas" w:cs="Times New Roman"/>
@@ -1067,20 +1048,8 @@
           <w:szCs w:val="27"/>
           <w:lang w:eastAsia="pt-BR"/>
         </w:rPr>
-        <w:t>// Não podemos redeclarar variáveis com </w:t>
-      </w:r>
-      <w:proofErr w:type="spellStart"/>
-      <w:r>
-        <w:rPr>
-          <w:rFonts w:ascii="Consolas" w:eastAsia="Times New Roman" w:hAnsi="Consolas" w:cs="Times New Roman"/>
-          <w:color w:val="6A9955"/>
-          <w:sz w:val="27"/>
-          <w:szCs w:val="27"/>
-          <w:lang w:eastAsia="pt-BR"/>
-        </w:rPr>
-        <w:t>let</w:t>
-      </w:r>
-      <w:proofErr w:type="spellEnd"/>
+        <w:t>// Não podemos redeclarar variáveis com let</w:t>
+      </w:r>
     </w:p>
     <w:p>
       <w:pPr>
@@ -1189,7 +1158,6 @@
           <w:szCs w:val="32"/>
           <w:lang w:eastAsia="pt-BR"/>
         </w:rPr>
-        <w:lastRenderedPageBreak/>
         <w:t>Aula 07</w:t>
       </w:r>
     </w:p>
@@ -1246,29 +1214,7 @@
           <w:szCs w:val="27"/>
           <w:lang w:eastAsia="pt-BR"/>
         </w:rPr>
-        <w:t>(</w:t>
-      </w:r>
-      <w:proofErr w:type="spellStart"/>
-      <w:r>
-        <w:rPr>
-          <w:rFonts w:ascii="Consolas" w:eastAsia="Times New Roman" w:hAnsi="Consolas" w:cs="Times New Roman"/>
-          <w:color w:val="6A9955"/>
-          <w:sz w:val="27"/>
-          <w:szCs w:val="27"/>
-          <w:lang w:eastAsia="pt-BR"/>
-        </w:rPr>
-        <w:t>let</w:t>
-      </w:r>
-      <w:proofErr w:type="spellEnd"/>
-      <w:r>
-        <w:rPr>
-          <w:rFonts w:ascii="Consolas" w:eastAsia="Times New Roman" w:hAnsi="Consolas" w:cs="Times New Roman"/>
-          <w:color w:val="6A9955"/>
-          <w:sz w:val="27"/>
-          <w:szCs w:val="27"/>
-          <w:lang w:eastAsia="pt-BR"/>
-        </w:rPr>
-        <w:t>, console, </w:t>
+        <w:t>(let, console, </w:t>
       </w:r>
       <w:proofErr w:type="spellStart"/>
       <w:r>
@@ -1770,6 +1716,16 @@
     </w:p>
     <w:p>
       <w:pPr>
+        <w:pStyle w:val="SemEspaamento"/>
+        <w:rPr>
+          <w:sz w:val="32"/>
+          <w:szCs w:val="32"/>
+          <w:lang w:eastAsia="pt-BR"/>
+        </w:rPr>
+      </w:pPr>
+    </w:p>
+    <w:p>
+      <w:pPr>
         <w:shd w:val="clear" w:color="auto" w:fill="1E1E1E"/>
         <w:spacing w:after="0" w:line="360" w:lineRule="atLeast"/>
         <w:rPr>
@@ -3425,9 +3381,521 @@
         </w:rPr>
       </w:pPr>
     </w:p>
+    <w:p>
+      <w:pPr>
+        <w:pStyle w:val="SemEspaamento"/>
+        <w:rPr>
+          <w:sz w:val="32"/>
+          <w:szCs w:val="32"/>
+          <w:lang w:eastAsia="pt-BR"/>
+        </w:rPr>
+      </w:pPr>
+    </w:p>
+    <w:p>
+      <w:pPr>
+        <w:pStyle w:val="SemEspaamento"/>
+        <w:numPr>
+          <w:ilvl w:val="0"/>
+          <w:numId w:val="1"/>
+        </w:numPr>
+        <w:rPr>
+          <w:sz w:val="32"/>
+          <w:szCs w:val="32"/>
+          <w:lang w:eastAsia="pt-BR"/>
+        </w:rPr>
+      </w:pPr>
+      <w:r>
+        <w:rPr>
+          <w:sz w:val="32"/>
+          <w:szCs w:val="32"/>
+          <w:lang w:eastAsia="pt-BR"/>
+        </w:rPr>
+        <w:t>Aula 11</w:t>
+      </w:r>
+    </w:p>
+    <w:p>
+      <w:pPr>
+        <w:pStyle w:val="SemEspaamento"/>
+        <w:ind w:left="720"/>
+        <w:rPr>
+          <w:sz w:val="32"/>
+          <w:szCs w:val="32"/>
+          <w:lang w:eastAsia="pt-BR"/>
+        </w:rPr>
+      </w:pPr>
+    </w:p>
+    <w:p>
+      <w:pPr>
+        <w:shd w:val="clear" w:color="auto" w:fill="1E1E1E"/>
+        <w:spacing w:after="0" w:line="360" w:lineRule="atLeast"/>
+        <w:rPr>
+          <w:rFonts w:ascii="Consolas" w:eastAsia="Times New Roman" w:hAnsi="Consolas" w:cs="Times New Roman"/>
+          <w:color w:val="D4D4D4"/>
+          <w:sz w:val="27"/>
+          <w:szCs w:val="27"/>
+          <w:lang w:eastAsia="pt-BR"/>
+        </w:rPr>
+      </w:pPr>
+      <w:r>
+        <w:rPr>
+          <w:rFonts w:ascii="Consolas" w:eastAsia="Times New Roman" w:hAnsi="Consolas" w:cs="Times New Roman"/>
+          <w:color w:val="DCDCAA"/>
+          <w:sz w:val="27"/>
+          <w:szCs w:val="27"/>
+          <w:lang w:eastAsia="pt-BR"/>
+        </w:rPr>
+        <w:t>alert</w:t>
+      </w:r>
+      <w:r>
+        <w:rPr>
+          <w:rFonts w:ascii="Consolas" w:eastAsia="Times New Roman" w:hAnsi="Consolas" w:cs="Times New Roman"/>
+          <w:color w:val="D4D4D4"/>
+          <w:sz w:val="27"/>
+          <w:szCs w:val="27"/>
+          <w:lang w:eastAsia="pt-BR"/>
+        </w:rPr>
+        <w:t>(</w:t>
+      </w:r>
+      <w:r>
+        <w:rPr>
+          <w:rFonts w:ascii="Consolas" w:eastAsia="Times New Roman" w:hAnsi="Consolas" w:cs="Times New Roman"/>
+          <w:color w:val="CE9178"/>
+          <w:sz w:val="27"/>
+          <w:szCs w:val="27"/>
+          <w:lang w:eastAsia="pt-BR"/>
+        </w:rPr>
+        <w:t>'Hello world!!!'</w:t>
+      </w:r>
+      <w:r>
+        <w:rPr>
+          <w:rFonts w:ascii="Consolas" w:eastAsia="Times New Roman" w:hAnsi="Consolas" w:cs="Times New Roman"/>
+          <w:color w:val="D4D4D4"/>
+          <w:sz w:val="27"/>
+          <w:szCs w:val="27"/>
+          <w:lang w:eastAsia="pt-BR"/>
+        </w:rPr>
+        <w:t>)</w:t>
+      </w:r>
+    </w:p>
+    <w:p>
+      <w:pPr>
+        <w:shd w:val="clear" w:color="auto" w:fill="1E1E1E"/>
+        <w:spacing w:after="0" w:line="360" w:lineRule="atLeast"/>
+        <w:rPr>
+          <w:rFonts w:ascii="Consolas" w:eastAsia="Times New Roman" w:hAnsi="Consolas" w:cs="Times New Roman"/>
+          <w:color w:val="D4D4D4"/>
+          <w:sz w:val="27"/>
+          <w:szCs w:val="27"/>
+          <w:lang w:eastAsia="pt-BR"/>
+        </w:rPr>
+      </w:pPr>
+      <w:r>
+        <w:rPr>
+          <w:rFonts w:ascii="Consolas" w:eastAsia="Times New Roman" w:hAnsi="Consolas" w:cs="Times New Roman"/>
+          <w:color w:val="DCDCAA"/>
+          <w:sz w:val="27"/>
+          <w:szCs w:val="27"/>
+          <w:lang w:eastAsia="pt-BR"/>
+        </w:rPr>
+        <w:t>confirm</w:t>
+      </w:r>
+      <w:r>
+        <w:rPr>
+          <w:rFonts w:ascii="Consolas" w:eastAsia="Times New Roman" w:hAnsi="Consolas" w:cs="Times New Roman"/>
+          <w:color w:val="D4D4D4"/>
+          <w:sz w:val="27"/>
+          <w:szCs w:val="27"/>
+          <w:lang w:eastAsia="pt-BR"/>
+        </w:rPr>
+        <w:t>(</w:t>
+      </w:r>
+      <w:r>
+        <w:rPr>
+          <w:rFonts w:ascii="Consolas" w:eastAsia="Times New Roman" w:hAnsi="Consolas" w:cs="Times New Roman"/>
+          <w:color w:val="CE9178"/>
+          <w:sz w:val="27"/>
+          <w:szCs w:val="27"/>
+          <w:lang w:eastAsia="pt-BR"/>
+        </w:rPr>
+        <w:t>'Deseja realmente cancelar'</w:t>
+      </w:r>
+      <w:r>
+        <w:rPr>
+          <w:rFonts w:ascii="Consolas" w:eastAsia="Times New Roman" w:hAnsi="Consolas" w:cs="Times New Roman"/>
+          <w:color w:val="D4D4D4"/>
+          <w:sz w:val="27"/>
+          <w:szCs w:val="27"/>
+          <w:lang w:eastAsia="pt-BR"/>
+        </w:rPr>
+        <w:t>)</w:t>
+      </w:r>
+    </w:p>
+    <w:p>
+      <w:pPr>
+        <w:shd w:val="clear" w:color="auto" w:fill="1E1E1E"/>
+        <w:spacing w:after="0" w:line="360" w:lineRule="atLeast"/>
+        <w:rPr>
+          <w:rFonts w:ascii="Consolas" w:eastAsia="Times New Roman" w:hAnsi="Consolas" w:cs="Times New Roman"/>
+          <w:color w:val="D4D4D4"/>
+          <w:sz w:val="27"/>
+          <w:szCs w:val="27"/>
+          <w:lang w:eastAsia="pt-BR"/>
+        </w:rPr>
+      </w:pPr>
+      <w:r>
+        <w:rPr>
+          <w:rFonts w:ascii="Consolas" w:eastAsia="Times New Roman" w:hAnsi="Consolas" w:cs="Times New Roman"/>
+          <w:noProof/>
+          <w:color w:val="DCDCAA"/>
+          <w:sz w:val="27"/>
+          <w:szCs w:val="27"/>
+          <w:lang w:eastAsia="pt-BR"/>
+        </w:rPr>
+        <mc:AlternateContent>
+          <mc:Choice Requires="wpi">
+            <w:drawing>
+              <wp:anchor distT="0" distB="0" distL="114300" distR="114300" simplePos="0" relativeHeight="251659264" behindDoc="0" locked="0" layoutInCell="1" allowOverlap="1" wp14:anchorId="183CD763" wp14:editId="2463C171">
+                <wp:simplePos x="0" y="0"/>
+                <wp:positionH relativeFrom="column">
+                  <wp:posOffset>-423165</wp:posOffset>
+                </wp:positionH>
+                <wp:positionV relativeFrom="paragraph">
+                  <wp:posOffset>-367360</wp:posOffset>
+                </wp:positionV>
+                <wp:extent cx="344160" cy="1222200"/>
+                <wp:effectExtent l="38100" t="57150" r="56515" b="54610"/>
+                <wp:wrapNone/>
+                <wp:docPr id="1" name="Tinta 1"/>
+                <wp:cNvGraphicFramePr/>
+                <a:graphic xmlns:a="http://schemas.openxmlformats.org/drawingml/2006/main">
+                  <a:graphicData uri="http://schemas.microsoft.com/office/word/2010/wordprocessingInk">
+                    <w14:contentPart bwMode="auto" r:id="rId8">
+                      <w14:nvContentPartPr>
+                        <w14:cNvContentPartPr/>
+                      </w14:nvContentPartPr>
+                      <w14:xfrm>
+                        <a:off x="0" y="0"/>
+                        <a:ext cx="344160" cy="1222200"/>
+                      </w14:xfrm>
+                    </w14:contentPart>
+                  </a:graphicData>
+                </a:graphic>
+              </wp:anchor>
+            </w:drawing>
+          </mc:Choice>
+          <mc:Fallback>
+            <w:pict>
+              <v:shapetype w14:anchorId="25E0F535" id="_x0000_t75" coordsize="21600,21600" o:spt="75" o:preferrelative="t" path="m@4@5l@4@11@9@11@9@5xe" filled="f" stroked="f">
+                <v:stroke joinstyle="miter"/>
+                <v:formulas>
+                  <v:f eqn="if lineDrawn pixelLineWidth 0"/>
+                  <v:f eqn="sum @0 1 0"/>
+                  <v:f eqn="sum 0 0 @1"/>
+                  <v:f eqn="prod @2 1 2"/>
+                  <v:f eqn="prod @3 21600 pixelWidth"/>
+                  <v:f eqn="prod @3 21600 pixelHeight"/>
+                  <v:f eqn="sum @0 0 1"/>
+                  <v:f eqn="prod @6 1 2"/>
+                  <v:f eqn="prod @7 21600 pixelWidth"/>
+                  <v:f eqn="sum @8 21600 0"/>
+                  <v:f eqn="prod @7 21600 pixelHeight"/>
+                  <v:f eqn="sum @10 21600 0"/>
+                </v:formulas>
+                <v:path o:extrusionok="f" gradientshapeok="t" o:connecttype="rect"/>
+                <o:lock v:ext="edit" aspectratio="t"/>
+              </v:shapetype>
+              <v:shape id="Tinta 1" o:spid="_x0000_s1026" type="#_x0000_t75" style="position:absolute;margin-left:-34pt;margin-top:-29.65pt;width:28.55pt;height:97.7pt;z-index:251659264;visibility:visible;mso-wrap-style:square;mso-wrap-distance-left:9pt;mso-wrap-distance-top:0;mso-wrap-distance-right:9pt;mso-wrap-distance-bottom:0;mso-position-horizontal:absolute;mso-position-horizontal-relative:text;mso-position-vertical:absolute;mso-position-vertical-relative:text" o:gfxdata="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">
+                <v:imagedata r:id="rId9" o:title=""/>
+              </v:shape>
+            </w:pict>
+          </mc:Fallback>
+        </mc:AlternateContent>
+      </w:r>
+      <w:r>
+        <w:rPr>
+          <w:rFonts w:ascii="Consolas" w:eastAsia="Times New Roman" w:hAnsi="Consolas" w:cs="Times New Roman"/>
+          <w:color w:val="DCDCAA"/>
+          <w:sz w:val="27"/>
+          <w:szCs w:val="27"/>
+          <w:lang w:eastAsia="pt-BR"/>
+        </w:rPr>
+        <w:t>prompt</w:t>
+      </w:r>
+      <w:r>
+        <w:rPr>
+          <w:rFonts w:ascii="Consolas" w:eastAsia="Times New Roman" w:hAnsi="Consolas" w:cs="Times New Roman"/>
+          <w:color w:val="D4D4D4"/>
+          <w:sz w:val="27"/>
+          <w:szCs w:val="27"/>
+          <w:lang w:eastAsia="pt-BR"/>
+        </w:rPr>
+        <w:t>(</w:t>
+      </w:r>
+      <w:r>
+        <w:rPr>
+          <w:rFonts w:ascii="Consolas" w:eastAsia="Times New Roman" w:hAnsi="Consolas" w:cs="Times New Roman"/>
+          <w:color w:val="CE9178"/>
+          <w:sz w:val="27"/>
+          <w:szCs w:val="27"/>
+          <w:lang w:eastAsia="pt-BR"/>
+        </w:rPr>
+        <w:t>'Digite seu nome:'</w:t>
+      </w:r>
+      <w:r>
+        <w:rPr>
+          <w:rFonts w:ascii="Consolas" w:eastAsia="Times New Roman" w:hAnsi="Consolas" w:cs="Times New Roman"/>
+          <w:color w:val="D4D4D4"/>
+          <w:sz w:val="27"/>
+          <w:szCs w:val="27"/>
+          <w:lang w:eastAsia="pt-BR"/>
+        </w:rPr>
+        <w:t>)</w:t>
+      </w:r>
+    </w:p>
+    <w:p>
+      <w:pPr>
+        <w:pStyle w:val="SemEspaamento"/>
+        <w:rPr>
+          <w:sz w:val="32"/>
+          <w:szCs w:val="32"/>
+          <w:lang w:eastAsia="pt-BR"/>
+        </w:rPr>
+      </w:pPr>
+      <w:r>
+        <w:rPr>
+          <w:noProof/>
+          <w:sz w:val="32"/>
+          <w:szCs w:val="32"/>
+          <w:lang w:eastAsia="pt-BR"/>
+        </w:rPr>
+        <mc:AlternateContent>
+          <mc:Choice Requires="wpi">
+            <w:drawing>
+              <wp:anchor distT="0" distB="0" distL="114300" distR="114300" simplePos="0" relativeHeight="251660288" behindDoc="0" locked="0" layoutInCell="1" allowOverlap="1" wp14:anchorId="26262921" wp14:editId="6A5282AB">
+                <wp:simplePos x="0" y="0"/>
+                <wp:positionH relativeFrom="column">
+                  <wp:posOffset>-383925</wp:posOffset>
+                </wp:positionH>
+                <wp:positionV relativeFrom="paragraph">
+                  <wp:posOffset>-319480</wp:posOffset>
+                </wp:positionV>
+                <wp:extent cx="334440" cy="1172520"/>
+                <wp:effectExtent l="38100" t="38100" r="46990" b="46990"/>
+                <wp:wrapNone/>
+                <wp:docPr id="2" name="Tinta 2"/>
+                <wp:cNvGraphicFramePr/>
+                <a:graphic xmlns:a="http://schemas.openxmlformats.org/drawingml/2006/main">
+                  <a:graphicData uri="http://schemas.microsoft.com/office/word/2010/wordprocessingInk">
+                    <w14:contentPart bwMode="auto" r:id="rId10">
+                      <w14:nvContentPartPr>
+                        <w14:cNvContentPartPr/>
+                      </w14:nvContentPartPr>
+                      <w14:xfrm>
+                        <a:off x="0" y="0"/>
+                        <a:ext cx="334440" cy="1172520"/>
+                      </w14:xfrm>
+                    </w14:contentPart>
+                  </a:graphicData>
+                </a:graphic>
+              </wp:anchor>
+            </w:drawing>
+          </mc:Choice>
+          <mc:Fallback>
+            <w:pict>
+              <v:shape w14:anchorId="2F8E606A" id="Tinta 2" o:spid="_x0000_s1026" type="#_x0000_t75" style="position:absolute;margin-left:-30.95pt;margin-top:-25.85pt;width:27.75pt;height:93.7pt;z-index:251660288;visibility:visible;mso-wrap-style:square;mso-wrap-distance-left:9pt;mso-wrap-distance-top:0;mso-wrap-distance-right:9pt;mso-wrap-distance-bottom:0;mso-position-horizontal:absolute;mso-position-horizontal-relative:text;mso-position-vertical:absolute;mso-position-vertical-relative:text" o:gfxdata="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">
+                <v:imagedata r:id="rId11" o:title=""/>
+              </v:shape>
+            </w:pict>
+          </mc:Fallback>
+        </mc:AlternateContent>
+      </w:r>
+      <w:r>
+        <w:rPr>
+          <w:sz w:val="32"/>
+          <w:szCs w:val="32"/>
+          <w:lang w:eastAsia="pt-BR"/>
+        </w:rPr>
+        <w:t>funções do window, entre outras, window.alert, window.confirm, window.prompt</w:t>
+      </w:r>
+    </w:p>
+    <w:p>
+      <w:pPr>
+        <w:pStyle w:val="SemEspaamento"/>
+        <w:rPr>
+          <w:sz w:val="32"/>
+          <w:szCs w:val="32"/>
+          <w:lang w:eastAsia="pt-BR"/>
+        </w:rPr>
+      </w:pPr>
+      <w:r>
+        <w:rPr>
+          <w:noProof/>
+          <w:sz w:val="32"/>
+          <w:szCs w:val="32"/>
+          <w:lang w:eastAsia="pt-BR"/>
+        </w:rPr>
+        <mc:AlternateContent>
+          <mc:Choice Requires="wpi">
+            <w:drawing>
+              <wp:anchor distT="0" distB="0" distL="114300" distR="114300" simplePos="0" relativeHeight="251661312" behindDoc="0" locked="0" layoutInCell="1" allowOverlap="1" wp14:anchorId="54E40620" wp14:editId="22D94F57">
+                <wp:simplePos x="0" y="0"/>
+                <wp:positionH relativeFrom="column">
+                  <wp:posOffset>-470325</wp:posOffset>
+                </wp:positionH>
+                <wp:positionV relativeFrom="paragraph">
+                  <wp:posOffset>-580335</wp:posOffset>
+                </wp:positionV>
+                <wp:extent cx="439560" cy="1222200"/>
+                <wp:effectExtent l="38100" t="57150" r="17780" b="54610"/>
+                <wp:wrapNone/>
+                <wp:docPr id="3" name="Tinta 3"/>
+                <wp:cNvGraphicFramePr/>
+                <a:graphic xmlns:a="http://schemas.openxmlformats.org/drawingml/2006/main">
+                  <a:graphicData uri="http://schemas.microsoft.com/office/word/2010/wordprocessingInk">
+                    <w14:contentPart bwMode="auto" r:id="rId12">
+                      <w14:nvContentPartPr>
+                        <w14:cNvContentPartPr/>
+                      </w14:nvContentPartPr>
+                      <w14:xfrm>
+                        <a:off x="0" y="0"/>
+                        <a:ext cx="439560" cy="1222200"/>
+                      </w14:xfrm>
+                    </w14:contentPart>
+                  </a:graphicData>
+                </a:graphic>
+              </wp:anchor>
+            </w:drawing>
+          </mc:Choice>
+          <mc:Fallback>
+            <w:pict>
+              <v:shape w14:anchorId="46F5BF3F" id="Tinta 3" o:spid="_x0000_s1026" type="#_x0000_t75" style="position:absolute;margin-left:-37.75pt;margin-top:-46.4pt;width:36pt;height:97.7pt;z-index:251661312;visibility:visible;mso-wrap-style:square;mso-wrap-distance-left:9pt;mso-wrap-distance-top:0;mso-wrap-distance-right:9pt;mso-wrap-distance-bottom:0;mso-position-horizontal:absolute;mso-position-horizontal-relative:text;mso-position-vertical:absolute;mso-position-vertical-relative:text" o:gfxdata="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">
+                <v:imagedata r:id="rId13" o:title=""/>
+              </v:shape>
+            </w:pict>
+          </mc:Fallback>
+        </mc:AlternateContent>
+      </w:r>
+      <w:r>
+        <w:rPr>
+          <w:sz w:val="32"/>
+          <w:szCs w:val="32"/>
+          <w:lang w:eastAsia="pt-BR"/>
+        </w:rPr>
+        <w:t>mostra caixa de texto</w:t>
+      </w:r>
+    </w:p>
+    <w:p>
+      <w:pPr>
+        <w:pStyle w:val="SemEspaamento"/>
+        <w:rPr>
+          <w:sz w:val="32"/>
+          <w:szCs w:val="32"/>
+          <w:lang w:eastAsia="pt-BR"/>
+        </w:rPr>
+      </w:pPr>
+      <w:r>
+        <w:rPr>
+          <w:sz w:val="32"/>
+          <w:szCs w:val="32"/>
+          <w:lang w:eastAsia="pt-BR"/>
+        </w:rPr>
+        <w:t>mostra caixa de escolha entre ok ou cancelar</w:t>
+      </w:r>
+    </w:p>
+    <w:p>
+      <w:pPr>
+        <w:pStyle w:val="SemEspaamento"/>
+        <w:rPr>
+          <w:sz w:val="32"/>
+          <w:szCs w:val="32"/>
+          <w:lang w:eastAsia="pt-BR"/>
+        </w:rPr>
+      </w:pPr>
+      <w:r>
+        <w:rPr>
+          <w:sz w:val="32"/>
+          <w:szCs w:val="32"/>
+          <w:lang w:eastAsia="pt-BR"/>
+        </w:rPr>
+        <w:t>pede para digitar algo</w:t>
+      </w:r>
+    </w:p>
+    <w:p>
+      <w:pPr>
+        <w:pStyle w:val="SemEspaamento"/>
+        <w:rPr>
+          <w:sz w:val="32"/>
+          <w:szCs w:val="32"/>
+          <w:lang w:eastAsia="pt-BR"/>
+        </w:rPr>
+      </w:pPr>
+    </w:p>
+    <w:p>
+      <w:pPr>
+        <w:pStyle w:val="SemEspaamento"/>
+        <w:rPr>
+          <w:sz w:val="32"/>
+          <w:szCs w:val="32"/>
+          <w:lang w:eastAsia="pt-BR"/>
+        </w:rPr>
+      </w:pPr>
+    </w:p>
+    <w:p>
+      <w:pPr>
+        <w:pStyle w:val="SemEspaamento"/>
+        <w:rPr>
+          <w:sz w:val="32"/>
+          <w:szCs w:val="32"/>
+          <w:lang w:eastAsia="pt-BR"/>
+        </w:rPr>
+      </w:pPr>
+    </w:p>
+    <w:p>
+      <w:pPr>
+        <w:pStyle w:val="SemEspaamento"/>
+        <w:rPr>
+          <w:sz w:val="32"/>
+          <w:szCs w:val="32"/>
+          <w:lang w:eastAsia="pt-BR"/>
+        </w:rPr>
+      </w:pPr>
+    </w:p>
+    <w:p>
+      <w:pPr>
+        <w:pStyle w:val="SemEspaamento"/>
+        <w:tabs>
+          <w:tab w:val="left" w:pos="0"/>
+        </w:tabs>
+        <w:rPr>
+          <w:sz w:val="32"/>
+          <w:szCs w:val="32"/>
+          <w:lang w:eastAsia="pt-BR"/>
+        </w:rPr>
+      </w:pPr>
+    </w:p>
+    <w:p>
+      <w:pPr>
+        <w:pStyle w:val="SemEspaamento"/>
+        <w:rPr>
+          <w:sz w:val="32"/>
+          <w:szCs w:val="32"/>
+          <w:lang w:eastAsia="pt-BR"/>
+        </w:rPr>
+      </w:pPr>
+    </w:p>
+    <w:p>
+      <w:pPr>
+        <w:pStyle w:val="SemEspaamento"/>
+        <w:rPr>
+          <w:sz w:val="32"/>
+          <w:szCs w:val="32"/>
+          <w:lang w:eastAsia="pt-BR"/>
+        </w:rPr>
+      </w:pPr>
+    </w:p>
     <w:sectPr>
       <w:pgSz w:w="11906" w:h="16838"/>
-      <w:pgMar w:top="1417" w:right="991" w:bottom="1417" w:left="851" w:header="708" w:footer="708" w:gutter="0"/>
+      <w:pgMar w:top="1417" w:right="1274" w:bottom="1417" w:left="993" w:header="708" w:footer="708" w:gutter="0"/>
       <w:cols w:space="708"/>
       <w:docGrid w:linePitch="360"/>
     </w:sectPr>
@@ -4110,6 +4578,87 @@
 </w:styles>
 </file>
 
+<file path=word/ink/ink1.xml><?xml version="1.0" encoding="utf-8"?>
+<inkml:ink xmlns:inkml="http://www.w3.org/2003/InkML">
+  <inkml:definitions>
+    <inkml:context xml:id="ctx0">
+      <inkml:inkSource xml:id="inkSrc0">
+        <inkml:traceFormat>
+          <inkml:channel name="X" type="integer" min="-2.14748E9" max="2.14748E9" units="cm"/>
+          <inkml:channel name="Y" type="integer" min="-2.14748E9" max="2.14748E9" units="cm"/>
+        </inkml:traceFormat>
+        <inkml:channelProperties>
+          <inkml:channelProperty channel="X" name="resolution" value="1000" units="1/cm"/>
+          <inkml:channelProperty channel="Y" name="resolution" value="1000" units="1/cm"/>
+        </inkml:channelProperties>
+      </inkml:inkSource>
+      <inkml:timestamp xml:id="ts0" timeString="2021-09-16T12:18:36.685"/>
+    </inkml:context>
+    <inkml:brush xml:id="br0">
+      <inkml:brushProperty name="width" value="0.05" units="cm"/>
+      <inkml:brushProperty name="height" value="0.05" units="cm"/>
+      <inkml:brushProperty name="color" value="#E71224"/>
+      <inkml:brushProperty name="ignorePressure" value="1"/>
+    </inkml:brush>
+  </inkml:definitions>
+  <inkml:trace contextRef="#ctx0" brushRef="#br0">799 0,'-2'5,"0"-1,0 1,0-1,-1 1,1-1,-1 0,0 0,0 0,-1 0,1-1,-1 1,0-1,-7 5,-3 4,-38 42,32-32,0-1,-1-1,-42 30,31-27,1 1,-29 30,-2 2,45-40,1 0,2 2,-1 0,2 0,-18 33,15-23,-38 47,35-51,2 1,-23 44,1-2,30-48,0-1,1 1,1 0,1 1,1-1,1 1,-4 38,-6 24,7-33,2 1,2-1,6 83,0-24,-3-86,-1 14,2 0,1 0,12 56,-8-58,4 58,0 9,17 43,-21-116,3 56,-7-56,1 0,8 36,10 18,-4-11,35 92,-24-77,-24-69,0 0,2 0,0 0,1 0,0-1,2 0,14 21,-2-8,-2 1,26 55,-11-20,-1-11,2-2,2-2,69 73,-101-119,0 0,0 0,0 0,1-1,-1 0,1 0,-1 0,1-1,0 0,0 0,0 0,0-1,0 0,10 0,12 1,0-2,28-3,-2-1,-2 4,-29 0</inkml:trace>
+</inkml:ink>
+</file>
+
+<file path=word/ink/ink2.xml><?xml version="1.0" encoding="utf-8"?>
+<inkml:ink xmlns:inkml="http://www.w3.org/2003/InkML">
+  <inkml:definitions>
+    <inkml:context xml:id="ctx0">
+      <inkml:inkSource xml:id="inkSrc0">
+        <inkml:traceFormat>
+          <inkml:channel name="X" type="integer" min="-2.14748E9" max="2.14748E9" units="cm"/>
+          <inkml:channel name="Y" type="integer" min="-2.14748E9" max="2.14748E9" units="cm"/>
+        </inkml:traceFormat>
+        <inkml:channelProperties>
+          <inkml:channelProperty channel="X" name="resolution" value="1000" units="1/cm"/>
+          <inkml:channelProperty channel="Y" name="resolution" value="1000" units="1/cm"/>
+        </inkml:channelProperties>
+      </inkml:inkSource>
+      <inkml:timestamp xml:id="ts0" timeString="2021-09-16T12:18:44.282"/>
+    </inkml:context>
+    <inkml:brush xml:id="br0">
+      <inkml:brushProperty name="width" value="0.05" units="cm"/>
+      <inkml:brushProperty name="height" value="0.05" units="cm"/>
+      <inkml:brushProperty name="color" value="#FFC114"/>
+      <inkml:brushProperty name="ignorePressure" value="1"/>
+    </inkml:brush>
+  </inkml:definitions>
+  <inkml:trace contextRef="#ctx0" brushRef="#br0">928 0,'-3'1,"1"-1,-1 1,0 0,1 0,-1 0,0 0,1 1,0-1,-1 1,1-1,0 1,0 0,0 0,0 0,0 0,-2 3,-29 40,30-39,-83 140,58-93,-2-2,-2-2,-40 47,55-74,1 0,-26 47,28-43,-1-1,-22 28,-51 69,75-102,0 0,-12 33,-14 22,-25 45,43-78,-32 52,36-65,1 1,2 1,-18 56,26-67,2 1,-4 33,-2 10,-16 111,19-120,2 1,5 106,2-64,-1-85,1 1,0-1,1 1,0-1,1 0,8 17,-6-16,-1 0,-1 1,0 0,4 28,-1 11,2 1,3-1,3 0,1-2,3 0,28 55,-36-84,51 101,-47-100,1 0,1-1,1 0,34 31,-39-42,0-1,1 0,1-1,0 0,0-1,1-1,0 0,26 8,-22-9,0 1,0 1,28 18,-36-19,1-1,0 0,0 0,1-1,0-1,0 0,0-1,1-1,20 3,-9-6,-3 0</inkml:trace>
+</inkml:ink>
+</file>
+
+<file path=word/ink/ink3.xml><?xml version="1.0" encoding="utf-8"?>
+<inkml:ink xmlns:inkml="http://www.w3.org/2003/InkML">
+  <inkml:definitions>
+    <inkml:context xml:id="ctx0">
+      <inkml:inkSource xml:id="inkSrc0">
+        <inkml:traceFormat>
+          <inkml:channel name="X" type="integer" min="-2.14748E9" max="2.14748E9" units="cm"/>
+          <inkml:channel name="Y" type="integer" min="-2.14748E9" max="2.14748E9" units="cm"/>
+        </inkml:traceFormat>
+        <inkml:channelProperties>
+          <inkml:channelProperty channel="X" name="resolution" value="1000" units="1/cm"/>
+          <inkml:channelProperty channel="Y" name="resolution" value="1000" units="1/cm"/>
+        </inkml:channelProperties>
+      </inkml:inkSource>
+      <inkml:timestamp xml:id="ts0" timeString="2021-09-16T12:18:50.783"/>
+    </inkml:context>
+    <inkml:brush xml:id="br0">
+      <inkml:brushProperty name="width" value="0.05" units="cm"/>
+      <inkml:brushProperty name="height" value="0.05" units="cm"/>
+      <inkml:brushProperty name="color" value="#008C3A"/>
+      <inkml:brushProperty name="ignorePressure" value="1"/>
+    </inkml:brush>
+  </inkml:definitions>
+  <inkml:trace contextRef="#ctx0" brushRef="#br0">1221 61,'-1'-2,"1"1,-1-1,0 0,0 1,0-1,0 1,-1-1,1 1,0-1,0 1,-1 0,1 0,-1 0,1-1,-1 1,0 1,-2-2,-31-15,8 11,0 1,0 1,-1 2,1 1,-1 0,-37 6,-18-2,-13-5,-98 5,185-2,0 1,0 0,0 1,0 0,0 1,0-1,1 2,0-1,-9 7,-70 59,35-27,30-24,0 2,2 0,0 1,1 1,2 0,-26 45,29-45,0 0,1 1,2 0,0 1,2 0,0 0,2 1,1 1,-3 35,-20 153,17-149,8-45,0 0,-2 30,4 18,2 1,19 136,35 5,-42-152,-9-38,2-1,0 1,15 35,-14-38,0 0,-1 0,5 32,-2-5,-1 1,-2-1,-3 1,-4 78,-1-23,1-8,5 104,2-164,2-1,2 0,1 0,25 54,-5-10,-19-53,1 1,1-1,1-1,1-1,23 26,-16-23,1-1,1-2,1 0,1-1,56 31,12 1,46 29,-121-67,1-1,1-1,1-1,-1-1,1-1,1-1,0-1,43 7,-43-11</inkml:trace>
+</inkml:ink>
+</file>
+
 <file path=word/theme/theme1.xml><?xml version="1.0" encoding="utf-8"?>
 <a:theme xmlns:a="http://schemas.openxmlformats.org/drawingml/2006/main" name="Tema do Office">
   <a:themeElements>

</xml_diff>

<commit_message>
criando pasta aula 13, atualizando anotações 2 e dicas
</commit_message>
<xml_diff>
--- a/Udemy/JavaScript_TypeScript_basico_avançado_2021/Seção 2 JavaScript Básico - Para iniciantes/anotacoes_02.docx
+++ b/Udemy/JavaScript_TypeScript_basico_avançado_2021/Seção 2 JavaScript Básico - Para iniciantes/anotacoes_02.docx
@@ -3585,7 +3585,7 @@
           </mc:Choice>
           <mc:Fallback>
             <w:pict>
-              <v:shapetype w14:anchorId="25E0F535" id="_x0000_t75" coordsize="21600,21600" o:spt="75" o:preferrelative="t" path="m@4@5l@4@11@9@11@9@5xe" filled="f" stroked="f">
+              <v:shapetype w14:anchorId="1BC0E87E" id="_x0000_t75" coordsize="21600,21600" o:spt="75" o:preferrelative="t" path="m@4@5l@4@11@9@11@9@5xe" filled="f" stroked="f">
                 <v:stroke joinstyle="miter"/>
                 <v:formulas>
                   <v:f eqn="if lineDrawn pixelLineWidth 0"/>
@@ -3702,7 +3702,7 @@
           </mc:Choice>
           <mc:Fallback>
             <w:pict>
-              <v:shape w14:anchorId="2F8E606A" id="Tinta 2" o:spid="_x0000_s1026" type="#_x0000_t75" style="position:absolute;margin-left:-30.95pt;margin-top:-25.85pt;width:27.75pt;height:93.7pt;z-index:251660288;visibility:visible;mso-wrap-style:square;mso-wrap-distance-left:9pt;mso-wrap-distance-top:0;mso-wrap-distance-right:9pt;mso-wrap-distance-bottom:0;mso-position-horizontal:absolute;mso-position-horizontal-relative:text;mso-position-vertical:absolute;mso-position-vertical-relative:text" o:gfxdata="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">
+              <v:shape w14:anchorId="3EEEA66F" id="Tinta 2" o:spid="_x0000_s1026" type="#_x0000_t75" style="position:absolute;margin-left:-30.95pt;margin-top:-25.85pt;width:27.75pt;height:93.7pt;z-index:251660288;visibility:visible;mso-wrap-style:square;mso-wrap-distance-left:9pt;mso-wrap-distance-top:0;mso-wrap-distance-right:9pt;mso-wrap-distance-bottom:0;mso-position-horizontal:absolute;mso-position-horizontal-relative:text;mso-position-vertical:absolute;mso-position-vertical-relative:text" o:gfxdata="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">
                 <v:imagedata r:id="rId11" o:title=""/>
               </v:shape>
             </w:pict>
@@ -3768,7 +3768,7 @@
           </mc:Choice>
           <mc:Fallback>
             <w:pict>
-              <v:shape w14:anchorId="46F5BF3F" id="Tinta 3" o:spid="_x0000_s1026" type="#_x0000_t75" style="position:absolute;margin-left:-37.75pt;margin-top:-46.4pt;width:36pt;height:97.7pt;z-index:251661312;visibility:visible;mso-wrap-style:square;mso-wrap-distance-left:9pt;mso-wrap-distance-top:0;mso-wrap-distance-right:9pt;mso-wrap-distance-bottom:0;mso-position-horizontal:absolute;mso-position-horizontal-relative:text;mso-position-vertical:absolute;mso-position-vertical-relative:text" o:gfxdata="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">
+              <v:shape w14:anchorId="39A333BB" id="Tinta 3" o:spid="_x0000_s1026" type="#_x0000_t75" style="position:absolute;margin-left:-37.75pt;margin-top:-46.4pt;width:36pt;height:97.7pt;z-index:251661312;visibility:visible;mso-wrap-style:square;mso-wrap-distance-left:9pt;mso-wrap-distance-top:0;mso-wrap-distance-right:9pt;mso-wrap-distance-bottom:0;mso-position-horizontal:absolute;mso-position-horizontal-relative:text;mso-position-vertical:absolute;mso-position-vertical-relative:text" o:gfxdata="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">
                 <v:imagedata r:id="rId13" o:title=""/>
               </v:shape>
             </w:pict>
@@ -3853,12 +3853,837 @@
     <w:p>
       <w:pPr>
         <w:pStyle w:val="SemEspaamento"/>
-        <w:rPr>
-          <w:sz w:val="32"/>
-          <w:szCs w:val="32"/>
-          <w:lang w:eastAsia="pt-BR"/>
-        </w:rPr>
-      </w:pPr>
+        <w:numPr>
+          <w:ilvl w:val="0"/>
+          <w:numId w:val="1"/>
+        </w:numPr>
+        <w:rPr>
+          <w:sz w:val="32"/>
+          <w:szCs w:val="32"/>
+          <w:lang w:eastAsia="pt-BR"/>
+        </w:rPr>
+      </w:pPr>
+      <w:r>
+        <w:rPr>
+          <w:sz w:val="32"/>
+          <w:szCs w:val="32"/>
+          <w:lang w:eastAsia="pt-BR"/>
+        </w:rPr>
+        <w:lastRenderedPageBreak/>
+        <w:t xml:space="preserve"> Aula 13</w:t>
+      </w:r>
+    </w:p>
+    <w:p>
+      <w:pPr>
+        <w:pStyle w:val="SemEspaamento"/>
+        <w:rPr>
+          <w:sz w:val="32"/>
+          <w:szCs w:val="32"/>
+          <w:lang w:eastAsia="pt-BR"/>
+        </w:rPr>
+      </w:pPr>
+    </w:p>
+    <w:p>
+      <w:pPr>
+        <w:shd w:val="clear" w:color="auto" w:fill="1E1E1E"/>
+        <w:spacing w:after="0" w:line="360" w:lineRule="atLeast"/>
+        <w:rPr>
+          <w:rFonts w:ascii="Consolas" w:eastAsia="Times New Roman" w:hAnsi="Consolas" w:cs="Times New Roman"/>
+          <w:color w:val="D4D4D4"/>
+          <w:sz w:val="27"/>
+          <w:szCs w:val="27"/>
+          <w:lang w:eastAsia="pt-BR"/>
+        </w:rPr>
+      </w:pPr>
+      <w:r>
+        <w:rPr>
+          <w:rFonts w:ascii="Consolas" w:eastAsia="Times New Roman" w:hAnsi="Consolas" w:cs="Times New Roman"/>
+          <w:color w:val="6A9955"/>
+          <w:sz w:val="27"/>
+          <w:szCs w:val="27"/>
+          <w:lang w:eastAsia="pt-BR"/>
+        </w:rPr>
+        <w:t>//               01234567</w:t>
+      </w:r>
+    </w:p>
+    <w:p>
+      <w:pPr>
+        <w:shd w:val="clear" w:color="auto" w:fill="1E1E1E"/>
+        <w:spacing w:after="0" w:line="360" w:lineRule="atLeast"/>
+        <w:rPr>
+          <w:rFonts w:ascii="Consolas" w:eastAsia="Times New Roman" w:hAnsi="Consolas" w:cs="Times New Roman"/>
+          <w:color w:val="D4D4D4"/>
+          <w:sz w:val="27"/>
+          <w:szCs w:val="27"/>
+          <w:lang w:eastAsia="pt-BR"/>
+        </w:rPr>
+      </w:pPr>
+      <w:r>
+        <w:rPr>
+          <w:rFonts w:ascii="Consolas" w:eastAsia="Times New Roman" w:hAnsi="Consolas" w:cs="Times New Roman"/>
+          <w:color w:val="569CD6"/>
+          <w:sz w:val="27"/>
+          <w:szCs w:val="27"/>
+          <w:lang w:eastAsia="pt-BR"/>
+        </w:rPr>
+        <w:t>let</w:t>
+      </w:r>
+      <w:r>
+        <w:rPr>
+          <w:rFonts w:ascii="Consolas" w:eastAsia="Times New Roman" w:hAnsi="Consolas" w:cs="Times New Roman"/>
+          <w:color w:val="D4D4D4"/>
+          <w:sz w:val="27"/>
+          <w:szCs w:val="27"/>
+          <w:lang w:eastAsia="pt-BR"/>
+        </w:rPr>
+        <w:t> </w:t>
+      </w:r>
+      <w:r>
+        <w:rPr>
+          <w:rFonts w:ascii="Consolas" w:eastAsia="Times New Roman" w:hAnsi="Consolas" w:cs="Times New Roman"/>
+          <w:color w:val="9CDCFE"/>
+          <w:sz w:val="27"/>
+          <w:szCs w:val="27"/>
+          <w:lang w:eastAsia="pt-BR"/>
+        </w:rPr>
+        <w:t>umaString</w:t>
+      </w:r>
+      <w:r>
+        <w:rPr>
+          <w:rFonts w:ascii="Consolas" w:eastAsia="Times New Roman" w:hAnsi="Consolas" w:cs="Times New Roman"/>
+          <w:color w:val="D4D4D4"/>
+          <w:sz w:val="27"/>
+          <w:szCs w:val="27"/>
+          <w:lang w:eastAsia="pt-BR"/>
+        </w:rPr>
+        <w:t> = </w:t>
+      </w:r>
+      <w:r>
+        <w:rPr>
+          <w:rFonts w:ascii="Consolas" w:eastAsia="Times New Roman" w:hAnsi="Consolas" w:cs="Times New Roman"/>
+          <w:color w:val="CE9178"/>
+          <w:sz w:val="27"/>
+          <w:szCs w:val="27"/>
+          <w:lang w:eastAsia="pt-BR"/>
+        </w:rPr>
+        <w:t>"Um texto"</w:t>
+      </w:r>
+    </w:p>
+    <w:p>
+      <w:pPr>
+        <w:shd w:val="clear" w:color="auto" w:fill="1E1E1E"/>
+        <w:spacing w:after="0" w:line="360" w:lineRule="atLeast"/>
+        <w:rPr>
+          <w:rFonts w:ascii="Consolas" w:eastAsia="Times New Roman" w:hAnsi="Consolas" w:cs="Times New Roman"/>
+          <w:color w:val="D4D4D4"/>
+          <w:sz w:val="27"/>
+          <w:szCs w:val="27"/>
+          <w:lang w:eastAsia="pt-BR"/>
+        </w:rPr>
+      </w:pPr>
+    </w:p>
+    <w:p>
+      <w:pPr>
+        <w:shd w:val="clear" w:color="auto" w:fill="1E1E1E"/>
+        <w:spacing w:after="0" w:line="360" w:lineRule="atLeast"/>
+        <w:rPr>
+          <w:rFonts w:ascii="Consolas" w:eastAsia="Times New Roman" w:hAnsi="Consolas" w:cs="Times New Roman"/>
+          <w:color w:val="D4D4D4"/>
+          <w:sz w:val="27"/>
+          <w:szCs w:val="27"/>
+          <w:lang w:eastAsia="pt-BR"/>
+        </w:rPr>
+      </w:pPr>
+      <w:r>
+        <w:rPr>
+          <w:rFonts w:ascii="Consolas" w:eastAsia="Times New Roman" w:hAnsi="Consolas" w:cs="Times New Roman"/>
+          <w:color w:val="9CDCFE"/>
+          <w:sz w:val="27"/>
+          <w:szCs w:val="27"/>
+          <w:lang w:eastAsia="pt-BR"/>
+        </w:rPr>
+        <w:t>console</w:t>
+      </w:r>
+      <w:r>
+        <w:rPr>
+          <w:rFonts w:ascii="Consolas" w:eastAsia="Times New Roman" w:hAnsi="Consolas" w:cs="Times New Roman"/>
+          <w:color w:val="D4D4D4"/>
+          <w:sz w:val="27"/>
+          <w:szCs w:val="27"/>
+          <w:lang w:eastAsia="pt-BR"/>
+        </w:rPr>
+        <w:t>.</w:t>
+      </w:r>
+      <w:r>
+        <w:rPr>
+          <w:rFonts w:ascii="Consolas" w:eastAsia="Times New Roman" w:hAnsi="Consolas" w:cs="Times New Roman"/>
+          <w:color w:val="DCDCAA"/>
+          <w:sz w:val="27"/>
+          <w:szCs w:val="27"/>
+          <w:lang w:eastAsia="pt-BR"/>
+        </w:rPr>
+        <w:t>log</w:t>
+      </w:r>
+      <w:r>
+        <w:rPr>
+          <w:rFonts w:ascii="Consolas" w:eastAsia="Times New Roman" w:hAnsi="Consolas" w:cs="Times New Roman"/>
+          <w:color w:val="D4D4D4"/>
+          <w:sz w:val="27"/>
+          <w:szCs w:val="27"/>
+          <w:lang w:eastAsia="pt-BR"/>
+        </w:rPr>
+        <w:t>(</w:t>
+      </w:r>
+      <w:r>
+        <w:rPr>
+          <w:rFonts w:ascii="Consolas" w:eastAsia="Times New Roman" w:hAnsi="Consolas" w:cs="Times New Roman"/>
+          <w:color w:val="9CDCFE"/>
+          <w:sz w:val="27"/>
+          <w:szCs w:val="27"/>
+          <w:lang w:eastAsia="pt-BR"/>
+        </w:rPr>
+        <w:t>umaString</w:t>
+      </w:r>
+      <w:r>
+        <w:rPr>
+          <w:rFonts w:ascii="Consolas" w:eastAsia="Times New Roman" w:hAnsi="Consolas" w:cs="Times New Roman"/>
+          <w:color w:val="D4D4D4"/>
+          <w:sz w:val="27"/>
+          <w:szCs w:val="27"/>
+          <w:lang w:eastAsia="pt-BR"/>
+        </w:rPr>
+        <w:t>[</w:t>
+      </w:r>
+      <w:r>
+        <w:rPr>
+          <w:rFonts w:ascii="Consolas" w:eastAsia="Times New Roman" w:hAnsi="Consolas" w:cs="Times New Roman"/>
+          <w:color w:val="B5CEA8"/>
+          <w:sz w:val="27"/>
+          <w:szCs w:val="27"/>
+          <w:lang w:eastAsia="pt-BR"/>
+        </w:rPr>
+        <w:t>4</w:t>
+      </w:r>
+      <w:r>
+        <w:rPr>
+          <w:rFonts w:ascii="Consolas" w:eastAsia="Times New Roman" w:hAnsi="Consolas" w:cs="Times New Roman"/>
+          <w:color w:val="D4D4D4"/>
+          <w:sz w:val="27"/>
+          <w:szCs w:val="27"/>
+          <w:lang w:eastAsia="pt-BR"/>
+        </w:rPr>
+        <w:t>]);</w:t>
+      </w:r>
+    </w:p>
+    <w:p>
+      <w:pPr>
+        <w:pStyle w:val="SemEspaamento"/>
+        <w:rPr>
+          <w:sz w:val="32"/>
+          <w:szCs w:val="32"/>
+          <w:lang w:eastAsia="pt-BR"/>
+        </w:rPr>
+      </w:pPr>
+      <w:r>
+        <w:rPr>
+          <w:sz w:val="32"/>
+          <w:szCs w:val="32"/>
+          <w:lang w:eastAsia="pt-BR"/>
+        </w:rPr>
+        <w:t>irá mostrar o valor do índice informado, esse caso a string e</w:t>
+      </w:r>
+    </w:p>
+    <w:p>
+      <w:pPr>
+        <w:pStyle w:val="SemEspaamento"/>
+        <w:rPr>
+          <w:sz w:val="32"/>
+          <w:szCs w:val="32"/>
+          <w:lang w:eastAsia="pt-BR"/>
+        </w:rPr>
+      </w:pPr>
+    </w:p>
+    <w:p>
+      <w:pPr>
+        <w:shd w:val="clear" w:color="auto" w:fill="1E1E1E"/>
+        <w:spacing w:after="0" w:line="360" w:lineRule="atLeast"/>
+        <w:rPr>
+          <w:rFonts w:ascii="Consolas" w:eastAsia="Times New Roman" w:hAnsi="Consolas" w:cs="Times New Roman"/>
+          <w:color w:val="D4D4D4"/>
+          <w:sz w:val="27"/>
+          <w:szCs w:val="27"/>
+          <w:lang w:eastAsia="pt-BR"/>
+        </w:rPr>
+      </w:pPr>
+      <w:r>
+        <w:rPr>
+          <w:rFonts w:ascii="Consolas" w:eastAsia="Times New Roman" w:hAnsi="Consolas" w:cs="Times New Roman"/>
+          <w:color w:val="9CDCFE"/>
+          <w:sz w:val="27"/>
+          <w:szCs w:val="27"/>
+          <w:lang w:eastAsia="pt-BR"/>
+        </w:rPr>
+        <w:t>console</w:t>
+      </w:r>
+      <w:r>
+        <w:rPr>
+          <w:rFonts w:ascii="Consolas" w:eastAsia="Times New Roman" w:hAnsi="Consolas" w:cs="Times New Roman"/>
+          <w:color w:val="D4D4D4"/>
+          <w:sz w:val="27"/>
+          <w:szCs w:val="27"/>
+          <w:lang w:eastAsia="pt-BR"/>
+        </w:rPr>
+        <w:t>.</w:t>
+      </w:r>
+      <w:r>
+        <w:rPr>
+          <w:rFonts w:ascii="Consolas" w:eastAsia="Times New Roman" w:hAnsi="Consolas" w:cs="Times New Roman"/>
+          <w:color w:val="DCDCAA"/>
+          <w:sz w:val="27"/>
+          <w:szCs w:val="27"/>
+          <w:lang w:eastAsia="pt-BR"/>
+        </w:rPr>
+        <w:t>log</w:t>
+      </w:r>
+      <w:r>
+        <w:rPr>
+          <w:rFonts w:ascii="Consolas" w:eastAsia="Times New Roman" w:hAnsi="Consolas" w:cs="Times New Roman"/>
+          <w:color w:val="D4D4D4"/>
+          <w:sz w:val="27"/>
+          <w:szCs w:val="27"/>
+          <w:lang w:eastAsia="pt-BR"/>
+        </w:rPr>
+        <w:t>(</w:t>
+      </w:r>
+      <w:r>
+        <w:rPr>
+          <w:rFonts w:ascii="Consolas" w:eastAsia="Times New Roman" w:hAnsi="Consolas" w:cs="Times New Roman"/>
+          <w:color w:val="9CDCFE"/>
+          <w:sz w:val="27"/>
+          <w:szCs w:val="27"/>
+          <w:lang w:eastAsia="pt-BR"/>
+        </w:rPr>
+        <w:t>umaString</w:t>
+      </w:r>
+      <w:r>
+        <w:rPr>
+          <w:rFonts w:ascii="Consolas" w:eastAsia="Times New Roman" w:hAnsi="Consolas" w:cs="Times New Roman"/>
+          <w:color w:val="D4D4D4"/>
+          <w:sz w:val="27"/>
+          <w:szCs w:val="27"/>
+          <w:lang w:eastAsia="pt-BR"/>
+        </w:rPr>
+        <w:t>.</w:t>
+      </w:r>
+      <w:r>
+        <w:rPr>
+          <w:rFonts w:ascii="Consolas" w:eastAsia="Times New Roman" w:hAnsi="Consolas" w:cs="Times New Roman"/>
+          <w:color w:val="DCDCAA"/>
+          <w:sz w:val="27"/>
+          <w:szCs w:val="27"/>
+          <w:lang w:eastAsia="pt-BR"/>
+        </w:rPr>
+        <w:t>charAt</w:t>
+      </w:r>
+      <w:r>
+        <w:rPr>
+          <w:rFonts w:ascii="Consolas" w:eastAsia="Times New Roman" w:hAnsi="Consolas" w:cs="Times New Roman"/>
+          <w:color w:val="D4D4D4"/>
+          <w:sz w:val="27"/>
+          <w:szCs w:val="27"/>
+          <w:lang w:eastAsia="pt-BR"/>
+        </w:rPr>
+        <w:t>(</w:t>
+      </w:r>
+      <w:r>
+        <w:rPr>
+          <w:rFonts w:ascii="Consolas" w:eastAsia="Times New Roman" w:hAnsi="Consolas" w:cs="Times New Roman"/>
+          <w:color w:val="B5CEA8"/>
+          <w:sz w:val="27"/>
+          <w:szCs w:val="27"/>
+          <w:lang w:eastAsia="pt-BR"/>
+        </w:rPr>
+        <w:t>6</w:t>
+      </w:r>
+      <w:r>
+        <w:rPr>
+          <w:rFonts w:ascii="Consolas" w:eastAsia="Times New Roman" w:hAnsi="Consolas" w:cs="Times New Roman"/>
+          <w:color w:val="D4D4D4"/>
+          <w:sz w:val="27"/>
+          <w:szCs w:val="27"/>
+          <w:lang w:eastAsia="pt-BR"/>
+        </w:rPr>
+        <w:t>));</w:t>
+      </w:r>
+    </w:p>
+    <w:p>
+      <w:pPr>
+        <w:pStyle w:val="SemEspaamento"/>
+        <w:rPr>
+          <w:sz w:val="32"/>
+          <w:szCs w:val="32"/>
+          <w:lang w:eastAsia="pt-BR"/>
+        </w:rPr>
+      </w:pPr>
+      <w:r>
+        <w:rPr>
+          <w:sz w:val="32"/>
+          <w:szCs w:val="32"/>
+          <w:lang w:eastAsia="pt-BR"/>
+        </w:rPr>
+        <w:t>outra maneira de recuperar o valor.</w:t>
+      </w:r>
+    </w:p>
+    <w:p>
+      <w:pPr>
+        <w:pStyle w:val="SemEspaamento"/>
+        <w:rPr>
+          <w:sz w:val="32"/>
+          <w:szCs w:val="32"/>
+          <w:lang w:eastAsia="pt-BR"/>
+        </w:rPr>
+      </w:pPr>
+    </w:p>
+    <w:p>
+      <w:pPr>
+        <w:shd w:val="clear" w:color="auto" w:fill="1E1E1E"/>
+        <w:spacing w:after="0" w:line="360" w:lineRule="atLeast"/>
+        <w:rPr>
+          <w:rFonts w:ascii="Consolas" w:eastAsia="Times New Roman" w:hAnsi="Consolas" w:cs="Times New Roman"/>
+          <w:color w:val="D4D4D4"/>
+          <w:sz w:val="27"/>
+          <w:szCs w:val="27"/>
+          <w:lang w:eastAsia="pt-BR"/>
+        </w:rPr>
+      </w:pPr>
+      <w:r>
+        <w:rPr>
+          <w:rFonts w:ascii="Consolas" w:eastAsia="Times New Roman" w:hAnsi="Consolas" w:cs="Times New Roman"/>
+          <w:color w:val="9CDCFE"/>
+          <w:sz w:val="27"/>
+          <w:szCs w:val="27"/>
+          <w:lang w:eastAsia="pt-BR"/>
+        </w:rPr>
+        <w:t>console</w:t>
+      </w:r>
+      <w:r>
+        <w:rPr>
+          <w:rFonts w:ascii="Consolas" w:eastAsia="Times New Roman" w:hAnsi="Consolas" w:cs="Times New Roman"/>
+          <w:color w:val="D4D4D4"/>
+          <w:sz w:val="27"/>
+          <w:szCs w:val="27"/>
+          <w:lang w:eastAsia="pt-BR"/>
+        </w:rPr>
+        <w:t>.</w:t>
+      </w:r>
+      <w:r>
+        <w:rPr>
+          <w:rFonts w:ascii="Consolas" w:eastAsia="Times New Roman" w:hAnsi="Consolas" w:cs="Times New Roman"/>
+          <w:color w:val="DCDCAA"/>
+          <w:sz w:val="27"/>
+          <w:szCs w:val="27"/>
+          <w:lang w:eastAsia="pt-BR"/>
+        </w:rPr>
+        <w:t>log</w:t>
+      </w:r>
+      <w:r>
+        <w:rPr>
+          <w:rFonts w:ascii="Consolas" w:eastAsia="Times New Roman" w:hAnsi="Consolas" w:cs="Times New Roman"/>
+          <w:color w:val="D4D4D4"/>
+          <w:sz w:val="27"/>
+          <w:szCs w:val="27"/>
+          <w:lang w:eastAsia="pt-BR"/>
+        </w:rPr>
+        <w:t>(</w:t>
+      </w:r>
+      <w:r>
+        <w:rPr>
+          <w:rFonts w:ascii="Consolas" w:eastAsia="Times New Roman" w:hAnsi="Consolas" w:cs="Times New Roman"/>
+          <w:color w:val="9CDCFE"/>
+          <w:sz w:val="27"/>
+          <w:szCs w:val="27"/>
+          <w:lang w:eastAsia="pt-BR"/>
+        </w:rPr>
+        <w:t>umaString</w:t>
+      </w:r>
+      <w:r>
+        <w:rPr>
+          <w:rFonts w:ascii="Consolas" w:eastAsia="Times New Roman" w:hAnsi="Consolas" w:cs="Times New Roman"/>
+          <w:color w:val="D4D4D4"/>
+          <w:sz w:val="27"/>
+          <w:szCs w:val="27"/>
+          <w:lang w:eastAsia="pt-BR"/>
+        </w:rPr>
+        <w:t>.</w:t>
+      </w:r>
+      <w:r>
+        <w:rPr>
+          <w:rFonts w:ascii="Consolas" w:eastAsia="Times New Roman" w:hAnsi="Consolas" w:cs="Times New Roman"/>
+          <w:color w:val="DCDCAA"/>
+          <w:sz w:val="27"/>
+          <w:szCs w:val="27"/>
+          <w:lang w:eastAsia="pt-BR"/>
+        </w:rPr>
+        <w:t>concat</w:t>
+      </w:r>
+      <w:r>
+        <w:rPr>
+          <w:rFonts w:ascii="Consolas" w:eastAsia="Times New Roman" w:hAnsi="Consolas" w:cs="Times New Roman"/>
+          <w:color w:val="D4D4D4"/>
+          <w:sz w:val="27"/>
+          <w:szCs w:val="27"/>
+          <w:lang w:eastAsia="pt-BR"/>
+        </w:rPr>
+        <w:t>(</w:t>
+      </w:r>
+      <w:r>
+        <w:rPr>
+          <w:rFonts w:ascii="Consolas" w:eastAsia="Times New Roman" w:hAnsi="Consolas" w:cs="Times New Roman"/>
+          <w:color w:val="CE9178"/>
+          <w:sz w:val="27"/>
+          <w:szCs w:val="27"/>
+          <w:lang w:eastAsia="pt-BR"/>
+        </w:rPr>
+        <w:t>' outra string'</w:t>
+      </w:r>
+      <w:r>
+        <w:rPr>
+          <w:rFonts w:ascii="Consolas" w:eastAsia="Times New Roman" w:hAnsi="Consolas" w:cs="Times New Roman"/>
+          <w:color w:val="D4D4D4"/>
+          <w:sz w:val="27"/>
+          <w:szCs w:val="27"/>
+          <w:lang w:eastAsia="pt-BR"/>
+        </w:rPr>
+        <w:t>));</w:t>
+      </w:r>
+    </w:p>
+    <w:p>
+      <w:pPr>
+        <w:pStyle w:val="SemEspaamento"/>
+        <w:rPr>
+          <w:sz w:val="32"/>
+          <w:szCs w:val="32"/>
+          <w:lang w:eastAsia="pt-BR"/>
+        </w:rPr>
+      </w:pPr>
+      <w:r>
+        <w:rPr>
+          <w:sz w:val="32"/>
+          <w:szCs w:val="32"/>
+          <w:lang w:eastAsia="pt-BR"/>
+        </w:rPr>
+        <w:t xml:space="preserve">para concatenar uma string </w:t>
+      </w:r>
+    </w:p>
+    <w:p>
+      <w:pPr>
+        <w:pStyle w:val="SemEspaamento"/>
+        <w:rPr>
+          <w:sz w:val="32"/>
+          <w:szCs w:val="32"/>
+          <w:lang w:eastAsia="pt-BR"/>
+        </w:rPr>
+      </w:pPr>
+    </w:p>
+    <w:p>
+      <w:pPr>
+        <w:shd w:val="clear" w:color="auto" w:fill="1E1E1E"/>
+        <w:spacing w:after="0" w:line="360" w:lineRule="atLeast"/>
+        <w:rPr>
+          <w:rFonts w:ascii="Consolas" w:eastAsia="Times New Roman" w:hAnsi="Consolas" w:cs="Times New Roman"/>
+          <w:color w:val="D4D4D4"/>
+          <w:sz w:val="27"/>
+          <w:szCs w:val="27"/>
+          <w:lang w:eastAsia="pt-BR"/>
+        </w:rPr>
+      </w:pPr>
+      <w:r>
+        <w:rPr>
+          <w:rFonts w:ascii="Consolas" w:eastAsia="Times New Roman" w:hAnsi="Consolas" w:cs="Times New Roman"/>
+          <w:color w:val="9CDCFE"/>
+          <w:sz w:val="27"/>
+          <w:szCs w:val="27"/>
+          <w:lang w:eastAsia="pt-BR"/>
+        </w:rPr>
+        <w:t>console</w:t>
+      </w:r>
+      <w:r>
+        <w:rPr>
+          <w:rFonts w:ascii="Consolas" w:eastAsia="Times New Roman" w:hAnsi="Consolas" w:cs="Times New Roman"/>
+          <w:color w:val="D4D4D4"/>
+          <w:sz w:val="27"/>
+          <w:szCs w:val="27"/>
+          <w:lang w:eastAsia="pt-BR"/>
+        </w:rPr>
+        <w:t>.</w:t>
+      </w:r>
+      <w:r>
+        <w:rPr>
+          <w:rFonts w:ascii="Consolas" w:eastAsia="Times New Roman" w:hAnsi="Consolas" w:cs="Times New Roman"/>
+          <w:color w:val="DCDCAA"/>
+          <w:sz w:val="27"/>
+          <w:szCs w:val="27"/>
+          <w:lang w:eastAsia="pt-BR"/>
+        </w:rPr>
+        <w:t>log</w:t>
+      </w:r>
+      <w:r>
+        <w:rPr>
+          <w:rFonts w:ascii="Consolas" w:eastAsia="Times New Roman" w:hAnsi="Consolas" w:cs="Times New Roman"/>
+          <w:color w:val="D4D4D4"/>
+          <w:sz w:val="27"/>
+          <w:szCs w:val="27"/>
+          <w:lang w:eastAsia="pt-BR"/>
+        </w:rPr>
+        <w:t>(</w:t>
+      </w:r>
+      <w:r>
+        <w:rPr>
+          <w:rFonts w:ascii="Consolas" w:eastAsia="Times New Roman" w:hAnsi="Consolas" w:cs="Times New Roman"/>
+          <w:color w:val="9CDCFE"/>
+          <w:sz w:val="27"/>
+          <w:szCs w:val="27"/>
+          <w:lang w:eastAsia="pt-BR"/>
+        </w:rPr>
+        <w:t>umaString</w:t>
+      </w:r>
+      <w:r>
+        <w:rPr>
+          <w:rFonts w:ascii="Consolas" w:eastAsia="Times New Roman" w:hAnsi="Consolas" w:cs="Times New Roman"/>
+          <w:color w:val="D4D4D4"/>
+          <w:sz w:val="27"/>
+          <w:szCs w:val="27"/>
+          <w:lang w:eastAsia="pt-BR"/>
+        </w:rPr>
+        <w:t>.</w:t>
+      </w:r>
+      <w:r>
+        <w:rPr>
+          <w:rFonts w:ascii="Consolas" w:eastAsia="Times New Roman" w:hAnsi="Consolas" w:cs="Times New Roman"/>
+          <w:color w:val="DCDCAA"/>
+          <w:sz w:val="27"/>
+          <w:szCs w:val="27"/>
+          <w:lang w:eastAsia="pt-BR"/>
+        </w:rPr>
+        <w:t>indexOf</w:t>
+      </w:r>
+      <w:r>
+        <w:rPr>
+          <w:rFonts w:ascii="Consolas" w:eastAsia="Times New Roman" w:hAnsi="Consolas" w:cs="Times New Roman"/>
+          <w:color w:val="D4D4D4"/>
+          <w:sz w:val="27"/>
+          <w:szCs w:val="27"/>
+          <w:lang w:eastAsia="pt-BR"/>
+        </w:rPr>
+        <w:t>(</w:t>
+      </w:r>
+      <w:r>
+        <w:rPr>
+          <w:rFonts w:ascii="Consolas" w:eastAsia="Times New Roman" w:hAnsi="Consolas" w:cs="Times New Roman"/>
+          <w:color w:val="CE9178"/>
+          <w:sz w:val="27"/>
+          <w:szCs w:val="27"/>
+          <w:lang w:eastAsia="pt-BR"/>
+        </w:rPr>
+        <w:t>'texto'</w:t>
+      </w:r>
+      <w:r>
+        <w:rPr>
+          <w:rFonts w:ascii="Consolas" w:eastAsia="Times New Roman" w:hAnsi="Consolas" w:cs="Times New Roman"/>
+          <w:color w:val="D4D4D4"/>
+          <w:sz w:val="27"/>
+          <w:szCs w:val="27"/>
+          <w:lang w:eastAsia="pt-BR"/>
+        </w:rPr>
+        <w:t>));</w:t>
+      </w:r>
+    </w:p>
+    <w:p>
+      <w:pPr>
+        <w:pStyle w:val="SemEspaamento"/>
+        <w:rPr>
+          <w:sz w:val="32"/>
+          <w:szCs w:val="32"/>
+          <w:lang w:eastAsia="pt-BR"/>
+        </w:rPr>
+      </w:pPr>
+      <w:r>
+        <w:rPr>
+          <w:sz w:val="32"/>
+          <w:szCs w:val="32"/>
+          <w:lang w:eastAsia="pt-BR"/>
+        </w:rPr>
+        <w:t>para saber em qual índice começa a palavra texto</w:t>
+      </w:r>
+      <w:r>
+        <w:rPr>
+          <w:sz w:val="32"/>
+          <w:szCs w:val="32"/>
+          <w:lang w:eastAsia="pt-BR"/>
+        </w:rPr>
+        <w:t>, caso não encontre nada ele retornará o índice -1.</w:t>
+      </w:r>
+    </w:p>
+    <w:p>
+      <w:pPr>
+        <w:pStyle w:val="SemEspaamento"/>
+        <w:rPr>
+          <w:sz w:val="32"/>
+          <w:szCs w:val="32"/>
+          <w:lang w:eastAsia="pt-BR"/>
+        </w:rPr>
+      </w:pPr>
+    </w:p>
+    <w:p>
+      <w:pPr>
+        <w:shd w:val="clear" w:color="auto" w:fill="1E1E1E"/>
+        <w:spacing w:after="0" w:line="360" w:lineRule="atLeast"/>
+        <w:rPr>
+          <w:rFonts w:ascii="Consolas" w:eastAsia="Times New Roman" w:hAnsi="Consolas" w:cs="Times New Roman"/>
+          <w:color w:val="D4D4D4"/>
+          <w:sz w:val="27"/>
+          <w:szCs w:val="27"/>
+          <w:lang w:eastAsia="pt-BR"/>
+        </w:rPr>
+      </w:pPr>
+      <w:r>
+        <w:rPr>
+          <w:rFonts w:ascii="Consolas" w:eastAsia="Times New Roman" w:hAnsi="Consolas" w:cs="Times New Roman"/>
+          <w:color w:val="9CDCFE"/>
+          <w:sz w:val="27"/>
+          <w:szCs w:val="27"/>
+          <w:lang w:eastAsia="pt-BR"/>
+        </w:rPr>
+        <w:t>console</w:t>
+      </w:r>
+      <w:r>
+        <w:rPr>
+          <w:rFonts w:ascii="Consolas" w:eastAsia="Times New Roman" w:hAnsi="Consolas" w:cs="Times New Roman"/>
+          <w:color w:val="D4D4D4"/>
+          <w:sz w:val="27"/>
+          <w:szCs w:val="27"/>
+          <w:lang w:eastAsia="pt-BR"/>
+        </w:rPr>
+        <w:t>.</w:t>
+      </w:r>
+      <w:r>
+        <w:rPr>
+          <w:rFonts w:ascii="Consolas" w:eastAsia="Times New Roman" w:hAnsi="Consolas" w:cs="Times New Roman"/>
+          <w:color w:val="DCDCAA"/>
+          <w:sz w:val="27"/>
+          <w:szCs w:val="27"/>
+          <w:lang w:eastAsia="pt-BR"/>
+        </w:rPr>
+        <w:t>log</w:t>
+      </w:r>
+      <w:r>
+        <w:rPr>
+          <w:rFonts w:ascii="Consolas" w:eastAsia="Times New Roman" w:hAnsi="Consolas" w:cs="Times New Roman"/>
+          <w:color w:val="D4D4D4"/>
+          <w:sz w:val="27"/>
+          <w:szCs w:val="27"/>
+          <w:lang w:eastAsia="pt-BR"/>
+        </w:rPr>
+        <w:t>(</w:t>
+      </w:r>
+      <w:r>
+        <w:rPr>
+          <w:rFonts w:ascii="Consolas" w:eastAsia="Times New Roman" w:hAnsi="Consolas" w:cs="Times New Roman"/>
+          <w:color w:val="9CDCFE"/>
+          <w:sz w:val="27"/>
+          <w:szCs w:val="27"/>
+          <w:lang w:eastAsia="pt-BR"/>
+        </w:rPr>
+        <w:t>umaString</w:t>
+      </w:r>
+      <w:r>
+        <w:rPr>
+          <w:rFonts w:ascii="Consolas" w:eastAsia="Times New Roman" w:hAnsi="Consolas" w:cs="Times New Roman"/>
+          <w:color w:val="D4D4D4"/>
+          <w:sz w:val="27"/>
+          <w:szCs w:val="27"/>
+          <w:lang w:eastAsia="pt-BR"/>
+        </w:rPr>
+        <w:t>.</w:t>
+      </w:r>
+      <w:r>
+        <w:rPr>
+          <w:rFonts w:ascii="Consolas" w:eastAsia="Times New Roman" w:hAnsi="Consolas" w:cs="Times New Roman"/>
+          <w:color w:val="DCDCAA"/>
+          <w:sz w:val="27"/>
+          <w:szCs w:val="27"/>
+          <w:lang w:eastAsia="pt-BR"/>
+        </w:rPr>
+        <w:t>indexOf</w:t>
+      </w:r>
+      <w:r>
+        <w:rPr>
+          <w:rFonts w:ascii="Consolas" w:eastAsia="Times New Roman" w:hAnsi="Consolas" w:cs="Times New Roman"/>
+          <w:color w:val="D4D4D4"/>
+          <w:sz w:val="27"/>
+          <w:szCs w:val="27"/>
+          <w:lang w:eastAsia="pt-BR"/>
+        </w:rPr>
+        <w:t>(</w:t>
+      </w:r>
+      <w:r>
+        <w:rPr>
+          <w:rFonts w:ascii="Consolas" w:eastAsia="Times New Roman" w:hAnsi="Consolas" w:cs="Times New Roman"/>
+          <w:color w:val="CE9178"/>
+          <w:sz w:val="27"/>
+          <w:szCs w:val="27"/>
+          <w:lang w:eastAsia="pt-BR"/>
+        </w:rPr>
+        <w:t>'Um'</w:t>
+      </w:r>
+      <w:r>
+        <w:rPr>
+          <w:rFonts w:ascii="Consolas" w:eastAsia="Times New Roman" w:hAnsi="Consolas" w:cs="Times New Roman"/>
+          <w:color w:val="D4D4D4"/>
+          <w:sz w:val="27"/>
+          <w:szCs w:val="27"/>
+          <w:lang w:eastAsia="pt-BR"/>
+        </w:rPr>
+        <w:t>, </w:t>
+      </w:r>
+      <w:r>
+        <w:rPr>
+          <w:rFonts w:ascii="Consolas" w:eastAsia="Times New Roman" w:hAnsi="Consolas" w:cs="Times New Roman"/>
+          <w:color w:val="B5CEA8"/>
+          <w:sz w:val="27"/>
+          <w:szCs w:val="27"/>
+          <w:lang w:eastAsia="pt-BR"/>
+        </w:rPr>
+        <w:t>3</w:t>
+      </w:r>
+      <w:r>
+        <w:rPr>
+          <w:rFonts w:ascii="Consolas" w:eastAsia="Times New Roman" w:hAnsi="Consolas" w:cs="Times New Roman"/>
+          <w:color w:val="D4D4D4"/>
+          <w:sz w:val="27"/>
+          <w:szCs w:val="27"/>
+          <w:lang w:eastAsia="pt-BR"/>
+        </w:rPr>
+        <w:t>));</w:t>
+      </w:r>
+    </w:p>
+    <w:p>
+      <w:pPr>
+        <w:pStyle w:val="SemEspaamento"/>
+        <w:rPr>
+          <w:sz w:val="32"/>
+          <w:szCs w:val="32"/>
+          <w:lang w:eastAsia="pt-BR"/>
+        </w:rPr>
+      </w:pPr>
+      <w:r>
+        <w:rPr>
+          <w:sz w:val="32"/>
+          <w:szCs w:val="32"/>
+          <w:lang w:eastAsia="pt-BR"/>
+        </w:rPr>
+        <w:t>aqui ele está procurando a palavra Um a partir do índice 3</w:t>
+      </w:r>
     </w:p>
     <w:p>
       <w:pPr>
@@ -3875,23 +4700,1103 @@
     </w:p>
     <w:p>
       <w:pPr>
-        <w:pStyle w:val="SemEspaamento"/>
-        <w:rPr>
-          <w:sz w:val="32"/>
-          <w:szCs w:val="32"/>
-          <w:lang w:eastAsia="pt-BR"/>
-        </w:rPr>
-      </w:pPr>
-    </w:p>
-    <w:p>
-      <w:pPr>
-        <w:pStyle w:val="SemEspaamento"/>
-        <w:rPr>
-          <w:sz w:val="32"/>
-          <w:szCs w:val="32"/>
-          <w:lang w:eastAsia="pt-BR"/>
-        </w:rPr>
-      </w:pPr>
+        <w:shd w:val="clear" w:color="auto" w:fill="1E1E1E"/>
+        <w:spacing w:after="0" w:line="360" w:lineRule="atLeast"/>
+        <w:rPr>
+          <w:rFonts w:ascii="Consolas" w:eastAsia="Times New Roman" w:hAnsi="Consolas" w:cs="Times New Roman"/>
+          <w:color w:val="D4D4D4"/>
+          <w:sz w:val="27"/>
+          <w:szCs w:val="27"/>
+          <w:lang w:eastAsia="pt-BR"/>
+        </w:rPr>
+      </w:pPr>
+      <w:bookmarkStart w:id="0" w:name="_Hlk82681747"/>
+      <w:r>
+        <w:rPr>
+          <w:rFonts w:ascii="Consolas" w:eastAsia="Times New Roman" w:hAnsi="Consolas" w:cs="Times New Roman"/>
+          <w:color w:val="9CDCFE"/>
+          <w:sz w:val="27"/>
+          <w:szCs w:val="27"/>
+          <w:lang w:eastAsia="pt-BR"/>
+        </w:rPr>
+        <w:t>console</w:t>
+      </w:r>
+      <w:r>
+        <w:rPr>
+          <w:rFonts w:ascii="Consolas" w:eastAsia="Times New Roman" w:hAnsi="Consolas" w:cs="Times New Roman"/>
+          <w:color w:val="D4D4D4"/>
+          <w:sz w:val="27"/>
+          <w:szCs w:val="27"/>
+          <w:lang w:eastAsia="pt-BR"/>
+        </w:rPr>
+        <w:t>.</w:t>
+      </w:r>
+      <w:r>
+        <w:rPr>
+          <w:rFonts w:ascii="Consolas" w:eastAsia="Times New Roman" w:hAnsi="Consolas" w:cs="Times New Roman"/>
+          <w:color w:val="DCDCAA"/>
+          <w:sz w:val="27"/>
+          <w:szCs w:val="27"/>
+          <w:lang w:eastAsia="pt-BR"/>
+        </w:rPr>
+        <w:t>log</w:t>
+      </w:r>
+      <w:r>
+        <w:rPr>
+          <w:rFonts w:ascii="Consolas" w:eastAsia="Times New Roman" w:hAnsi="Consolas" w:cs="Times New Roman"/>
+          <w:color w:val="D4D4D4"/>
+          <w:sz w:val="27"/>
+          <w:szCs w:val="27"/>
+          <w:lang w:eastAsia="pt-BR"/>
+        </w:rPr>
+        <w:t>(</w:t>
+      </w:r>
+      <w:r>
+        <w:rPr>
+          <w:rFonts w:ascii="Consolas" w:eastAsia="Times New Roman" w:hAnsi="Consolas" w:cs="Times New Roman"/>
+          <w:color w:val="9CDCFE"/>
+          <w:sz w:val="27"/>
+          <w:szCs w:val="27"/>
+          <w:lang w:eastAsia="pt-BR"/>
+        </w:rPr>
+        <w:t>umaString</w:t>
+      </w:r>
+      <w:r>
+        <w:rPr>
+          <w:rFonts w:ascii="Consolas" w:eastAsia="Times New Roman" w:hAnsi="Consolas" w:cs="Times New Roman"/>
+          <w:color w:val="D4D4D4"/>
+          <w:sz w:val="27"/>
+          <w:szCs w:val="27"/>
+          <w:lang w:eastAsia="pt-BR"/>
+        </w:rPr>
+        <w:t>.</w:t>
+      </w:r>
+      <w:r>
+        <w:rPr>
+          <w:rFonts w:ascii="Consolas" w:eastAsia="Times New Roman" w:hAnsi="Consolas" w:cs="Times New Roman"/>
+          <w:color w:val="DCDCAA"/>
+          <w:sz w:val="27"/>
+          <w:szCs w:val="27"/>
+          <w:lang w:eastAsia="pt-BR"/>
+        </w:rPr>
+        <w:t>replace</w:t>
+      </w:r>
+      <w:r>
+        <w:rPr>
+          <w:rFonts w:ascii="Consolas" w:eastAsia="Times New Roman" w:hAnsi="Consolas" w:cs="Times New Roman"/>
+          <w:color w:val="D4D4D4"/>
+          <w:sz w:val="27"/>
+          <w:szCs w:val="27"/>
+          <w:lang w:eastAsia="pt-BR"/>
+        </w:rPr>
+        <w:t>(</w:t>
+      </w:r>
+      <w:r>
+        <w:rPr>
+          <w:rFonts w:ascii="Consolas" w:eastAsia="Times New Roman" w:hAnsi="Consolas" w:cs="Times New Roman"/>
+          <w:color w:val="CE9178"/>
+          <w:sz w:val="27"/>
+          <w:szCs w:val="27"/>
+          <w:lang w:eastAsia="pt-BR"/>
+        </w:rPr>
+        <w:t>'Um'</w:t>
+      </w:r>
+      <w:r>
+        <w:rPr>
+          <w:rFonts w:ascii="Consolas" w:eastAsia="Times New Roman" w:hAnsi="Consolas" w:cs="Times New Roman"/>
+          <w:color w:val="D4D4D4"/>
+          <w:sz w:val="27"/>
+          <w:szCs w:val="27"/>
+          <w:lang w:eastAsia="pt-BR"/>
+        </w:rPr>
+        <w:t>, </w:t>
+      </w:r>
+      <w:r>
+        <w:rPr>
+          <w:rFonts w:ascii="Consolas" w:eastAsia="Times New Roman" w:hAnsi="Consolas" w:cs="Times New Roman"/>
+          <w:color w:val="CE9178"/>
+          <w:sz w:val="27"/>
+          <w:szCs w:val="27"/>
+          <w:lang w:eastAsia="pt-BR"/>
+        </w:rPr>
+        <w:t>'Outra coisa'</w:t>
+      </w:r>
+      <w:r>
+        <w:rPr>
+          <w:rFonts w:ascii="Consolas" w:eastAsia="Times New Roman" w:hAnsi="Consolas" w:cs="Times New Roman"/>
+          <w:color w:val="D4D4D4"/>
+          <w:sz w:val="27"/>
+          <w:szCs w:val="27"/>
+          <w:lang w:eastAsia="pt-BR"/>
+        </w:rPr>
+        <w:t>));</w:t>
+      </w:r>
+    </w:p>
+    <w:p>
+      <w:pPr>
+        <w:pStyle w:val="SemEspaamento"/>
+        <w:rPr>
+          <w:sz w:val="32"/>
+          <w:szCs w:val="32"/>
+          <w:lang w:eastAsia="pt-BR"/>
+        </w:rPr>
+      </w:pPr>
+      <w:r>
+        <w:rPr>
+          <w:sz w:val="32"/>
+          <w:szCs w:val="32"/>
+          <w:lang w:eastAsia="pt-BR"/>
+        </w:rPr>
+        <w:t>substituir uma palavra</w:t>
+      </w:r>
+      <w:bookmarkEnd w:id="0"/>
+      <w:r>
+        <w:rPr>
+          <w:sz w:val="32"/>
+          <w:szCs w:val="32"/>
+          <w:lang w:eastAsia="pt-BR"/>
+        </w:rPr>
+        <w:t xml:space="preserve"> por outra</w:t>
+      </w:r>
+    </w:p>
+    <w:p>
+      <w:pPr>
+        <w:pStyle w:val="SemEspaamento"/>
+        <w:rPr>
+          <w:sz w:val="32"/>
+          <w:szCs w:val="32"/>
+          <w:lang w:eastAsia="pt-BR"/>
+        </w:rPr>
+      </w:pPr>
+    </w:p>
+    <w:p>
+      <w:pPr>
+        <w:shd w:val="clear" w:color="auto" w:fill="1E1E1E"/>
+        <w:spacing w:after="0" w:line="360" w:lineRule="atLeast"/>
+        <w:rPr>
+          <w:rFonts w:ascii="Consolas" w:eastAsia="Times New Roman" w:hAnsi="Consolas" w:cs="Times New Roman"/>
+          <w:color w:val="D4D4D4"/>
+          <w:sz w:val="27"/>
+          <w:szCs w:val="27"/>
+          <w:lang w:eastAsia="pt-BR"/>
+        </w:rPr>
+      </w:pPr>
+      <w:r>
+        <w:rPr>
+          <w:rFonts w:ascii="Consolas" w:eastAsia="Times New Roman" w:hAnsi="Consolas" w:cs="Times New Roman"/>
+          <w:color w:val="9CDCFE"/>
+          <w:sz w:val="27"/>
+          <w:szCs w:val="27"/>
+          <w:lang w:eastAsia="pt-BR"/>
+        </w:rPr>
+        <w:t>console</w:t>
+      </w:r>
+      <w:r>
+        <w:rPr>
+          <w:rFonts w:ascii="Consolas" w:eastAsia="Times New Roman" w:hAnsi="Consolas" w:cs="Times New Roman"/>
+          <w:color w:val="D4D4D4"/>
+          <w:sz w:val="27"/>
+          <w:szCs w:val="27"/>
+          <w:lang w:eastAsia="pt-BR"/>
+        </w:rPr>
+        <w:t>.</w:t>
+      </w:r>
+      <w:r>
+        <w:rPr>
+          <w:rFonts w:ascii="Consolas" w:eastAsia="Times New Roman" w:hAnsi="Consolas" w:cs="Times New Roman"/>
+          <w:color w:val="DCDCAA"/>
+          <w:sz w:val="27"/>
+          <w:szCs w:val="27"/>
+          <w:lang w:eastAsia="pt-BR"/>
+        </w:rPr>
+        <w:t>log</w:t>
+      </w:r>
+      <w:r>
+        <w:rPr>
+          <w:rFonts w:ascii="Consolas" w:eastAsia="Times New Roman" w:hAnsi="Consolas" w:cs="Times New Roman"/>
+          <w:color w:val="D4D4D4"/>
+          <w:sz w:val="27"/>
+          <w:szCs w:val="27"/>
+          <w:lang w:eastAsia="pt-BR"/>
+        </w:rPr>
+        <w:t>(</w:t>
+      </w:r>
+      <w:proofErr w:type="spellStart"/>
+      <w:r>
+        <w:rPr>
+          <w:rFonts w:ascii="Consolas" w:eastAsia="Times New Roman" w:hAnsi="Consolas" w:cs="Times New Roman"/>
+          <w:color w:val="9CDCFE"/>
+          <w:sz w:val="27"/>
+          <w:szCs w:val="27"/>
+          <w:lang w:eastAsia="pt-BR"/>
+        </w:rPr>
+        <w:t>umaString</w:t>
+      </w:r>
+      <w:r>
+        <w:rPr>
+          <w:rFonts w:ascii="Consolas" w:eastAsia="Times New Roman" w:hAnsi="Consolas" w:cs="Times New Roman"/>
+          <w:color w:val="D4D4D4"/>
+          <w:sz w:val="27"/>
+          <w:szCs w:val="27"/>
+          <w:lang w:eastAsia="pt-BR"/>
+        </w:rPr>
+        <w:t>.</w:t>
+      </w:r>
+      <w:r>
+        <w:rPr>
+          <w:rFonts w:ascii="Consolas" w:eastAsia="Times New Roman" w:hAnsi="Consolas" w:cs="Times New Roman"/>
+          <w:color w:val="4FC1FF"/>
+          <w:sz w:val="27"/>
+          <w:szCs w:val="27"/>
+          <w:lang w:eastAsia="pt-BR"/>
+        </w:rPr>
+        <w:t>length</w:t>
+      </w:r>
+      <w:proofErr w:type="spellEnd"/>
+      <w:r>
+        <w:rPr>
+          <w:rFonts w:ascii="Consolas" w:eastAsia="Times New Roman" w:hAnsi="Consolas" w:cs="Times New Roman"/>
+          <w:color w:val="D4D4D4"/>
+          <w:sz w:val="27"/>
+          <w:szCs w:val="27"/>
+          <w:lang w:eastAsia="pt-BR"/>
+        </w:rPr>
+        <w:t>);</w:t>
+      </w:r>
+    </w:p>
+    <w:p>
+      <w:pPr>
+        <w:pStyle w:val="SemEspaamento"/>
+        <w:rPr>
+          <w:sz w:val="32"/>
+          <w:szCs w:val="32"/>
+          <w:lang w:eastAsia="pt-BR"/>
+        </w:rPr>
+      </w:pPr>
+      <w:r>
+        <w:rPr>
+          <w:sz w:val="32"/>
+          <w:szCs w:val="32"/>
+          <w:lang w:eastAsia="pt-BR"/>
+        </w:rPr>
+        <w:t xml:space="preserve">ver o tamanho total do texto, o tamanho não o </w:t>
+      </w:r>
+      <w:proofErr w:type="spellStart"/>
+      <w:r>
+        <w:rPr>
+          <w:sz w:val="32"/>
+          <w:szCs w:val="32"/>
+          <w:lang w:eastAsia="pt-BR"/>
+        </w:rPr>
+        <w:t>indece</w:t>
+      </w:r>
+      <w:proofErr w:type="spellEnd"/>
+    </w:p>
+    <w:p>
+      <w:pPr>
+        <w:pStyle w:val="SemEspaamento"/>
+        <w:rPr>
+          <w:sz w:val="32"/>
+          <w:szCs w:val="32"/>
+          <w:lang w:eastAsia="pt-BR"/>
+        </w:rPr>
+      </w:pPr>
+    </w:p>
+    <w:p>
+      <w:pPr>
+        <w:shd w:val="clear" w:color="auto" w:fill="1E1E1E"/>
+        <w:spacing w:after="0" w:line="360" w:lineRule="atLeast"/>
+        <w:rPr>
+          <w:rFonts w:ascii="Consolas" w:eastAsia="Times New Roman" w:hAnsi="Consolas" w:cs="Times New Roman"/>
+          <w:color w:val="D4D4D4"/>
+          <w:sz w:val="27"/>
+          <w:szCs w:val="27"/>
+          <w:lang w:eastAsia="pt-BR"/>
+        </w:rPr>
+      </w:pPr>
+      <w:r>
+        <w:rPr>
+          <w:rFonts w:ascii="Consolas" w:eastAsia="Times New Roman" w:hAnsi="Consolas" w:cs="Times New Roman"/>
+          <w:color w:val="9CDCFE"/>
+          <w:sz w:val="27"/>
+          <w:szCs w:val="27"/>
+          <w:lang w:eastAsia="pt-BR"/>
+        </w:rPr>
+        <w:t>console</w:t>
+      </w:r>
+      <w:r>
+        <w:rPr>
+          <w:rFonts w:ascii="Consolas" w:eastAsia="Times New Roman" w:hAnsi="Consolas" w:cs="Times New Roman"/>
+          <w:color w:val="D4D4D4"/>
+          <w:sz w:val="27"/>
+          <w:szCs w:val="27"/>
+          <w:lang w:eastAsia="pt-BR"/>
+        </w:rPr>
+        <w:t>.</w:t>
+      </w:r>
+      <w:r>
+        <w:rPr>
+          <w:rFonts w:ascii="Consolas" w:eastAsia="Times New Roman" w:hAnsi="Consolas" w:cs="Times New Roman"/>
+          <w:color w:val="DCDCAA"/>
+          <w:sz w:val="27"/>
+          <w:szCs w:val="27"/>
+          <w:lang w:eastAsia="pt-BR"/>
+        </w:rPr>
+        <w:t>log</w:t>
+      </w:r>
+      <w:r>
+        <w:rPr>
+          <w:rFonts w:ascii="Consolas" w:eastAsia="Times New Roman" w:hAnsi="Consolas" w:cs="Times New Roman"/>
+          <w:color w:val="D4D4D4"/>
+          <w:sz w:val="27"/>
+          <w:szCs w:val="27"/>
+          <w:lang w:eastAsia="pt-BR"/>
+        </w:rPr>
+        <w:t>(</w:t>
+      </w:r>
+      <w:r>
+        <w:rPr>
+          <w:rFonts w:ascii="Consolas" w:eastAsia="Times New Roman" w:hAnsi="Consolas" w:cs="Times New Roman"/>
+          <w:color w:val="9CDCFE"/>
+          <w:sz w:val="27"/>
+          <w:szCs w:val="27"/>
+          <w:lang w:eastAsia="pt-BR"/>
+        </w:rPr>
+        <w:t>umaString</w:t>
+      </w:r>
+      <w:r>
+        <w:rPr>
+          <w:rFonts w:ascii="Consolas" w:eastAsia="Times New Roman" w:hAnsi="Consolas" w:cs="Times New Roman"/>
+          <w:color w:val="D4D4D4"/>
+          <w:sz w:val="27"/>
+          <w:szCs w:val="27"/>
+          <w:lang w:eastAsia="pt-BR"/>
+        </w:rPr>
+        <w:t>.</w:t>
+      </w:r>
+      <w:r>
+        <w:rPr>
+          <w:rFonts w:ascii="Consolas" w:eastAsia="Times New Roman" w:hAnsi="Consolas" w:cs="Times New Roman"/>
+          <w:color w:val="DCDCAA"/>
+          <w:sz w:val="27"/>
+          <w:szCs w:val="27"/>
+          <w:lang w:eastAsia="pt-BR"/>
+        </w:rPr>
+        <w:t>slice</w:t>
+      </w:r>
+      <w:r>
+        <w:rPr>
+          <w:rFonts w:ascii="Consolas" w:eastAsia="Times New Roman" w:hAnsi="Consolas" w:cs="Times New Roman"/>
+          <w:color w:val="D4D4D4"/>
+          <w:sz w:val="27"/>
+          <w:szCs w:val="27"/>
+          <w:lang w:eastAsia="pt-BR"/>
+        </w:rPr>
+        <w:t>(</w:t>
+      </w:r>
+      <w:r>
+        <w:rPr>
+          <w:rFonts w:ascii="Consolas" w:eastAsia="Times New Roman" w:hAnsi="Consolas" w:cs="Times New Roman"/>
+          <w:color w:val="B5CEA8"/>
+          <w:sz w:val="27"/>
+          <w:szCs w:val="27"/>
+          <w:lang w:eastAsia="pt-BR"/>
+        </w:rPr>
+        <w:t>3</w:t>
+      </w:r>
+      <w:r>
+        <w:rPr>
+          <w:rFonts w:ascii="Consolas" w:eastAsia="Times New Roman" w:hAnsi="Consolas" w:cs="Times New Roman"/>
+          <w:color w:val="D4D4D4"/>
+          <w:sz w:val="27"/>
+          <w:szCs w:val="27"/>
+          <w:lang w:eastAsia="pt-BR"/>
+        </w:rPr>
+        <w:t>, </w:t>
+      </w:r>
+      <w:r>
+        <w:rPr>
+          <w:rFonts w:ascii="Consolas" w:eastAsia="Times New Roman" w:hAnsi="Consolas" w:cs="Times New Roman"/>
+          <w:color w:val="B5CEA8"/>
+          <w:sz w:val="27"/>
+          <w:szCs w:val="27"/>
+          <w:lang w:eastAsia="pt-BR"/>
+        </w:rPr>
+        <w:t>7</w:t>
+      </w:r>
+      <w:r>
+        <w:rPr>
+          <w:rFonts w:ascii="Consolas" w:eastAsia="Times New Roman" w:hAnsi="Consolas" w:cs="Times New Roman"/>
+          <w:color w:val="D4D4D4"/>
+          <w:sz w:val="27"/>
+          <w:szCs w:val="27"/>
+          <w:lang w:eastAsia="pt-BR"/>
+        </w:rPr>
+        <w:t>));</w:t>
+      </w:r>
+    </w:p>
+    <w:p>
+      <w:pPr>
+        <w:pStyle w:val="SemEspaamento"/>
+        <w:rPr>
+          <w:sz w:val="32"/>
+          <w:szCs w:val="32"/>
+          <w:lang w:eastAsia="pt-BR"/>
+        </w:rPr>
+      </w:pPr>
+      <w:r>
+        <w:rPr>
+          <w:sz w:val="32"/>
+          <w:szCs w:val="32"/>
+          <w:lang w:eastAsia="pt-BR"/>
+        </w:rPr>
+        <w:t>ele fatia o texto</w:t>
+      </w:r>
+      <w:r>
+        <w:rPr>
+          <w:sz w:val="32"/>
+          <w:szCs w:val="32"/>
+          <w:lang w:eastAsia="pt-BR"/>
+        </w:rPr>
+        <w:t>,</w:t>
+      </w:r>
+      <w:r>
+        <w:rPr>
+          <w:sz w:val="32"/>
+          <w:szCs w:val="32"/>
+          <w:lang w:eastAsia="pt-BR"/>
+        </w:rPr>
+        <w:t xml:space="preserve"> começa e ler do 3 índice ao 7, porém não mostrará o que está no índice 7</w:t>
+      </w:r>
+    </w:p>
+    <w:p>
+      <w:pPr>
+        <w:pStyle w:val="SemEspaamento"/>
+        <w:rPr>
+          <w:sz w:val="32"/>
+          <w:szCs w:val="32"/>
+          <w:lang w:eastAsia="pt-BR"/>
+        </w:rPr>
+      </w:pPr>
+    </w:p>
+    <w:p>
+      <w:pPr>
+        <w:shd w:val="clear" w:color="auto" w:fill="1E1E1E"/>
+        <w:spacing w:after="0" w:line="360" w:lineRule="atLeast"/>
+        <w:rPr>
+          <w:rFonts w:ascii="Consolas" w:eastAsia="Times New Roman" w:hAnsi="Consolas" w:cs="Times New Roman"/>
+          <w:color w:val="D4D4D4"/>
+          <w:sz w:val="27"/>
+          <w:szCs w:val="27"/>
+          <w:lang w:eastAsia="pt-BR"/>
+        </w:rPr>
+      </w:pPr>
+      <w:r>
+        <w:rPr>
+          <w:rFonts w:ascii="Consolas" w:eastAsia="Times New Roman" w:hAnsi="Consolas" w:cs="Times New Roman"/>
+          <w:color w:val="9CDCFE"/>
+          <w:sz w:val="27"/>
+          <w:szCs w:val="27"/>
+          <w:lang w:eastAsia="pt-BR"/>
+        </w:rPr>
+        <w:t>console</w:t>
+      </w:r>
+      <w:r>
+        <w:rPr>
+          <w:rFonts w:ascii="Consolas" w:eastAsia="Times New Roman" w:hAnsi="Consolas" w:cs="Times New Roman"/>
+          <w:color w:val="D4D4D4"/>
+          <w:sz w:val="27"/>
+          <w:szCs w:val="27"/>
+          <w:lang w:eastAsia="pt-BR"/>
+        </w:rPr>
+        <w:t>.</w:t>
+      </w:r>
+      <w:r>
+        <w:rPr>
+          <w:rFonts w:ascii="Consolas" w:eastAsia="Times New Roman" w:hAnsi="Consolas" w:cs="Times New Roman"/>
+          <w:color w:val="DCDCAA"/>
+          <w:sz w:val="27"/>
+          <w:szCs w:val="27"/>
+          <w:lang w:eastAsia="pt-BR"/>
+        </w:rPr>
+        <w:t>log</w:t>
+      </w:r>
+      <w:r>
+        <w:rPr>
+          <w:rFonts w:ascii="Consolas" w:eastAsia="Times New Roman" w:hAnsi="Consolas" w:cs="Times New Roman"/>
+          <w:color w:val="D4D4D4"/>
+          <w:sz w:val="27"/>
+          <w:szCs w:val="27"/>
+          <w:lang w:eastAsia="pt-BR"/>
+        </w:rPr>
+        <w:t>(</w:t>
+      </w:r>
+      <w:r>
+        <w:rPr>
+          <w:rFonts w:ascii="Consolas" w:eastAsia="Times New Roman" w:hAnsi="Consolas" w:cs="Times New Roman"/>
+          <w:color w:val="9CDCFE"/>
+          <w:sz w:val="27"/>
+          <w:szCs w:val="27"/>
+          <w:lang w:eastAsia="pt-BR"/>
+        </w:rPr>
+        <w:t>umaString</w:t>
+      </w:r>
+      <w:r>
+        <w:rPr>
+          <w:rFonts w:ascii="Consolas" w:eastAsia="Times New Roman" w:hAnsi="Consolas" w:cs="Times New Roman"/>
+          <w:color w:val="D4D4D4"/>
+          <w:sz w:val="27"/>
+          <w:szCs w:val="27"/>
+          <w:lang w:eastAsia="pt-BR"/>
+        </w:rPr>
+        <w:t>.</w:t>
+      </w:r>
+      <w:r>
+        <w:rPr>
+          <w:rFonts w:ascii="Consolas" w:eastAsia="Times New Roman" w:hAnsi="Consolas" w:cs="Times New Roman"/>
+          <w:color w:val="DCDCAA"/>
+          <w:sz w:val="27"/>
+          <w:szCs w:val="27"/>
+          <w:lang w:eastAsia="pt-BR"/>
+        </w:rPr>
+        <w:t>slice</w:t>
+      </w:r>
+      <w:r>
+        <w:rPr>
+          <w:rFonts w:ascii="Consolas" w:eastAsia="Times New Roman" w:hAnsi="Consolas" w:cs="Times New Roman"/>
+          <w:color w:val="D4D4D4"/>
+          <w:sz w:val="27"/>
+          <w:szCs w:val="27"/>
+          <w:lang w:eastAsia="pt-BR"/>
+        </w:rPr>
+        <w:t>(-</w:t>
+      </w:r>
+      <w:r>
+        <w:rPr>
+          <w:rFonts w:ascii="Consolas" w:eastAsia="Times New Roman" w:hAnsi="Consolas" w:cs="Times New Roman"/>
+          <w:color w:val="B5CEA8"/>
+          <w:sz w:val="27"/>
+          <w:szCs w:val="27"/>
+          <w:lang w:eastAsia="pt-BR"/>
+        </w:rPr>
+        <w:t>3</w:t>
+      </w:r>
+      <w:r>
+        <w:rPr>
+          <w:rFonts w:ascii="Consolas" w:eastAsia="Times New Roman" w:hAnsi="Consolas" w:cs="Times New Roman"/>
+          <w:color w:val="D4D4D4"/>
+          <w:sz w:val="27"/>
+          <w:szCs w:val="27"/>
+          <w:lang w:eastAsia="pt-BR"/>
+        </w:rPr>
+        <w:t>));</w:t>
+      </w:r>
+    </w:p>
+    <w:p>
+      <w:pPr>
+        <w:pStyle w:val="SemEspaamento"/>
+        <w:rPr>
+          <w:sz w:val="32"/>
+          <w:szCs w:val="32"/>
+          <w:lang w:eastAsia="pt-BR"/>
+        </w:rPr>
+      </w:pPr>
+      <w:r>
+        <w:rPr>
+          <w:sz w:val="32"/>
+          <w:szCs w:val="32"/>
+          <w:lang w:eastAsia="pt-BR"/>
+        </w:rPr>
+        <w:t>com valor negativo ele irá ler a partir do final.</w:t>
+      </w:r>
+    </w:p>
+    <w:p>
+      <w:pPr>
+        <w:pStyle w:val="SemEspaamento"/>
+        <w:rPr>
+          <w:sz w:val="32"/>
+          <w:szCs w:val="32"/>
+          <w:lang w:eastAsia="pt-BR"/>
+        </w:rPr>
+      </w:pPr>
+    </w:p>
+    <w:p>
+      <w:pPr>
+        <w:pStyle w:val="SemEspaamento"/>
+        <w:rPr>
+          <w:sz w:val="32"/>
+          <w:szCs w:val="32"/>
+          <w:lang w:eastAsia="pt-BR"/>
+        </w:rPr>
+      </w:pPr>
+    </w:p>
+    <w:p>
+      <w:pPr>
+        <w:pStyle w:val="SemEspaamento"/>
+        <w:rPr>
+          <w:sz w:val="32"/>
+          <w:szCs w:val="32"/>
+          <w:lang w:eastAsia="pt-BR"/>
+        </w:rPr>
+      </w:pPr>
+    </w:p>
+    <w:p>
+      <w:pPr>
+        <w:shd w:val="clear" w:color="auto" w:fill="1E1E1E"/>
+        <w:spacing w:after="0" w:line="360" w:lineRule="atLeast"/>
+        <w:rPr>
+          <w:rFonts w:ascii="Consolas" w:eastAsia="Times New Roman" w:hAnsi="Consolas" w:cs="Times New Roman"/>
+          <w:color w:val="D4D4D4"/>
+          <w:sz w:val="27"/>
+          <w:szCs w:val="27"/>
+          <w:lang w:eastAsia="pt-BR"/>
+        </w:rPr>
+      </w:pPr>
+      <w:r>
+        <w:rPr>
+          <w:rFonts w:ascii="Consolas" w:eastAsia="Times New Roman" w:hAnsi="Consolas" w:cs="Times New Roman"/>
+          <w:color w:val="9CDCFE"/>
+          <w:sz w:val="27"/>
+          <w:szCs w:val="27"/>
+          <w:lang w:eastAsia="pt-BR"/>
+        </w:rPr>
+        <w:lastRenderedPageBreak/>
+        <w:t>console</w:t>
+      </w:r>
+      <w:r>
+        <w:rPr>
+          <w:rFonts w:ascii="Consolas" w:eastAsia="Times New Roman" w:hAnsi="Consolas" w:cs="Times New Roman"/>
+          <w:color w:val="D4D4D4"/>
+          <w:sz w:val="27"/>
+          <w:szCs w:val="27"/>
+          <w:lang w:eastAsia="pt-BR"/>
+        </w:rPr>
+        <w:t>.</w:t>
+      </w:r>
+      <w:r>
+        <w:rPr>
+          <w:rFonts w:ascii="Consolas" w:eastAsia="Times New Roman" w:hAnsi="Consolas" w:cs="Times New Roman"/>
+          <w:color w:val="DCDCAA"/>
+          <w:sz w:val="27"/>
+          <w:szCs w:val="27"/>
+          <w:lang w:eastAsia="pt-BR"/>
+        </w:rPr>
+        <w:t>log</w:t>
+      </w:r>
+      <w:r>
+        <w:rPr>
+          <w:rFonts w:ascii="Consolas" w:eastAsia="Times New Roman" w:hAnsi="Consolas" w:cs="Times New Roman"/>
+          <w:color w:val="D4D4D4"/>
+          <w:sz w:val="27"/>
+          <w:szCs w:val="27"/>
+          <w:lang w:eastAsia="pt-BR"/>
+        </w:rPr>
+        <w:t>(</w:t>
+      </w:r>
+      <w:r>
+        <w:rPr>
+          <w:rFonts w:ascii="Consolas" w:eastAsia="Times New Roman" w:hAnsi="Consolas" w:cs="Times New Roman"/>
+          <w:color w:val="9CDCFE"/>
+          <w:sz w:val="27"/>
+          <w:szCs w:val="27"/>
+          <w:lang w:eastAsia="pt-BR"/>
+        </w:rPr>
+        <w:t>umaString</w:t>
+      </w:r>
+      <w:r>
+        <w:rPr>
+          <w:rFonts w:ascii="Consolas" w:eastAsia="Times New Roman" w:hAnsi="Consolas" w:cs="Times New Roman"/>
+          <w:color w:val="D4D4D4"/>
+          <w:sz w:val="27"/>
+          <w:szCs w:val="27"/>
+          <w:lang w:eastAsia="pt-BR"/>
+        </w:rPr>
+        <w:t>.</w:t>
+      </w:r>
+      <w:r>
+        <w:rPr>
+          <w:rFonts w:ascii="Consolas" w:eastAsia="Times New Roman" w:hAnsi="Consolas" w:cs="Times New Roman"/>
+          <w:color w:val="DCDCAA"/>
+          <w:sz w:val="27"/>
+          <w:szCs w:val="27"/>
+          <w:lang w:eastAsia="pt-BR"/>
+        </w:rPr>
+        <w:t>slice</w:t>
+      </w:r>
+      <w:r>
+        <w:rPr>
+          <w:rFonts w:ascii="Consolas" w:eastAsia="Times New Roman" w:hAnsi="Consolas" w:cs="Times New Roman"/>
+          <w:color w:val="D4D4D4"/>
+          <w:sz w:val="27"/>
+          <w:szCs w:val="27"/>
+          <w:lang w:eastAsia="pt-BR"/>
+        </w:rPr>
+        <w:t>(-</w:t>
+      </w:r>
+      <w:r>
+        <w:rPr>
+          <w:rFonts w:ascii="Consolas" w:eastAsia="Times New Roman" w:hAnsi="Consolas" w:cs="Times New Roman"/>
+          <w:color w:val="B5CEA8"/>
+          <w:sz w:val="27"/>
+          <w:szCs w:val="27"/>
+          <w:lang w:eastAsia="pt-BR"/>
+        </w:rPr>
+        <w:t>3</w:t>
+      </w:r>
+      <w:r>
+        <w:rPr>
+          <w:rFonts w:ascii="Consolas" w:eastAsia="Times New Roman" w:hAnsi="Consolas" w:cs="Times New Roman"/>
+          <w:color w:val="D4D4D4"/>
+          <w:sz w:val="27"/>
+          <w:szCs w:val="27"/>
+          <w:lang w:eastAsia="pt-BR"/>
+        </w:rPr>
+        <w:t>,-</w:t>
+      </w:r>
+      <w:r>
+        <w:rPr>
+          <w:rFonts w:ascii="Consolas" w:eastAsia="Times New Roman" w:hAnsi="Consolas" w:cs="Times New Roman"/>
+          <w:color w:val="B5CEA8"/>
+          <w:sz w:val="27"/>
+          <w:szCs w:val="27"/>
+          <w:lang w:eastAsia="pt-BR"/>
+        </w:rPr>
+        <w:t>1</w:t>
+      </w:r>
+      <w:r>
+        <w:rPr>
+          <w:rFonts w:ascii="Consolas" w:eastAsia="Times New Roman" w:hAnsi="Consolas" w:cs="Times New Roman"/>
+          <w:color w:val="D4D4D4"/>
+          <w:sz w:val="27"/>
+          <w:szCs w:val="27"/>
+          <w:lang w:eastAsia="pt-BR"/>
+        </w:rPr>
+        <w:t>));</w:t>
+      </w:r>
+    </w:p>
+    <w:p>
+      <w:pPr>
+        <w:pStyle w:val="SemEspaamento"/>
+        <w:rPr>
+          <w:sz w:val="32"/>
+          <w:szCs w:val="32"/>
+          <w:lang w:eastAsia="pt-BR"/>
+        </w:rPr>
+      </w:pPr>
+      <w:r>
+        <w:rPr>
+          <w:sz w:val="32"/>
+          <w:szCs w:val="32"/>
+          <w:lang w:eastAsia="pt-BR"/>
+        </w:rPr>
+        <w:t>começo e parada para leitura de uma string, começando do -3 e parando no -1 de trás pra frente.</w:t>
+      </w:r>
+    </w:p>
+    <w:p>
+      <w:pPr>
+        <w:pStyle w:val="SemEspaamento"/>
+        <w:rPr>
+          <w:sz w:val="32"/>
+          <w:szCs w:val="32"/>
+          <w:lang w:eastAsia="pt-BR"/>
+        </w:rPr>
+      </w:pPr>
+    </w:p>
+    <w:p>
+      <w:pPr>
+        <w:shd w:val="clear" w:color="auto" w:fill="1E1E1E"/>
+        <w:spacing w:after="0" w:line="360" w:lineRule="atLeast"/>
+        <w:rPr>
+          <w:rFonts w:ascii="Consolas" w:eastAsia="Times New Roman" w:hAnsi="Consolas" w:cs="Times New Roman"/>
+          <w:color w:val="D4D4D4"/>
+          <w:sz w:val="27"/>
+          <w:szCs w:val="27"/>
+          <w:lang w:eastAsia="pt-BR"/>
+        </w:rPr>
+      </w:pPr>
+      <w:bookmarkStart w:id="1" w:name="_Hlk82683305"/>
+      <w:r>
+        <w:rPr>
+          <w:rFonts w:ascii="Consolas" w:eastAsia="Times New Roman" w:hAnsi="Consolas" w:cs="Times New Roman"/>
+          <w:color w:val="9CDCFE"/>
+          <w:sz w:val="27"/>
+          <w:szCs w:val="27"/>
+          <w:lang w:eastAsia="pt-BR"/>
+        </w:rPr>
+        <w:t>console</w:t>
+      </w:r>
+      <w:r>
+        <w:rPr>
+          <w:rFonts w:ascii="Consolas" w:eastAsia="Times New Roman" w:hAnsi="Consolas" w:cs="Times New Roman"/>
+          <w:color w:val="D4D4D4"/>
+          <w:sz w:val="27"/>
+          <w:szCs w:val="27"/>
+          <w:lang w:eastAsia="pt-BR"/>
+        </w:rPr>
+        <w:t>.</w:t>
+      </w:r>
+      <w:r>
+        <w:rPr>
+          <w:rFonts w:ascii="Consolas" w:eastAsia="Times New Roman" w:hAnsi="Consolas" w:cs="Times New Roman"/>
+          <w:color w:val="DCDCAA"/>
+          <w:sz w:val="27"/>
+          <w:szCs w:val="27"/>
+          <w:lang w:eastAsia="pt-BR"/>
+        </w:rPr>
+        <w:t>log</w:t>
+      </w:r>
+      <w:r>
+        <w:rPr>
+          <w:rFonts w:ascii="Consolas" w:eastAsia="Times New Roman" w:hAnsi="Consolas" w:cs="Times New Roman"/>
+          <w:color w:val="D4D4D4"/>
+          <w:sz w:val="27"/>
+          <w:szCs w:val="27"/>
+          <w:lang w:eastAsia="pt-BR"/>
+        </w:rPr>
+        <w:t>(</w:t>
+      </w:r>
+      <w:r>
+        <w:rPr>
+          <w:rFonts w:ascii="Consolas" w:eastAsia="Times New Roman" w:hAnsi="Consolas" w:cs="Times New Roman"/>
+          <w:color w:val="9CDCFE"/>
+          <w:sz w:val="27"/>
+          <w:szCs w:val="27"/>
+          <w:lang w:eastAsia="pt-BR"/>
+        </w:rPr>
+        <w:t>umaString</w:t>
+      </w:r>
+      <w:r>
+        <w:rPr>
+          <w:rFonts w:ascii="Consolas" w:eastAsia="Times New Roman" w:hAnsi="Consolas" w:cs="Times New Roman"/>
+          <w:color w:val="D4D4D4"/>
+          <w:sz w:val="27"/>
+          <w:szCs w:val="27"/>
+          <w:lang w:eastAsia="pt-BR"/>
+        </w:rPr>
+        <w:t>.</w:t>
+      </w:r>
+      <w:r>
+        <w:rPr>
+          <w:rFonts w:ascii="Consolas" w:eastAsia="Times New Roman" w:hAnsi="Consolas" w:cs="Times New Roman"/>
+          <w:color w:val="DCDCAA"/>
+          <w:sz w:val="27"/>
+          <w:szCs w:val="27"/>
+          <w:lang w:eastAsia="pt-BR"/>
+        </w:rPr>
+        <w:t>split</w:t>
+      </w:r>
+      <w:r>
+        <w:rPr>
+          <w:rFonts w:ascii="Consolas" w:eastAsia="Times New Roman" w:hAnsi="Consolas" w:cs="Times New Roman"/>
+          <w:color w:val="D4D4D4"/>
+          <w:sz w:val="27"/>
+          <w:szCs w:val="27"/>
+          <w:lang w:eastAsia="pt-BR"/>
+        </w:rPr>
+        <w:t>(</w:t>
+      </w:r>
+      <w:r>
+        <w:rPr>
+          <w:rFonts w:ascii="Consolas" w:eastAsia="Times New Roman" w:hAnsi="Consolas" w:cs="Times New Roman"/>
+          <w:color w:val="CE9178"/>
+          <w:sz w:val="27"/>
+          <w:szCs w:val="27"/>
+          <w:lang w:eastAsia="pt-BR"/>
+        </w:rPr>
+        <w:t>' '</w:t>
+      </w:r>
+      <w:r>
+        <w:rPr>
+          <w:rFonts w:ascii="Consolas" w:eastAsia="Times New Roman" w:hAnsi="Consolas" w:cs="Times New Roman"/>
+          <w:color w:val="D4D4D4"/>
+          <w:sz w:val="27"/>
+          <w:szCs w:val="27"/>
+          <w:lang w:eastAsia="pt-BR"/>
+        </w:rPr>
+        <w:t>));</w:t>
+      </w:r>
+    </w:p>
+    <w:p>
+      <w:pPr>
+        <w:pStyle w:val="SemEspaamento"/>
+        <w:rPr>
+          <w:sz w:val="32"/>
+          <w:szCs w:val="32"/>
+          <w:lang w:eastAsia="pt-BR"/>
+        </w:rPr>
+      </w:pPr>
+      <w:r>
+        <w:rPr>
+          <w:sz w:val="32"/>
+          <w:szCs w:val="32"/>
+          <w:lang w:eastAsia="pt-BR"/>
+        </w:rPr>
+        <w:t>ira dividir o texto em índice de uma array cada vez que achar o espaço</w:t>
+      </w:r>
+    </w:p>
+    <w:bookmarkEnd w:id="1"/>
+    <w:p>
+      <w:pPr>
+        <w:pStyle w:val="SemEspaamento"/>
+        <w:rPr>
+          <w:sz w:val="32"/>
+          <w:szCs w:val="32"/>
+          <w:lang w:eastAsia="pt-BR"/>
+        </w:rPr>
+      </w:pPr>
+    </w:p>
+    <w:p>
+      <w:pPr>
+        <w:shd w:val="clear" w:color="auto" w:fill="1E1E1E"/>
+        <w:spacing w:after="0" w:line="360" w:lineRule="atLeast"/>
+        <w:rPr>
+          <w:rFonts w:ascii="Consolas" w:eastAsia="Times New Roman" w:hAnsi="Consolas" w:cs="Times New Roman"/>
+          <w:color w:val="D4D4D4"/>
+          <w:sz w:val="27"/>
+          <w:szCs w:val="27"/>
+          <w:lang w:eastAsia="pt-BR"/>
+        </w:rPr>
+      </w:pPr>
+      <w:bookmarkStart w:id="2" w:name="_Hlk82683291"/>
+      <w:r>
+        <w:rPr>
+          <w:rFonts w:ascii="Consolas" w:eastAsia="Times New Roman" w:hAnsi="Consolas" w:cs="Times New Roman"/>
+          <w:color w:val="9CDCFE"/>
+          <w:sz w:val="27"/>
+          <w:szCs w:val="27"/>
+          <w:lang w:eastAsia="pt-BR"/>
+        </w:rPr>
+        <w:t>console</w:t>
+      </w:r>
+      <w:r>
+        <w:rPr>
+          <w:rFonts w:ascii="Consolas" w:eastAsia="Times New Roman" w:hAnsi="Consolas" w:cs="Times New Roman"/>
+          <w:color w:val="D4D4D4"/>
+          <w:sz w:val="27"/>
+          <w:szCs w:val="27"/>
+          <w:lang w:eastAsia="pt-BR"/>
+        </w:rPr>
+        <w:t>.</w:t>
+      </w:r>
+      <w:r>
+        <w:rPr>
+          <w:rFonts w:ascii="Consolas" w:eastAsia="Times New Roman" w:hAnsi="Consolas" w:cs="Times New Roman"/>
+          <w:color w:val="DCDCAA"/>
+          <w:sz w:val="27"/>
+          <w:szCs w:val="27"/>
+          <w:lang w:eastAsia="pt-BR"/>
+        </w:rPr>
+        <w:t>log</w:t>
+      </w:r>
+      <w:r>
+        <w:rPr>
+          <w:rFonts w:ascii="Consolas" w:eastAsia="Times New Roman" w:hAnsi="Consolas" w:cs="Times New Roman"/>
+          <w:color w:val="D4D4D4"/>
+          <w:sz w:val="27"/>
+          <w:szCs w:val="27"/>
+          <w:lang w:eastAsia="pt-BR"/>
+        </w:rPr>
+        <w:t>(</w:t>
+      </w:r>
+      <w:r>
+        <w:rPr>
+          <w:rFonts w:ascii="Consolas" w:eastAsia="Times New Roman" w:hAnsi="Consolas" w:cs="Times New Roman"/>
+          <w:color w:val="9CDCFE"/>
+          <w:sz w:val="27"/>
+          <w:szCs w:val="27"/>
+          <w:lang w:eastAsia="pt-BR"/>
+        </w:rPr>
+        <w:t>umaString</w:t>
+      </w:r>
+      <w:r>
+        <w:rPr>
+          <w:rFonts w:ascii="Consolas" w:eastAsia="Times New Roman" w:hAnsi="Consolas" w:cs="Times New Roman"/>
+          <w:color w:val="D4D4D4"/>
+          <w:sz w:val="27"/>
+          <w:szCs w:val="27"/>
+          <w:lang w:eastAsia="pt-BR"/>
+        </w:rPr>
+        <w:t>.</w:t>
+      </w:r>
+      <w:r>
+        <w:rPr>
+          <w:rFonts w:ascii="Consolas" w:eastAsia="Times New Roman" w:hAnsi="Consolas" w:cs="Times New Roman"/>
+          <w:color w:val="DCDCAA"/>
+          <w:sz w:val="27"/>
+          <w:szCs w:val="27"/>
+          <w:lang w:eastAsia="pt-BR"/>
+        </w:rPr>
+        <w:t>split</w:t>
+      </w:r>
+      <w:r>
+        <w:rPr>
+          <w:rFonts w:ascii="Consolas" w:eastAsia="Times New Roman" w:hAnsi="Consolas" w:cs="Times New Roman"/>
+          <w:color w:val="D4D4D4"/>
+          <w:sz w:val="27"/>
+          <w:szCs w:val="27"/>
+          <w:lang w:eastAsia="pt-BR"/>
+        </w:rPr>
+        <w:t>(</w:t>
+      </w:r>
+      <w:r>
+        <w:rPr>
+          <w:rFonts w:ascii="Consolas" w:eastAsia="Times New Roman" w:hAnsi="Consolas" w:cs="Times New Roman"/>
+          <w:color w:val="CE9178"/>
+          <w:sz w:val="27"/>
+          <w:szCs w:val="27"/>
+          <w:lang w:eastAsia="pt-BR"/>
+        </w:rPr>
+        <w:t>' '</w:t>
+      </w:r>
+      <w:r>
+        <w:rPr>
+          <w:rFonts w:ascii="Consolas" w:eastAsia="Times New Roman" w:hAnsi="Consolas" w:cs="Times New Roman"/>
+          <w:color w:val="D4D4D4"/>
+          <w:sz w:val="27"/>
+          <w:szCs w:val="27"/>
+          <w:lang w:eastAsia="pt-BR"/>
+        </w:rPr>
+        <w:t>, </w:t>
+      </w:r>
+      <w:r>
+        <w:rPr>
+          <w:rFonts w:ascii="Consolas" w:eastAsia="Times New Roman" w:hAnsi="Consolas" w:cs="Times New Roman"/>
+          <w:color w:val="B5CEA8"/>
+          <w:sz w:val="27"/>
+          <w:szCs w:val="27"/>
+          <w:lang w:eastAsia="pt-BR"/>
+        </w:rPr>
+        <w:t>2</w:t>
+      </w:r>
+      <w:r>
+        <w:rPr>
+          <w:rFonts w:ascii="Consolas" w:eastAsia="Times New Roman" w:hAnsi="Consolas" w:cs="Times New Roman"/>
+          <w:color w:val="D4D4D4"/>
+          <w:sz w:val="27"/>
+          <w:szCs w:val="27"/>
+          <w:lang w:eastAsia="pt-BR"/>
+        </w:rPr>
+        <w:t>));</w:t>
+      </w:r>
+    </w:p>
+    <w:p>
+      <w:pPr>
+        <w:pStyle w:val="SemEspaamento"/>
+        <w:rPr>
+          <w:sz w:val="32"/>
+          <w:szCs w:val="32"/>
+          <w:lang w:eastAsia="pt-BR"/>
+        </w:rPr>
+      </w:pPr>
+      <w:r>
+        <w:rPr>
+          <w:sz w:val="32"/>
+          <w:szCs w:val="32"/>
+          <w:lang w:eastAsia="pt-BR"/>
+        </w:rPr>
+        <w:t>para que esse processo só aconteça duas vezes</w:t>
+      </w:r>
+      <w:bookmarkEnd w:id="2"/>
     </w:p>
     <w:sectPr>
       <w:pgSz w:w="11906" w:h="16838"/>

</xml_diff>

<commit_message>
aula 13, 14 e anotações
</commit_message>
<xml_diff>
--- a/Udemy/JavaScript_TypeScript_basico_avançado_2021/Seção 2 JavaScript Básico - Para iniciantes/anotacoes_02.docx
+++ b/Udemy/JavaScript_TypeScript_basico_avançado_2021/Seção 2 JavaScript Básico - Para iniciantes/anotacoes_02.docx
@@ -443,23 +443,7 @@
           <w:sz w:val="32"/>
           <w:szCs w:val="32"/>
         </w:rPr>
-        <w:t>entre as crases(</w:t>
-      </w:r>
-      <w:proofErr w:type="spellStart"/>
-      <w:r>
-        <w:rPr>
-          <w:sz w:val="32"/>
-          <w:szCs w:val="32"/>
-        </w:rPr>
-        <w:t>templates</w:t>
-      </w:r>
-      <w:proofErr w:type="spellEnd"/>
-      <w:r>
-        <w:rPr>
-          <w:sz w:val="32"/>
-          <w:szCs w:val="32"/>
-        </w:rPr>
-        <w:t xml:space="preserve"> strings)</w:t>
+        <w:t>entre as crases(templates strings)</w:t>
       </w:r>
       <w:r>
         <w:rPr>
@@ -630,10 +614,191 @@
           <w:szCs w:val="27"/>
           <w:lang w:eastAsia="pt-BR"/>
         </w:rPr>
-        <w:t>//</w:t>
-      </w:r>
-      <w:proofErr w:type="spellStart"/>
-      <w:r>
+        <w:t>//underfined</w:t>
+      </w:r>
+    </w:p>
+    <w:p>
+      <w:pPr>
+        <w:shd w:val="clear" w:color="auto" w:fill="1E1E1E"/>
+        <w:spacing w:after="0" w:line="360" w:lineRule="atLeast"/>
+        <w:rPr>
+          <w:rFonts w:ascii="Consolas" w:eastAsia="Times New Roman" w:hAnsi="Consolas" w:cs="Times New Roman"/>
+          <w:color w:val="D4D4D4"/>
+          <w:sz w:val="27"/>
+          <w:szCs w:val="27"/>
+          <w:lang w:eastAsia="pt-BR"/>
+        </w:rPr>
+      </w:pPr>
+      <w:r>
+        <w:rPr>
+          <w:rFonts w:ascii="Consolas" w:eastAsia="Times New Roman" w:hAnsi="Consolas" w:cs="Times New Roman"/>
+          <w:color w:val="569CD6"/>
+          <w:sz w:val="27"/>
+          <w:szCs w:val="27"/>
+          <w:lang w:eastAsia="pt-BR"/>
+        </w:rPr>
+        <w:t>let</w:t>
+      </w:r>
+      <w:r>
+        <w:rPr>
+          <w:rFonts w:ascii="Consolas" w:eastAsia="Times New Roman" w:hAnsi="Consolas" w:cs="Times New Roman"/>
+          <w:color w:val="D4D4D4"/>
+          <w:sz w:val="27"/>
+          <w:szCs w:val="27"/>
+          <w:lang w:eastAsia="pt-BR"/>
+        </w:rPr>
+        <w:t> </w:t>
+      </w:r>
+      <w:r>
+        <w:rPr>
+          <w:rFonts w:ascii="Consolas" w:eastAsia="Times New Roman" w:hAnsi="Consolas" w:cs="Times New Roman"/>
+          <w:color w:val="9CDCFE"/>
+          <w:sz w:val="27"/>
+          <w:szCs w:val="27"/>
+          <w:lang w:eastAsia="pt-BR"/>
+        </w:rPr>
+        <w:t>nome2</w:t>
+      </w:r>
+      <w:r>
+        <w:rPr>
+          <w:rFonts w:ascii="Consolas" w:eastAsia="Times New Roman" w:hAnsi="Consolas" w:cs="Times New Roman"/>
+          <w:color w:val="D4D4D4"/>
+          <w:sz w:val="27"/>
+          <w:szCs w:val="27"/>
+          <w:lang w:eastAsia="pt-BR"/>
+        </w:rPr>
+        <w:t> = </w:t>
+      </w:r>
+      <w:r>
+        <w:rPr>
+          <w:rFonts w:ascii="Consolas" w:eastAsia="Times New Roman" w:hAnsi="Consolas" w:cs="Times New Roman"/>
+          <w:color w:val="CE9178"/>
+          <w:sz w:val="27"/>
+          <w:szCs w:val="27"/>
+          <w:lang w:eastAsia="pt-BR"/>
+        </w:rPr>
+        <w:t>'Hayanne'</w:t>
+      </w:r>
+    </w:p>
+    <w:p>
+      <w:pPr>
+        <w:shd w:val="clear" w:color="auto" w:fill="1E1E1E"/>
+        <w:spacing w:after="0" w:line="360" w:lineRule="atLeast"/>
+        <w:rPr>
+          <w:rFonts w:ascii="Consolas" w:eastAsia="Times New Roman" w:hAnsi="Consolas" w:cs="Times New Roman"/>
+          <w:color w:val="D4D4D4"/>
+          <w:sz w:val="27"/>
+          <w:szCs w:val="27"/>
+          <w:lang w:eastAsia="pt-BR"/>
+        </w:rPr>
+      </w:pPr>
+      <w:r>
+        <w:rPr>
+          <w:rFonts w:ascii="Consolas" w:eastAsia="Times New Roman" w:hAnsi="Consolas" w:cs="Times New Roman"/>
+          <w:color w:val="569CD6"/>
+          <w:sz w:val="27"/>
+          <w:szCs w:val="27"/>
+          <w:lang w:eastAsia="pt-BR"/>
+        </w:rPr>
+        <w:t>let</w:t>
+      </w:r>
+      <w:r>
+        <w:rPr>
+          <w:rFonts w:ascii="Consolas" w:eastAsia="Times New Roman" w:hAnsi="Consolas" w:cs="Times New Roman"/>
+          <w:color w:val="D4D4D4"/>
+          <w:sz w:val="27"/>
+          <w:szCs w:val="27"/>
+          <w:lang w:eastAsia="pt-BR"/>
+        </w:rPr>
+        <w:t> </w:t>
+      </w:r>
+      <w:r>
+        <w:rPr>
+          <w:rFonts w:ascii="Consolas" w:eastAsia="Times New Roman" w:hAnsi="Consolas" w:cs="Times New Roman"/>
+          <w:color w:val="9CDCFE"/>
+          <w:sz w:val="27"/>
+          <w:szCs w:val="27"/>
+          <w:lang w:eastAsia="pt-BR"/>
+        </w:rPr>
+        <w:t>filho</w:t>
+      </w:r>
+      <w:r>
+        <w:rPr>
+          <w:rFonts w:ascii="Consolas" w:eastAsia="Times New Roman" w:hAnsi="Consolas" w:cs="Times New Roman"/>
+          <w:color w:val="D4D4D4"/>
+          <w:sz w:val="27"/>
+          <w:szCs w:val="27"/>
+          <w:lang w:eastAsia="pt-BR"/>
+        </w:rPr>
+        <w:t> = </w:t>
+      </w:r>
+      <w:r>
+        <w:rPr>
+          <w:rFonts w:ascii="Consolas" w:eastAsia="Times New Roman" w:hAnsi="Consolas" w:cs="Times New Roman"/>
+          <w:color w:val="CE9178"/>
+          <w:sz w:val="27"/>
+          <w:szCs w:val="27"/>
+          <w:lang w:eastAsia="pt-BR"/>
+        </w:rPr>
+        <w:t>'Valentina'</w:t>
+      </w:r>
+    </w:p>
+    <w:p>
+      <w:pPr>
+        <w:shd w:val="clear" w:color="auto" w:fill="1E1E1E"/>
+        <w:spacing w:after="0" w:line="360" w:lineRule="atLeast"/>
+        <w:rPr>
+          <w:rFonts w:ascii="Consolas" w:eastAsia="Times New Roman" w:hAnsi="Consolas" w:cs="Times New Roman"/>
+          <w:color w:val="D4D4D4"/>
+          <w:sz w:val="27"/>
+          <w:szCs w:val="27"/>
+          <w:lang w:eastAsia="pt-BR"/>
+        </w:rPr>
+      </w:pPr>
+      <w:r>
+        <w:rPr>
+          <w:rFonts w:ascii="Consolas" w:eastAsia="Times New Roman" w:hAnsi="Consolas" w:cs="Times New Roman"/>
+          <w:color w:val="9CDCFE"/>
+          <w:sz w:val="27"/>
+          <w:szCs w:val="27"/>
+          <w:lang w:eastAsia="pt-BR"/>
+        </w:rPr>
+        <w:t>nome</w:t>
+      </w:r>
+      <w:r>
+        <w:rPr>
+          <w:rFonts w:ascii="Consolas" w:eastAsia="Times New Roman" w:hAnsi="Consolas" w:cs="Times New Roman"/>
+          <w:color w:val="D4D4D4"/>
+          <w:sz w:val="27"/>
+          <w:szCs w:val="27"/>
+          <w:lang w:eastAsia="pt-BR"/>
+        </w:rPr>
+        <w:t> = </w:t>
+      </w:r>
+      <w:r>
+        <w:rPr>
+          <w:rFonts w:ascii="Consolas" w:eastAsia="Times New Roman" w:hAnsi="Consolas" w:cs="Times New Roman"/>
+          <w:color w:val="CE9178"/>
+          <w:sz w:val="27"/>
+          <w:szCs w:val="27"/>
+          <w:lang w:eastAsia="pt-BR"/>
+        </w:rPr>
+        <w:t>'Rodrigo'</w:t>
+      </w:r>
+    </w:p>
+    <w:p>
+      <w:pPr>
+        <w:pStyle w:val="SemEspaamento"/>
+        <w:rPr>
+          <w:sz w:val="32"/>
+          <w:szCs w:val="32"/>
+        </w:rPr>
+      </w:pPr>
+    </w:p>
+    <w:p>
+      <w:pPr>
+        <w:shd w:val="clear" w:color="auto" w:fill="1E1E1E"/>
+        <w:spacing w:after="0" w:line="360" w:lineRule="atLeast"/>
         <w:rPr>
           <w:rFonts w:ascii="Consolas" w:eastAsia="Times New Roman" w:hAnsi="Consolas" w:cs="Times New Roman"/>
           <w:color w:val="6A9955"/>
@@ -641,214 +806,8 @@
           <w:szCs w:val="27"/>
           <w:lang w:eastAsia="pt-BR"/>
         </w:rPr>
-        <w:t>underfined</w:t>
-      </w:r>
-      <w:proofErr w:type="spellEnd"/>
-    </w:p>
-    <w:p>
-      <w:pPr>
-        <w:shd w:val="clear" w:color="auto" w:fill="1E1E1E"/>
-        <w:spacing w:after="0" w:line="360" w:lineRule="atLeast"/>
-        <w:rPr>
-          <w:rFonts w:ascii="Consolas" w:eastAsia="Times New Roman" w:hAnsi="Consolas" w:cs="Times New Roman"/>
-          <w:color w:val="D4D4D4"/>
-          <w:sz w:val="27"/>
-          <w:szCs w:val="27"/>
-          <w:lang w:eastAsia="pt-BR"/>
-        </w:rPr>
-      </w:pPr>
-      <w:r>
-        <w:rPr>
-          <w:rFonts w:ascii="Consolas" w:eastAsia="Times New Roman" w:hAnsi="Consolas" w:cs="Times New Roman"/>
-          <w:color w:val="569CD6"/>
-          <w:sz w:val="27"/>
-          <w:szCs w:val="27"/>
-          <w:lang w:eastAsia="pt-BR"/>
-        </w:rPr>
-        <w:t>let</w:t>
-      </w:r>
-      <w:r>
-        <w:rPr>
-          <w:rFonts w:ascii="Consolas" w:eastAsia="Times New Roman" w:hAnsi="Consolas" w:cs="Times New Roman"/>
-          <w:color w:val="D4D4D4"/>
-          <w:sz w:val="27"/>
-          <w:szCs w:val="27"/>
-          <w:lang w:eastAsia="pt-BR"/>
-        </w:rPr>
-        <w:t> </w:t>
-      </w:r>
-      <w:r>
-        <w:rPr>
-          <w:rFonts w:ascii="Consolas" w:eastAsia="Times New Roman" w:hAnsi="Consolas" w:cs="Times New Roman"/>
-          <w:color w:val="9CDCFE"/>
-          <w:sz w:val="27"/>
-          <w:szCs w:val="27"/>
-          <w:lang w:eastAsia="pt-BR"/>
-        </w:rPr>
-        <w:t>nome2</w:t>
-      </w:r>
-      <w:r>
-        <w:rPr>
-          <w:rFonts w:ascii="Consolas" w:eastAsia="Times New Roman" w:hAnsi="Consolas" w:cs="Times New Roman"/>
-          <w:color w:val="D4D4D4"/>
-          <w:sz w:val="27"/>
-          <w:szCs w:val="27"/>
-          <w:lang w:eastAsia="pt-BR"/>
-        </w:rPr>
-        <w:t> = </w:t>
-      </w:r>
-      <w:r>
-        <w:rPr>
-          <w:rFonts w:ascii="Consolas" w:eastAsia="Times New Roman" w:hAnsi="Consolas" w:cs="Times New Roman"/>
-          <w:color w:val="CE9178"/>
-          <w:sz w:val="27"/>
-          <w:szCs w:val="27"/>
-          <w:lang w:eastAsia="pt-BR"/>
-        </w:rPr>
-        <w:t>'</w:t>
-      </w:r>
-      <w:proofErr w:type="spellStart"/>
-      <w:r>
-        <w:rPr>
-          <w:rFonts w:ascii="Consolas" w:eastAsia="Times New Roman" w:hAnsi="Consolas" w:cs="Times New Roman"/>
-          <w:color w:val="CE9178"/>
-          <w:sz w:val="27"/>
-          <w:szCs w:val="27"/>
-          <w:lang w:eastAsia="pt-BR"/>
-        </w:rPr>
-        <w:t>Hayanne</w:t>
-      </w:r>
-      <w:proofErr w:type="spellEnd"/>
-      <w:r>
-        <w:rPr>
-          <w:rFonts w:ascii="Consolas" w:eastAsia="Times New Roman" w:hAnsi="Consolas" w:cs="Times New Roman"/>
-          <w:color w:val="CE9178"/>
-          <w:sz w:val="27"/>
-          <w:szCs w:val="27"/>
-          <w:lang w:eastAsia="pt-BR"/>
-        </w:rPr>
-        <w:t>'</w:t>
-      </w:r>
-    </w:p>
-    <w:p>
-      <w:pPr>
-        <w:shd w:val="clear" w:color="auto" w:fill="1E1E1E"/>
-        <w:spacing w:after="0" w:line="360" w:lineRule="atLeast"/>
-        <w:rPr>
-          <w:rFonts w:ascii="Consolas" w:eastAsia="Times New Roman" w:hAnsi="Consolas" w:cs="Times New Roman"/>
-          <w:color w:val="D4D4D4"/>
-          <w:sz w:val="27"/>
-          <w:szCs w:val="27"/>
-          <w:lang w:eastAsia="pt-BR"/>
-        </w:rPr>
-      </w:pPr>
-      <w:r>
-        <w:rPr>
-          <w:rFonts w:ascii="Consolas" w:eastAsia="Times New Roman" w:hAnsi="Consolas" w:cs="Times New Roman"/>
-          <w:color w:val="569CD6"/>
-          <w:sz w:val="27"/>
-          <w:szCs w:val="27"/>
-          <w:lang w:eastAsia="pt-BR"/>
-        </w:rPr>
-        <w:t>let</w:t>
-      </w:r>
-      <w:r>
-        <w:rPr>
-          <w:rFonts w:ascii="Consolas" w:eastAsia="Times New Roman" w:hAnsi="Consolas" w:cs="Times New Roman"/>
-          <w:color w:val="D4D4D4"/>
-          <w:sz w:val="27"/>
-          <w:szCs w:val="27"/>
-          <w:lang w:eastAsia="pt-BR"/>
-        </w:rPr>
-        <w:t> </w:t>
-      </w:r>
-      <w:r>
-        <w:rPr>
-          <w:rFonts w:ascii="Consolas" w:eastAsia="Times New Roman" w:hAnsi="Consolas" w:cs="Times New Roman"/>
-          <w:color w:val="9CDCFE"/>
-          <w:sz w:val="27"/>
-          <w:szCs w:val="27"/>
-          <w:lang w:eastAsia="pt-BR"/>
-        </w:rPr>
-        <w:t>filho</w:t>
-      </w:r>
-      <w:r>
-        <w:rPr>
-          <w:rFonts w:ascii="Consolas" w:eastAsia="Times New Roman" w:hAnsi="Consolas" w:cs="Times New Roman"/>
-          <w:color w:val="D4D4D4"/>
-          <w:sz w:val="27"/>
-          <w:szCs w:val="27"/>
-          <w:lang w:eastAsia="pt-BR"/>
-        </w:rPr>
-        <w:t> = </w:t>
-      </w:r>
-      <w:r>
-        <w:rPr>
-          <w:rFonts w:ascii="Consolas" w:eastAsia="Times New Roman" w:hAnsi="Consolas" w:cs="Times New Roman"/>
-          <w:color w:val="CE9178"/>
-          <w:sz w:val="27"/>
-          <w:szCs w:val="27"/>
-          <w:lang w:eastAsia="pt-BR"/>
-        </w:rPr>
-        <w:t>'Valentina'</w:t>
-      </w:r>
-    </w:p>
-    <w:p>
-      <w:pPr>
-        <w:shd w:val="clear" w:color="auto" w:fill="1E1E1E"/>
-        <w:spacing w:after="0" w:line="360" w:lineRule="atLeast"/>
-        <w:rPr>
-          <w:rFonts w:ascii="Consolas" w:eastAsia="Times New Roman" w:hAnsi="Consolas" w:cs="Times New Roman"/>
-          <w:color w:val="D4D4D4"/>
-          <w:sz w:val="27"/>
-          <w:szCs w:val="27"/>
-          <w:lang w:eastAsia="pt-BR"/>
-        </w:rPr>
-      </w:pPr>
-      <w:r>
-        <w:rPr>
-          <w:rFonts w:ascii="Consolas" w:eastAsia="Times New Roman" w:hAnsi="Consolas" w:cs="Times New Roman"/>
-          <w:color w:val="9CDCFE"/>
-          <w:sz w:val="27"/>
-          <w:szCs w:val="27"/>
-          <w:lang w:eastAsia="pt-BR"/>
-        </w:rPr>
-        <w:t>nome</w:t>
-      </w:r>
-      <w:r>
-        <w:rPr>
-          <w:rFonts w:ascii="Consolas" w:eastAsia="Times New Roman" w:hAnsi="Consolas" w:cs="Times New Roman"/>
-          <w:color w:val="D4D4D4"/>
-          <w:sz w:val="27"/>
-          <w:szCs w:val="27"/>
-          <w:lang w:eastAsia="pt-BR"/>
-        </w:rPr>
-        <w:t> = </w:t>
-      </w:r>
-      <w:r>
-        <w:rPr>
-          <w:rFonts w:ascii="Consolas" w:eastAsia="Times New Roman" w:hAnsi="Consolas" w:cs="Times New Roman"/>
-          <w:color w:val="CE9178"/>
-          <w:sz w:val="27"/>
-          <w:szCs w:val="27"/>
-          <w:lang w:eastAsia="pt-BR"/>
-        </w:rPr>
-        <w:t>'Rodrigo'</w:t>
-      </w:r>
-    </w:p>
-    <w:p>
-      <w:pPr>
-        <w:pStyle w:val="SemEspaamento"/>
-        <w:rPr>
-          <w:sz w:val="32"/>
-          <w:szCs w:val="32"/>
-        </w:rPr>
-      </w:pPr>
-    </w:p>
-    <w:p>
-      <w:pPr>
-        <w:shd w:val="clear" w:color="auto" w:fill="1E1E1E"/>
-        <w:spacing w:after="0" w:line="360" w:lineRule="atLeast"/>
+      </w:pPr>
+      <w:r>
         <w:rPr>
           <w:rFonts w:ascii="Consolas" w:eastAsia="Times New Roman" w:hAnsi="Consolas" w:cs="Times New Roman"/>
           <w:color w:val="6A9955"/>
@@ -856,6 +815,20 @@
           <w:szCs w:val="27"/>
           <w:lang w:eastAsia="pt-BR"/>
         </w:rPr>
+        <w:t>// Não podemos criar variáveis com palavras reservadas </w:t>
+      </w:r>
+    </w:p>
+    <w:p>
+      <w:pPr>
+        <w:shd w:val="clear" w:color="auto" w:fill="1E1E1E"/>
+        <w:spacing w:after="0" w:line="360" w:lineRule="atLeast"/>
+        <w:rPr>
+          <w:rFonts w:ascii="Consolas" w:eastAsia="Times New Roman" w:hAnsi="Consolas" w:cs="Times New Roman"/>
+          <w:color w:val="D4D4D4"/>
+          <w:sz w:val="27"/>
+          <w:szCs w:val="27"/>
+          <w:lang w:eastAsia="pt-BR"/>
+        </w:rPr>
       </w:pPr>
       <w:r>
         <w:rPr>
@@ -865,52 +838,7 @@
           <w:szCs w:val="27"/>
           <w:lang w:eastAsia="pt-BR"/>
         </w:rPr>
-        <w:t>// Não podemos criar variáveis com palavras reservadas </w:t>
-      </w:r>
-    </w:p>
-    <w:p>
-      <w:pPr>
-        <w:shd w:val="clear" w:color="auto" w:fill="1E1E1E"/>
-        <w:spacing w:after="0" w:line="360" w:lineRule="atLeast"/>
-        <w:rPr>
-          <w:rFonts w:ascii="Consolas" w:eastAsia="Times New Roman" w:hAnsi="Consolas" w:cs="Times New Roman"/>
-          <w:color w:val="D4D4D4"/>
-          <w:sz w:val="27"/>
-          <w:szCs w:val="27"/>
-          <w:lang w:eastAsia="pt-BR"/>
-        </w:rPr>
-      </w:pPr>
-      <w:r>
-        <w:rPr>
-          <w:rFonts w:ascii="Consolas" w:eastAsia="Times New Roman" w:hAnsi="Consolas" w:cs="Times New Roman"/>
-          <w:color w:val="6A9955"/>
-          <w:sz w:val="27"/>
-          <w:szCs w:val="27"/>
-          <w:lang w:eastAsia="pt-BR"/>
-        </w:rPr>
-        <w:t>(let, console, </w:t>
-      </w:r>
-      <w:proofErr w:type="spellStart"/>
-      <w:r>
-        <w:rPr>
-          <w:rFonts w:ascii="Consolas" w:eastAsia="Times New Roman" w:hAnsi="Consolas" w:cs="Times New Roman"/>
-          <w:color w:val="6A9955"/>
-          <w:sz w:val="27"/>
-          <w:szCs w:val="27"/>
-          <w:lang w:eastAsia="pt-BR"/>
-        </w:rPr>
-        <w:t>if</w:t>
-      </w:r>
-      <w:proofErr w:type="spellEnd"/>
-      <w:r>
-        <w:rPr>
-          <w:rFonts w:ascii="Consolas" w:eastAsia="Times New Roman" w:hAnsi="Consolas" w:cs="Times New Roman"/>
-          <w:color w:val="6A9955"/>
-          <w:sz w:val="27"/>
-          <w:szCs w:val="27"/>
-          <w:lang w:eastAsia="pt-BR"/>
-        </w:rPr>
-        <w:t>)</w:t>
+        <w:t>(let, console, if)</w:t>
       </w:r>
     </w:p>
     <w:p>
@@ -1214,29 +1142,7 @@
           <w:szCs w:val="27"/>
           <w:lang w:eastAsia="pt-BR"/>
         </w:rPr>
-        <w:t>(let, console, </w:t>
-      </w:r>
-      <w:proofErr w:type="spellStart"/>
-      <w:r>
-        <w:rPr>
-          <w:rFonts w:ascii="Consolas" w:eastAsia="Times New Roman" w:hAnsi="Consolas" w:cs="Times New Roman"/>
-          <w:color w:val="6A9955"/>
-          <w:sz w:val="27"/>
-          <w:szCs w:val="27"/>
-          <w:lang w:eastAsia="pt-BR"/>
-        </w:rPr>
-        <w:t>if</w:t>
-      </w:r>
-      <w:proofErr w:type="spellEnd"/>
-      <w:r>
-        <w:rPr>
-          <w:rFonts w:ascii="Consolas" w:eastAsia="Times New Roman" w:hAnsi="Consolas" w:cs="Times New Roman"/>
-          <w:color w:val="6A9955"/>
-          <w:sz w:val="27"/>
-          <w:szCs w:val="27"/>
-          <w:lang w:eastAsia="pt-BR"/>
-        </w:rPr>
-        <w:t>)</w:t>
+        <w:t>(let, console, if)</w:t>
       </w:r>
     </w:p>
     <w:p>
@@ -1744,108 +1650,8 @@
           <w:szCs w:val="27"/>
           <w:lang w:eastAsia="pt-BR"/>
         </w:rPr>
-        <w:t>// String, </w:t>
-      </w:r>
-      <w:proofErr w:type="spellStart"/>
-      <w:r>
-        <w:rPr>
-          <w:rFonts w:ascii="Consolas" w:eastAsia="Times New Roman" w:hAnsi="Consolas" w:cs="Times New Roman"/>
-          <w:color w:val="6A9955"/>
-          <w:sz w:val="27"/>
-          <w:szCs w:val="27"/>
-          <w:lang w:eastAsia="pt-BR"/>
-        </w:rPr>
-        <w:t>number</w:t>
-      </w:r>
-      <w:proofErr w:type="spellEnd"/>
-      <w:r>
-        <w:rPr>
-          <w:rFonts w:ascii="Consolas" w:eastAsia="Times New Roman" w:hAnsi="Consolas" w:cs="Times New Roman"/>
-          <w:color w:val="6A9955"/>
-          <w:sz w:val="27"/>
-          <w:szCs w:val="27"/>
-          <w:lang w:eastAsia="pt-BR"/>
-        </w:rPr>
-        <w:t>, </w:t>
-      </w:r>
-      <w:proofErr w:type="spellStart"/>
-      <w:r>
-        <w:rPr>
-          <w:rFonts w:ascii="Consolas" w:eastAsia="Times New Roman" w:hAnsi="Consolas" w:cs="Times New Roman"/>
-          <w:color w:val="6A9955"/>
-          <w:sz w:val="27"/>
-          <w:szCs w:val="27"/>
-          <w:lang w:eastAsia="pt-BR"/>
-        </w:rPr>
-        <w:t>underfined</w:t>
-      </w:r>
-      <w:proofErr w:type="spellEnd"/>
-      <w:r>
-        <w:rPr>
-          <w:rFonts w:ascii="Consolas" w:eastAsia="Times New Roman" w:hAnsi="Consolas" w:cs="Times New Roman"/>
-          <w:color w:val="6A9955"/>
-          <w:sz w:val="27"/>
-          <w:szCs w:val="27"/>
-          <w:lang w:eastAsia="pt-BR"/>
-        </w:rPr>
-        <w:t>, </w:t>
-      </w:r>
-      <w:proofErr w:type="spellStart"/>
-      <w:r>
-        <w:rPr>
-          <w:rFonts w:ascii="Consolas" w:eastAsia="Times New Roman" w:hAnsi="Consolas" w:cs="Times New Roman"/>
-          <w:color w:val="6A9955"/>
-          <w:sz w:val="27"/>
-          <w:szCs w:val="27"/>
-          <w:lang w:eastAsia="pt-BR"/>
-        </w:rPr>
-        <w:t>null</w:t>
-      </w:r>
-      <w:proofErr w:type="spellEnd"/>
-      <w:r>
-        <w:rPr>
-          <w:rFonts w:ascii="Consolas" w:eastAsia="Times New Roman" w:hAnsi="Consolas" w:cs="Times New Roman"/>
-          <w:color w:val="6A9955"/>
-          <w:sz w:val="27"/>
-          <w:szCs w:val="27"/>
-          <w:lang w:eastAsia="pt-BR"/>
-        </w:rPr>
-        <w:t>, </w:t>
-      </w:r>
-      <w:proofErr w:type="spellStart"/>
-      <w:r>
-        <w:rPr>
-          <w:rFonts w:ascii="Consolas" w:eastAsia="Times New Roman" w:hAnsi="Consolas" w:cs="Times New Roman"/>
-          <w:color w:val="6A9955"/>
-          <w:sz w:val="27"/>
-          <w:szCs w:val="27"/>
-          <w:lang w:eastAsia="pt-BR"/>
-        </w:rPr>
-        <w:t>boolean</w:t>
-      </w:r>
-      <w:proofErr w:type="spellEnd"/>
-      <w:r>
-        <w:rPr>
-          <w:rFonts w:ascii="Consolas" w:eastAsia="Times New Roman" w:hAnsi="Consolas" w:cs="Times New Roman"/>
-          <w:color w:val="6A9955"/>
-          <w:sz w:val="27"/>
-          <w:szCs w:val="27"/>
-          <w:lang w:eastAsia="pt-BR"/>
-        </w:rPr>
-        <w:t>, </w:t>
-      </w:r>
-      <w:proofErr w:type="spellStart"/>
-      <w:r>
-        <w:rPr>
-          <w:rFonts w:ascii="Consolas" w:eastAsia="Times New Roman" w:hAnsi="Consolas" w:cs="Times New Roman"/>
-          <w:color w:val="6A9955"/>
-          <w:sz w:val="27"/>
-          <w:szCs w:val="27"/>
-          <w:lang w:eastAsia="pt-BR"/>
-        </w:rPr>
-        <w:t>symbol</w:t>
-      </w:r>
-      <w:proofErr w:type="spellEnd"/>
+        <w:t>// String, number, underfined, null, boolean, symbol</w:t>
+      </w:r>
     </w:p>
     <w:p>
       <w:pPr>
@@ -3585,7 +3391,7 @@
           </mc:Choice>
           <mc:Fallback>
             <w:pict>
-              <v:shapetype w14:anchorId="1BC0E87E" id="_x0000_t75" coordsize="21600,21600" o:spt="75" o:preferrelative="t" path="m@4@5l@4@11@9@11@9@5xe" filled="f" stroked="f">
+              <v:shapetype w14:anchorId="561719FA" id="_x0000_t75" coordsize="21600,21600" o:spt="75" o:preferrelative="t" path="m@4@5l@4@11@9@11@9@5xe" filled="f" stroked="f">
                 <v:stroke joinstyle="miter"/>
                 <v:formulas>
                   <v:f eqn="if lineDrawn pixelLineWidth 0"/>
@@ -3702,7 +3508,7 @@
           </mc:Choice>
           <mc:Fallback>
             <w:pict>
-              <v:shape w14:anchorId="3EEEA66F" id="Tinta 2" o:spid="_x0000_s1026" type="#_x0000_t75" style="position:absolute;margin-left:-30.95pt;margin-top:-25.85pt;width:27.75pt;height:93.7pt;z-index:251660288;visibility:visible;mso-wrap-style:square;mso-wrap-distance-left:9pt;mso-wrap-distance-top:0;mso-wrap-distance-right:9pt;mso-wrap-distance-bottom:0;mso-position-horizontal:absolute;mso-position-horizontal-relative:text;mso-position-vertical:absolute;mso-position-vertical-relative:text" o:gfxdata="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">
+              <v:shape w14:anchorId="49B68AA0" id="Tinta 2" o:spid="_x0000_s1026" type="#_x0000_t75" style="position:absolute;margin-left:-30.95pt;margin-top:-25.85pt;width:27.75pt;height:93.7pt;z-index:251660288;visibility:visible;mso-wrap-style:square;mso-wrap-distance-left:9pt;mso-wrap-distance-top:0;mso-wrap-distance-right:9pt;mso-wrap-distance-bottom:0;mso-position-horizontal:absolute;mso-position-horizontal-relative:text;mso-position-vertical:absolute;mso-position-vertical-relative:text" o:gfxdata="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">
                 <v:imagedata r:id="rId11" o:title=""/>
               </v:shape>
             </w:pict>
@@ -3768,7 +3574,7 @@
           </mc:Choice>
           <mc:Fallback>
             <w:pict>
-              <v:shape w14:anchorId="39A333BB" id="Tinta 3" o:spid="_x0000_s1026" type="#_x0000_t75" style="position:absolute;margin-left:-37.75pt;margin-top:-46.4pt;width:36pt;height:97.7pt;z-index:251661312;visibility:visible;mso-wrap-style:square;mso-wrap-distance-left:9pt;mso-wrap-distance-top:0;mso-wrap-distance-right:9pt;mso-wrap-distance-bottom:0;mso-position-horizontal:absolute;mso-position-horizontal-relative:text;mso-position-vertical:absolute;mso-position-vertical-relative:text" o:gfxdata="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">
+              <v:shape w14:anchorId="084FCA5B" id="Tinta 3" o:spid="_x0000_s1026" type="#_x0000_t75" style="position:absolute;margin-left:-37.75pt;margin-top:-46.4pt;width:36pt;height:97.7pt;z-index:251661312;visibility:visible;mso-wrap-style:square;mso-wrap-distance-left:9pt;mso-wrap-distance-top:0;mso-wrap-distance-right:9pt;mso-wrap-distance-bottom:0;mso-position-horizontal:absolute;mso-position-horizontal-relative:text;mso-position-vertical:absolute;mso-position-vertical-relative:text" o:gfxdata="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">
                 <v:imagedata r:id="rId13" o:title=""/>
               </v:shape>
             </w:pict>
@@ -4688,6 +4494,157 @@
     <w:p>
       <w:pPr>
         <w:pStyle w:val="SemEspaamento"/>
+        <w:rPr>
+          <w:sz w:val="32"/>
+          <w:szCs w:val="32"/>
+          <w:lang w:eastAsia="pt-BR"/>
+        </w:rPr>
+      </w:pPr>
+    </w:p>
+    <w:p>
+      <w:pPr>
+        <w:shd w:val="clear" w:color="auto" w:fill="1E1E1E"/>
+        <w:spacing w:after="0" w:line="360" w:lineRule="atLeast"/>
+        <w:rPr>
+          <w:rFonts w:ascii="Consolas" w:eastAsia="Times New Roman" w:hAnsi="Consolas" w:cs="Times New Roman"/>
+          <w:color w:val="D4D4D4"/>
+          <w:sz w:val="27"/>
+          <w:szCs w:val="27"/>
+          <w:lang w:eastAsia="pt-BR"/>
+        </w:rPr>
+      </w:pPr>
+      <w:r>
+        <w:rPr>
+          <w:rFonts w:ascii="Consolas" w:eastAsia="Times New Roman" w:hAnsi="Consolas" w:cs="Times New Roman"/>
+          <w:color w:val="9CDCFE"/>
+          <w:sz w:val="27"/>
+          <w:szCs w:val="27"/>
+          <w:lang w:eastAsia="pt-BR"/>
+        </w:rPr>
+        <w:t>console</w:t>
+      </w:r>
+      <w:r>
+        <w:rPr>
+          <w:rFonts w:ascii="Consolas" w:eastAsia="Times New Roman" w:hAnsi="Consolas" w:cs="Times New Roman"/>
+          <w:color w:val="D4D4D4"/>
+          <w:sz w:val="27"/>
+          <w:szCs w:val="27"/>
+          <w:lang w:eastAsia="pt-BR"/>
+        </w:rPr>
+        <w:t>.</w:t>
+      </w:r>
+      <w:r>
+        <w:rPr>
+          <w:rFonts w:ascii="Consolas" w:eastAsia="Times New Roman" w:hAnsi="Consolas" w:cs="Times New Roman"/>
+          <w:color w:val="DCDCAA"/>
+          <w:sz w:val="27"/>
+          <w:szCs w:val="27"/>
+          <w:lang w:eastAsia="pt-BR"/>
+        </w:rPr>
+        <w:t>log</w:t>
+      </w:r>
+      <w:r>
+        <w:rPr>
+          <w:rFonts w:ascii="Consolas" w:eastAsia="Times New Roman" w:hAnsi="Consolas" w:cs="Times New Roman"/>
+          <w:color w:val="D4D4D4"/>
+          <w:sz w:val="27"/>
+          <w:szCs w:val="27"/>
+          <w:lang w:eastAsia="pt-BR"/>
+        </w:rPr>
+        <w:t>(</w:t>
+      </w:r>
+      <w:r>
+        <w:rPr>
+          <w:rFonts w:ascii="Consolas" w:eastAsia="Times New Roman" w:hAnsi="Consolas" w:cs="Times New Roman"/>
+          <w:color w:val="4FC1FF"/>
+          <w:sz w:val="27"/>
+          <w:szCs w:val="27"/>
+          <w:lang w:eastAsia="pt-BR"/>
+        </w:rPr>
+        <w:t>umaString</w:t>
+      </w:r>
+      <w:r>
+        <w:rPr>
+          <w:rFonts w:ascii="Consolas" w:eastAsia="Times New Roman" w:hAnsi="Consolas" w:cs="Times New Roman"/>
+          <w:color w:val="D4D4D4"/>
+          <w:sz w:val="27"/>
+          <w:szCs w:val="27"/>
+          <w:lang w:eastAsia="pt-BR"/>
+        </w:rPr>
+        <w:t>.</w:t>
+      </w:r>
+      <w:r>
+        <w:rPr>
+          <w:rFonts w:ascii="Consolas" w:eastAsia="Times New Roman" w:hAnsi="Consolas" w:cs="Times New Roman"/>
+          <w:color w:val="DCDCAA"/>
+          <w:sz w:val="27"/>
+          <w:szCs w:val="27"/>
+          <w:lang w:eastAsia="pt-BR"/>
+        </w:rPr>
+        <w:t>lastIndexOf</w:t>
+      </w:r>
+      <w:r>
+        <w:rPr>
+          <w:rFonts w:ascii="Consolas" w:eastAsia="Times New Roman" w:hAnsi="Consolas" w:cs="Times New Roman"/>
+          <w:color w:val="D4D4D4"/>
+          <w:sz w:val="27"/>
+          <w:szCs w:val="27"/>
+          <w:lang w:eastAsia="pt-BR"/>
+        </w:rPr>
+        <w:t>(</w:t>
+      </w:r>
+      <w:r>
+        <w:rPr>
+          <w:rFonts w:ascii="Consolas" w:eastAsia="Times New Roman" w:hAnsi="Consolas" w:cs="Times New Roman"/>
+          <w:color w:val="CE9178"/>
+          <w:sz w:val="27"/>
+          <w:szCs w:val="27"/>
+          <w:lang w:eastAsia="pt-BR"/>
+        </w:rPr>
+        <w:t>'S'</w:t>
+      </w:r>
+      <w:r>
+        <w:rPr>
+          <w:rFonts w:ascii="Consolas" w:eastAsia="Times New Roman" w:hAnsi="Consolas" w:cs="Times New Roman"/>
+          <w:color w:val="D4D4D4"/>
+          <w:sz w:val="27"/>
+          <w:szCs w:val="27"/>
+          <w:lang w:eastAsia="pt-BR"/>
+        </w:rPr>
+        <w:t>)</w:t>
+      </w:r>
+      <w:r>
+        <w:rPr>
+          <w:rFonts w:ascii="Consolas" w:eastAsia="Times New Roman" w:hAnsi="Consolas" w:cs="Times New Roman"/>
+          <w:color w:val="D4D4D4"/>
+          <w:sz w:val="27"/>
+          <w:szCs w:val="27"/>
+          <w:lang w:eastAsia="pt-BR"/>
+        </w:rPr>
+        <w:t>);</w:t>
+      </w:r>
+    </w:p>
+    <w:p>
+      <w:pPr>
+        <w:pStyle w:val="SemEspaamento"/>
+        <w:rPr>
+          <w:sz w:val="32"/>
+          <w:szCs w:val="32"/>
+          <w:lang w:eastAsia="pt-BR"/>
+        </w:rPr>
+      </w:pPr>
+      <w:r>
+        <w:rPr>
+          <w:sz w:val="32"/>
+          <w:szCs w:val="32"/>
+          <w:lang w:eastAsia="pt-BR"/>
+        </w:rPr>
+        <w:t>procura onde o aparece a letra por ultimo</w:t>
+      </w:r>
+    </w:p>
+    <w:p>
+      <w:pPr>
+        <w:pStyle w:val="SemEspaamento"/>
         <w:tabs>
           <w:tab w:val="left" w:pos="0"/>
         </w:tabs>
@@ -4921,7 +4878,6 @@
         </w:rPr>
         <w:t>(</w:t>
       </w:r>
-      <w:proofErr w:type="spellStart"/>
       <w:r>
         <w:rPr>
           <w:rFonts w:ascii="Consolas" w:eastAsia="Times New Roman" w:hAnsi="Consolas" w:cs="Times New Roman"/>
@@ -4945,6 +4901,217 @@
       <w:r>
         <w:rPr>
           <w:rFonts w:ascii="Consolas" w:eastAsia="Times New Roman" w:hAnsi="Consolas" w:cs="Times New Roman"/>
+          <w:color w:val="DCDCAA"/>
+          <w:sz w:val="27"/>
+          <w:szCs w:val="27"/>
+          <w:lang w:eastAsia="pt-BR"/>
+        </w:rPr>
+        <w:t>replaceAll</w:t>
+      </w:r>
+      <w:r>
+        <w:rPr>
+          <w:rFonts w:ascii="Consolas" w:eastAsia="Times New Roman" w:hAnsi="Consolas" w:cs="Times New Roman"/>
+          <w:color w:val="D4D4D4"/>
+          <w:sz w:val="27"/>
+          <w:szCs w:val="27"/>
+          <w:lang w:eastAsia="pt-BR"/>
+        </w:rPr>
+        <w:t>(</w:t>
+      </w:r>
+      <w:r>
+        <w:rPr>
+          <w:rFonts w:ascii="Consolas" w:eastAsia="Times New Roman" w:hAnsi="Consolas" w:cs="Times New Roman"/>
+          <w:color w:val="CE9178"/>
+          <w:sz w:val="27"/>
+          <w:szCs w:val="27"/>
+          <w:lang w:eastAsia="pt-BR"/>
+        </w:rPr>
+        <w:t>"</w:t>
+      </w:r>
+      <w:r>
+        <w:rPr>
+          <w:rFonts w:ascii="Consolas" w:eastAsia="Times New Roman" w:hAnsi="Consolas" w:cs="Times New Roman"/>
+          <w:color w:val="CE9178"/>
+          <w:sz w:val="27"/>
+          <w:szCs w:val="27"/>
+          <w:lang w:eastAsia="pt-BR"/>
+        </w:rPr>
+        <w:t>a</w:t>
+      </w:r>
+      <w:r>
+        <w:rPr>
+          <w:rFonts w:ascii="Consolas" w:eastAsia="Times New Roman" w:hAnsi="Consolas" w:cs="Times New Roman"/>
+          <w:color w:val="CE9178"/>
+          <w:sz w:val="27"/>
+          <w:szCs w:val="27"/>
+          <w:lang w:eastAsia="pt-BR"/>
+        </w:rPr>
+        <w:t>"</w:t>
+      </w:r>
+      <w:r>
+        <w:rPr>
+          <w:rFonts w:ascii="Consolas" w:eastAsia="Times New Roman" w:hAnsi="Consolas" w:cs="Times New Roman"/>
+          <w:color w:val="D4D4D4"/>
+          <w:sz w:val="27"/>
+          <w:szCs w:val="27"/>
+          <w:lang w:eastAsia="pt-BR"/>
+        </w:rPr>
+        <w:t>, </w:t>
+      </w:r>
+      <w:r>
+        <w:rPr>
+          <w:rFonts w:ascii="Consolas" w:eastAsia="Times New Roman" w:hAnsi="Consolas" w:cs="Times New Roman"/>
+          <w:color w:val="CE9178"/>
+          <w:sz w:val="27"/>
+          <w:szCs w:val="27"/>
+          <w:lang w:eastAsia="pt-BR"/>
+        </w:rPr>
+        <w:t>"</w:t>
+      </w:r>
+      <w:r>
+        <w:rPr>
+          <w:rFonts w:ascii="Consolas" w:eastAsia="Times New Roman" w:hAnsi="Consolas" w:cs="Times New Roman"/>
+          <w:color w:val="CE9178"/>
+          <w:sz w:val="27"/>
+          <w:szCs w:val="27"/>
+          <w:lang w:eastAsia="pt-BR"/>
+        </w:rPr>
+        <w:t>b</w:t>
+      </w:r>
+      <w:r>
+        <w:rPr>
+          <w:rFonts w:ascii="Consolas" w:eastAsia="Times New Roman" w:hAnsi="Consolas" w:cs="Times New Roman"/>
+          <w:color w:val="CE9178"/>
+          <w:sz w:val="27"/>
+          <w:szCs w:val="27"/>
+          <w:lang w:eastAsia="pt-BR"/>
+        </w:rPr>
+        <w:t>"</w:t>
+      </w:r>
+      <w:r>
+        <w:rPr>
+          <w:rFonts w:ascii="Consolas" w:eastAsia="Times New Roman" w:hAnsi="Consolas" w:cs="Times New Roman"/>
+          <w:color w:val="D4D4D4"/>
+          <w:sz w:val="27"/>
+          <w:szCs w:val="27"/>
+          <w:lang w:eastAsia="pt-BR"/>
+        </w:rPr>
+        <w:t>)</w:t>
+      </w:r>
+      <w:r>
+        <w:rPr>
+          <w:rFonts w:ascii="Consolas" w:eastAsia="Times New Roman" w:hAnsi="Consolas" w:cs="Times New Roman"/>
+          <w:color w:val="D4D4D4"/>
+          <w:sz w:val="27"/>
+          <w:szCs w:val="27"/>
+          <w:lang w:eastAsia="pt-BR"/>
+        </w:rPr>
+        <w:t>);</w:t>
+      </w:r>
+    </w:p>
+    <w:p>
+      <w:pPr>
+        <w:pStyle w:val="SemEspaamento"/>
+        <w:rPr>
+          <w:sz w:val="32"/>
+          <w:szCs w:val="32"/>
+          <w:lang w:eastAsia="pt-BR"/>
+        </w:rPr>
+      </w:pPr>
+      <w:r>
+        <w:rPr>
+          <w:sz w:val="32"/>
+          <w:szCs w:val="32"/>
+          <w:lang w:eastAsia="pt-BR"/>
+        </w:rPr>
+        <w:t>nesse modelo ele troca todos os a por b na frase</w:t>
+      </w:r>
+    </w:p>
+    <w:p>
+      <w:pPr>
+        <w:pStyle w:val="SemEspaamento"/>
+        <w:rPr>
+          <w:sz w:val="32"/>
+          <w:szCs w:val="32"/>
+          <w:lang w:eastAsia="pt-BR"/>
+        </w:rPr>
+      </w:pPr>
+    </w:p>
+    <w:p>
+      <w:pPr>
+        <w:shd w:val="clear" w:color="auto" w:fill="1E1E1E"/>
+        <w:spacing w:after="0" w:line="360" w:lineRule="atLeast"/>
+        <w:rPr>
+          <w:rFonts w:ascii="Consolas" w:eastAsia="Times New Roman" w:hAnsi="Consolas" w:cs="Times New Roman"/>
+          <w:color w:val="D4D4D4"/>
+          <w:sz w:val="27"/>
+          <w:szCs w:val="27"/>
+          <w:lang w:eastAsia="pt-BR"/>
+        </w:rPr>
+      </w:pPr>
+      <w:r>
+        <w:rPr>
+          <w:rFonts w:ascii="Consolas" w:eastAsia="Times New Roman" w:hAnsi="Consolas" w:cs="Times New Roman"/>
+          <w:color w:val="9CDCFE"/>
+          <w:sz w:val="27"/>
+          <w:szCs w:val="27"/>
+          <w:lang w:eastAsia="pt-BR"/>
+        </w:rPr>
+        <w:t>console</w:t>
+      </w:r>
+      <w:r>
+        <w:rPr>
+          <w:rFonts w:ascii="Consolas" w:eastAsia="Times New Roman" w:hAnsi="Consolas" w:cs="Times New Roman"/>
+          <w:color w:val="D4D4D4"/>
+          <w:sz w:val="27"/>
+          <w:szCs w:val="27"/>
+          <w:lang w:eastAsia="pt-BR"/>
+        </w:rPr>
+        <w:t>.</w:t>
+      </w:r>
+      <w:r>
+        <w:rPr>
+          <w:rFonts w:ascii="Consolas" w:eastAsia="Times New Roman" w:hAnsi="Consolas" w:cs="Times New Roman"/>
+          <w:color w:val="DCDCAA"/>
+          <w:sz w:val="27"/>
+          <w:szCs w:val="27"/>
+          <w:lang w:eastAsia="pt-BR"/>
+        </w:rPr>
+        <w:t>log</w:t>
+      </w:r>
+      <w:r>
+        <w:rPr>
+          <w:rFonts w:ascii="Consolas" w:eastAsia="Times New Roman" w:hAnsi="Consolas" w:cs="Times New Roman"/>
+          <w:color w:val="D4D4D4"/>
+          <w:sz w:val="27"/>
+          <w:szCs w:val="27"/>
+          <w:lang w:eastAsia="pt-BR"/>
+        </w:rPr>
+        <w:t>(</w:t>
+      </w:r>
+      <w:r>
+        <w:rPr>
+          <w:rFonts w:ascii="Consolas" w:eastAsia="Times New Roman" w:hAnsi="Consolas" w:cs="Times New Roman"/>
+          <w:color w:val="9CDCFE"/>
+          <w:sz w:val="27"/>
+          <w:szCs w:val="27"/>
+          <w:lang w:eastAsia="pt-BR"/>
+        </w:rPr>
+        <w:t>umaString</w:t>
+      </w:r>
+      <w:r>
+        <w:rPr>
+          <w:rFonts w:ascii="Consolas" w:eastAsia="Times New Roman" w:hAnsi="Consolas" w:cs="Times New Roman"/>
+          <w:color w:val="D4D4D4"/>
+          <w:sz w:val="27"/>
+          <w:szCs w:val="27"/>
+          <w:lang w:eastAsia="pt-BR"/>
+        </w:rPr>
+        <w:t>.</w:t>
+      </w:r>
+      <w:r>
+        <w:rPr>
+          <w:rFonts w:ascii="Consolas" w:eastAsia="Times New Roman" w:hAnsi="Consolas" w:cs="Times New Roman"/>
           <w:color w:val="4FC1FF"/>
           <w:sz w:val="27"/>
           <w:szCs w:val="27"/>
@@ -4952,7 +5119,6 @@
         </w:rPr>
         <w:t>length</w:t>
       </w:r>
-      <w:proofErr w:type="spellEnd"/>
       <w:r>
         <w:rPr>
           <w:rFonts w:ascii="Consolas" w:eastAsia="Times New Roman" w:hAnsi="Consolas" w:cs="Times New Roman"/>
@@ -4981,16 +5147,14 @@
         </w:rPr>
         <w:t xml:space="preserve">ver o tamanho total do texto, o tamanho não o </w:t>
       </w:r>
-      <w:proofErr w:type="spellStart"/>
-      <w:r>
-        <w:rPr>
-          <w:sz w:val="32"/>
-          <w:szCs w:val="32"/>
-          <w:lang w:eastAsia="pt-BR"/>
-        </w:rPr>
-        <w:t>indece</w:t>
-      </w:r>
-      <w:proofErr w:type="spellEnd"/>
+      <w:r>
+        <w:rPr>
+          <w:sz w:val="32"/>
+          <w:szCs w:val="32"/>
+          <w:lang w:eastAsia="pt-BR"/>
+        </w:rPr>
+        <w:t>índice</w:t>
+      </w:r>
     </w:p>
     <w:p>
       <w:pPr>
@@ -5322,26 +5486,6 @@
     </w:p>
     <w:p>
       <w:pPr>
-        <w:pStyle w:val="SemEspaamento"/>
-        <w:rPr>
-          <w:sz w:val="32"/>
-          <w:szCs w:val="32"/>
-          <w:lang w:eastAsia="pt-BR"/>
-        </w:rPr>
-      </w:pPr>
-    </w:p>
-    <w:p>
-      <w:pPr>
-        <w:pStyle w:val="SemEspaamento"/>
-        <w:rPr>
-          <w:sz w:val="32"/>
-          <w:szCs w:val="32"/>
-          <w:lang w:eastAsia="pt-BR"/>
-        </w:rPr>
-      </w:pPr>
-    </w:p>
-    <w:p>
-      <w:pPr>
         <w:shd w:val="clear" w:color="auto" w:fill="1E1E1E"/>
         <w:spacing w:after="0" w:line="360" w:lineRule="atLeast"/>
         <w:rPr>
@@ -5360,7 +5504,1443 @@
           <w:szCs w:val="27"/>
           <w:lang w:eastAsia="pt-BR"/>
         </w:rPr>
+        <w:t>console</w:t>
+      </w:r>
+      <w:r>
+        <w:rPr>
+          <w:rFonts w:ascii="Consolas" w:eastAsia="Times New Roman" w:hAnsi="Consolas" w:cs="Times New Roman"/>
+          <w:color w:val="D4D4D4"/>
+          <w:sz w:val="27"/>
+          <w:szCs w:val="27"/>
+          <w:lang w:eastAsia="pt-BR"/>
+        </w:rPr>
+        <w:t>.</w:t>
+      </w:r>
+      <w:r>
+        <w:rPr>
+          <w:rFonts w:ascii="Consolas" w:eastAsia="Times New Roman" w:hAnsi="Consolas" w:cs="Times New Roman"/>
+          <w:color w:val="DCDCAA"/>
+          <w:sz w:val="27"/>
+          <w:szCs w:val="27"/>
+          <w:lang w:eastAsia="pt-BR"/>
+        </w:rPr>
+        <w:t>log</w:t>
+      </w:r>
+      <w:r>
+        <w:rPr>
+          <w:rFonts w:ascii="Consolas" w:eastAsia="Times New Roman" w:hAnsi="Consolas" w:cs="Times New Roman"/>
+          <w:color w:val="D4D4D4"/>
+          <w:sz w:val="27"/>
+          <w:szCs w:val="27"/>
+          <w:lang w:eastAsia="pt-BR"/>
+        </w:rPr>
+        <w:t>(</w:t>
+      </w:r>
+      <w:r>
+        <w:rPr>
+          <w:rFonts w:ascii="Consolas" w:eastAsia="Times New Roman" w:hAnsi="Consolas" w:cs="Times New Roman"/>
+          <w:color w:val="9CDCFE"/>
+          <w:sz w:val="27"/>
+          <w:szCs w:val="27"/>
+          <w:lang w:eastAsia="pt-BR"/>
+        </w:rPr>
+        <w:t>umaString</w:t>
+      </w:r>
+      <w:r>
+        <w:rPr>
+          <w:rFonts w:ascii="Consolas" w:eastAsia="Times New Roman" w:hAnsi="Consolas" w:cs="Times New Roman"/>
+          <w:color w:val="D4D4D4"/>
+          <w:sz w:val="27"/>
+          <w:szCs w:val="27"/>
+          <w:lang w:eastAsia="pt-BR"/>
+        </w:rPr>
+        <w:t>.</w:t>
+      </w:r>
+      <w:r>
+        <w:rPr>
+          <w:rFonts w:ascii="Consolas" w:eastAsia="Times New Roman" w:hAnsi="Consolas" w:cs="Times New Roman"/>
+          <w:color w:val="DCDCAA"/>
+          <w:sz w:val="27"/>
+          <w:szCs w:val="27"/>
+          <w:lang w:eastAsia="pt-BR"/>
+        </w:rPr>
+        <w:t>slice</w:t>
+      </w:r>
+      <w:r>
+        <w:rPr>
+          <w:rFonts w:ascii="Consolas" w:eastAsia="Times New Roman" w:hAnsi="Consolas" w:cs="Times New Roman"/>
+          <w:color w:val="D4D4D4"/>
+          <w:sz w:val="27"/>
+          <w:szCs w:val="27"/>
+          <w:lang w:eastAsia="pt-BR"/>
+        </w:rPr>
+        <w:t>(-</w:t>
+      </w:r>
+      <w:r>
+        <w:rPr>
+          <w:rFonts w:ascii="Consolas" w:eastAsia="Times New Roman" w:hAnsi="Consolas" w:cs="Times New Roman"/>
+          <w:color w:val="B5CEA8"/>
+          <w:sz w:val="27"/>
+          <w:szCs w:val="27"/>
+          <w:lang w:eastAsia="pt-BR"/>
+        </w:rPr>
+        <w:t>3</w:t>
+      </w:r>
+      <w:r>
+        <w:rPr>
+          <w:rFonts w:ascii="Consolas" w:eastAsia="Times New Roman" w:hAnsi="Consolas" w:cs="Times New Roman"/>
+          <w:color w:val="D4D4D4"/>
+          <w:sz w:val="27"/>
+          <w:szCs w:val="27"/>
+          <w:lang w:eastAsia="pt-BR"/>
+        </w:rPr>
+        <w:t>,-</w:t>
+      </w:r>
+      <w:r>
+        <w:rPr>
+          <w:rFonts w:ascii="Consolas" w:eastAsia="Times New Roman" w:hAnsi="Consolas" w:cs="Times New Roman"/>
+          <w:color w:val="B5CEA8"/>
+          <w:sz w:val="27"/>
+          <w:szCs w:val="27"/>
+          <w:lang w:eastAsia="pt-BR"/>
+        </w:rPr>
+        <w:t>1</w:t>
+      </w:r>
+      <w:r>
+        <w:rPr>
+          <w:rFonts w:ascii="Consolas" w:eastAsia="Times New Roman" w:hAnsi="Consolas" w:cs="Times New Roman"/>
+          <w:color w:val="D4D4D4"/>
+          <w:sz w:val="27"/>
+          <w:szCs w:val="27"/>
+          <w:lang w:eastAsia="pt-BR"/>
+        </w:rPr>
+        <w:t>));</w:t>
+      </w:r>
+    </w:p>
+    <w:p>
+      <w:pPr>
+        <w:pStyle w:val="SemEspaamento"/>
+        <w:rPr>
+          <w:sz w:val="32"/>
+          <w:szCs w:val="32"/>
+          <w:lang w:eastAsia="pt-BR"/>
+        </w:rPr>
+      </w:pPr>
+      <w:r>
+        <w:rPr>
+          <w:sz w:val="32"/>
+          <w:szCs w:val="32"/>
+          <w:lang w:eastAsia="pt-BR"/>
+        </w:rPr>
+        <w:t>começo e parada para leitura de uma string, começando do -3 e parando no -1 de trás pra frente.</w:t>
+      </w:r>
+    </w:p>
+    <w:p>
+      <w:pPr>
+        <w:pStyle w:val="SemEspaamento"/>
+        <w:rPr>
+          <w:sz w:val="32"/>
+          <w:szCs w:val="32"/>
+          <w:lang w:eastAsia="pt-BR"/>
+        </w:rPr>
+      </w:pPr>
+    </w:p>
+    <w:p>
+      <w:pPr>
+        <w:shd w:val="clear" w:color="auto" w:fill="1E1E1E"/>
+        <w:spacing w:after="0" w:line="360" w:lineRule="atLeast"/>
+        <w:rPr>
+          <w:rFonts w:ascii="Consolas" w:eastAsia="Times New Roman" w:hAnsi="Consolas" w:cs="Times New Roman"/>
+          <w:color w:val="D4D4D4"/>
+          <w:sz w:val="27"/>
+          <w:szCs w:val="27"/>
+          <w:lang w:eastAsia="pt-BR"/>
+        </w:rPr>
+      </w:pPr>
+      <w:bookmarkStart w:id="1" w:name="_Hlk82683305"/>
+      <w:r>
+        <w:rPr>
+          <w:rFonts w:ascii="Consolas" w:eastAsia="Times New Roman" w:hAnsi="Consolas" w:cs="Times New Roman"/>
+          <w:color w:val="9CDCFE"/>
+          <w:sz w:val="27"/>
+          <w:szCs w:val="27"/>
+          <w:lang w:eastAsia="pt-BR"/>
+        </w:rPr>
+        <w:t>console</w:t>
+      </w:r>
+      <w:r>
+        <w:rPr>
+          <w:rFonts w:ascii="Consolas" w:eastAsia="Times New Roman" w:hAnsi="Consolas" w:cs="Times New Roman"/>
+          <w:color w:val="D4D4D4"/>
+          <w:sz w:val="27"/>
+          <w:szCs w:val="27"/>
+          <w:lang w:eastAsia="pt-BR"/>
+        </w:rPr>
+        <w:t>.</w:t>
+      </w:r>
+      <w:r>
+        <w:rPr>
+          <w:rFonts w:ascii="Consolas" w:eastAsia="Times New Roman" w:hAnsi="Consolas" w:cs="Times New Roman"/>
+          <w:color w:val="DCDCAA"/>
+          <w:sz w:val="27"/>
+          <w:szCs w:val="27"/>
+          <w:lang w:eastAsia="pt-BR"/>
+        </w:rPr>
+        <w:t>log</w:t>
+      </w:r>
+      <w:r>
+        <w:rPr>
+          <w:rFonts w:ascii="Consolas" w:eastAsia="Times New Roman" w:hAnsi="Consolas" w:cs="Times New Roman"/>
+          <w:color w:val="D4D4D4"/>
+          <w:sz w:val="27"/>
+          <w:szCs w:val="27"/>
+          <w:lang w:eastAsia="pt-BR"/>
+        </w:rPr>
+        <w:t>(</w:t>
+      </w:r>
+      <w:r>
+        <w:rPr>
+          <w:rFonts w:ascii="Consolas" w:eastAsia="Times New Roman" w:hAnsi="Consolas" w:cs="Times New Roman"/>
+          <w:color w:val="9CDCFE"/>
+          <w:sz w:val="27"/>
+          <w:szCs w:val="27"/>
+          <w:lang w:eastAsia="pt-BR"/>
+        </w:rPr>
+        <w:t>umaString</w:t>
+      </w:r>
+      <w:r>
+        <w:rPr>
+          <w:rFonts w:ascii="Consolas" w:eastAsia="Times New Roman" w:hAnsi="Consolas" w:cs="Times New Roman"/>
+          <w:color w:val="D4D4D4"/>
+          <w:sz w:val="27"/>
+          <w:szCs w:val="27"/>
+          <w:lang w:eastAsia="pt-BR"/>
+        </w:rPr>
+        <w:t>.</w:t>
+      </w:r>
+      <w:r>
+        <w:rPr>
+          <w:rFonts w:ascii="Consolas" w:eastAsia="Times New Roman" w:hAnsi="Consolas" w:cs="Times New Roman"/>
+          <w:color w:val="DCDCAA"/>
+          <w:sz w:val="27"/>
+          <w:szCs w:val="27"/>
+          <w:lang w:eastAsia="pt-BR"/>
+        </w:rPr>
+        <w:t>split</w:t>
+      </w:r>
+      <w:r>
+        <w:rPr>
+          <w:rFonts w:ascii="Consolas" w:eastAsia="Times New Roman" w:hAnsi="Consolas" w:cs="Times New Roman"/>
+          <w:color w:val="D4D4D4"/>
+          <w:sz w:val="27"/>
+          <w:szCs w:val="27"/>
+          <w:lang w:eastAsia="pt-BR"/>
+        </w:rPr>
+        <w:t>(</w:t>
+      </w:r>
+      <w:r>
+        <w:rPr>
+          <w:rFonts w:ascii="Consolas" w:eastAsia="Times New Roman" w:hAnsi="Consolas" w:cs="Times New Roman"/>
+          <w:color w:val="CE9178"/>
+          <w:sz w:val="27"/>
+          <w:szCs w:val="27"/>
+          <w:lang w:eastAsia="pt-BR"/>
+        </w:rPr>
+        <w:t>' '</w:t>
+      </w:r>
+      <w:r>
+        <w:rPr>
+          <w:rFonts w:ascii="Consolas" w:eastAsia="Times New Roman" w:hAnsi="Consolas" w:cs="Times New Roman"/>
+          <w:color w:val="D4D4D4"/>
+          <w:sz w:val="27"/>
+          <w:szCs w:val="27"/>
+          <w:lang w:eastAsia="pt-BR"/>
+        </w:rPr>
+        <w:t>));</w:t>
+      </w:r>
+    </w:p>
+    <w:p>
+      <w:pPr>
+        <w:pStyle w:val="SemEspaamento"/>
+        <w:rPr>
+          <w:sz w:val="32"/>
+          <w:szCs w:val="32"/>
+          <w:lang w:eastAsia="pt-BR"/>
+        </w:rPr>
+      </w:pPr>
+      <w:r>
+        <w:rPr>
+          <w:sz w:val="32"/>
+          <w:szCs w:val="32"/>
+          <w:lang w:eastAsia="pt-BR"/>
+        </w:rPr>
+        <w:t>ira dividir o texto em índice de uma array cada vez que achar o espaço</w:t>
+      </w:r>
+    </w:p>
+    <w:bookmarkEnd w:id="1"/>
+    <w:p>
+      <w:pPr>
+        <w:pStyle w:val="SemEspaamento"/>
+        <w:rPr>
+          <w:sz w:val="32"/>
+          <w:szCs w:val="32"/>
+          <w:lang w:eastAsia="pt-BR"/>
+        </w:rPr>
+      </w:pPr>
+    </w:p>
+    <w:p>
+      <w:pPr>
+        <w:shd w:val="clear" w:color="auto" w:fill="1E1E1E"/>
+        <w:spacing w:after="0" w:line="360" w:lineRule="atLeast"/>
+        <w:rPr>
+          <w:rFonts w:ascii="Consolas" w:eastAsia="Times New Roman" w:hAnsi="Consolas" w:cs="Times New Roman"/>
+          <w:color w:val="D4D4D4"/>
+          <w:sz w:val="27"/>
+          <w:szCs w:val="27"/>
+          <w:lang w:eastAsia="pt-BR"/>
+        </w:rPr>
+      </w:pPr>
+      <w:bookmarkStart w:id="2" w:name="_Hlk82683291"/>
+      <w:r>
+        <w:rPr>
+          <w:rFonts w:ascii="Consolas" w:eastAsia="Times New Roman" w:hAnsi="Consolas" w:cs="Times New Roman"/>
+          <w:color w:val="9CDCFE"/>
+          <w:sz w:val="27"/>
+          <w:szCs w:val="27"/>
+          <w:lang w:eastAsia="pt-BR"/>
+        </w:rPr>
+        <w:t>console</w:t>
+      </w:r>
+      <w:r>
+        <w:rPr>
+          <w:rFonts w:ascii="Consolas" w:eastAsia="Times New Roman" w:hAnsi="Consolas" w:cs="Times New Roman"/>
+          <w:color w:val="D4D4D4"/>
+          <w:sz w:val="27"/>
+          <w:szCs w:val="27"/>
+          <w:lang w:eastAsia="pt-BR"/>
+        </w:rPr>
+        <w:t>.</w:t>
+      </w:r>
+      <w:r>
+        <w:rPr>
+          <w:rFonts w:ascii="Consolas" w:eastAsia="Times New Roman" w:hAnsi="Consolas" w:cs="Times New Roman"/>
+          <w:color w:val="DCDCAA"/>
+          <w:sz w:val="27"/>
+          <w:szCs w:val="27"/>
+          <w:lang w:eastAsia="pt-BR"/>
+        </w:rPr>
+        <w:t>log</w:t>
+      </w:r>
+      <w:r>
+        <w:rPr>
+          <w:rFonts w:ascii="Consolas" w:eastAsia="Times New Roman" w:hAnsi="Consolas" w:cs="Times New Roman"/>
+          <w:color w:val="D4D4D4"/>
+          <w:sz w:val="27"/>
+          <w:szCs w:val="27"/>
+          <w:lang w:eastAsia="pt-BR"/>
+        </w:rPr>
+        <w:t>(</w:t>
+      </w:r>
+      <w:r>
+        <w:rPr>
+          <w:rFonts w:ascii="Consolas" w:eastAsia="Times New Roman" w:hAnsi="Consolas" w:cs="Times New Roman"/>
+          <w:color w:val="9CDCFE"/>
+          <w:sz w:val="27"/>
+          <w:szCs w:val="27"/>
+          <w:lang w:eastAsia="pt-BR"/>
+        </w:rPr>
+        <w:t>umaString</w:t>
+      </w:r>
+      <w:r>
+        <w:rPr>
+          <w:rFonts w:ascii="Consolas" w:eastAsia="Times New Roman" w:hAnsi="Consolas" w:cs="Times New Roman"/>
+          <w:color w:val="D4D4D4"/>
+          <w:sz w:val="27"/>
+          <w:szCs w:val="27"/>
+          <w:lang w:eastAsia="pt-BR"/>
+        </w:rPr>
+        <w:t>.</w:t>
+      </w:r>
+      <w:r>
+        <w:rPr>
+          <w:rFonts w:ascii="Consolas" w:eastAsia="Times New Roman" w:hAnsi="Consolas" w:cs="Times New Roman"/>
+          <w:color w:val="DCDCAA"/>
+          <w:sz w:val="27"/>
+          <w:szCs w:val="27"/>
+          <w:lang w:eastAsia="pt-BR"/>
+        </w:rPr>
+        <w:t>split</w:t>
+      </w:r>
+      <w:r>
+        <w:rPr>
+          <w:rFonts w:ascii="Consolas" w:eastAsia="Times New Roman" w:hAnsi="Consolas" w:cs="Times New Roman"/>
+          <w:color w:val="D4D4D4"/>
+          <w:sz w:val="27"/>
+          <w:szCs w:val="27"/>
+          <w:lang w:eastAsia="pt-BR"/>
+        </w:rPr>
+        <w:t>(</w:t>
+      </w:r>
+      <w:r>
+        <w:rPr>
+          <w:rFonts w:ascii="Consolas" w:eastAsia="Times New Roman" w:hAnsi="Consolas" w:cs="Times New Roman"/>
+          <w:color w:val="CE9178"/>
+          <w:sz w:val="27"/>
+          <w:szCs w:val="27"/>
+          <w:lang w:eastAsia="pt-BR"/>
+        </w:rPr>
+        <w:t>' '</w:t>
+      </w:r>
+      <w:r>
+        <w:rPr>
+          <w:rFonts w:ascii="Consolas" w:eastAsia="Times New Roman" w:hAnsi="Consolas" w:cs="Times New Roman"/>
+          <w:color w:val="D4D4D4"/>
+          <w:sz w:val="27"/>
+          <w:szCs w:val="27"/>
+          <w:lang w:eastAsia="pt-BR"/>
+        </w:rPr>
+        <w:t>, </w:t>
+      </w:r>
+      <w:r>
+        <w:rPr>
+          <w:rFonts w:ascii="Consolas" w:eastAsia="Times New Roman" w:hAnsi="Consolas" w:cs="Times New Roman"/>
+          <w:color w:val="B5CEA8"/>
+          <w:sz w:val="27"/>
+          <w:szCs w:val="27"/>
+          <w:lang w:eastAsia="pt-BR"/>
+        </w:rPr>
+        <w:t>2</w:t>
+      </w:r>
+      <w:r>
+        <w:rPr>
+          <w:rFonts w:ascii="Consolas" w:eastAsia="Times New Roman" w:hAnsi="Consolas" w:cs="Times New Roman"/>
+          <w:color w:val="D4D4D4"/>
+          <w:sz w:val="27"/>
+          <w:szCs w:val="27"/>
+          <w:lang w:eastAsia="pt-BR"/>
+        </w:rPr>
+        <w:t>));</w:t>
+      </w:r>
+    </w:p>
+    <w:p>
+      <w:pPr>
+        <w:pStyle w:val="SemEspaamento"/>
+        <w:rPr>
+          <w:sz w:val="32"/>
+          <w:szCs w:val="32"/>
+          <w:lang w:eastAsia="pt-BR"/>
+        </w:rPr>
+      </w:pPr>
+      <w:r>
+        <w:rPr>
+          <w:sz w:val="32"/>
+          <w:szCs w:val="32"/>
+          <w:lang w:eastAsia="pt-BR"/>
+        </w:rPr>
+        <w:t>para que esse processo só aconteça duas vezes</w:t>
+      </w:r>
+      <w:bookmarkEnd w:id="2"/>
+    </w:p>
+    <w:p>
+      <w:pPr>
+        <w:pStyle w:val="SemEspaamento"/>
+        <w:rPr>
+          <w:sz w:val="32"/>
+          <w:szCs w:val="32"/>
+          <w:lang w:eastAsia="pt-BR"/>
+        </w:rPr>
+      </w:pPr>
+    </w:p>
+    <w:p>
+      <w:pPr>
+        <w:shd w:val="clear" w:color="auto" w:fill="1E1E1E"/>
+        <w:spacing w:after="0" w:line="360" w:lineRule="atLeast"/>
+        <w:rPr>
+          <w:rFonts w:ascii="Consolas" w:eastAsia="Times New Roman" w:hAnsi="Consolas" w:cs="Times New Roman"/>
+          <w:color w:val="D4D4D4"/>
+          <w:sz w:val="27"/>
+          <w:szCs w:val="27"/>
+          <w:lang w:eastAsia="pt-BR"/>
+        </w:rPr>
+      </w:pPr>
+      <w:r>
+        <w:rPr>
+          <w:rFonts w:ascii="Consolas" w:eastAsia="Times New Roman" w:hAnsi="Consolas" w:cs="Times New Roman"/>
+          <w:color w:val="9CDCFE"/>
+          <w:sz w:val="27"/>
+          <w:szCs w:val="27"/>
+          <w:lang w:eastAsia="pt-BR"/>
+        </w:rPr>
+        <w:t>console</w:t>
+      </w:r>
+      <w:r>
+        <w:rPr>
+          <w:rFonts w:ascii="Consolas" w:eastAsia="Times New Roman" w:hAnsi="Consolas" w:cs="Times New Roman"/>
+          <w:color w:val="D4D4D4"/>
+          <w:sz w:val="27"/>
+          <w:szCs w:val="27"/>
+          <w:lang w:eastAsia="pt-BR"/>
+        </w:rPr>
+        <w:t>.</w:t>
+      </w:r>
+      <w:r>
+        <w:rPr>
+          <w:rFonts w:ascii="Consolas" w:eastAsia="Times New Roman" w:hAnsi="Consolas" w:cs="Times New Roman"/>
+          <w:color w:val="DCDCAA"/>
+          <w:sz w:val="27"/>
+          <w:szCs w:val="27"/>
+          <w:lang w:eastAsia="pt-BR"/>
+        </w:rPr>
+        <w:t>log</w:t>
+      </w:r>
+      <w:r>
+        <w:rPr>
+          <w:rFonts w:ascii="Consolas" w:eastAsia="Times New Roman" w:hAnsi="Consolas" w:cs="Times New Roman"/>
+          <w:color w:val="D4D4D4"/>
+          <w:sz w:val="27"/>
+          <w:szCs w:val="27"/>
+          <w:lang w:eastAsia="pt-BR"/>
+        </w:rPr>
+        <w:t>(</w:t>
+      </w:r>
+      <w:r>
+        <w:rPr>
+          <w:rFonts w:ascii="Consolas" w:eastAsia="Times New Roman" w:hAnsi="Consolas" w:cs="Times New Roman"/>
+          <w:color w:val="9CDCFE"/>
+          <w:sz w:val="27"/>
+          <w:szCs w:val="27"/>
+          <w:lang w:eastAsia="pt-BR"/>
+        </w:rPr>
+        <w:t>umaString</w:t>
+      </w:r>
+      <w:r>
+        <w:rPr>
+          <w:rFonts w:ascii="Consolas" w:eastAsia="Times New Roman" w:hAnsi="Consolas" w:cs="Times New Roman"/>
+          <w:color w:val="D4D4D4"/>
+          <w:sz w:val="27"/>
+          <w:szCs w:val="27"/>
+          <w:lang w:eastAsia="pt-BR"/>
+        </w:rPr>
+        <w:t>.</w:t>
+      </w:r>
+      <w:r>
+        <w:rPr>
+          <w:rFonts w:ascii="Consolas" w:eastAsia="Times New Roman" w:hAnsi="Consolas" w:cs="Times New Roman"/>
+          <w:color w:val="DCDCAA"/>
+          <w:sz w:val="27"/>
+          <w:szCs w:val="27"/>
+          <w:lang w:eastAsia="pt-BR"/>
+        </w:rPr>
+        <w:t>toUpperCase</w:t>
+      </w:r>
+      <w:r>
+        <w:rPr>
+          <w:rFonts w:ascii="Consolas" w:eastAsia="Times New Roman" w:hAnsi="Consolas" w:cs="Times New Roman"/>
+          <w:color w:val="D4D4D4"/>
+          <w:sz w:val="27"/>
+          <w:szCs w:val="27"/>
+          <w:lang w:eastAsia="pt-BR"/>
+        </w:rPr>
+        <w:t>());</w:t>
+      </w:r>
+    </w:p>
+    <w:p>
+      <w:pPr>
+        <w:shd w:val="clear" w:color="auto" w:fill="1E1E1E"/>
+        <w:spacing w:after="0" w:line="360" w:lineRule="atLeast"/>
+        <w:rPr>
+          <w:rFonts w:ascii="Consolas" w:eastAsia="Times New Roman" w:hAnsi="Consolas" w:cs="Times New Roman"/>
+          <w:color w:val="D4D4D4"/>
+          <w:sz w:val="27"/>
+          <w:szCs w:val="27"/>
+          <w:lang w:eastAsia="pt-BR"/>
+        </w:rPr>
+      </w:pPr>
+      <w:r>
+        <w:rPr>
+          <w:rFonts w:ascii="Consolas" w:eastAsia="Times New Roman" w:hAnsi="Consolas" w:cs="Times New Roman"/>
+          <w:color w:val="9CDCFE"/>
+          <w:sz w:val="27"/>
+          <w:szCs w:val="27"/>
+          <w:lang w:eastAsia="pt-BR"/>
+        </w:rPr>
+        <w:t>console</w:t>
+      </w:r>
+      <w:r>
+        <w:rPr>
+          <w:rFonts w:ascii="Consolas" w:eastAsia="Times New Roman" w:hAnsi="Consolas" w:cs="Times New Roman"/>
+          <w:color w:val="D4D4D4"/>
+          <w:sz w:val="27"/>
+          <w:szCs w:val="27"/>
+          <w:lang w:eastAsia="pt-BR"/>
+        </w:rPr>
+        <w:t>.</w:t>
+      </w:r>
+      <w:r>
+        <w:rPr>
+          <w:rFonts w:ascii="Consolas" w:eastAsia="Times New Roman" w:hAnsi="Consolas" w:cs="Times New Roman"/>
+          <w:color w:val="DCDCAA"/>
+          <w:sz w:val="27"/>
+          <w:szCs w:val="27"/>
+          <w:lang w:eastAsia="pt-BR"/>
+        </w:rPr>
+        <w:t>log</w:t>
+      </w:r>
+      <w:r>
+        <w:rPr>
+          <w:rFonts w:ascii="Consolas" w:eastAsia="Times New Roman" w:hAnsi="Consolas" w:cs="Times New Roman"/>
+          <w:color w:val="D4D4D4"/>
+          <w:sz w:val="27"/>
+          <w:szCs w:val="27"/>
+          <w:lang w:eastAsia="pt-BR"/>
+        </w:rPr>
+        <w:t>(</w:t>
+      </w:r>
+      <w:r>
+        <w:rPr>
+          <w:rFonts w:ascii="Consolas" w:eastAsia="Times New Roman" w:hAnsi="Consolas" w:cs="Times New Roman"/>
+          <w:color w:val="9CDCFE"/>
+          <w:sz w:val="27"/>
+          <w:szCs w:val="27"/>
+          <w:lang w:eastAsia="pt-BR"/>
+        </w:rPr>
+        <w:t>umaString</w:t>
+      </w:r>
+      <w:r>
+        <w:rPr>
+          <w:rFonts w:ascii="Consolas" w:eastAsia="Times New Roman" w:hAnsi="Consolas" w:cs="Times New Roman"/>
+          <w:color w:val="D4D4D4"/>
+          <w:sz w:val="27"/>
+          <w:szCs w:val="27"/>
+          <w:lang w:eastAsia="pt-BR"/>
+        </w:rPr>
+        <w:t>.</w:t>
+      </w:r>
+      <w:r>
+        <w:rPr>
+          <w:rFonts w:ascii="Consolas" w:eastAsia="Times New Roman" w:hAnsi="Consolas" w:cs="Times New Roman"/>
+          <w:color w:val="DCDCAA"/>
+          <w:sz w:val="27"/>
+          <w:szCs w:val="27"/>
+          <w:lang w:eastAsia="pt-BR"/>
+        </w:rPr>
+        <w:t>toLowerCase</w:t>
+      </w:r>
+      <w:r>
+        <w:rPr>
+          <w:rFonts w:ascii="Consolas" w:eastAsia="Times New Roman" w:hAnsi="Consolas" w:cs="Times New Roman"/>
+          <w:color w:val="D4D4D4"/>
+          <w:sz w:val="27"/>
+          <w:szCs w:val="27"/>
+          <w:lang w:eastAsia="pt-BR"/>
+        </w:rPr>
+        <w:t>());</w:t>
+      </w:r>
+    </w:p>
+    <w:p>
+      <w:pPr>
+        <w:pStyle w:val="SemEspaamento"/>
+        <w:rPr>
+          <w:sz w:val="32"/>
+          <w:szCs w:val="32"/>
+          <w:lang w:eastAsia="pt-BR"/>
+        </w:rPr>
+      </w:pPr>
+      <w:r>
+        <w:rPr>
+          <w:sz w:val="32"/>
+          <w:szCs w:val="32"/>
+          <w:lang w:eastAsia="pt-BR"/>
+        </w:rPr>
+        <w:t>colocar em maiúsculo e minúsculo</w:t>
+      </w:r>
+    </w:p>
+    <w:p>
+      <w:pPr>
+        <w:pStyle w:val="SemEspaamento"/>
+        <w:rPr>
+          <w:sz w:val="32"/>
+          <w:szCs w:val="32"/>
+          <w:lang w:eastAsia="pt-BR"/>
+        </w:rPr>
+      </w:pPr>
+    </w:p>
+    <w:p>
+      <w:pPr>
+        <w:pStyle w:val="SemEspaamento"/>
+        <w:rPr>
+          <w:sz w:val="32"/>
+          <w:szCs w:val="32"/>
+          <w:lang w:eastAsia="pt-BR"/>
+        </w:rPr>
+      </w:pPr>
+    </w:p>
+    <w:p>
+      <w:pPr>
+        <w:pStyle w:val="SemEspaamento"/>
+        <w:rPr>
+          <w:sz w:val="32"/>
+          <w:szCs w:val="32"/>
+          <w:lang w:eastAsia="pt-BR"/>
+        </w:rPr>
+      </w:pPr>
+    </w:p>
+    <w:p>
+      <w:pPr>
+        <w:pStyle w:val="SemEspaamento"/>
+        <w:numPr>
+          <w:ilvl w:val="0"/>
+          <w:numId w:val="1"/>
+        </w:numPr>
+        <w:rPr>
+          <w:sz w:val="32"/>
+          <w:szCs w:val="32"/>
+          <w:lang w:eastAsia="pt-BR"/>
+        </w:rPr>
+      </w:pPr>
+      <w:r>
+        <w:rPr>
+          <w:sz w:val="32"/>
+          <w:szCs w:val="32"/>
+          <w:lang w:eastAsia="pt-BR"/>
+        </w:rPr>
+        <w:t xml:space="preserve"> Aula 14</w:t>
+      </w:r>
+    </w:p>
+    <w:p>
+      <w:pPr>
+        <w:pStyle w:val="SemEspaamento"/>
+        <w:rPr>
+          <w:sz w:val="32"/>
+          <w:szCs w:val="32"/>
+          <w:lang w:eastAsia="pt-BR"/>
+        </w:rPr>
+      </w:pPr>
+    </w:p>
+    <w:p>
+      <w:pPr>
+        <w:shd w:val="clear" w:color="auto" w:fill="1E1E1E"/>
+        <w:spacing w:after="0" w:line="360" w:lineRule="atLeast"/>
+        <w:rPr>
+          <w:rFonts w:ascii="Consolas" w:eastAsia="Times New Roman" w:hAnsi="Consolas" w:cs="Times New Roman"/>
+          <w:color w:val="D4D4D4"/>
+          <w:sz w:val="27"/>
+          <w:szCs w:val="27"/>
+          <w:lang w:eastAsia="pt-BR"/>
+        </w:rPr>
+      </w:pPr>
+      <w:r>
+        <w:rPr>
+          <w:rFonts w:ascii="Consolas" w:eastAsia="Times New Roman" w:hAnsi="Consolas" w:cs="Times New Roman"/>
+          <w:color w:val="569CD6"/>
+          <w:sz w:val="27"/>
+          <w:szCs w:val="27"/>
+          <w:lang w:eastAsia="pt-BR"/>
+        </w:rPr>
+        <w:t>let</w:t>
+      </w:r>
+      <w:r>
+        <w:rPr>
+          <w:rFonts w:ascii="Consolas" w:eastAsia="Times New Roman" w:hAnsi="Consolas" w:cs="Times New Roman"/>
+          <w:color w:val="D4D4D4"/>
+          <w:sz w:val="27"/>
+          <w:szCs w:val="27"/>
+          <w:lang w:eastAsia="pt-BR"/>
+        </w:rPr>
+        <w:t> </w:t>
+      </w:r>
+      <w:r>
+        <w:rPr>
+          <w:rFonts w:ascii="Consolas" w:eastAsia="Times New Roman" w:hAnsi="Consolas" w:cs="Times New Roman"/>
+          <w:color w:val="9CDCFE"/>
+          <w:sz w:val="27"/>
+          <w:szCs w:val="27"/>
+          <w:lang w:eastAsia="pt-BR"/>
+        </w:rPr>
+        <w:t>num1</w:t>
+      </w:r>
+      <w:r>
+        <w:rPr>
+          <w:rFonts w:ascii="Consolas" w:eastAsia="Times New Roman" w:hAnsi="Consolas" w:cs="Times New Roman"/>
+          <w:color w:val="D4D4D4"/>
+          <w:sz w:val="27"/>
+          <w:szCs w:val="27"/>
+          <w:lang w:eastAsia="pt-BR"/>
+        </w:rPr>
+        <w:t> = </w:t>
+      </w:r>
+      <w:r>
+        <w:rPr>
+          <w:rFonts w:ascii="Consolas" w:eastAsia="Times New Roman" w:hAnsi="Consolas" w:cs="Times New Roman"/>
+          <w:color w:val="B5CEA8"/>
+          <w:sz w:val="27"/>
+          <w:szCs w:val="27"/>
+          <w:lang w:eastAsia="pt-BR"/>
+        </w:rPr>
+        <w:t>1</w:t>
+      </w:r>
+      <w:r>
+        <w:rPr>
+          <w:rFonts w:ascii="Consolas" w:eastAsia="Times New Roman" w:hAnsi="Consolas" w:cs="Times New Roman"/>
+          <w:color w:val="B5CEA8"/>
+          <w:sz w:val="27"/>
+          <w:szCs w:val="27"/>
+          <w:lang w:eastAsia="pt-BR"/>
+        </w:rPr>
+        <w:t>500</w:t>
+      </w:r>
+    </w:p>
+    <w:p>
+      <w:pPr>
+        <w:shd w:val="clear" w:color="auto" w:fill="1E1E1E"/>
+        <w:spacing w:after="0" w:line="360" w:lineRule="atLeast"/>
+        <w:rPr>
+          <w:rFonts w:ascii="Consolas" w:eastAsia="Times New Roman" w:hAnsi="Consolas" w:cs="Times New Roman"/>
+          <w:color w:val="D4D4D4"/>
+          <w:sz w:val="27"/>
+          <w:szCs w:val="27"/>
+          <w:lang w:eastAsia="pt-BR"/>
+        </w:rPr>
+      </w:pPr>
+    </w:p>
+    <w:p>
+      <w:pPr>
+        <w:shd w:val="clear" w:color="auto" w:fill="1E1E1E"/>
+        <w:spacing w:after="0" w:line="360" w:lineRule="atLeast"/>
+        <w:rPr>
+          <w:rFonts w:ascii="Consolas" w:eastAsia="Times New Roman" w:hAnsi="Consolas" w:cs="Times New Roman"/>
+          <w:color w:val="D4D4D4"/>
+          <w:sz w:val="27"/>
+          <w:szCs w:val="27"/>
+          <w:lang w:eastAsia="pt-BR"/>
+        </w:rPr>
+      </w:pPr>
+      <w:r>
+        <w:rPr>
+          <w:rFonts w:ascii="Consolas" w:eastAsia="Times New Roman" w:hAnsi="Consolas" w:cs="Times New Roman"/>
+          <w:color w:val="9CDCFE"/>
+          <w:sz w:val="27"/>
+          <w:szCs w:val="27"/>
+          <w:lang w:eastAsia="pt-BR"/>
+        </w:rPr>
+        <w:t>console</w:t>
+      </w:r>
+      <w:r>
+        <w:rPr>
+          <w:rFonts w:ascii="Consolas" w:eastAsia="Times New Roman" w:hAnsi="Consolas" w:cs="Times New Roman"/>
+          <w:color w:val="D4D4D4"/>
+          <w:sz w:val="27"/>
+          <w:szCs w:val="27"/>
+          <w:lang w:eastAsia="pt-BR"/>
+        </w:rPr>
+        <w:t>.</w:t>
+      </w:r>
+      <w:r>
+        <w:rPr>
+          <w:rFonts w:ascii="Consolas" w:eastAsia="Times New Roman" w:hAnsi="Consolas" w:cs="Times New Roman"/>
+          <w:color w:val="DCDCAA"/>
+          <w:sz w:val="27"/>
+          <w:szCs w:val="27"/>
+          <w:lang w:eastAsia="pt-BR"/>
+        </w:rPr>
+        <w:t>log</w:t>
+      </w:r>
+      <w:r>
+        <w:rPr>
+          <w:rFonts w:ascii="Consolas" w:eastAsia="Times New Roman" w:hAnsi="Consolas" w:cs="Times New Roman"/>
+          <w:color w:val="D4D4D4"/>
+          <w:sz w:val="27"/>
+          <w:szCs w:val="27"/>
+          <w:lang w:eastAsia="pt-BR"/>
+        </w:rPr>
+        <w:t>(</w:t>
+      </w:r>
+      <w:r>
+        <w:rPr>
+          <w:rFonts w:ascii="Consolas" w:eastAsia="Times New Roman" w:hAnsi="Consolas" w:cs="Times New Roman"/>
+          <w:color w:val="9CDCFE"/>
+          <w:sz w:val="27"/>
+          <w:szCs w:val="27"/>
+          <w:lang w:eastAsia="pt-BR"/>
+        </w:rPr>
+        <w:t>num1</w:t>
+      </w:r>
+      <w:r>
+        <w:rPr>
+          <w:rFonts w:ascii="Consolas" w:eastAsia="Times New Roman" w:hAnsi="Consolas" w:cs="Times New Roman"/>
+          <w:color w:val="D4D4D4"/>
+          <w:sz w:val="27"/>
+          <w:szCs w:val="27"/>
+          <w:lang w:eastAsia="pt-BR"/>
+        </w:rPr>
+        <w:t>.</w:t>
+      </w:r>
+      <w:r>
+        <w:rPr>
+          <w:rFonts w:ascii="Consolas" w:eastAsia="Times New Roman" w:hAnsi="Consolas" w:cs="Times New Roman"/>
+          <w:color w:val="DCDCAA"/>
+          <w:sz w:val="27"/>
+          <w:szCs w:val="27"/>
+          <w:lang w:eastAsia="pt-BR"/>
+        </w:rPr>
+        <w:t>toString</w:t>
+      </w:r>
+      <w:r>
+        <w:rPr>
+          <w:rFonts w:ascii="Consolas" w:eastAsia="Times New Roman" w:hAnsi="Consolas" w:cs="Times New Roman"/>
+          <w:color w:val="D4D4D4"/>
+          <w:sz w:val="27"/>
+          <w:szCs w:val="27"/>
+          <w:lang w:eastAsia="pt-BR"/>
+        </w:rPr>
+        <w:t>());</w:t>
+      </w:r>
+    </w:p>
+    <w:p>
+      <w:pPr>
+        <w:pStyle w:val="SemEspaamento"/>
+        <w:rPr>
+          <w:sz w:val="32"/>
+          <w:szCs w:val="32"/>
+          <w:lang w:eastAsia="pt-BR"/>
+        </w:rPr>
+      </w:pPr>
+      <w:r>
+        <w:rPr>
+          <w:sz w:val="32"/>
+          <w:szCs w:val="32"/>
+          <w:lang w:eastAsia="pt-BR"/>
+        </w:rPr>
+        <w:t>passando o tipo número para uma string</w:t>
+      </w:r>
+    </w:p>
+    <w:p>
+      <w:pPr>
+        <w:pStyle w:val="SemEspaamento"/>
+        <w:rPr>
+          <w:sz w:val="32"/>
+          <w:szCs w:val="32"/>
+          <w:lang w:eastAsia="pt-BR"/>
+        </w:rPr>
+      </w:pPr>
+    </w:p>
+    <w:p>
+      <w:pPr>
+        <w:shd w:val="clear" w:color="auto" w:fill="1E1E1E"/>
+        <w:spacing w:after="0" w:line="360" w:lineRule="atLeast"/>
+        <w:rPr>
+          <w:rFonts w:ascii="Consolas" w:eastAsia="Times New Roman" w:hAnsi="Consolas" w:cs="Times New Roman"/>
+          <w:color w:val="D4D4D4"/>
+          <w:sz w:val="27"/>
+          <w:szCs w:val="27"/>
+          <w:lang w:eastAsia="pt-BR"/>
+        </w:rPr>
+      </w:pPr>
+      <w:r>
+        <w:rPr>
+          <w:rFonts w:ascii="Consolas" w:eastAsia="Times New Roman" w:hAnsi="Consolas" w:cs="Times New Roman"/>
+          <w:color w:val="9CDCFE"/>
+          <w:sz w:val="27"/>
+          <w:szCs w:val="27"/>
+          <w:lang w:eastAsia="pt-BR"/>
+        </w:rPr>
+        <w:t>console</w:t>
+      </w:r>
+      <w:r>
+        <w:rPr>
+          <w:rFonts w:ascii="Consolas" w:eastAsia="Times New Roman" w:hAnsi="Consolas" w:cs="Times New Roman"/>
+          <w:color w:val="D4D4D4"/>
+          <w:sz w:val="27"/>
+          <w:szCs w:val="27"/>
+          <w:lang w:eastAsia="pt-BR"/>
+        </w:rPr>
+        <w:t>.</w:t>
+      </w:r>
+      <w:r>
+        <w:rPr>
+          <w:rFonts w:ascii="Consolas" w:eastAsia="Times New Roman" w:hAnsi="Consolas" w:cs="Times New Roman"/>
+          <w:color w:val="DCDCAA"/>
+          <w:sz w:val="27"/>
+          <w:szCs w:val="27"/>
+          <w:lang w:eastAsia="pt-BR"/>
+        </w:rPr>
+        <w:t>log</w:t>
+      </w:r>
+      <w:r>
+        <w:rPr>
+          <w:rFonts w:ascii="Consolas" w:eastAsia="Times New Roman" w:hAnsi="Consolas" w:cs="Times New Roman"/>
+          <w:color w:val="D4D4D4"/>
+          <w:sz w:val="27"/>
+          <w:szCs w:val="27"/>
+          <w:lang w:eastAsia="pt-BR"/>
+        </w:rPr>
+        <w:t>(</w:t>
+      </w:r>
+      <w:r>
+        <w:rPr>
+          <w:rFonts w:ascii="Consolas" w:eastAsia="Times New Roman" w:hAnsi="Consolas" w:cs="Times New Roman"/>
+          <w:color w:val="9CDCFE"/>
+          <w:sz w:val="27"/>
+          <w:szCs w:val="27"/>
+          <w:lang w:eastAsia="pt-BR"/>
+        </w:rPr>
+        <w:t>num1</w:t>
+      </w:r>
+      <w:r>
+        <w:rPr>
+          <w:rFonts w:ascii="Consolas" w:eastAsia="Times New Roman" w:hAnsi="Consolas" w:cs="Times New Roman"/>
+          <w:color w:val="D4D4D4"/>
+          <w:sz w:val="27"/>
+          <w:szCs w:val="27"/>
+          <w:lang w:eastAsia="pt-BR"/>
+        </w:rPr>
+        <w:t>.</w:t>
+      </w:r>
+      <w:r>
+        <w:rPr>
+          <w:rFonts w:ascii="Consolas" w:eastAsia="Times New Roman" w:hAnsi="Consolas" w:cs="Times New Roman"/>
+          <w:color w:val="DCDCAA"/>
+          <w:sz w:val="27"/>
+          <w:szCs w:val="27"/>
+          <w:lang w:eastAsia="pt-BR"/>
+        </w:rPr>
+        <w:t>toString</w:t>
+      </w:r>
+      <w:r>
+        <w:rPr>
+          <w:rFonts w:ascii="Consolas" w:eastAsia="Times New Roman" w:hAnsi="Consolas" w:cs="Times New Roman"/>
+          <w:color w:val="D4D4D4"/>
+          <w:sz w:val="27"/>
+          <w:szCs w:val="27"/>
+          <w:lang w:eastAsia="pt-BR"/>
+        </w:rPr>
+        <w:t>(</w:t>
+      </w:r>
+      <w:r>
+        <w:rPr>
+          <w:rFonts w:ascii="Consolas" w:eastAsia="Times New Roman" w:hAnsi="Consolas" w:cs="Times New Roman"/>
+          <w:color w:val="B5CEA8"/>
+          <w:sz w:val="27"/>
+          <w:szCs w:val="27"/>
+          <w:lang w:eastAsia="pt-BR"/>
+        </w:rPr>
+        <w:t>2</w:t>
+      </w:r>
+      <w:r>
+        <w:rPr>
+          <w:rFonts w:ascii="Consolas" w:eastAsia="Times New Roman" w:hAnsi="Consolas" w:cs="Times New Roman"/>
+          <w:color w:val="D4D4D4"/>
+          <w:sz w:val="27"/>
+          <w:szCs w:val="27"/>
+          <w:lang w:eastAsia="pt-BR"/>
+        </w:rPr>
+        <w:t>));</w:t>
+      </w:r>
+    </w:p>
+    <w:p>
+      <w:pPr>
+        <w:pStyle w:val="SemEspaamento"/>
+        <w:rPr>
+          <w:sz w:val="32"/>
+          <w:szCs w:val="32"/>
+          <w:lang w:eastAsia="pt-BR"/>
+        </w:rPr>
+      </w:pPr>
+      <w:r>
+        <w:rPr>
+          <w:sz w:val="32"/>
+          <w:szCs w:val="32"/>
+          <w:lang w:eastAsia="pt-BR"/>
+        </w:rPr>
+        <w:t>para transformar em representação binária</w:t>
+      </w:r>
+    </w:p>
+    <w:p>
+      <w:pPr>
+        <w:pStyle w:val="SemEspaamento"/>
+        <w:rPr>
+          <w:sz w:val="32"/>
+          <w:szCs w:val="32"/>
+          <w:lang w:eastAsia="pt-BR"/>
+        </w:rPr>
+      </w:pPr>
+    </w:p>
+    <w:p>
+      <w:pPr>
+        <w:shd w:val="clear" w:color="auto" w:fill="1E1E1E"/>
+        <w:spacing w:after="0" w:line="360" w:lineRule="atLeast"/>
+        <w:rPr>
+          <w:rFonts w:ascii="Consolas" w:eastAsia="Times New Roman" w:hAnsi="Consolas" w:cs="Times New Roman"/>
+          <w:color w:val="D4D4D4"/>
+          <w:sz w:val="27"/>
+          <w:szCs w:val="27"/>
+          <w:lang w:eastAsia="pt-BR"/>
+        </w:rPr>
+      </w:pPr>
+      <w:r>
+        <w:rPr>
+          <w:rFonts w:ascii="Consolas" w:eastAsia="Times New Roman" w:hAnsi="Consolas" w:cs="Times New Roman"/>
+          <w:color w:val="9CDCFE"/>
+          <w:sz w:val="27"/>
+          <w:szCs w:val="27"/>
+          <w:lang w:eastAsia="pt-BR"/>
+        </w:rPr>
+        <w:t>console</w:t>
+      </w:r>
+      <w:r>
+        <w:rPr>
+          <w:rFonts w:ascii="Consolas" w:eastAsia="Times New Roman" w:hAnsi="Consolas" w:cs="Times New Roman"/>
+          <w:color w:val="D4D4D4"/>
+          <w:sz w:val="27"/>
+          <w:szCs w:val="27"/>
+          <w:lang w:eastAsia="pt-BR"/>
+        </w:rPr>
+        <w:t>.</w:t>
+      </w:r>
+      <w:r>
+        <w:rPr>
+          <w:rFonts w:ascii="Consolas" w:eastAsia="Times New Roman" w:hAnsi="Consolas" w:cs="Times New Roman"/>
+          <w:color w:val="DCDCAA"/>
+          <w:sz w:val="27"/>
+          <w:szCs w:val="27"/>
+          <w:lang w:eastAsia="pt-BR"/>
+        </w:rPr>
+        <w:t>log</w:t>
+      </w:r>
+      <w:r>
+        <w:rPr>
+          <w:rFonts w:ascii="Consolas" w:eastAsia="Times New Roman" w:hAnsi="Consolas" w:cs="Times New Roman"/>
+          <w:color w:val="D4D4D4"/>
+          <w:sz w:val="27"/>
+          <w:szCs w:val="27"/>
+          <w:lang w:eastAsia="pt-BR"/>
+        </w:rPr>
+        <w:t>(</w:t>
+      </w:r>
+      <w:r>
+        <w:rPr>
+          <w:rFonts w:ascii="Consolas" w:eastAsia="Times New Roman" w:hAnsi="Consolas" w:cs="Times New Roman"/>
+          <w:color w:val="9CDCFE"/>
+          <w:sz w:val="27"/>
+          <w:szCs w:val="27"/>
+          <w:lang w:eastAsia="pt-BR"/>
+        </w:rPr>
+        <w:t>num1</w:t>
+      </w:r>
+      <w:r>
+        <w:rPr>
+          <w:rFonts w:ascii="Consolas" w:eastAsia="Times New Roman" w:hAnsi="Consolas" w:cs="Times New Roman"/>
+          <w:color w:val="D4D4D4"/>
+          <w:sz w:val="27"/>
+          <w:szCs w:val="27"/>
+          <w:lang w:eastAsia="pt-BR"/>
+        </w:rPr>
+        <w:t>.</w:t>
+      </w:r>
+      <w:r>
+        <w:rPr>
+          <w:rFonts w:ascii="Consolas" w:eastAsia="Times New Roman" w:hAnsi="Consolas" w:cs="Times New Roman"/>
+          <w:color w:val="DCDCAA"/>
+          <w:sz w:val="27"/>
+          <w:szCs w:val="27"/>
+          <w:lang w:eastAsia="pt-BR"/>
+        </w:rPr>
+        <w:t>toFixed</w:t>
+      </w:r>
+      <w:r>
+        <w:rPr>
+          <w:rFonts w:ascii="Consolas" w:eastAsia="Times New Roman" w:hAnsi="Consolas" w:cs="Times New Roman"/>
+          <w:color w:val="D4D4D4"/>
+          <w:sz w:val="27"/>
+          <w:szCs w:val="27"/>
+          <w:lang w:eastAsia="pt-BR"/>
+        </w:rPr>
+        <w:t>(</w:t>
+      </w:r>
+      <w:r>
+        <w:rPr>
+          <w:rFonts w:ascii="Consolas" w:eastAsia="Times New Roman" w:hAnsi="Consolas" w:cs="Times New Roman"/>
+          <w:color w:val="B5CEA8"/>
+          <w:sz w:val="27"/>
+          <w:szCs w:val="27"/>
+          <w:lang w:eastAsia="pt-BR"/>
+        </w:rPr>
+        <w:t>3</w:t>
+      </w:r>
+      <w:r>
+        <w:rPr>
+          <w:rFonts w:ascii="Consolas" w:eastAsia="Times New Roman" w:hAnsi="Consolas" w:cs="Times New Roman"/>
+          <w:color w:val="D4D4D4"/>
+          <w:sz w:val="27"/>
+          <w:szCs w:val="27"/>
+          <w:lang w:eastAsia="pt-BR"/>
+        </w:rPr>
+        <w:t>));</w:t>
+      </w:r>
+    </w:p>
+    <w:p>
+      <w:pPr>
+        <w:pStyle w:val="SemEspaamento"/>
+        <w:rPr>
+          <w:sz w:val="32"/>
+          <w:szCs w:val="32"/>
+          <w:lang w:eastAsia="pt-BR"/>
+        </w:rPr>
+      </w:pPr>
+      <w:r>
+        <w:rPr>
+          <w:sz w:val="32"/>
+          <w:szCs w:val="32"/>
+          <w:lang w:eastAsia="pt-BR"/>
+        </w:rPr>
+        <w:t xml:space="preserve">ele coloca quantas casas decimais queremos, nesse caso 3, e faz o arredondamento sé necessário </w:t>
+      </w:r>
+    </w:p>
+    <w:p>
+      <w:pPr>
+        <w:pStyle w:val="SemEspaamento"/>
+        <w:rPr>
+          <w:sz w:val="32"/>
+          <w:szCs w:val="32"/>
+          <w:lang w:eastAsia="pt-BR"/>
+        </w:rPr>
+      </w:pPr>
+    </w:p>
+    <w:p>
+      <w:pPr>
+        <w:shd w:val="clear" w:color="auto" w:fill="1E1E1E"/>
+        <w:spacing w:after="0" w:line="360" w:lineRule="atLeast"/>
+        <w:rPr>
+          <w:rFonts w:ascii="Consolas" w:eastAsia="Times New Roman" w:hAnsi="Consolas" w:cs="Times New Roman"/>
+          <w:color w:val="D4D4D4"/>
+          <w:sz w:val="27"/>
+          <w:szCs w:val="27"/>
+          <w:lang w:eastAsia="pt-BR"/>
+        </w:rPr>
+      </w:pPr>
+      <w:r>
+        <w:rPr>
+          <w:rFonts w:ascii="Consolas" w:eastAsia="Times New Roman" w:hAnsi="Consolas" w:cs="Times New Roman"/>
+          <w:color w:val="9CDCFE"/>
+          <w:sz w:val="27"/>
+          <w:szCs w:val="27"/>
+          <w:lang w:eastAsia="pt-BR"/>
+        </w:rPr>
+        <w:t>console</w:t>
+      </w:r>
+      <w:r>
+        <w:rPr>
+          <w:rFonts w:ascii="Consolas" w:eastAsia="Times New Roman" w:hAnsi="Consolas" w:cs="Times New Roman"/>
+          <w:color w:val="D4D4D4"/>
+          <w:sz w:val="27"/>
+          <w:szCs w:val="27"/>
+          <w:lang w:eastAsia="pt-BR"/>
+        </w:rPr>
+        <w:t>.</w:t>
+      </w:r>
+      <w:r>
+        <w:rPr>
+          <w:rFonts w:ascii="Consolas" w:eastAsia="Times New Roman" w:hAnsi="Consolas" w:cs="Times New Roman"/>
+          <w:color w:val="DCDCAA"/>
+          <w:sz w:val="27"/>
+          <w:szCs w:val="27"/>
+          <w:lang w:eastAsia="pt-BR"/>
+        </w:rPr>
+        <w:t>log</w:t>
+      </w:r>
+      <w:r>
+        <w:rPr>
+          <w:rFonts w:ascii="Consolas" w:eastAsia="Times New Roman" w:hAnsi="Consolas" w:cs="Times New Roman"/>
+          <w:color w:val="D4D4D4"/>
+          <w:sz w:val="27"/>
+          <w:szCs w:val="27"/>
+          <w:lang w:eastAsia="pt-BR"/>
+        </w:rPr>
+        <w:t>(</w:t>
+      </w:r>
+      <w:r>
+        <w:rPr>
+          <w:rFonts w:ascii="Consolas" w:eastAsia="Times New Roman" w:hAnsi="Consolas" w:cs="Times New Roman"/>
+          <w:color w:val="4EC9B0"/>
+          <w:sz w:val="27"/>
+          <w:szCs w:val="27"/>
+          <w:lang w:eastAsia="pt-BR"/>
+        </w:rPr>
+        <w:t>Number</w:t>
+      </w:r>
+      <w:r>
+        <w:rPr>
+          <w:rFonts w:ascii="Consolas" w:eastAsia="Times New Roman" w:hAnsi="Consolas" w:cs="Times New Roman"/>
+          <w:color w:val="D4D4D4"/>
+          <w:sz w:val="27"/>
+          <w:szCs w:val="27"/>
+          <w:lang w:eastAsia="pt-BR"/>
+        </w:rPr>
+        <w:t>.</w:t>
+      </w:r>
+      <w:r>
+        <w:rPr>
+          <w:rFonts w:ascii="Consolas" w:eastAsia="Times New Roman" w:hAnsi="Consolas" w:cs="Times New Roman"/>
+          <w:color w:val="DCDCAA"/>
+          <w:sz w:val="27"/>
+          <w:szCs w:val="27"/>
+          <w:lang w:eastAsia="pt-BR"/>
+        </w:rPr>
+        <w:t>isInteger</w:t>
+      </w:r>
+      <w:r>
+        <w:rPr>
+          <w:rFonts w:ascii="Consolas" w:eastAsia="Times New Roman" w:hAnsi="Consolas" w:cs="Times New Roman"/>
+          <w:color w:val="D4D4D4"/>
+          <w:sz w:val="27"/>
+          <w:szCs w:val="27"/>
+          <w:lang w:eastAsia="pt-BR"/>
+        </w:rPr>
+        <w:t>(</w:t>
+      </w:r>
+      <w:r>
+        <w:rPr>
+          <w:rFonts w:ascii="Consolas" w:eastAsia="Times New Roman" w:hAnsi="Consolas" w:cs="Times New Roman"/>
+          <w:color w:val="9CDCFE"/>
+          <w:sz w:val="27"/>
+          <w:szCs w:val="27"/>
+          <w:lang w:eastAsia="pt-BR"/>
+        </w:rPr>
+        <w:t>num1</w:t>
+      </w:r>
+      <w:r>
+        <w:rPr>
+          <w:rFonts w:ascii="Consolas" w:eastAsia="Times New Roman" w:hAnsi="Consolas" w:cs="Times New Roman"/>
+          <w:color w:val="D4D4D4"/>
+          <w:sz w:val="27"/>
+          <w:szCs w:val="27"/>
+          <w:lang w:eastAsia="pt-BR"/>
+        </w:rPr>
+        <w:t>));</w:t>
+      </w:r>
+    </w:p>
+    <w:p>
+      <w:pPr>
+        <w:pStyle w:val="SemEspaamento"/>
+        <w:rPr>
+          <w:sz w:val="32"/>
+          <w:szCs w:val="32"/>
+          <w:lang w:eastAsia="pt-BR"/>
+        </w:rPr>
+      </w:pPr>
+      <w:r>
+        <w:rPr>
+          <w:sz w:val="32"/>
+          <w:szCs w:val="32"/>
+          <w:lang w:eastAsia="pt-BR"/>
+        </w:rPr>
+        <w:t>verifica se o número e inteiro</w:t>
+      </w:r>
+    </w:p>
+    <w:p>
+      <w:pPr>
+        <w:shd w:val="clear" w:color="auto" w:fill="1E1E1E"/>
+        <w:spacing w:after="0" w:line="360" w:lineRule="atLeast"/>
+        <w:rPr>
+          <w:rFonts w:ascii="Consolas" w:eastAsia="Times New Roman" w:hAnsi="Consolas" w:cs="Times New Roman"/>
+          <w:color w:val="D4D4D4"/>
+          <w:sz w:val="27"/>
+          <w:szCs w:val="27"/>
+          <w:lang w:eastAsia="pt-BR"/>
+        </w:rPr>
+      </w:pPr>
+      <w:r>
+        <w:rPr>
+          <w:rFonts w:ascii="Consolas" w:eastAsia="Times New Roman" w:hAnsi="Consolas" w:cs="Times New Roman"/>
+          <w:color w:val="569CD6"/>
+          <w:sz w:val="27"/>
+          <w:szCs w:val="27"/>
+          <w:lang w:eastAsia="pt-BR"/>
+        </w:rPr>
         <w:lastRenderedPageBreak/>
+        <w:t>let</w:t>
+      </w:r>
+      <w:r>
+        <w:rPr>
+          <w:rFonts w:ascii="Consolas" w:eastAsia="Times New Roman" w:hAnsi="Consolas" w:cs="Times New Roman"/>
+          <w:color w:val="D4D4D4"/>
+          <w:sz w:val="27"/>
+          <w:szCs w:val="27"/>
+          <w:lang w:eastAsia="pt-BR"/>
+        </w:rPr>
+        <w:t> </w:t>
+      </w:r>
+      <w:r>
+        <w:rPr>
+          <w:rFonts w:ascii="Consolas" w:eastAsia="Times New Roman" w:hAnsi="Consolas" w:cs="Times New Roman"/>
+          <w:color w:val="9CDCFE"/>
+          <w:sz w:val="27"/>
+          <w:szCs w:val="27"/>
+          <w:lang w:eastAsia="pt-BR"/>
+        </w:rPr>
+        <w:t>temp</w:t>
+      </w:r>
+      <w:r>
+        <w:rPr>
+          <w:rFonts w:ascii="Consolas" w:eastAsia="Times New Roman" w:hAnsi="Consolas" w:cs="Times New Roman"/>
+          <w:color w:val="D4D4D4"/>
+          <w:sz w:val="27"/>
+          <w:szCs w:val="27"/>
+          <w:lang w:eastAsia="pt-BR"/>
+        </w:rPr>
+        <w:t> = </w:t>
+      </w:r>
+      <w:r>
+        <w:rPr>
+          <w:rFonts w:ascii="Consolas" w:eastAsia="Times New Roman" w:hAnsi="Consolas" w:cs="Times New Roman"/>
+          <w:color w:val="9CDCFE"/>
+          <w:sz w:val="27"/>
+          <w:szCs w:val="27"/>
+          <w:lang w:eastAsia="pt-BR"/>
+        </w:rPr>
+        <w:t>num1</w:t>
+      </w:r>
+      <w:r>
+        <w:rPr>
+          <w:rFonts w:ascii="Consolas" w:eastAsia="Times New Roman" w:hAnsi="Consolas" w:cs="Times New Roman"/>
+          <w:color w:val="D4D4D4"/>
+          <w:sz w:val="27"/>
+          <w:szCs w:val="27"/>
+          <w:lang w:eastAsia="pt-BR"/>
+        </w:rPr>
+        <w:t> * </w:t>
+      </w:r>
+      <w:r>
+        <w:rPr>
+          <w:rFonts w:ascii="Consolas" w:eastAsia="Times New Roman" w:hAnsi="Consolas" w:cs="Times New Roman"/>
+          <w:color w:val="CE9178"/>
+          <w:sz w:val="27"/>
+          <w:szCs w:val="27"/>
+          <w:lang w:eastAsia="pt-BR"/>
+        </w:rPr>
+        <w:t>'Olá'</w:t>
+      </w:r>
+    </w:p>
+    <w:p>
+      <w:pPr>
+        <w:shd w:val="clear" w:color="auto" w:fill="1E1E1E"/>
+        <w:spacing w:after="0" w:line="360" w:lineRule="atLeast"/>
+        <w:rPr>
+          <w:rFonts w:ascii="Consolas" w:eastAsia="Times New Roman" w:hAnsi="Consolas" w:cs="Times New Roman"/>
+          <w:color w:val="D4D4D4"/>
+          <w:sz w:val="27"/>
+          <w:szCs w:val="27"/>
+          <w:lang w:eastAsia="pt-BR"/>
+        </w:rPr>
+      </w:pPr>
+      <w:r>
+        <w:rPr>
+          <w:rFonts w:ascii="Consolas" w:eastAsia="Times New Roman" w:hAnsi="Consolas" w:cs="Times New Roman"/>
+          <w:color w:val="9CDCFE"/>
+          <w:sz w:val="27"/>
+          <w:szCs w:val="27"/>
+          <w:lang w:eastAsia="pt-BR"/>
+        </w:rPr>
         <w:t>console</w:t>
       </w:r>
       <w:r>
@@ -5396,72 +6976,52 @@
       <w:r>
         <w:rPr>
           <w:rFonts w:ascii="Consolas" w:eastAsia="Times New Roman" w:hAnsi="Consolas" w:cs="Times New Roman"/>
+          <w:color w:val="4EC9B0"/>
+          <w:sz w:val="27"/>
+          <w:szCs w:val="27"/>
+          <w:lang w:eastAsia="pt-BR"/>
+        </w:rPr>
+        <w:t>Number</w:t>
+      </w:r>
+      <w:r>
+        <w:rPr>
+          <w:rFonts w:ascii="Consolas" w:eastAsia="Times New Roman" w:hAnsi="Consolas" w:cs="Times New Roman"/>
+          <w:color w:val="D4D4D4"/>
+          <w:sz w:val="27"/>
+          <w:szCs w:val="27"/>
+          <w:lang w:eastAsia="pt-BR"/>
+        </w:rPr>
+        <w:t>.</w:t>
+      </w:r>
+      <w:r>
+        <w:rPr>
+          <w:rFonts w:ascii="Consolas" w:eastAsia="Times New Roman" w:hAnsi="Consolas" w:cs="Times New Roman"/>
+          <w:color w:val="DCDCAA"/>
+          <w:sz w:val="27"/>
+          <w:szCs w:val="27"/>
+          <w:lang w:eastAsia="pt-BR"/>
+        </w:rPr>
+        <w:t>isNaN</w:t>
+      </w:r>
+      <w:r>
+        <w:rPr>
+          <w:rFonts w:ascii="Consolas" w:eastAsia="Times New Roman" w:hAnsi="Consolas" w:cs="Times New Roman"/>
+          <w:color w:val="D4D4D4"/>
+          <w:sz w:val="27"/>
+          <w:szCs w:val="27"/>
+          <w:lang w:eastAsia="pt-BR"/>
+        </w:rPr>
+        <w:t>(</w:t>
+      </w:r>
+      <w:r>
+        <w:rPr>
+          <w:rFonts w:ascii="Consolas" w:eastAsia="Times New Roman" w:hAnsi="Consolas" w:cs="Times New Roman"/>
           <w:color w:val="9CDCFE"/>
           <w:sz w:val="27"/>
           <w:szCs w:val="27"/>
           <w:lang w:eastAsia="pt-BR"/>
         </w:rPr>
-        <w:t>umaString</w:t>
-      </w:r>
-      <w:r>
-        <w:rPr>
-          <w:rFonts w:ascii="Consolas" w:eastAsia="Times New Roman" w:hAnsi="Consolas" w:cs="Times New Roman"/>
-          <w:color w:val="D4D4D4"/>
-          <w:sz w:val="27"/>
-          <w:szCs w:val="27"/>
-          <w:lang w:eastAsia="pt-BR"/>
-        </w:rPr>
-        <w:t>.</w:t>
-      </w:r>
-      <w:r>
-        <w:rPr>
-          <w:rFonts w:ascii="Consolas" w:eastAsia="Times New Roman" w:hAnsi="Consolas" w:cs="Times New Roman"/>
-          <w:color w:val="DCDCAA"/>
-          <w:sz w:val="27"/>
-          <w:szCs w:val="27"/>
-          <w:lang w:eastAsia="pt-BR"/>
-        </w:rPr>
-        <w:t>slice</w:t>
-      </w:r>
-      <w:r>
-        <w:rPr>
-          <w:rFonts w:ascii="Consolas" w:eastAsia="Times New Roman" w:hAnsi="Consolas" w:cs="Times New Roman"/>
-          <w:color w:val="D4D4D4"/>
-          <w:sz w:val="27"/>
-          <w:szCs w:val="27"/>
-          <w:lang w:eastAsia="pt-BR"/>
-        </w:rPr>
-        <w:t>(-</w:t>
-      </w:r>
-      <w:r>
-        <w:rPr>
-          <w:rFonts w:ascii="Consolas" w:eastAsia="Times New Roman" w:hAnsi="Consolas" w:cs="Times New Roman"/>
-          <w:color w:val="B5CEA8"/>
-          <w:sz w:val="27"/>
-          <w:szCs w:val="27"/>
-          <w:lang w:eastAsia="pt-BR"/>
-        </w:rPr>
-        <w:t>3</w:t>
-      </w:r>
-      <w:r>
-        <w:rPr>
-          <w:rFonts w:ascii="Consolas" w:eastAsia="Times New Roman" w:hAnsi="Consolas" w:cs="Times New Roman"/>
-          <w:color w:val="D4D4D4"/>
-          <w:sz w:val="27"/>
-          <w:szCs w:val="27"/>
-          <w:lang w:eastAsia="pt-BR"/>
-        </w:rPr>
-        <w:t>,-</w:t>
-      </w:r>
-      <w:r>
-        <w:rPr>
-          <w:rFonts w:ascii="Consolas" w:eastAsia="Times New Roman" w:hAnsi="Consolas" w:cs="Times New Roman"/>
-          <w:color w:val="B5CEA8"/>
-          <w:sz w:val="27"/>
-          <w:szCs w:val="27"/>
-          <w:lang w:eastAsia="pt-BR"/>
-        </w:rPr>
-        <w:t>1</w:t>
+        <w:t>temp</w:t>
       </w:r>
       <w:r>
         <w:rPr>
@@ -5489,314 +7049,36 @@
           <w:szCs w:val="32"/>
           <w:lang w:eastAsia="pt-BR"/>
         </w:rPr>
-        <w:t>começo e parada para leitura de uma string, começando do -3 e parando no -1 de trás pra frente.</w:t>
-      </w:r>
-    </w:p>
-    <w:p>
-      <w:pPr>
-        <w:pStyle w:val="SemEspaamento"/>
-        <w:rPr>
-          <w:sz w:val="32"/>
-          <w:szCs w:val="32"/>
-          <w:lang w:eastAsia="pt-BR"/>
-        </w:rPr>
-      </w:pPr>
-    </w:p>
-    <w:p>
-      <w:pPr>
-        <w:shd w:val="clear" w:color="auto" w:fill="1E1E1E"/>
-        <w:spacing w:after="0" w:line="360" w:lineRule="atLeast"/>
-        <w:rPr>
-          <w:rFonts w:ascii="Consolas" w:eastAsia="Times New Roman" w:hAnsi="Consolas" w:cs="Times New Roman"/>
-          <w:color w:val="D4D4D4"/>
-          <w:sz w:val="27"/>
-          <w:szCs w:val="27"/>
-          <w:lang w:eastAsia="pt-BR"/>
-        </w:rPr>
-      </w:pPr>
-      <w:bookmarkStart w:id="1" w:name="_Hlk82683305"/>
-      <w:r>
-        <w:rPr>
-          <w:rFonts w:ascii="Consolas" w:eastAsia="Times New Roman" w:hAnsi="Consolas" w:cs="Times New Roman"/>
-          <w:color w:val="9CDCFE"/>
-          <w:sz w:val="27"/>
-          <w:szCs w:val="27"/>
-          <w:lang w:eastAsia="pt-BR"/>
-        </w:rPr>
-        <w:t>console</w:t>
-      </w:r>
-      <w:r>
-        <w:rPr>
-          <w:rFonts w:ascii="Consolas" w:eastAsia="Times New Roman" w:hAnsi="Consolas" w:cs="Times New Roman"/>
-          <w:color w:val="D4D4D4"/>
-          <w:sz w:val="27"/>
-          <w:szCs w:val="27"/>
-          <w:lang w:eastAsia="pt-BR"/>
-        </w:rPr>
-        <w:t>.</w:t>
-      </w:r>
-      <w:r>
-        <w:rPr>
-          <w:rFonts w:ascii="Consolas" w:eastAsia="Times New Roman" w:hAnsi="Consolas" w:cs="Times New Roman"/>
-          <w:color w:val="DCDCAA"/>
-          <w:sz w:val="27"/>
-          <w:szCs w:val="27"/>
-          <w:lang w:eastAsia="pt-BR"/>
-        </w:rPr>
-        <w:t>log</w:t>
-      </w:r>
-      <w:r>
-        <w:rPr>
-          <w:rFonts w:ascii="Consolas" w:eastAsia="Times New Roman" w:hAnsi="Consolas" w:cs="Times New Roman"/>
-          <w:color w:val="D4D4D4"/>
-          <w:sz w:val="27"/>
-          <w:szCs w:val="27"/>
-          <w:lang w:eastAsia="pt-BR"/>
-        </w:rPr>
-        <w:t>(</w:t>
-      </w:r>
-      <w:r>
-        <w:rPr>
-          <w:rFonts w:ascii="Consolas" w:eastAsia="Times New Roman" w:hAnsi="Consolas" w:cs="Times New Roman"/>
-          <w:color w:val="9CDCFE"/>
-          <w:sz w:val="27"/>
-          <w:szCs w:val="27"/>
-          <w:lang w:eastAsia="pt-BR"/>
-        </w:rPr>
-        <w:t>umaString</w:t>
-      </w:r>
-      <w:r>
-        <w:rPr>
-          <w:rFonts w:ascii="Consolas" w:eastAsia="Times New Roman" w:hAnsi="Consolas" w:cs="Times New Roman"/>
-          <w:color w:val="D4D4D4"/>
-          <w:sz w:val="27"/>
-          <w:szCs w:val="27"/>
-          <w:lang w:eastAsia="pt-BR"/>
-        </w:rPr>
-        <w:t>.</w:t>
-      </w:r>
-      <w:r>
-        <w:rPr>
-          <w:rFonts w:ascii="Consolas" w:eastAsia="Times New Roman" w:hAnsi="Consolas" w:cs="Times New Roman"/>
-          <w:color w:val="DCDCAA"/>
-          <w:sz w:val="27"/>
-          <w:szCs w:val="27"/>
-          <w:lang w:eastAsia="pt-BR"/>
-        </w:rPr>
-        <w:t>split</w:t>
-      </w:r>
-      <w:r>
-        <w:rPr>
-          <w:rFonts w:ascii="Consolas" w:eastAsia="Times New Roman" w:hAnsi="Consolas" w:cs="Times New Roman"/>
-          <w:color w:val="D4D4D4"/>
-          <w:sz w:val="27"/>
-          <w:szCs w:val="27"/>
-          <w:lang w:eastAsia="pt-BR"/>
-        </w:rPr>
-        <w:t>(</w:t>
-      </w:r>
-      <w:r>
-        <w:rPr>
-          <w:rFonts w:ascii="Consolas" w:eastAsia="Times New Roman" w:hAnsi="Consolas" w:cs="Times New Roman"/>
-          <w:color w:val="CE9178"/>
-          <w:sz w:val="27"/>
-          <w:szCs w:val="27"/>
-          <w:lang w:eastAsia="pt-BR"/>
-        </w:rPr>
-        <w:t>' '</w:t>
-      </w:r>
-      <w:r>
-        <w:rPr>
-          <w:rFonts w:ascii="Consolas" w:eastAsia="Times New Roman" w:hAnsi="Consolas" w:cs="Times New Roman"/>
-          <w:color w:val="D4D4D4"/>
-          <w:sz w:val="27"/>
-          <w:szCs w:val="27"/>
-          <w:lang w:eastAsia="pt-BR"/>
-        </w:rPr>
-        <w:t>));</w:t>
-      </w:r>
-    </w:p>
-    <w:p>
-      <w:pPr>
-        <w:pStyle w:val="SemEspaamento"/>
-        <w:rPr>
-          <w:sz w:val="32"/>
-          <w:szCs w:val="32"/>
-          <w:lang w:eastAsia="pt-BR"/>
-        </w:rPr>
-      </w:pPr>
-      <w:r>
-        <w:rPr>
-          <w:sz w:val="32"/>
-          <w:szCs w:val="32"/>
-          <w:lang w:eastAsia="pt-BR"/>
-        </w:rPr>
-        <w:t>ira dividir o texto em índice de uma array cada vez que achar o espaço</w:t>
-      </w:r>
-    </w:p>
-    <w:bookmarkEnd w:id="1"/>
-    <w:p>
-      <w:pPr>
-        <w:pStyle w:val="SemEspaamento"/>
-        <w:rPr>
-          <w:sz w:val="32"/>
-          <w:szCs w:val="32"/>
-          <w:lang w:eastAsia="pt-BR"/>
-        </w:rPr>
-      </w:pPr>
-    </w:p>
-    <w:p>
-      <w:pPr>
-        <w:shd w:val="clear" w:color="auto" w:fill="1E1E1E"/>
-        <w:spacing w:after="0" w:line="360" w:lineRule="atLeast"/>
-        <w:rPr>
-          <w:rFonts w:ascii="Consolas" w:eastAsia="Times New Roman" w:hAnsi="Consolas" w:cs="Times New Roman"/>
-          <w:color w:val="D4D4D4"/>
-          <w:sz w:val="27"/>
-          <w:szCs w:val="27"/>
-          <w:lang w:eastAsia="pt-BR"/>
-        </w:rPr>
-      </w:pPr>
-      <w:bookmarkStart w:id="2" w:name="_Hlk82683291"/>
-      <w:r>
-        <w:rPr>
-          <w:rFonts w:ascii="Consolas" w:eastAsia="Times New Roman" w:hAnsi="Consolas" w:cs="Times New Roman"/>
-          <w:color w:val="9CDCFE"/>
-          <w:sz w:val="27"/>
-          <w:szCs w:val="27"/>
-          <w:lang w:eastAsia="pt-BR"/>
-        </w:rPr>
-        <w:t>console</w:t>
-      </w:r>
-      <w:r>
-        <w:rPr>
-          <w:rFonts w:ascii="Consolas" w:eastAsia="Times New Roman" w:hAnsi="Consolas" w:cs="Times New Roman"/>
-          <w:color w:val="D4D4D4"/>
-          <w:sz w:val="27"/>
-          <w:szCs w:val="27"/>
-          <w:lang w:eastAsia="pt-BR"/>
-        </w:rPr>
-        <w:t>.</w:t>
-      </w:r>
-      <w:r>
-        <w:rPr>
-          <w:rFonts w:ascii="Consolas" w:eastAsia="Times New Roman" w:hAnsi="Consolas" w:cs="Times New Roman"/>
-          <w:color w:val="DCDCAA"/>
-          <w:sz w:val="27"/>
-          <w:szCs w:val="27"/>
-          <w:lang w:eastAsia="pt-BR"/>
-        </w:rPr>
-        <w:t>log</w:t>
-      </w:r>
-      <w:r>
-        <w:rPr>
-          <w:rFonts w:ascii="Consolas" w:eastAsia="Times New Roman" w:hAnsi="Consolas" w:cs="Times New Roman"/>
-          <w:color w:val="D4D4D4"/>
-          <w:sz w:val="27"/>
-          <w:szCs w:val="27"/>
-          <w:lang w:eastAsia="pt-BR"/>
-        </w:rPr>
-        <w:t>(</w:t>
-      </w:r>
-      <w:r>
-        <w:rPr>
-          <w:rFonts w:ascii="Consolas" w:eastAsia="Times New Roman" w:hAnsi="Consolas" w:cs="Times New Roman"/>
-          <w:color w:val="9CDCFE"/>
-          <w:sz w:val="27"/>
-          <w:szCs w:val="27"/>
-          <w:lang w:eastAsia="pt-BR"/>
-        </w:rPr>
-        <w:t>umaString</w:t>
-      </w:r>
-      <w:r>
-        <w:rPr>
-          <w:rFonts w:ascii="Consolas" w:eastAsia="Times New Roman" w:hAnsi="Consolas" w:cs="Times New Roman"/>
-          <w:color w:val="D4D4D4"/>
-          <w:sz w:val="27"/>
-          <w:szCs w:val="27"/>
-          <w:lang w:eastAsia="pt-BR"/>
-        </w:rPr>
-        <w:t>.</w:t>
-      </w:r>
-      <w:r>
-        <w:rPr>
-          <w:rFonts w:ascii="Consolas" w:eastAsia="Times New Roman" w:hAnsi="Consolas" w:cs="Times New Roman"/>
-          <w:color w:val="DCDCAA"/>
-          <w:sz w:val="27"/>
-          <w:szCs w:val="27"/>
-          <w:lang w:eastAsia="pt-BR"/>
-        </w:rPr>
-        <w:t>split</w:t>
-      </w:r>
-      <w:r>
-        <w:rPr>
-          <w:rFonts w:ascii="Consolas" w:eastAsia="Times New Roman" w:hAnsi="Consolas" w:cs="Times New Roman"/>
-          <w:color w:val="D4D4D4"/>
-          <w:sz w:val="27"/>
-          <w:szCs w:val="27"/>
-          <w:lang w:eastAsia="pt-BR"/>
-        </w:rPr>
-        <w:t>(</w:t>
-      </w:r>
-      <w:r>
-        <w:rPr>
-          <w:rFonts w:ascii="Consolas" w:eastAsia="Times New Roman" w:hAnsi="Consolas" w:cs="Times New Roman"/>
-          <w:color w:val="CE9178"/>
-          <w:sz w:val="27"/>
-          <w:szCs w:val="27"/>
-          <w:lang w:eastAsia="pt-BR"/>
-        </w:rPr>
-        <w:t>' '</w:t>
-      </w:r>
-      <w:r>
-        <w:rPr>
-          <w:rFonts w:ascii="Consolas" w:eastAsia="Times New Roman" w:hAnsi="Consolas" w:cs="Times New Roman"/>
-          <w:color w:val="D4D4D4"/>
-          <w:sz w:val="27"/>
-          <w:szCs w:val="27"/>
-          <w:lang w:eastAsia="pt-BR"/>
-        </w:rPr>
-        <w:t>, </w:t>
-      </w:r>
-      <w:r>
-        <w:rPr>
-          <w:rFonts w:ascii="Consolas" w:eastAsia="Times New Roman" w:hAnsi="Consolas" w:cs="Times New Roman"/>
-          <w:color w:val="B5CEA8"/>
-          <w:sz w:val="27"/>
-          <w:szCs w:val="27"/>
-          <w:lang w:eastAsia="pt-BR"/>
-        </w:rPr>
-        <w:t>2</w:t>
-      </w:r>
-      <w:r>
-        <w:rPr>
-          <w:rFonts w:ascii="Consolas" w:eastAsia="Times New Roman" w:hAnsi="Consolas" w:cs="Times New Roman"/>
-          <w:color w:val="D4D4D4"/>
-          <w:sz w:val="27"/>
-          <w:szCs w:val="27"/>
-          <w:lang w:eastAsia="pt-BR"/>
-        </w:rPr>
-        <w:t>));</w:t>
-      </w:r>
-    </w:p>
-    <w:p>
-      <w:pPr>
-        <w:pStyle w:val="SemEspaamento"/>
-        <w:rPr>
-          <w:sz w:val="32"/>
-          <w:szCs w:val="32"/>
-          <w:lang w:eastAsia="pt-BR"/>
-        </w:rPr>
-      </w:pPr>
-      <w:r>
-        <w:rPr>
-          <w:sz w:val="32"/>
-          <w:szCs w:val="32"/>
-          <w:lang w:eastAsia="pt-BR"/>
-        </w:rPr>
-        <w:t>para que esse processo só aconteça duas vezes</w:t>
-      </w:r>
-      <w:bookmarkEnd w:id="2"/>
+        <w:t>verifica se a conta e invalido, retornará sempre que a conta for invalida</w:t>
+      </w:r>
+    </w:p>
+    <w:p>
+      <w:pPr>
+        <w:pStyle w:val="SemEspaamento"/>
+        <w:rPr>
+          <w:sz w:val="32"/>
+          <w:szCs w:val="32"/>
+          <w:lang w:eastAsia="pt-BR"/>
+        </w:rPr>
+      </w:pPr>
+      <w:r>
+        <w:rPr>
+          <w:sz w:val="32"/>
+          <w:szCs w:val="32"/>
+          <w:lang w:eastAsia="pt-BR"/>
+        </w:rPr>
+        <w:t>retorna true quando e NaN, 3 + ‘5’ = 35, retornará true.</w:t>
+      </w:r>
+    </w:p>
+    <w:p>
+      <w:pPr>
+        <w:pStyle w:val="SemEspaamento"/>
+        <w:rPr>
+          <w:sz w:val="32"/>
+          <w:szCs w:val="32"/>
+          <w:lang w:eastAsia="pt-BR"/>
+        </w:rPr>
+      </w:pPr>
     </w:p>
     <w:sectPr>
       <w:pgSz w:w="11906" w:h="16838"/>

</xml_diff>

<commit_message>
criando pasta 25, 26, 27, modelo,atualizando anotaçoes 02 e 03
</commit_message>
<xml_diff>
--- a/Udemy/JavaScript_TypeScript_basico_avançado_2021/Seção 2 JavaScript Básico - Para iniciantes/anotacoes_02.docx
+++ b/Udemy/JavaScript_TypeScript_basico_avançado_2021/Seção 2 JavaScript Básico - Para iniciantes/anotacoes_02.docx
@@ -582,6 +582,7 @@
           <w:lang w:eastAsia="pt-BR"/>
         </w:rPr>
       </w:pPr>
+      <w:proofErr w:type="spellStart"/>
       <w:r>
         <w:rPr>
           <w:rFonts w:ascii="Consolas" w:eastAsia="Times New Roman" w:hAnsi="Consolas" w:cs="Times New Roman"/>
@@ -592,6 +593,7 @@
         </w:rPr>
         <w:t>let</w:t>
       </w:r>
+      <w:proofErr w:type="spellEnd"/>
       <w:r>
         <w:rPr>
           <w:rFonts w:ascii="Consolas" w:eastAsia="Times New Roman" w:hAnsi="Consolas" w:cs="Times New Roman"/>
@@ -657,6 +659,7 @@
           <w:lang w:eastAsia="pt-BR"/>
         </w:rPr>
       </w:pPr>
+      <w:proofErr w:type="spellStart"/>
       <w:r>
         <w:rPr>
           <w:rFonts w:ascii="Consolas" w:eastAsia="Times New Roman" w:hAnsi="Consolas" w:cs="Times New Roman"/>
@@ -667,6 +670,7 @@
         </w:rPr>
         <w:t>let</w:t>
       </w:r>
+      <w:proofErr w:type="spellEnd"/>
       <w:r>
         <w:rPr>
           <w:rFonts w:ascii="Consolas" w:eastAsia="Times New Roman" w:hAnsi="Consolas" w:cs="Times New Roman"/>
@@ -888,7 +892,29 @@
           <w:szCs w:val="27"/>
           <w:lang w:eastAsia="pt-BR"/>
         </w:rPr>
-        <w:t>(let, console, </w:t>
+        <w:t>(</w:t>
+      </w:r>
+      <w:proofErr w:type="spellStart"/>
+      <w:r>
+        <w:rPr>
+          <w:rFonts w:ascii="Consolas" w:eastAsia="Times New Roman" w:hAnsi="Consolas" w:cs="Times New Roman"/>
+          <w:color w:val="6A9955"/>
+          <w:sz w:val="27"/>
+          <w:szCs w:val="27"/>
+          <w:lang w:eastAsia="pt-BR"/>
+        </w:rPr>
+        <w:t>let</w:t>
+      </w:r>
+      <w:proofErr w:type="spellEnd"/>
+      <w:r>
+        <w:rPr>
+          <w:rFonts w:ascii="Consolas" w:eastAsia="Times New Roman" w:hAnsi="Consolas" w:cs="Times New Roman"/>
+          <w:color w:val="6A9955"/>
+          <w:sz w:val="27"/>
+          <w:szCs w:val="27"/>
+          <w:lang w:eastAsia="pt-BR"/>
+        </w:rPr>
+        <w:t>, console, </w:t>
       </w:r>
       <w:proofErr w:type="spellStart"/>
       <w:r>
@@ -1214,7 +1240,29 @@
           <w:szCs w:val="27"/>
           <w:lang w:eastAsia="pt-BR"/>
         </w:rPr>
-        <w:t>(let, console, </w:t>
+        <w:t>(</w:t>
+      </w:r>
+      <w:proofErr w:type="spellStart"/>
+      <w:r>
+        <w:rPr>
+          <w:rFonts w:ascii="Consolas" w:eastAsia="Times New Roman" w:hAnsi="Consolas" w:cs="Times New Roman"/>
+          <w:color w:val="6A9955"/>
+          <w:sz w:val="27"/>
+          <w:szCs w:val="27"/>
+          <w:lang w:eastAsia="pt-BR"/>
+        </w:rPr>
+        <w:t>let</w:t>
+      </w:r>
+      <w:proofErr w:type="spellEnd"/>
+      <w:r>
+        <w:rPr>
+          <w:rFonts w:ascii="Consolas" w:eastAsia="Times New Roman" w:hAnsi="Consolas" w:cs="Times New Roman"/>
+          <w:color w:val="6A9955"/>
+          <w:sz w:val="27"/>
+          <w:szCs w:val="27"/>
+          <w:lang w:eastAsia="pt-BR"/>
+        </w:rPr>
+        <w:t>, console, </w:t>
       </w:r>
       <w:proofErr w:type="spellStart"/>
       <w:r>
@@ -8730,6 +8778,7 @@
           <w:lang w:eastAsia="pt-BR"/>
         </w:rPr>
       </w:pPr>
+      <w:proofErr w:type="spellStart"/>
       <w:r>
         <w:rPr>
           <w:rFonts w:ascii="Consolas" w:eastAsia="Times New Roman" w:hAnsi="Consolas" w:cs="Times New Roman"/>
@@ -8740,6 +8789,7 @@
         </w:rPr>
         <w:t>const</w:t>
       </w:r>
+      <w:proofErr w:type="spellEnd"/>
       <w:r>
         <w:rPr>
           <w:rFonts w:ascii="Consolas" w:eastAsia="Times New Roman" w:hAnsi="Consolas" w:cs="Times New Roman"/>

</xml_diff>